<commit_message>
Salvando o Slide de Estrutura de Dados para o Github - 28/10/2025
</commit_message>
<xml_diff>
--- a/Segundo_Semestre/Analise_de_Dados_Business_intelligence/material_revisao_power_bi_27-10-2025/material_de_estudos_power_bi.docx
+++ b/Segundo_Semestre/Analise_de_Dados_Business_intelligence/material_revisao_power_bi_27-10-2025/material_de_estudos_power_bi.docx
@@ -209,7 +209,7 @@
       </w:pPr>
       <w:r>
         <w:pict w14:anchorId="785E2671">
-          <v:rect id="_x0000_i1038" style="width:518.05pt;height:.05pt" o:hrpct="990" o:hralign="center" o:hrstd="t" o:hr="t" fillcolor="#a0a0a0" stroked="f"/>
+          <v:rect id="_x0000_i1025" style="width:518.05pt;height:.05pt" o:hrpct="990" o:hralign="center" o:hrstd="t" o:hr="t" fillcolor="#a0a0a0" stroked="f"/>
         </w:pict>
       </w:r>
       <w:r>
@@ -255,7 +255,7 @@
       </w:pPr>
       <w:r>
         <w:pict w14:anchorId="0313B86F">
-          <v:rect id="_x0000_i1035" style="width:518.05pt;height:.05pt" o:hrpct="990" o:hralign="center" o:hrstd="t" o:hr="t" fillcolor="#a0a0a0" stroked="f"/>
+          <v:rect id="_x0000_i1026" style="width:518.05pt;height:.05pt" o:hrpct="990" o:hralign="center" o:hrstd="t" o:hr="t" fillcolor="#a0a0a0" stroked="f"/>
         </w:pict>
       </w:r>
     </w:p>
@@ -271,20 +271,13 @@
           <w:b/>
           <w:bCs/>
         </w:rPr>
-        <w:t>Transformação dos Dados do Excel para o Power BI (ETL</w:t>
+        <w:t>Transformação dos Dados do Excel para o Power BI (ETL):</w:t>
       </w:r>
       <w:r>
         <w:rPr>
           <w:b/>
           <w:bCs/>
         </w:rPr>
-        <w:t>):</w:t>
-      </w:r>
-      <w:r>
-        <w:rPr>
-          <w:b/>
-          <w:bCs/>
-        </w:rPr>
         <w:br/>
       </w:r>
       <w:r>
@@ -293,12 +286,6 @@
           <w:szCs w:val="22"/>
         </w:rPr>
         <w:br/>
-      </w:r>
-      <w:r>
-        <w:rPr>
-          <w:sz w:val="22"/>
-          <w:szCs w:val="22"/>
-        </w:rPr>
         <w:t>Explicar, passo a passo, como realizar o processo de ETL (</w:t>
       </w:r>
       <w:proofErr w:type="spellStart"/>
@@ -370,11 +357,12 @@
       </w:pPr>
       <w:r>
         <w:rPr>
+          <w:noProof/>
           <w:sz w:val="22"/>
           <w:szCs w:val="22"/>
         </w:rPr>
         <w:drawing>
-          <wp:anchor distT="0" distB="0" distL="114300" distR="114300" simplePos="0" relativeHeight="251658240" behindDoc="0" locked="0" layoutInCell="1" allowOverlap="1" wp14:anchorId="2BD52566" wp14:editId="063D64B3">
+          <wp:anchor distT="0" distB="0" distL="114300" distR="114300" simplePos="0" relativeHeight="251658240" behindDoc="0" locked="0" layoutInCell="1" allowOverlap="1" wp14:anchorId="2BD52566" wp14:editId="0B0CBC1E">
             <wp:simplePos x="0" y="0"/>
             <wp:positionH relativeFrom="margin">
               <wp:align>right</wp:align>
@@ -459,12 +447,13 @@
       </w:pPr>
       <w:r>
         <w:rPr>
+          <w:noProof/>
           <w:sz w:val="22"/>
           <w:szCs w:val="22"/>
         </w:rPr>
         <w:lastRenderedPageBreak/>
         <w:drawing>
-          <wp:anchor distT="0" distB="0" distL="114300" distR="114300" simplePos="0" relativeHeight="251659264" behindDoc="0" locked="0" layoutInCell="1" allowOverlap="1" wp14:anchorId="4AA5DD65" wp14:editId="0CCE7FBF">
+          <wp:anchor distT="0" distB="0" distL="114300" distR="114300" simplePos="0" relativeHeight="251659264" behindDoc="0" locked="0" layoutInCell="1" allowOverlap="1" wp14:anchorId="4AA5DD65" wp14:editId="6DCDCBB4">
             <wp:simplePos x="0" y="0"/>
             <wp:positionH relativeFrom="margin">
               <wp:align>right</wp:align>
@@ -549,6 +538,7 @@
       </w:pPr>
       <w:r>
         <w:rPr>
+          <w:noProof/>
           <w:sz w:val="22"/>
           <w:szCs w:val="22"/>
         </w:rPr>
@@ -631,6 +621,7 @@
       </w:pPr>
       <w:r>
         <w:rPr>
+          <w:noProof/>
           <w:sz w:val="22"/>
           <w:szCs w:val="22"/>
         </w:rPr>
@@ -721,11 +712,12 @@
       </w:pPr>
       <w:r>
         <w:rPr>
+          <w:noProof/>
           <w:sz w:val="22"/>
           <w:szCs w:val="22"/>
         </w:rPr>
         <w:drawing>
-          <wp:anchor distT="0" distB="0" distL="114300" distR="114300" simplePos="0" relativeHeight="251662336" behindDoc="0" locked="0" layoutInCell="1" allowOverlap="1" wp14:anchorId="6BA44A7C" wp14:editId="4F4C1A30">
+          <wp:anchor distT="0" distB="0" distL="114300" distR="114300" simplePos="0" relativeHeight="251662336" behindDoc="0" locked="0" layoutInCell="1" allowOverlap="1" wp14:anchorId="6BA44A7C" wp14:editId="3F20F117">
             <wp:simplePos x="0" y="0"/>
             <wp:positionH relativeFrom="margin">
               <wp:align>right</wp:align>
@@ -844,6 +836,7 @@
       </w:pPr>
       <w:r>
         <w:rPr>
+          <w:noProof/>
           <w:sz w:val="22"/>
           <w:szCs w:val="22"/>
         </w:rPr>
@@ -899,6 +892,7 @@
       </w:r>
       <w:r>
         <w:rPr>
+          <w:noProof/>
           <w:sz w:val="22"/>
           <w:szCs w:val="22"/>
         </w:rPr>
@@ -1341,6 +1335,7 @@
       <w:r>
         <w:rPr>
           <w:rFonts w:eastAsia="Times New Roman" w:cs="Times New Roman"/>
+          <w:noProof/>
           <w:kern w:val="0"/>
           <w:sz w:val="22"/>
           <w:szCs w:val="22"/>
@@ -1575,6 +1570,7 @@
       </w:pPr>
       <w:r>
         <w:rPr>
+          <w:noProof/>
           <w:sz w:val="22"/>
           <w:szCs w:val="22"/>
         </w:rPr>
@@ -1624,6 +1620,7 @@
       </w:pPr>
       <w:r>
         <w:rPr>
+          <w:noProof/>
           <w:sz w:val="22"/>
           <w:szCs w:val="22"/>
         </w:rPr>
@@ -1785,9 +1782,176 @@
           <w:szCs w:val="22"/>
         </w:rPr>
       </w:pPr>
+      <w:r>
+        <w:rPr>
+          <w:sz w:val="22"/>
+          <w:szCs w:val="22"/>
+        </w:rPr>
+        <w:t>Agora, nós precisamos alterar o tipo</w:t>
+      </w:r>
+      <w:r>
+        <w:rPr>
+          <w:sz w:val="22"/>
+          <w:szCs w:val="22"/>
+        </w:rPr>
+        <w:t xml:space="preserve"> de algumas colunas:</w:t>
+      </w:r>
+    </w:p>
+    <w:p>
+      <w:pPr>
+        <w:pStyle w:val="PargrafodaLista"/>
+        <w:numPr>
+          <w:ilvl w:val="0"/>
+          <w:numId w:val="7"/>
+        </w:numPr>
+        <w:rPr>
+          <w:sz w:val="22"/>
+          <w:szCs w:val="22"/>
+        </w:rPr>
+      </w:pPr>
+      <w:r>
+        <w:rPr>
+          <w:sz w:val="22"/>
+          <w:szCs w:val="22"/>
+        </w:rPr>
+        <w:t>Para isso, nós vamos</w:t>
+      </w:r>
+      <w:r>
+        <w:rPr>
+          <w:sz w:val="22"/>
+          <w:szCs w:val="22"/>
+        </w:rPr>
+        <w:t xml:space="preserve"> alterar o tipo da coluna “</w:t>
+      </w:r>
+      <w:proofErr w:type="spellStart"/>
+      <w:r>
+        <w:rPr>
+          <w:sz w:val="22"/>
+          <w:szCs w:val="22"/>
+        </w:rPr>
+        <w:t>DataNotaFiscal</w:t>
+      </w:r>
+      <w:proofErr w:type="spellEnd"/>
+      <w:r>
+        <w:rPr>
+          <w:sz w:val="22"/>
+          <w:szCs w:val="22"/>
+        </w:rPr>
+        <w:t>”, selecionamos o ícone ao lado do título do cabeçalho</w:t>
+      </w:r>
+      <w:r>
+        <w:rPr>
+          <w:sz w:val="22"/>
+          <w:szCs w:val="22"/>
+        </w:rPr>
+        <w:t>;</w:t>
+      </w:r>
+    </w:p>
+    <w:p>
+      <w:pPr>
+        <w:pStyle w:val="PargrafodaLista"/>
+        <w:numPr>
+          <w:ilvl w:val="0"/>
+          <w:numId w:val="7"/>
+        </w:numPr>
+        <w:rPr>
+          <w:sz w:val="22"/>
+          <w:szCs w:val="22"/>
+        </w:rPr>
+      </w:pPr>
+      <w:r>
+        <w:rPr>
+          <w:sz w:val="22"/>
+          <w:szCs w:val="22"/>
+        </w:rPr>
+        <w:t>Escolhemos o tipo “Data”.</w:t>
+      </w:r>
+    </w:p>
+    <w:p>
+      <w:pPr>
+        <w:spacing w:before="100" w:beforeAutospacing="1" w:after="100" w:afterAutospacing="1" w:line="240" w:lineRule="auto"/>
+        <w:ind w:left="1080"/>
+        <w:rPr>
+          <w:rFonts w:ascii="Times New Roman" w:eastAsia="Times New Roman" w:hAnsi="Times New Roman" w:cs="Times New Roman"/>
+          <w:kern w:val="0"/>
+          <w:lang w:eastAsia="pt-BR"/>
+          <w14:ligatures w14:val="none"/>
+        </w:rPr>
+      </w:pPr>
+      <w:r>
+        <w:rPr>
+          <w:noProof/>
+          <w:lang w:eastAsia="pt-BR"/>
+        </w:rPr>
+        <w:lastRenderedPageBreak/>
+        <w:drawing>
+          <wp:anchor distT="0" distB="0" distL="114300" distR="114300" simplePos="0" relativeHeight="251669504" behindDoc="0" locked="0" layoutInCell="1" allowOverlap="1" wp14:anchorId="7F1724AB" wp14:editId="2411ED4A">
+            <wp:simplePos x="0" y="0"/>
+            <wp:positionH relativeFrom="margin">
+              <wp:align>center</wp:align>
+            </wp:positionH>
+            <wp:positionV relativeFrom="paragraph">
+              <wp:posOffset>6824</wp:posOffset>
+            </wp:positionV>
+            <wp:extent cx="2033516" cy="2993933"/>
+            <wp:effectExtent l="0" t="0" r="5080" b="0"/>
+            <wp:wrapSquare wrapText="bothSides"/>
+            <wp:docPr id="1707175977" name="Imagem 1" descr="Tela de computador com letras e números em fundo preto&#10;&#10;O conteúdo gerado por IA pode estar incorreto."/>
+            <wp:cNvGraphicFramePr>
+              <a:graphicFrameLocks xmlns:a="http://schemas.openxmlformats.org/drawingml/2006/main" noChangeAspect="1"/>
+            </wp:cNvGraphicFramePr>
+            <a:graphic xmlns:a="http://schemas.openxmlformats.org/drawingml/2006/main">
+              <a:graphicData uri="http://schemas.openxmlformats.org/drawingml/2006/picture">
+                <pic:pic xmlns:pic="http://schemas.openxmlformats.org/drawingml/2006/picture">
+                  <pic:nvPicPr>
+                    <pic:cNvPr id="1707175977" name="Imagem 1" descr="Tela de computador com letras e números em fundo preto&#10;&#10;O conteúdo gerado por IA pode estar incorreto."/>
+                    <pic:cNvPicPr>
+                      <a:picLocks noChangeAspect="1" noChangeArrowheads="1"/>
+                    </pic:cNvPicPr>
+                  </pic:nvPicPr>
+                  <pic:blipFill>
+                    <a:blip r:embed="rId20">
+                      <a:extLst>
+                        <a:ext uri="{28A0092B-C50C-407E-A947-70E740481C1C}">
+                          <a14:useLocalDpi xmlns:a14="http://schemas.microsoft.com/office/drawing/2010/main" val="0"/>
+                        </a:ext>
+                      </a:extLst>
+                    </a:blip>
+                    <a:srcRect/>
+                    <a:stretch>
+                      <a:fillRect/>
+                    </a:stretch>
+                  </pic:blipFill>
+                  <pic:spPr bwMode="auto">
+                    <a:xfrm>
+                      <a:off x="0" y="0"/>
+                      <a:ext cx="2033516" cy="2993933"/>
+                    </a:xfrm>
+                    <a:prstGeom prst="rect">
+                      <a:avLst/>
+                    </a:prstGeom>
+                    <a:noFill/>
+                    <a:ln>
+                      <a:noFill/>
+                    </a:ln>
+                  </pic:spPr>
+                </pic:pic>
+              </a:graphicData>
+            </a:graphic>
+          </wp:anchor>
+        </w:drawing>
+      </w:r>
+    </w:p>
+    <w:p>
+      <w:pPr>
+        <w:rPr>
+          <w:sz w:val="22"/>
+          <w:szCs w:val="22"/>
+        </w:rPr>
+      </w:pPr>
     </w:p>
     <w:sectPr>
-      <w:footerReference w:type="default" r:id="rId20"/>
+      <w:footerReference w:type="default" r:id="rId21"/>
       <w:pgSz w:w="11906" w:h="16838"/>
       <w:pgMar w:top="720" w:right="720" w:bottom="720" w:left="720" w:header="708" w:footer="708" w:gutter="0"/>
       <w:cols w:space="708"/>
@@ -2120,7 +2284,7 @@
   <w:abstractNum w:abstractNumId="2" w15:restartNumberingAfterBreak="0">
     <w:nsid w:val="242F5BFE"/>
     <w:multiLevelType w:val="hybridMultilevel"/>
-    <w:tmpl w:val="D27A3B52"/>
+    <w:tmpl w:val="F5C42BF0"/>
     <w:lvl w:ilvl="0" w:tplc="04160001">
       <w:start w:val="1"/>
       <w:numFmt w:val="bullet"/>
@@ -3285,6 +3449,7 @@
   <w:style w:type="character" w:default="1" w:styleId="Fontepargpadro">
     <w:name w:val="Default Paragraph Font"/>
     <w:uiPriority w:val="1"/>
+    <w:semiHidden/>
     <w:unhideWhenUsed/>
   </w:style>
   <w:style w:type="table" w:default="1" w:styleId="Tabelanormal">

</xml_diff>

<commit_message>
Adicionando o conteúdo de Power BI e Front-End para o Github - 30/10/2025
</commit_message>
<xml_diff>
--- a/Segundo_Semestre/Analise_de_Dados_Business_intelligence/material_revisao_power_bi_27-10-2025/material_de_estudos_power_bi.docx
+++ b/Segundo_Semestre/Analise_de_Dados_Business_intelligence/material_revisao_power_bi_27-10-2025/material_de_estudos_power_bi.docx
@@ -1,6 +1,6 @@
 
 <file path=word/document.xml><?xml version="1.0" encoding="utf-8"?>
-<w:document xmlns:wpc="http://schemas.microsoft.com/office/word/2010/wordprocessingCanvas" xmlns:cx="http://schemas.microsoft.com/office/drawing/2014/chartex" xmlns:cx1="http://schemas.microsoft.com/office/drawing/2015/9/8/chartex" xmlns:cx2="http://schemas.microsoft.com/office/drawing/2015/10/21/chartex" xmlns:cx3="http://schemas.microsoft.com/office/drawing/2016/5/9/chartex" xmlns:cx4="http://schemas.microsoft.com/office/drawing/2016/5/10/chartex" xmlns:cx5="http://schemas.microsoft.com/office/drawing/2016/5/11/chartex" xmlns:cx6="http://schemas.microsoft.com/office/drawing/2016/5/12/chartex" xmlns:cx7="http://schemas.microsoft.com/office/drawing/2016/5/13/chartex" xmlns:cx8="http://schemas.microsoft.com/office/drawing/2016/5/14/chartex" xmlns:mc="http://schemas.openxmlformats.org/markup-compatibility/2006" xmlns:aink="http://schemas.microsoft.com/office/drawing/2016/ink" xmlns:am3d="http://schemas.microsoft.com/office/drawing/2017/model3d" xmlns:o="urn:schemas-microsoft-com:office:office" xmlns:oel="http://schemas.microsoft.com/office/2019/extlst" xmlns:r="http://schemas.openxmlformats.org/officeDocument/2006/relationships" xmlns:m="http://schemas.openxmlformats.org/officeDocument/2006/math" xmlns:v="urn:schemas-microsoft-com:vml" xmlns:wp14="http://schemas.microsoft.com/office/word/2010/wordprocessingDrawing" xmlns:wp="http://schemas.openxmlformats.org/drawingml/2006/wordprocessingDrawing" xmlns:w10="urn:schemas-microsoft-com:office:word" xmlns:w="http://schemas.openxmlformats.org/wordprocessingml/2006/main" xmlns:w14="http://schemas.microsoft.com/office/word/2010/wordml" xmlns:w15="http://schemas.microsoft.com/office/word/2012/wordml" xmlns:w16cex="http://schemas.microsoft.com/office/word/2018/wordml/cex" xmlns:w16cid="http://schemas.microsoft.com/office/word/2016/wordml/cid" xmlns:w16="http://schemas.microsoft.com/office/word/2018/wordml" xmlns:w16du="http://schemas.microsoft.com/office/word/2023/wordml/word16du" xmlns:w16sdtdh="http://schemas.microsoft.com/office/word/2020/wordml/sdtdatahash" xmlns:w16sdtfl="http://schemas.microsoft.com/office/word/2024/wordml/sdtformatlock" xmlns:w16se="http://schemas.microsoft.com/office/word/2015/wordml/symex" xmlns:wpg="http://schemas.microsoft.com/office/word/2010/wordprocessingGroup" xmlns:wpi="http://schemas.microsoft.com/office/word/2010/wordprocessingInk" xmlns:wne="http://schemas.microsoft.com/office/word/2006/wordml" xmlns:wps="http://schemas.microsoft.com/office/word/2010/wordprocessingShape" mc:Ignorable="w14 w15 w16se w16cid w16 w16cex w16sdtdh w16sdtfl w16du wp14">
+<w:document xmlns:wpc="http://schemas.microsoft.com/office/word/2010/wordprocessingCanvas" xmlns:cx="http://schemas.microsoft.com/office/drawing/2014/chartex" xmlns:cx1="http://schemas.microsoft.com/office/drawing/2015/9/8/chartex" xmlns:cx2="http://schemas.microsoft.com/office/drawing/2015/10/21/chartex" xmlns:cx3="http://schemas.microsoft.com/office/drawing/2016/5/9/chartex" xmlns:cx4="http://schemas.microsoft.com/office/drawing/2016/5/10/chartex" xmlns:cx5="http://schemas.microsoft.com/office/drawing/2016/5/11/chartex" xmlns:cx6="http://schemas.microsoft.com/office/drawing/2016/5/12/chartex" xmlns:cx7="http://schemas.microsoft.com/office/drawing/2016/5/13/chartex" xmlns:cx8="http://schemas.microsoft.com/office/drawing/2016/5/14/chartex" xmlns:mc="http://schemas.openxmlformats.org/markup-compatibility/2006" xmlns:aink="http://schemas.microsoft.com/office/drawing/2016/ink" xmlns:am3d="http://schemas.microsoft.com/office/drawing/2017/model3d" xmlns:o="urn:schemas-microsoft-com:office:office" xmlns:r="http://schemas.openxmlformats.org/officeDocument/2006/relationships" xmlns:m="http://schemas.openxmlformats.org/officeDocument/2006/math" xmlns:v="urn:schemas-microsoft-com:vml" xmlns:wp14="http://schemas.microsoft.com/office/word/2010/wordprocessingDrawing" xmlns:wp="http://schemas.openxmlformats.org/drawingml/2006/wordprocessingDrawing" xmlns:w10="urn:schemas-microsoft-com:office:word" xmlns:w="http://schemas.openxmlformats.org/wordprocessingml/2006/main" xmlns:w14="http://schemas.microsoft.com/office/word/2010/wordml" xmlns:w15="http://schemas.microsoft.com/office/word/2012/wordml" xmlns:w16cex="http://schemas.microsoft.com/office/word/2018/wordml/cex" xmlns:w16cid="http://schemas.microsoft.com/office/word/2016/wordml/cid" xmlns:w16="http://schemas.microsoft.com/office/word/2018/wordml" xmlns:w16sdtdh="http://schemas.microsoft.com/office/word/2020/wordml/sdtdatahash" xmlns:w16se="http://schemas.microsoft.com/office/word/2015/wordml/symex" xmlns:wpg="http://schemas.microsoft.com/office/word/2010/wordprocessingGroup" xmlns:wpi="http://schemas.microsoft.com/office/word/2010/wordprocessingInk" xmlns:wne="http://schemas.microsoft.com/office/word/2006/wordml" xmlns:wps="http://schemas.microsoft.com/office/word/2010/wordprocessingShape" mc:Ignorable="w14 w15 w16se w16cid w16 w16cex w16sdtdh wp14">
   <w:body>
     <w:p>
       <w:pPr>
@@ -174,23 +174,7 @@
           <w:sz w:val="22"/>
           <w:szCs w:val="22"/>
         </w:rPr>
-        <w:t xml:space="preserve"> (Indicadores e </w:t>
-      </w:r>
-      <w:proofErr w:type="spellStart"/>
-      <w:r>
-        <w:rPr>
-          <w:sz w:val="22"/>
-          <w:szCs w:val="22"/>
-        </w:rPr>
-        <w:t>Tooltips</w:t>
-      </w:r>
-      <w:proofErr w:type="spellEnd"/>
-      <w:r>
-        <w:rPr>
-          <w:sz w:val="22"/>
-          <w:szCs w:val="22"/>
-        </w:rPr>
-        <w:t>)</w:t>
+        <w:t xml:space="preserve"> (Indicadores e Tooltips)</w:t>
       </w:r>
       <w:r>
         <w:rPr>
@@ -288,7 +272,6 @@
         <w:br/>
         <w:t>Explicar, passo a passo, como realizar o processo de ETL (</w:t>
       </w:r>
-      <w:proofErr w:type="spellStart"/>
       <w:r>
         <w:rPr>
           <w:i/>
@@ -298,7 +281,6 @@
         </w:rPr>
         <w:t>Extract</w:t>
       </w:r>
-      <w:proofErr w:type="spellEnd"/>
       <w:r>
         <w:rPr>
           <w:sz w:val="22"/>
@@ -306,7 +288,6 @@
         </w:rPr>
         <w:t xml:space="preserve">, </w:t>
       </w:r>
-      <w:proofErr w:type="spellStart"/>
       <w:r>
         <w:rPr>
           <w:i/>
@@ -316,7 +297,6 @@
         </w:rPr>
         <w:t>Transform</w:t>
       </w:r>
-      <w:proofErr w:type="spellEnd"/>
       <w:r>
         <w:rPr>
           <w:sz w:val="22"/>
@@ -324,7 +304,6 @@
         </w:rPr>
         <w:t xml:space="preserve"> e </w:t>
       </w:r>
-      <w:proofErr w:type="spellStart"/>
       <w:r>
         <w:rPr>
           <w:i/>
@@ -334,7 +313,6 @@
         </w:rPr>
         <w:t>Loading</w:t>
       </w:r>
-      <w:proofErr w:type="spellEnd"/>
       <w:r>
         <w:rPr>
           <w:sz w:val="22"/>
@@ -1068,23 +1046,7 @@
           <w:sz w:val="22"/>
           <w:szCs w:val="22"/>
         </w:rPr>
-        <w:t xml:space="preserve">Na página “Transformar”, no menu superior, selecionamos à opção “Usar Primeira Linha </w:t>
-      </w:r>
-      <w:proofErr w:type="spellStart"/>
-      <w:r>
-        <w:rPr>
-          <w:sz w:val="22"/>
-          <w:szCs w:val="22"/>
-        </w:rPr>
-        <w:t>como</w:t>
-      </w:r>
-      <w:proofErr w:type="spellEnd"/>
-      <w:r>
-        <w:rPr>
-          <w:sz w:val="22"/>
-          <w:szCs w:val="22"/>
-        </w:rPr>
-        <w:t xml:space="preserve"> Cabeçalho”.</w:t>
+        <w:t>Na página “Transformar”, no menu superior, selecionamos à opção “Usar Primeira Linha como Cabeçalho”.</w:t>
       </w:r>
     </w:p>
     <w:p>
@@ -1177,9 +1139,8 @@
           <w:lang w:eastAsia="pt-BR"/>
           <w14:ligatures w14:val="none"/>
         </w:rPr>
-        <w:t>Para isso, localizamos o erro na tabela e verificamos qual é a coluna problemática, nesse caso, são duas colunas: “</w:t>
-      </w:r>
-      <w:proofErr w:type="spellStart"/>
+        <w:t xml:space="preserve">Para isso, localizamos o erro na tabela e verificamos qual é a coluna problemática, nesse caso, são duas colunas: “ValorVenda” e </w:t>
+      </w:r>
       <w:r>
         <w:rPr>
           <w:rFonts w:eastAsia="Times New Roman" w:cs="Times New Roman"/>
@@ -1189,9 +1150,8 @@
           <w:lang w:eastAsia="pt-BR"/>
           <w14:ligatures w14:val="none"/>
         </w:rPr>
-        <w:t>ValorVenda</w:t>
-      </w:r>
-      <w:proofErr w:type="spellEnd"/>
+        <w:t>“</w:t>
+      </w:r>
       <w:r>
         <w:rPr>
           <w:rFonts w:eastAsia="Times New Roman" w:cs="Times New Roman"/>
@@ -1201,31 +1161,7 @@
           <w:lang w:eastAsia="pt-BR"/>
           <w14:ligatures w14:val="none"/>
         </w:rPr>
-        <w:t>” e ”</w:t>
-      </w:r>
-      <w:proofErr w:type="spellStart"/>
-      <w:r>
-        <w:rPr>
-          <w:rFonts w:eastAsia="Times New Roman" w:cs="Times New Roman"/>
-          <w:kern w:val="0"/>
-          <w:sz w:val="22"/>
-          <w:szCs w:val="22"/>
-          <w:lang w:eastAsia="pt-BR"/>
-          <w14:ligatures w14:val="none"/>
-        </w:rPr>
-        <w:t>ValorCusto</w:t>
-      </w:r>
-      <w:proofErr w:type="spellEnd"/>
-      <w:r>
-        <w:rPr>
-          <w:rFonts w:eastAsia="Times New Roman" w:cs="Times New Roman"/>
-          <w:kern w:val="0"/>
-          <w:sz w:val="22"/>
-          <w:szCs w:val="22"/>
-          <w:lang w:eastAsia="pt-BR"/>
-          <w14:ligatures w14:val="none"/>
-        </w:rPr>
-        <w:t>”;</w:t>
+        <w:t>ValorCusto”;</w:t>
       </w:r>
     </w:p>
     <w:p>
@@ -1254,11 +1190,16 @@
           <w:lang w:eastAsia="pt-BR"/>
           <w14:ligatures w14:val="none"/>
         </w:rPr>
-        <w:t>Apertamos com o botão esquerdo do mouse na coluna que apresenta o erro, e selecionamos a opção “Remover Erros”.</w:t>
-      </w:r>
-    </w:p>
-    <w:p>
-      <w:pPr>
+        <w:t>Para facilitar, podemos filtrar os erros pelo botão “Manter linhas”, na página inicial.</w:t>
+      </w:r>
+    </w:p>
+    <w:p>
+      <w:pPr>
+        <w:pStyle w:val="PargrafodaLista"/>
+        <w:numPr>
+          <w:ilvl w:val="0"/>
+          <w:numId w:val="5"/>
+        </w:numPr>
         <w:spacing w:before="100" w:beforeAutospacing="1" w:after="100" w:afterAutospacing="1" w:line="240" w:lineRule="auto"/>
         <w:rPr>
           <w:rFonts w:eastAsia="Times New Roman" w:cs="Times New Roman"/>
@@ -1271,10 +1212,128 @@
       </w:pPr>
       <w:r>
         <w:rPr>
+          <w:rFonts w:eastAsia="Times New Roman" w:cs="Times New Roman"/>
+          <w:kern w:val="0"/>
+          <w:sz w:val="22"/>
+          <w:szCs w:val="22"/>
+          <w:lang w:eastAsia="pt-BR"/>
+          <w14:ligatures w14:val="none"/>
+        </w:rPr>
+        <w:t>Apertamos com o botão esquerdo do mouse na coluna que apresenta o erro, e selecionamos a opção “Remover Erros”.</w:t>
+      </w:r>
+    </w:p>
+    <w:p>
+      <w:pPr>
+        <w:pStyle w:val="PargrafodaLista"/>
+        <w:numPr>
+          <w:ilvl w:val="0"/>
+          <w:numId w:val="5"/>
+        </w:numPr>
+        <w:spacing w:before="100" w:beforeAutospacing="1" w:after="100" w:afterAutospacing="1" w:line="240" w:lineRule="auto"/>
+        <w:rPr>
+          <w:rFonts w:eastAsia="Times New Roman" w:cs="Times New Roman"/>
+          <w:kern w:val="0"/>
+          <w:sz w:val="22"/>
+          <w:szCs w:val="22"/>
+          <w:lang w:eastAsia="pt-BR"/>
+          <w14:ligatures w14:val="none"/>
+        </w:rPr>
+      </w:pPr>
+      <w:r>
+        <w:rPr>
+          <w:rFonts w:eastAsia="Times New Roman" w:cs="Times New Roman"/>
+          <w:kern w:val="0"/>
+          <w:sz w:val="22"/>
+          <w:szCs w:val="22"/>
+          <w:lang w:eastAsia="pt-BR"/>
+          <w14:ligatures w14:val="none"/>
+        </w:rPr>
+        <w:t>Por fim, podemos remover a etapa do “Erros Mantidos”.</w:t>
+      </w:r>
+    </w:p>
+    <w:p>
+      <w:pPr>
+        <w:spacing w:before="100" w:beforeAutospacing="1" w:after="100" w:afterAutospacing="1" w:line="240" w:lineRule="auto"/>
+        <w:rPr>
+          <w:rFonts w:ascii="Times New Roman" w:eastAsia="Times New Roman" w:hAnsi="Times New Roman" w:cs="Times New Roman"/>
+          <w:kern w:val="0"/>
+          <w:lang w:eastAsia="pt-BR"/>
+          <w14:ligatures w14:val="none"/>
+        </w:rPr>
+      </w:pPr>
+      <w:r>
+        <w:rPr>
           <w:noProof/>
           <w:lang w:eastAsia="pt-BR"/>
         </w:rPr>
         <w:lastRenderedPageBreak/>
+        <w:drawing>
+          <wp:inline distT="0" distB="0" distL="0" distR="0" wp14:anchorId="0A067365" wp14:editId="0F75F134">
+            <wp:extent cx="6645910" cy="1736090"/>
+            <wp:effectExtent l="0" t="0" r="2540" b="0"/>
+            <wp:docPr id="4" name="Imagem 4"/>
+            <wp:cNvGraphicFramePr>
+              <a:graphicFrameLocks xmlns:a="http://schemas.openxmlformats.org/drawingml/2006/main" noChangeAspect="1"/>
+            </wp:cNvGraphicFramePr>
+            <a:graphic xmlns:a="http://schemas.openxmlformats.org/drawingml/2006/main">
+              <a:graphicData uri="http://schemas.openxmlformats.org/drawingml/2006/picture">
+                <pic:pic xmlns:pic="http://schemas.openxmlformats.org/drawingml/2006/picture">
+                  <pic:nvPicPr>
+                    <pic:cNvPr id="0" name="Picture 13"/>
+                    <pic:cNvPicPr>
+                      <a:picLocks noChangeAspect="1" noChangeArrowheads="1"/>
+                    </pic:cNvPicPr>
+                  </pic:nvPicPr>
+                  <pic:blipFill>
+                    <a:blip r:embed="rId16">
+                      <a:extLst>
+                        <a:ext uri="{28A0092B-C50C-407E-A947-70E740481C1C}">
+                          <a14:useLocalDpi xmlns:a14="http://schemas.microsoft.com/office/drawing/2010/main" val="0"/>
+                        </a:ext>
+                      </a:extLst>
+                    </a:blip>
+                    <a:srcRect/>
+                    <a:stretch>
+                      <a:fillRect/>
+                    </a:stretch>
+                  </pic:blipFill>
+                  <pic:spPr bwMode="auto">
+                    <a:xfrm>
+                      <a:off x="0" y="0"/>
+                      <a:ext cx="6645910" cy="1736090"/>
+                    </a:xfrm>
+                    <a:prstGeom prst="rect">
+                      <a:avLst/>
+                    </a:prstGeom>
+                    <a:noFill/>
+                    <a:ln>
+                      <a:noFill/>
+                    </a:ln>
+                  </pic:spPr>
+                </pic:pic>
+              </a:graphicData>
+            </a:graphic>
+          </wp:inline>
+        </w:drawing>
+      </w:r>
+    </w:p>
+    <w:p>
+      <w:pPr>
+        <w:spacing w:before="100" w:beforeAutospacing="1" w:after="100" w:afterAutospacing="1" w:line="240" w:lineRule="auto"/>
+        <w:rPr>
+          <w:rFonts w:eastAsia="Times New Roman" w:cs="Times New Roman"/>
+          <w:kern w:val="0"/>
+          <w:sz w:val="22"/>
+          <w:szCs w:val="22"/>
+          <w:lang w:eastAsia="pt-BR"/>
+          <w14:ligatures w14:val="none"/>
+        </w:rPr>
+      </w:pPr>
+      <w:r>
+        <w:rPr>
+          <w:noProof/>
+          <w:lang w:eastAsia="pt-BR"/>
+        </w:rPr>
         <w:drawing>
           <wp:anchor distT="0" distB="0" distL="114300" distR="114300" simplePos="0" relativeHeight="251667456" behindDoc="0" locked="0" layoutInCell="1" allowOverlap="1" wp14:anchorId="369EB318" wp14:editId="7BE15DE9">
             <wp:simplePos x="0" y="0"/>
@@ -1301,7 +1360,7 @@
                     </pic:cNvPicPr>
                   </pic:nvPicPr>
                   <pic:blipFill>
-                    <a:blip r:embed="rId16">
+                    <a:blip r:embed="rId17">
                       <a:extLst>
                         <a:ext uri="{28A0092B-C50C-407E-A947-70E740481C1C}">
                           <a14:useLocalDpi xmlns:a14="http://schemas.microsoft.com/office/drawing/2010/main" val="0"/>
@@ -1366,7 +1425,7 @@
                     <pic:cNvPicPr/>
                   </pic:nvPicPr>
                   <pic:blipFill>
-                    <a:blip r:embed="rId17">
+                    <a:blip r:embed="rId18">
                       <a:extLst>
                         <a:ext uri="{28A0092B-C50C-407E-A947-70E740481C1C}">
                           <a14:useLocalDpi xmlns:a14="http://schemas.microsoft.com/office/drawing/2010/main" val="0"/>
@@ -1456,6 +1515,55 @@
           <w:szCs w:val="22"/>
         </w:rPr>
       </w:pPr>
+      <w:r>
+        <w:rPr>
+          <w:sz w:val="22"/>
+          <w:szCs w:val="22"/>
+        </w:rPr>
+        <w:drawing>
+          <wp:inline distT="0" distB="0" distL="0" distR="0" wp14:anchorId="58A44487" wp14:editId="30E5C164">
+            <wp:extent cx="2124371" cy="323895"/>
+            <wp:effectExtent l="0" t="0" r="9525" b="0"/>
+            <wp:docPr id="1" name="Imagem 1"/>
+            <wp:cNvGraphicFramePr>
+              <a:graphicFrameLocks xmlns:a="http://schemas.openxmlformats.org/drawingml/2006/main" noChangeAspect="1"/>
+            </wp:cNvGraphicFramePr>
+            <a:graphic xmlns:a="http://schemas.openxmlformats.org/drawingml/2006/main">
+              <a:graphicData uri="http://schemas.openxmlformats.org/drawingml/2006/picture">
+                <pic:pic xmlns:pic="http://schemas.openxmlformats.org/drawingml/2006/picture">
+                  <pic:nvPicPr>
+                    <pic:cNvPr id="1" name=""/>
+                    <pic:cNvPicPr/>
+                  </pic:nvPicPr>
+                  <pic:blipFill>
+                    <a:blip r:embed="rId19"/>
+                    <a:stretch>
+                      <a:fillRect/>
+                    </a:stretch>
+                  </pic:blipFill>
+                  <pic:spPr>
+                    <a:xfrm>
+                      <a:off x="0" y="0"/>
+                      <a:ext cx="2124371" cy="323895"/>
+                    </a:xfrm>
+                    <a:prstGeom prst="rect">
+                      <a:avLst/>
+                    </a:prstGeom>
+                  </pic:spPr>
+                </pic:pic>
+              </a:graphicData>
+            </a:graphic>
+          </wp:inline>
+        </w:drawing>
+      </w:r>
+    </w:p>
+    <w:p>
+      <w:pPr>
+        <w:rPr>
+          <w:sz w:val="22"/>
+          <w:szCs w:val="22"/>
+        </w:rPr>
+      </w:pPr>
     </w:p>
     <w:p>
       <w:pPr>
@@ -1474,23 +1582,7 @@
           <w:sz w:val="22"/>
           <w:szCs w:val="22"/>
         </w:rPr>
-        <w:t>Depois de termos removidos todos os erros, ainda temos um problema referente a uma linha específica: “</w:t>
-      </w:r>
-      <w:proofErr w:type="spellStart"/>
-      <w:r>
-        <w:rPr>
-          <w:sz w:val="22"/>
-          <w:szCs w:val="22"/>
-        </w:rPr>
-        <w:t>Alteracao</w:t>
-      </w:r>
-      <w:proofErr w:type="spellEnd"/>
-      <w:r>
-        <w:rPr>
-          <w:sz w:val="22"/>
-          <w:szCs w:val="22"/>
-        </w:rPr>
-        <w:t xml:space="preserve"> de Marca”. Precisamos remover essas linhas repetidas para prosseguirmos com o processo de ETL:</w:t>
+        <w:t>Depois de termos removidos todos os erros, ainda temos um problema referente a uma linha específica: “Alteracao de Marca”. Precisamos remover essas linhas repetidas para prosseguirmos com o processo de ETL:</w:t>
       </w:r>
     </w:p>
     <w:p>
@@ -1510,55 +1602,7 @@
           <w:sz w:val="22"/>
           <w:szCs w:val="22"/>
         </w:rPr>
-        <w:t>Para removermos essa linha específica, precisamos filtrar nossa coluna de “</w:t>
-      </w:r>
-      <w:proofErr w:type="spellStart"/>
-      <w:r>
-        <w:rPr>
-          <w:sz w:val="22"/>
-          <w:szCs w:val="22"/>
-        </w:rPr>
-        <w:t>DataNotaFiscal</w:t>
-      </w:r>
-      <w:proofErr w:type="spellEnd"/>
-      <w:r>
-        <w:rPr>
-          <w:sz w:val="22"/>
-          <w:szCs w:val="22"/>
-        </w:rPr>
-        <w:t xml:space="preserve">” e desmarcamos o </w:t>
-      </w:r>
-      <w:proofErr w:type="spellStart"/>
-      <w:r>
-        <w:rPr>
-          <w:sz w:val="22"/>
-          <w:szCs w:val="22"/>
-        </w:rPr>
-        <w:t>checkbox</w:t>
-      </w:r>
-      <w:proofErr w:type="spellEnd"/>
-      <w:r>
-        <w:rPr>
-          <w:sz w:val="22"/>
-          <w:szCs w:val="22"/>
-        </w:rPr>
-        <w:t xml:space="preserve"> de “</w:t>
-      </w:r>
-      <w:proofErr w:type="spellStart"/>
-      <w:r>
-        <w:rPr>
-          <w:sz w:val="22"/>
-          <w:szCs w:val="22"/>
-        </w:rPr>
-        <w:t>Alteracao</w:t>
-      </w:r>
-      <w:proofErr w:type="spellEnd"/>
-      <w:r>
-        <w:rPr>
-          <w:sz w:val="22"/>
-          <w:szCs w:val="22"/>
-        </w:rPr>
-        <w:t xml:space="preserve"> de Marca” e selecionarmos “Ok”.</w:t>
+        <w:t>Para removermos essa linha específica, precisamos filtrar nossa coluna de “DataNotaFiscal” e desmarcamos o checkbox de “Alteracao de Marca” e selecionarmos “Ok”.</w:t>
       </w:r>
     </w:p>
     <w:p>
@@ -1590,7 +1634,7 @@
                     <pic:cNvPicPr/>
                   </pic:nvPicPr>
                   <pic:blipFill>
-                    <a:blip r:embed="rId18"/>
+                    <a:blip r:embed="rId20"/>
                     <a:stretch>
                       <a:fillRect/>
                     </a:stretch>
@@ -1624,6 +1668,7 @@
           <w:sz w:val="22"/>
           <w:szCs w:val="22"/>
         </w:rPr>
+        <w:lastRenderedPageBreak/>
         <w:drawing>
           <wp:anchor distT="0" distB="0" distL="114300" distR="114300" simplePos="0" relativeHeight="251668480" behindDoc="0" locked="0" layoutInCell="1" allowOverlap="1" wp14:anchorId="37AC995E" wp14:editId="7D62A6C3">
             <wp:simplePos x="0" y="0"/>
@@ -1650,7 +1695,7 @@
                     </pic:cNvPicPr>
                   </pic:nvPicPr>
                   <pic:blipFill>
-                    <a:blip r:embed="rId19">
+                    <a:blip r:embed="rId21">
                       <a:extLst>
                         <a:ext uri="{28A0092B-C50C-407E-A947-70E740481C1C}">
                           <a14:useLocalDpi xmlns:a14="http://schemas.microsoft.com/office/drawing/2010/main" val="0"/>
@@ -1821,23 +1866,7 @@
           <w:sz w:val="22"/>
           <w:szCs w:val="22"/>
         </w:rPr>
-        <w:t xml:space="preserve"> alterar o tipo da coluna “</w:t>
-      </w:r>
-      <w:proofErr w:type="spellStart"/>
-      <w:r>
-        <w:rPr>
-          <w:sz w:val="22"/>
-          <w:szCs w:val="22"/>
-        </w:rPr>
-        <w:t>DataNotaFiscal</w:t>
-      </w:r>
-      <w:proofErr w:type="spellEnd"/>
-      <w:r>
-        <w:rPr>
-          <w:sz w:val="22"/>
-          <w:szCs w:val="22"/>
-        </w:rPr>
-        <w:t>”, selecionamos o ícone ao lado do título do cabeçalho</w:t>
+        <w:t xml:space="preserve"> alterar o tipo da coluna “DataNotaFiscal”, selecionamos o ícone ao lado do título do cabeçalho</w:t>
       </w:r>
       <w:r>
         <w:rPr>
@@ -1864,13 +1893,26 @@
           <w:sz w:val="22"/>
           <w:szCs w:val="22"/>
         </w:rPr>
-        <w:t>Escolhemos o tipo “Data”.</w:t>
+        <w:t>Escolhemos o tipo “Data</w:t>
+      </w:r>
+      <w:r>
+        <w:rPr>
+          <w:sz w:val="22"/>
+          <w:szCs w:val="22"/>
+        </w:rPr>
+        <w:t>/hora</w:t>
+      </w:r>
+      <w:r>
+        <w:rPr>
+          <w:sz w:val="22"/>
+          <w:szCs w:val="22"/>
+        </w:rPr>
+        <w:t>”.</w:t>
       </w:r>
     </w:p>
     <w:p>
       <w:pPr>
         <w:spacing w:before="100" w:beforeAutospacing="1" w:after="100" w:afterAutospacing="1" w:line="240" w:lineRule="auto"/>
-        <w:ind w:left="1080"/>
         <w:rPr>
           <w:rFonts w:ascii="Times New Roman" w:eastAsia="Times New Roman" w:hAnsi="Times New Roman" w:cs="Times New Roman"/>
           <w:kern w:val="0"/>
@@ -1883,20 +1925,19 @@
           <w:noProof/>
           <w:lang w:eastAsia="pt-BR"/>
         </w:rPr>
-        <w:lastRenderedPageBreak/>
         <w:drawing>
-          <wp:anchor distT="0" distB="0" distL="114300" distR="114300" simplePos="0" relativeHeight="251669504" behindDoc="0" locked="0" layoutInCell="1" allowOverlap="1" wp14:anchorId="7F1724AB" wp14:editId="2411ED4A">
+          <wp:anchor distT="0" distB="0" distL="114300" distR="114300" simplePos="0" relativeHeight="251669504" behindDoc="0" locked="0" layoutInCell="1" allowOverlap="1" wp14:anchorId="2FF294D7" wp14:editId="5592B37C">
             <wp:simplePos x="0" y="0"/>
-            <wp:positionH relativeFrom="margin">
-              <wp:align>center</wp:align>
+            <wp:positionH relativeFrom="column">
+              <wp:posOffset>1740089</wp:posOffset>
             </wp:positionH>
             <wp:positionV relativeFrom="paragraph">
-              <wp:posOffset>6824</wp:posOffset>
+              <wp:posOffset>82389</wp:posOffset>
             </wp:positionV>
-            <wp:extent cx="2033516" cy="2993933"/>
-            <wp:effectExtent l="0" t="0" r="5080" b="0"/>
+            <wp:extent cx="1543685" cy="2421890"/>
+            <wp:effectExtent l="0" t="0" r="0" b="0"/>
             <wp:wrapSquare wrapText="bothSides"/>
-            <wp:docPr id="1707175977" name="Imagem 1" descr="Tela de computador com letras e números em fundo preto&#10;&#10;O conteúdo gerado por IA pode estar incorreto."/>
+            <wp:docPr id="6" name="Imagem 6"/>
             <wp:cNvGraphicFramePr>
               <a:graphicFrameLocks xmlns:a="http://schemas.openxmlformats.org/drawingml/2006/main" noChangeAspect="1"/>
             </wp:cNvGraphicFramePr>
@@ -1904,13 +1945,13 @@
               <a:graphicData uri="http://schemas.openxmlformats.org/drawingml/2006/picture">
                 <pic:pic xmlns:pic="http://schemas.openxmlformats.org/drawingml/2006/picture">
                   <pic:nvPicPr>
-                    <pic:cNvPr id="1707175977" name="Imagem 1" descr="Tela de computador com letras e números em fundo preto&#10;&#10;O conteúdo gerado por IA pode estar incorreto."/>
+                    <pic:cNvPr id="0" name="Picture 20"/>
                     <pic:cNvPicPr>
                       <a:picLocks noChangeAspect="1" noChangeArrowheads="1"/>
                     </pic:cNvPicPr>
                   </pic:nvPicPr>
                   <pic:blipFill>
-                    <a:blip r:embed="rId20">
+                    <a:blip r:embed="rId22">
                       <a:extLst>
                         <a:ext uri="{28A0092B-C50C-407E-A947-70E740481C1C}">
                           <a14:useLocalDpi xmlns:a14="http://schemas.microsoft.com/office/drawing/2010/main" val="0"/>
@@ -1925,7 +1966,7 @@
                   <pic:spPr bwMode="auto">
                     <a:xfrm>
                       <a:off x="0" y="0"/>
-                      <a:ext cx="2033516" cy="2993933"/>
+                      <a:ext cx="1543685" cy="2421890"/>
                     </a:xfrm>
                     <a:prstGeom prst="rect">
                       <a:avLst/>
@@ -1945,13 +1986,254 @@
     <w:p>
       <w:pPr>
         <w:rPr>
-          <w:sz w:val="22"/>
-          <w:szCs w:val="22"/>
-        </w:rPr>
-      </w:pPr>
+          <w:rFonts w:ascii="Times New Roman" w:eastAsia="Times New Roman" w:hAnsi="Times New Roman" w:cs="Times New Roman"/>
+          <w:kern w:val="0"/>
+          <w:lang w:eastAsia="pt-BR"/>
+          <w14:ligatures w14:val="none"/>
+        </w:rPr>
+      </w:pPr>
+      <w:r>
+        <w:rPr>
+          <w:rFonts w:ascii="Times New Roman" w:eastAsia="Times New Roman" w:hAnsi="Times New Roman" w:cs="Times New Roman"/>
+          <w:kern w:val="0"/>
+          <w:lang w:eastAsia="pt-BR"/>
+          <w14:ligatures w14:val="none"/>
+        </w:rPr>
+        <w:drawing>
+          <wp:anchor distT="0" distB="0" distL="114300" distR="114300" simplePos="0" relativeHeight="251670528" behindDoc="0" locked="0" layoutInCell="1" allowOverlap="1" wp14:anchorId="206EB566" wp14:editId="3F129338">
+            <wp:simplePos x="0" y="0"/>
+            <wp:positionH relativeFrom="column">
+              <wp:posOffset>4018972</wp:posOffset>
+            </wp:positionH>
+            <wp:positionV relativeFrom="paragraph">
+              <wp:posOffset>6985</wp:posOffset>
+            </wp:positionV>
+            <wp:extent cx="1524213" cy="1733792"/>
+            <wp:effectExtent l="0" t="0" r="0" b="0"/>
+            <wp:wrapSquare wrapText="bothSides"/>
+            <wp:docPr id="7" name="Imagem 7"/>
+            <wp:cNvGraphicFramePr>
+              <a:graphicFrameLocks xmlns:a="http://schemas.openxmlformats.org/drawingml/2006/main" noChangeAspect="1"/>
+            </wp:cNvGraphicFramePr>
+            <a:graphic xmlns:a="http://schemas.openxmlformats.org/drawingml/2006/main">
+              <a:graphicData uri="http://schemas.openxmlformats.org/drawingml/2006/picture">
+                <pic:pic xmlns:pic="http://schemas.openxmlformats.org/drawingml/2006/picture">
+                  <pic:nvPicPr>
+                    <pic:cNvPr id="1" name=""/>
+                    <pic:cNvPicPr/>
+                  </pic:nvPicPr>
+                  <pic:blipFill>
+                    <a:blip r:embed="rId23">
+                      <a:extLst>
+                        <a:ext uri="{28A0092B-C50C-407E-A947-70E740481C1C}">
+                          <a14:useLocalDpi xmlns:a14="http://schemas.microsoft.com/office/drawing/2010/main" val="0"/>
+                        </a:ext>
+                      </a:extLst>
+                    </a:blip>
+                    <a:stretch>
+                      <a:fillRect/>
+                    </a:stretch>
+                  </pic:blipFill>
+                  <pic:spPr>
+                    <a:xfrm>
+                      <a:off x="0" y="0"/>
+                      <a:ext cx="1524213" cy="1733792"/>
+                    </a:xfrm>
+                    <a:prstGeom prst="rect">
+                      <a:avLst/>
+                    </a:prstGeom>
+                  </pic:spPr>
+                </pic:pic>
+              </a:graphicData>
+            </a:graphic>
+          </wp:anchor>
+        </w:drawing>
+      </w:r>
+    </w:p>
+    <w:p>
+      <w:pPr>
+        <w:rPr>
+          <w:rFonts w:ascii="Times New Roman" w:eastAsia="Times New Roman" w:hAnsi="Times New Roman" w:cs="Times New Roman"/>
+          <w:kern w:val="0"/>
+          <w:lang w:eastAsia="pt-BR"/>
+          <w14:ligatures w14:val="none"/>
+        </w:rPr>
+      </w:pPr>
+    </w:p>
+    <w:p>
+      <w:pPr>
+        <w:rPr>
+          <w:rFonts w:ascii="Times New Roman" w:eastAsia="Times New Roman" w:hAnsi="Times New Roman" w:cs="Times New Roman"/>
+          <w:kern w:val="0"/>
+          <w:lang w:eastAsia="pt-BR"/>
+          <w14:ligatures w14:val="none"/>
+        </w:rPr>
+      </w:pPr>
+    </w:p>
+    <w:p>
+      <w:pPr>
+        <w:rPr>
+          <w:rFonts w:ascii="Times New Roman" w:eastAsia="Times New Roman" w:hAnsi="Times New Roman" w:cs="Times New Roman"/>
+          <w:kern w:val="0"/>
+          <w:lang w:eastAsia="pt-BR"/>
+          <w14:ligatures w14:val="none"/>
+        </w:rPr>
+      </w:pPr>
+    </w:p>
+    <w:p>
+      <w:pPr>
+        <w:rPr>
+          <w:rFonts w:ascii="Times New Roman" w:eastAsia="Times New Roman" w:hAnsi="Times New Roman" w:cs="Times New Roman"/>
+          <w:kern w:val="0"/>
+          <w:lang w:eastAsia="pt-BR"/>
+          <w14:ligatures w14:val="none"/>
+        </w:rPr>
+      </w:pPr>
+    </w:p>
+    <w:p>
+      <w:pPr>
+        <w:rPr>
+          <w:rFonts w:ascii="Times New Roman" w:eastAsia="Times New Roman" w:hAnsi="Times New Roman" w:cs="Times New Roman"/>
+          <w:kern w:val="0"/>
+          <w:lang w:eastAsia="pt-BR"/>
+          <w14:ligatures w14:val="none"/>
+        </w:rPr>
+      </w:pPr>
+    </w:p>
+    <w:p>
+      <w:pPr>
+        <w:rPr>
+          <w:rFonts w:ascii="Times New Roman" w:eastAsia="Times New Roman" w:hAnsi="Times New Roman" w:cs="Times New Roman"/>
+          <w:kern w:val="0"/>
+          <w:lang w:eastAsia="pt-BR"/>
+          <w14:ligatures w14:val="none"/>
+        </w:rPr>
+      </w:pPr>
+    </w:p>
+    <w:p>
+      <w:pPr>
+        <w:rPr>
+          <w:rFonts w:ascii="Times New Roman" w:eastAsia="Times New Roman" w:hAnsi="Times New Roman" w:cs="Times New Roman"/>
+          <w:kern w:val="0"/>
+          <w:lang w:eastAsia="pt-BR"/>
+          <w14:ligatures w14:val="none"/>
+        </w:rPr>
+      </w:pPr>
+    </w:p>
+    <w:p>
+      <w:pPr>
+        <w:pStyle w:val="PargrafodaLista"/>
+        <w:numPr>
+          <w:ilvl w:val="0"/>
+          <w:numId w:val="3"/>
+        </w:numPr>
+        <w:rPr>
+          <w:sz w:val="22"/>
+          <w:szCs w:val="22"/>
+        </w:rPr>
+      </w:pPr>
+      <w:r>
+        <w:rPr>
+          <w:sz w:val="22"/>
+          <w:szCs w:val="22"/>
+        </w:rPr>
+        <w:t>Continuando na coluna “DataNotaFiscal”,</w:t>
+      </w:r>
+      <w:r>
+        <w:rPr>
+          <w:sz w:val="22"/>
+          <w:szCs w:val="22"/>
+        </w:rPr>
+        <w:t xml:space="preserve"> </w:t>
+      </w:r>
+      <w:r>
+        <w:rPr>
+          <w:sz w:val="22"/>
+          <w:szCs w:val="22"/>
+        </w:rPr>
+        <w:t>notamos que a data e hora estão juntas, então, devemos separar esses dois tipos de dados</w:t>
+      </w:r>
+      <w:r>
+        <w:rPr>
+          <w:sz w:val="22"/>
+          <w:szCs w:val="22"/>
+        </w:rPr>
+        <w:t>:</w:t>
+      </w:r>
+    </w:p>
+    <w:p>
+      <w:pPr>
+        <w:pStyle w:val="PargrafodaLista"/>
+        <w:numPr>
+          <w:ilvl w:val="0"/>
+          <w:numId w:val="8"/>
+        </w:numPr>
+        <w:rPr>
+          <w:sz w:val="22"/>
+          <w:szCs w:val="22"/>
+        </w:rPr>
+      </w:pPr>
+      <w:r>
+        <w:rPr>
+          <w:sz w:val="22"/>
+          <w:szCs w:val="22"/>
+        </w:rPr>
+        <w:t>Na página “Transformar”, selecione a</w:t>
+      </w:r>
+    </w:p>
+    <w:p>
+      <w:pPr>
+        <w:rPr>
+          <w:sz w:val="22"/>
+          <w:szCs w:val="22"/>
+          <w:u w:val="single"/>
+        </w:rPr>
+      </w:pPr>
+      <w:r>
+        <w:rPr>
+          <w:sz w:val="22"/>
+          <w:szCs w:val="22"/>
+        </w:rPr>
+        <w:lastRenderedPageBreak/>
+        <w:drawing>
+          <wp:inline distT="0" distB="0" distL="0" distR="0" wp14:anchorId="2CCF4F18" wp14:editId="75C5BC4B">
+            <wp:extent cx="6645910" cy="1344930"/>
+            <wp:effectExtent l="0" t="0" r="2540" b="7620"/>
+            <wp:docPr id="8" name="Imagem 8"/>
+            <wp:cNvGraphicFramePr>
+              <a:graphicFrameLocks xmlns:a="http://schemas.openxmlformats.org/drawingml/2006/main" noChangeAspect="1"/>
+            </wp:cNvGraphicFramePr>
+            <a:graphic xmlns:a="http://schemas.openxmlformats.org/drawingml/2006/main">
+              <a:graphicData uri="http://schemas.openxmlformats.org/drawingml/2006/picture">
+                <pic:pic xmlns:pic="http://schemas.openxmlformats.org/drawingml/2006/picture">
+                  <pic:nvPicPr>
+                    <pic:cNvPr id="1" name=""/>
+                    <pic:cNvPicPr/>
+                  </pic:nvPicPr>
+                  <pic:blipFill>
+                    <a:blip r:embed="rId24"/>
+                    <a:stretch>
+                      <a:fillRect/>
+                    </a:stretch>
+                  </pic:blipFill>
+                  <pic:spPr>
+                    <a:xfrm>
+                      <a:off x="0" y="0"/>
+                      <a:ext cx="6645910" cy="1344930"/>
+                    </a:xfrm>
+                    <a:prstGeom prst="rect">
+                      <a:avLst/>
+                    </a:prstGeom>
+                  </pic:spPr>
+                </pic:pic>
+              </a:graphicData>
+            </a:graphic>
+          </wp:inline>
+        </w:drawing>
+      </w:r>
     </w:p>
     <w:sectPr>
-      <w:footerReference w:type="default" r:id="rId21"/>
+      <w:footerReference w:type="default" r:id="rId25"/>
       <w:pgSz w:w="11906" w:h="16838"/>
       <w:pgMar w:top="720" w:right="720" w:bottom="720" w:left="720" w:header="708" w:footer="708" w:gutter="0"/>
       <w:cols w:space="708"/>
@@ -1962,7 +2244,7 @@
 </file>
 
 <file path=word/endnotes.xml><?xml version="1.0" encoding="utf-8"?>
-<w:endnotes xmlns:wpc="http://schemas.microsoft.com/office/word/2010/wordprocessingCanvas" xmlns:cx="http://schemas.microsoft.com/office/drawing/2014/chartex" xmlns:cx1="http://schemas.microsoft.com/office/drawing/2015/9/8/chartex" xmlns:cx2="http://schemas.microsoft.com/office/drawing/2015/10/21/chartex" xmlns:cx3="http://schemas.microsoft.com/office/drawing/2016/5/9/chartex" xmlns:cx4="http://schemas.microsoft.com/office/drawing/2016/5/10/chartex" xmlns:cx5="http://schemas.microsoft.com/office/drawing/2016/5/11/chartex" xmlns:cx6="http://schemas.microsoft.com/office/drawing/2016/5/12/chartex" xmlns:cx7="http://schemas.microsoft.com/office/drawing/2016/5/13/chartex" xmlns:cx8="http://schemas.microsoft.com/office/drawing/2016/5/14/chartex" xmlns:mc="http://schemas.openxmlformats.org/markup-compatibility/2006" xmlns:aink="http://schemas.microsoft.com/office/drawing/2016/ink" xmlns:am3d="http://schemas.microsoft.com/office/drawing/2017/model3d" xmlns:o="urn:schemas-microsoft-com:office:office" xmlns:oel="http://schemas.microsoft.com/office/2019/extlst" xmlns:r="http://schemas.openxmlformats.org/officeDocument/2006/relationships" xmlns:m="http://schemas.openxmlformats.org/officeDocument/2006/math" xmlns:v="urn:schemas-microsoft-com:vml" xmlns:wp14="http://schemas.microsoft.com/office/word/2010/wordprocessingDrawing" xmlns:wp="http://schemas.openxmlformats.org/drawingml/2006/wordprocessingDrawing" xmlns:w10="urn:schemas-microsoft-com:office:word" xmlns:w="http://schemas.openxmlformats.org/wordprocessingml/2006/main" xmlns:w14="http://schemas.microsoft.com/office/word/2010/wordml" xmlns:w15="http://schemas.microsoft.com/office/word/2012/wordml" xmlns:w16cex="http://schemas.microsoft.com/office/word/2018/wordml/cex" xmlns:w16cid="http://schemas.microsoft.com/office/word/2016/wordml/cid" xmlns:w16="http://schemas.microsoft.com/office/word/2018/wordml" xmlns:w16du="http://schemas.microsoft.com/office/word/2023/wordml/word16du" xmlns:w16sdtdh="http://schemas.microsoft.com/office/word/2020/wordml/sdtdatahash" xmlns:w16sdtfl="http://schemas.microsoft.com/office/word/2024/wordml/sdtformatlock" xmlns:w16se="http://schemas.microsoft.com/office/word/2015/wordml/symex" xmlns:wpg="http://schemas.microsoft.com/office/word/2010/wordprocessingGroup" xmlns:wpi="http://schemas.microsoft.com/office/word/2010/wordprocessingInk" xmlns:wne="http://schemas.microsoft.com/office/word/2006/wordml" xmlns:wps="http://schemas.microsoft.com/office/word/2010/wordprocessingShape" mc:Ignorable="w14 w15 w16se w16cid w16 w16cex w16sdtdh w16sdtfl w16du wp14">
+<w:endnotes xmlns:wpc="http://schemas.microsoft.com/office/word/2010/wordprocessingCanvas" xmlns:cx="http://schemas.microsoft.com/office/drawing/2014/chartex" xmlns:cx1="http://schemas.microsoft.com/office/drawing/2015/9/8/chartex" xmlns:cx2="http://schemas.microsoft.com/office/drawing/2015/10/21/chartex" xmlns:cx3="http://schemas.microsoft.com/office/drawing/2016/5/9/chartex" xmlns:cx4="http://schemas.microsoft.com/office/drawing/2016/5/10/chartex" xmlns:cx5="http://schemas.microsoft.com/office/drawing/2016/5/11/chartex" xmlns:cx6="http://schemas.microsoft.com/office/drawing/2016/5/12/chartex" xmlns:cx7="http://schemas.microsoft.com/office/drawing/2016/5/13/chartex" xmlns:cx8="http://schemas.microsoft.com/office/drawing/2016/5/14/chartex" xmlns:mc="http://schemas.openxmlformats.org/markup-compatibility/2006" xmlns:aink="http://schemas.microsoft.com/office/drawing/2016/ink" xmlns:am3d="http://schemas.microsoft.com/office/drawing/2017/model3d" xmlns:o="urn:schemas-microsoft-com:office:office" xmlns:r="http://schemas.openxmlformats.org/officeDocument/2006/relationships" xmlns:m="http://schemas.openxmlformats.org/officeDocument/2006/math" xmlns:v="urn:schemas-microsoft-com:vml" xmlns:wp14="http://schemas.microsoft.com/office/word/2010/wordprocessingDrawing" xmlns:wp="http://schemas.openxmlformats.org/drawingml/2006/wordprocessingDrawing" xmlns:w10="urn:schemas-microsoft-com:office:word" xmlns:w="http://schemas.openxmlformats.org/wordprocessingml/2006/main" xmlns:w14="http://schemas.microsoft.com/office/word/2010/wordml" xmlns:w15="http://schemas.microsoft.com/office/word/2012/wordml" xmlns:w16cex="http://schemas.microsoft.com/office/word/2018/wordml/cex" xmlns:w16cid="http://schemas.microsoft.com/office/word/2016/wordml/cid" xmlns:w16="http://schemas.microsoft.com/office/word/2018/wordml" xmlns:w16sdtdh="http://schemas.microsoft.com/office/word/2020/wordml/sdtdatahash" xmlns:w16se="http://schemas.microsoft.com/office/word/2015/wordml/symex" xmlns:wpg="http://schemas.microsoft.com/office/word/2010/wordprocessingGroup" xmlns:wpi="http://schemas.microsoft.com/office/word/2010/wordprocessingInk" xmlns:wne="http://schemas.microsoft.com/office/word/2006/wordml" xmlns:wps="http://schemas.microsoft.com/office/word/2010/wordprocessingShape" mc:Ignorable="w14 w15 w16se w16cid w16 w16cex w16sdtdh wp14">
   <w:endnote w:type="separator" w:id="-1">
     <w:p>
       <w:pPr>
@@ -1987,7 +2269,7 @@
 </file>
 
 <file path=word/footer1.xml><?xml version="1.0" encoding="utf-8"?>
-<w:ftr xmlns:wpc="http://schemas.microsoft.com/office/word/2010/wordprocessingCanvas" xmlns:cx="http://schemas.microsoft.com/office/drawing/2014/chartex" xmlns:cx1="http://schemas.microsoft.com/office/drawing/2015/9/8/chartex" xmlns:cx2="http://schemas.microsoft.com/office/drawing/2015/10/21/chartex" xmlns:cx3="http://schemas.microsoft.com/office/drawing/2016/5/9/chartex" xmlns:cx4="http://schemas.microsoft.com/office/drawing/2016/5/10/chartex" xmlns:cx5="http://schemas.microsoft.com/office/drawing/2016/5/11/chartex" xmlns:cx6="http://schemas.microsoft.com/office/drawing/2016/5/12/chartex" xmlns:cx7="http://schemas.microsoft.com/office/drawing/2016/5/13/chartex" xmlns:cx8="http://schemas.microsoft.com/office/drawing/2016/5/14/chartex" xmlns:mc="http://schemas.openxmlformats.org/markup-compatibility/2006" xmlns:aink="http://schemas.microsoft.com/office/drawing/2016/ink" xmlns:am3d="http://schemas.microsoft.com/office/drawing/2017/model3d" xmlns:o="urn:schemas-microsoft-com:office:office" xmlns:oel="http://schemas.microsoft.com/office/2019/extlst" xmlns:r="http://schemas.openxmlformats.org/officeDocument/2006/relationships" xmlns:m="http://schemas.openxmlformats.org/officeDocument/2006/math" xmlns:v="urn:schemas-microsoft-com:vml" xmlns:wp14="http://schemas.microsoft.com/office/word/2010/wordprocessingDrawing" xmlns:wp="http://schemas.openxmlformats.org/drawingml/2006/wordprocessingDrawing" xmlns:w10="urn:schemas-microsoft-com:office:word" xmlns:w="http://schemas.openxmlformats.org/wordprocessingml/2006/main" xmlns:w14="http://schemas.microsoft.com/office/word/2010/wordml" xmlns:w15="http://schemas.microsoft.com/office/word/2012/wordml" xmlns:w16cex="http://schemas.microsoft.com/office/word/2018/wordml/cex" xmlns:w16cid="http://schemas.microsoft.com/office/word/2016/wordml/cid" xmlns:w16="http://schemas.microsoft.com/office/word/2018/wordml" xmlns:w16du="http://schemas.microsoft.com/office/word/2023/wordml/word16du" xmlns:w16sdtdh="http://schemas.microsoft.com/office/word/2020/wordml/sdtdatahash" xmlns:w16sdtfl="http://schemas.microsoft.com/office/word/2024/wordml/sdtformatlock" xmlns:w16se="http://schemas.microsoft.com/office/word/2015/wordml/symex" xmlns:wpg="http://schemas.microsoft.com/office/word/2010/wordprocessingGroup" xmlns:wpi="http://schemas.microsoft.com/office/word/2010/wordprocessingInk" xmlns:wne="http://schemas.microsoft.com/office/word/2006/wordml" xmlns:wps="http://schemas.microsoft.com/office/word/2010/wordprocessingShape" mc:Ignorable="w14 w15 w16se w16cid w16 w16cex w16sdtdh w16sdtfl w16du wp14">
+<w:ftr xmlns:wpc="http://schemas.microsoft.com/office/word/2010/wordprocessingCanvas" xmlns:cx="http://schemas.microsoft.com/office/drawing/2014/chartex" xmlns:cx1="http://schemas.microsoft.com/office/drawing/2015/9/8/chartex" xmlns:cx2="http://schemas.microsoft.com/office/drawing/2015/10/21/chartex" xmlns:cx3="http://schemas.microsoft.com/office/drawing/2016/5/9/chartex" xmlns:cx4="http://schemas.microsoft.com/office/drawing/2016/5/10/chartex" xmlns:cx5="http://schemas.microsoft.com/office/drawing/2016/5/11/chartex" xmlns:cx6="http://schemas.microsoft.com/office/drawing/2016/5/12/chartex" xmlns:cx7="http://schemas.microsoft.com/office/drawing/2016/5/13/chartex" xmlns:cx8="http://schemas.microsoft.com/office/drawing/2016/5/14/chartex" xmlns:mc="http://schemas.openxmlformats.org/markup-compatibility/2006" xmlns:aink="http://schemas.microsoft.com/office/drawing/2016/ink" xmlns:am3d="http://schemas.microsoft.com/office/drawing/2017/model3d" xmlns:o="urn:schemas-microsoft-com:office:office" xmlns:r="http://schemas.openxmlformats.org/officeDocument/2006/relationships" xmlns:m="http://schemas.openxmlformats.org/officeDocument/2006/math" xmlns:v="urn:schemas-microsoft-com:vml" xmlns:wp14="http://schemas.microsoft.com/office/word/2010/wordprocessingDrawing" xmlns:wp="http://schemas.openxmlformats.org/drawingml/2006/wordprocessingDrawing" xmlns:w10="urn:schemas-microsoft-com:office:word" xmlns:w="http://schemas.openxmlformats.org/wordprocessingml/2006/main" xmlns:w14="http://schemas.microsoft.com/office/word/2010/wordml" xmlns:w15="http://schemas.microsoft.com/office/word/2012/wordml" xmlns:w16cex="http://schemas.microsoft.com/office/word/2018/wordml/cex" xmlns:w16cid="http://schemas.microsoft.com/office/word/2016/wordml/cid" xmlns:w16="http://schemas.microsoft.com/office/word/2018/wordml" xmlns:w16sdtdh="http://schemas.microsoft.com/office/word/2020/wordml/sdtdatahash" xmlns:w16se="http://schemas.microsoft.com/office/word/2015/wordml/symex" xmlns:wpg="http://schemas.microsoft.com/office/word/2010/wordprocessingGroup" xmlns:wpi="http://schemas.microsoft.com/office/word/2010/wordprocessingInk" xmlns:wne="http://schemas.microsoft.com/office/word/2006/wordml" xmlns:wps="http://schemas.microsoft.com/office/word/2010/wordprocessingShape" mc:Ignorable="w14 w15 w16se w16cid w16 w16cex w16sdtdh wp14">
   <w:sdt>
     <w:sdtPr>
       <w:id w:val="824709462"/>
@@ -1996,6 +2278,7 @@
         <w:docPartUnique/>
       </w:docPartObj>
     </w:sdtPr>
+    <w:sdtEndPr/>
     <w:sdtContent>
       <w:p>
         <w:pPr>
@@ -2029,7 +2312,7 @@
 </file>
 
 <file path=word/footnotes.xml><?xml version="1.0" encoding="utf-8"?>
-<w:footnotes xmlns:wpc="http://schemas.microsoft.com/office/word/2010/wordprocessingCanvas" xmlns:cx="http://schemas.microsoft.com/office/drawing/2014/chartex" xmlns:cx1="http://schemas.microsoft.com/office/drawing/2015/9/8/chartex" xmlns:cx2="http://schemas.microsoft.com/office/drawing/2015/10/21/chartex" xmlns:cx3="http://schemas.microsoft.com/office/drawing/2016/5/9/chartex" xmlns:cx4="http://schemas.microsoft.com/office/drawing/2016/5/10/chartex" xmlns:cx5="http://schemas.microsoft.com/office/drawing/2016/5/11/chartex" xmlns:cx6="http://schemas.microsoft.com/office/drawing/2016/5/12/chartex" xmlns:cx7="http://schemas.microsoft.com/office/drawing/2016/5/13/chartex" xmlns:cx8="http://schemas.microsoft.com/office/drawing/2016/5/14/chartex" xmlns:mc="http://schemas.openxmlformats.org/markup-compatibility/2006" xmlns:aink="http://schemas.microsoft.com/office/drawing/2016/ink" xmlns:am3d="http://schemas.microsoft.com/office/drawing/2017/model3d" xmlns:o="urn:schemas-microsoft-com:office:office" xmlns:oel="http://schemas.microsoft.com/office/2019/extlst" xmlns:r="http://schemas.openxmlformats.org/officeDocument/2006/relationships" xmlns:m="http://schemas.openxmlformats.org/officeDocument/2006/math" xmlns:v="urn:schemas-microsoft-com:vml" xmlns:wp14="http://schemas.microsoft.com/office/word/2010/wordprocessingDrawing" xmlns:wp="http://schemas.openxmlformats.org/drawingml/2006/wordprocessingDrawing" xmlns:w10="urn:schemas-microsoft-com:office:word" xmlns:w="http://schemas.openxmlformats.org/wordprocessingml/2006/main" xmlns:w14="http://schemas.microsoft.com/office/word/2010/wordml" xmlns:w15="http://schemas.microsoft.com/office/word/2012/wordml" xmlns:w16cex="http://schemas.microsoft.com/office/word/2018/wordml/cex" xmlns:w16cid="http://schemas.microsoft.com/office/word/2016/wordml/cid" xmlns:w16="http://schemas.microsoft.com/office/word/2018/wordml" xmlns:w16du="http://schemas.microsoft.com/office/word/2023/wordml/word16du" xmlns:w16sdtdh="http://schemas.microsoft.com/office/word/2020/wordml/sdtdatahash" xmlns:w16sdtfl="http://schemas.microsoft.com/office/word/2024/wordml/sdtformatlock" xmlns:w16se="http://schemas.microsoft.com/office/word/2015/wordml/symex" xmlns:wpg="http://schemas.microsoft.com/office/word/2010/wordprocessingGroup" xmlns:wpi="http://schemas.microsoft.com/office/word/2010/wordprocessingInk" xmlns:wne="http://schemas.microsoft.com/office/word/2006/wordml" xmlns:wps="http://schemas.microsoft.com/office/word/2010/wordprocessingShape" mc:Ignorable="w14 w15 w16se w16cid w16 w16cex w16sdtdh w16sdtfl w16du wp14">
+<w:footnotes xmlns:wpc="http://schemas.microsoft.com/office/word/2010/wordprocessingCanvas" xmlns:cx="http://schemas.microsoft.com/office/drawing/2014/chartex" xmlns:cx1="http://schemas.microsoft.com/office/drawing/2015/9/8/chartex" xmlns:cx2="http://schemas.microsoft.com/office/drawing/2015/10/21/chartex" xmlns:cx3="http://schemas.microsoft.com/office/drawing/2016/5/9/chartex" xmlns:cx4="http://schemas.microsoft.com/office/drawing/2016/5/10/chartex" xmlns:cx5="http://schemas.microsoft.com/office/drawing/2016/5/11/chartex" xmlns:cx6="http://schemas.microsoft.com/office/drawing/2016/5/12/chartex" xmlns:cx7="http://schemas.microsoft.com/office/drawing/2016/5/13/chartex" xmlns:cx8="http://schemas.microsoft.com/office/drawing/2016/5/14/chartex" xmlns:mc="http://schemas.openxmlformats.org/markup-compatibility/2006" xmlns:aink="http://schemas.microsoft.com/office/drawing/2016/ink" xmlns:am3d="http://schemas.microsoft.com/office/drawing/2017/model3d" xmlns:o="urn:schemas-microsoft-com:office:office" xmlns:r="http://schemas.openxmlformats.org/officeDocument/2006/relationships" xmlns:m="http://schemas.openxmlformats.org/officeDocument/2006/math" xmlns:v="urn:schemas-microsoft-com:vml" xmlns:wp14="http://schemas.microsoft.com/office/word/2010/wordprocessingDrawing" xmlns:wp="http://schemas.openxmlformats.org/drawingml/2006/wordprocessingDrawing" xmlns:w10="urn:schemas-microsoft-com:office:word" xmlns:w="http://schemas.openxmlformats.org/wordprocessingml/2006/main" xmlns:w14="http://schemas.microsoft.com/office/word/2010/wordml" xmlns:w15="http://schemas.microsoft.com/office/word/2012/wordml" xmlns:w16cex="http://schemas.microsoft.com/office/word/2018/wordml/cex" xmlns:w16cid="http://schemas.microsoft.com/office/word/2016/wordml/cid" xmlns:w16="http://schemas.microsoft.com/office/word/2018/wordml" xmlns:w16sdtdh="http://schemas.microsoft.com/office/word/2020/wordml/sdtdatahash" xmlns:w16se="http://schemas.microsoft.com/office/word/2015/wordml/symex" xmlns:wpg="http://schemas.microsoft.com/office/word/2010/wordprocessingGroup" xmlns:wpi="http://schemas.microsoft.com/office/word/2010/wordprocessingInk" xmlns:wne="http://schemas.microsoft.com/office/word/2006/wordml" xmlns:wps="http://schemas.microsoft.com/office/word/2010/wordprocessingShape" mc:Ignorable="w14 w15 w16se w16cid w16 w16cex w16sdtdh wp14">
   <w:footnote w:type="separator" w:id="-1">
     <w:p>
       <w:pPr>
@@ -2054,7 +2337,7 @@
 </file>
 
 <file path=word/numbering.xml><?xml version="1.0" encoding="utf-8"?>
-<w:numbering xmlns:wpc="http://schemas.microsoft.com/office/word/2010/wordprocessingCanvas" xmlns:cx="http://schemas.microsoft.com/office/drawing/2014/chartex" xmlns:cx1="http://schemas.microsoft.com/office/drawing/2015/9/8/chartex" xmlns:cx2="http://schemas.microsoft.com/office/drawing/2015/10/21/chartex" xmlns:cx3="http://schemas.microsoft.com/office/drawing/2016/5/9/chartex" xmlns:cx4="http://schemas.microsoft.com/office/drawing/2016/5/10/chartex" xmlns:cx5="http://schemas.microsoft.com/office/drawing/2016/5/11/chartex" xmlns:cx6="http://schemas.microsoft.com/office/drawing/2016/5/12/chartex" xmlns:cx7="http://schemas.microsoft.com/office/drawing/2016/5/13/chartex" xmlns:cx8="http://schemas.microsoft.com/office/drawing/2016/5/14/chartex" xmlns:mc="http://schemas.openxmlformats.org/markup-compatibility/2006" xmlns:aink="http://schemas.microsoft.com/office/drawing/2016/ink" xmlns:am3d="http://schemas.microsoft.com/office/drawing/2017/model3d" xmlns:o="urn:schemas-microsoft-com:office:office" xmlns:oel="http://schemas.microsoft.com/office/2019/extlst" xmlns:r="http://schemas.openxmlformats.org/officeDocument/2006/relationships" xmlns:m="http://schemas.openxmlformats.org/officeDocument/2006/math" xmlns:v="urn:schemas-microsoft-com:vml" xmlns:wp14="http://schemas.microsoft.com/office/word/2010/wordprocessingDrawing" xmlns:wp="http://schemas.openxmlformats.org/drawingml/2006/wordprocessingDrawing" xmlns:w10="urn:schemas-microsoft-com:office:word" xmlns:w="http://schemas.openxmlformats.org/wordprocessingml/2006/main" xmlns:w14="http://schemas.microsoft.com/office/word/2010/wordml" xmlns:w15="http://schemas.microsoft.com/office/word/2012/wordml" xmlns:w16cex="http://schemas.microsoft.com/office/word/2018/wordml/cex" xmlns:w16cid="http://schemas.microsoft.com/office/word/2016/wordml/cid" xmlns:w16="http://schemas.microsoft.com/office/word/2018/wordml" xmlns:w16du="http://schemas.microsoft.com/office/word/2023/wordml/word16du" xmlns:w16sdtdh="http://schemas.microsoft.com/office/word/2020/wordml/sdtdatahash" xmlns:w16sdtfl="http://schemas.microsoft.com/office/word/2024/wordml/sdtformatlock" xmlns:w16se="http://schemas.microsoft.com/office/word/2015/wordml/symex" xmlns:wpg="http://schemas.microsoft.com/office/word/2010/wordprocessingGroup" xmlns:wpi="http://schemas.microsoft.com/office/word/2010/wordprocessingInk" xmlns:wne="http://schemas.microsoft.com/office/word/2006/wordml" xmlns:wps="http://schemas.microsoft.com/office/word/2010/wordprocessingShape" mc:Ignorable="w14 w15 w16se w16cid w16 w16cex w16sdtdh w16sdtfl w16du wp14">
+<w:numbering xmlns:wpc="http://schemas.microsoft.com/office/word/2010/wordprocessingCanvas" xmlns:cx="http://schemas.microsoft.com/office/drawing/2014/chartex" xmlns:cx1="http://schemas.microsoft.com/office/drawing/2015/9/8/chartex" xmlns:cx2="http://schemas.microsoft.com/office/drawing/2015/10/21/chartex" xmlns:cx3="http://schemas.microsoft.com/office/drawing/2016/5/9/chartex" xmlns:cx4="http://schemas.microsoft.com/office/drawing/2016/5/10/chartex" xmlns:cx5="http://schemas.microsoft.com/office/drawing/2016/5/11/chartex" xmlns:cx6="http://schemas.microsoft.com/office/drawing/2016/5/12/chartex" xmlns:cx7="http://schemas.microsoft.com/office/drawing/2016/5/13/chartex" xmlns:cx8="http://schemas.microsoft.com/office/drawing/2016/5/14/chartex" xmlns:mc="http://schemas.openxmlformats.org/markup-compatibility/2006" xmlns:aink="http://schemas.microsoft.com/office/drawing/2016/ink" xmlns:am3d="http://schemas.microsoft.com/office/drawing/2017/model3d" xmlns:o="urn:schemas-microsoft-com:office:office" xmlns:r="http://schemas.openxmlformats.org/officeDocument/2006/relationships" xmlns:m="http://schemas.openxmlformats.org/officeDocument/2006/math" xmlns:v="urn:schemas-microsoft-com:vml" xmlns:wp14="http://schemas.microsoft.com/office/word/2010/wordprocessingDrawing" xmlns:wp="http://schemas.openxmlformats.org/drawingml/2006/wordprocessingDrawing" xmlns:w10="urn:schemas-microsoft-com:office:word" xmlns:w="http://schemas.openxmlformats.org/wordprocessingml/2006/main" xmlns:w14="http://schemas.microsoft.com/office/word/2010/wordml" xmlns:w15="http://schemas.microsoft.com/office/word/2012/wordml" xmlns:w16cex="http://schemas.microsoft.com/office/word/2018/wordml/cex" xmlns:w16cid="http://schemas.microsoft.com/office/word/2016/wordml/cid" xmlns:w16="http://schemas.microsoft.com/office/word/2018/wordml" xmlns:w16sdtdh="http://schemas.microsoft.com/office/word/2020/wordml/sdtdatahash" xmlns:w16se="http://schemas.microsoft.com/office/word/2015/wordml/symex" xmlns:wpg="http://schemas.microsoft.com/office/word/2010/wordprocessingGroup" xmlns:wpi="http://schemas.microsoft.com/office/word/2010/wordprocessingInk" xmlns:wne="http://schemas.microsoft.com/office/word/2006/wordml" xmlns:wps="http://schemas.microsoft.com/office/word/2010/wordprocessingShape" mc:Ignorable="w14 w15 w16se w16cid w16 w16cex w16sdtdh wp14">
   <w:abstractNum w:abstractNumId="0" w15:restartNumberingAfterBreak="0">
     <w:nsid w:val="0D0077FB"/>
     <w:multiLevelType w:val="hybridMultilevel"/>
@@ -2282,6 +2565,119 @@
     </w:lvl>
   </w:abstractNum>
   <w:abstractNum w:abstractNumId="2" w15:restartNumberingAfterBreak="0">
+    <w:nsid w:val="20EF2661"/>
+    <w:multiLevelType w:val="hybridMultilevel"/>
+    <w:tmpl w:val="41085E98"/>
+    <w:lvl w:ilvl="0" w:tplc="04160001">
+      <w:start w:val="1"/>
+      <w:numFmt w:val="bullet"/>
+      <w:lvlText w:val=""/>
+      <w:lvlJc w:val="left"/>
+      <w:pPr>
+        <w:ind w:left="1080" w:hanging="360"/>
+      </w:pPr>
+      <w:rPr>
+        <w:rFonts w:ascii="Symbol" w:hAnsi="Symbol" w:hint="default"/>
+      </w:rPr>
+    </w:lvl>
+    <w:lvl w:ilvl="1" w:tplc="04160003" w:tentative="1">
+      <w:start w:val="1"/>
+      <w:numFmt w:val="bullet"/>
+      <w:lvlText w:val="o"/>
+      <w:lvlJc w:val="left"/>
+      <w:pPr>
+        <w:ind w:left="1800" w:hanging="360"/>
+      </w:pPr>
+      <w:rPr>
+        <w:rFonts w:ascii="Courier New" w:hAnsi="Courier New" w:cs="Courier New" w:hint="default"/>
+      </w:rPr>
+    </w:lvl>
+    <w:lvl w:ilvl="2" w:tplc="04160005" w:tentative="1">
+      <w:start w:val="1"/>
+      <w:numFmt w:val="bullet"/>
+      <w:lvlText w:val=""/>
+      <w:lvlJc w:val="left"/>
+      <w:pPr>
+        <w:ind w:left="2520" w:hanging="360"/>
+      </w:pPr>
+      <w:rPr>
+        <w:rFonts w:ascii="Wingdings" w:hAnsi="Wingdings" w:hint="default"/>
+      </w:rPr>
+    </w:lvl>
+    <w:lvl w:ilvl="3" w:tplc="04160001" w:tentative="1">
+      <w:start w:val="1"/>
+      <w:numFmt w:val="bullet"/>
+      <w:lvlText w:val=""/>
+      <w:lvlJc w:val="left"/>
+      <w:pPr>
+        <w:ind w:left="3240" w:hanging="360"/>
+      </w:pPr>
+      <w:rPr>
+        <w:rFonts w:ascii="Symbol" w:hAnsi="Symbol" w:hint="default"/>
+      </w:rPr>
+    </w:lvl>
+    <w:lvl w:ilvl="4" w:tplc="04160003" w:tentative="1">
+      <w:start w:val="1"/>
+      <w:numFmt w:val="bullet"/>
+      <w:lvlText w:val="o"/>
+      <w:lvlJc w:val="left"/>
+      <w:pPr>
+        <w:ind w:left="3960" w:hanging="360"/>
+      </w:pPr>
+      <w:rPr>
+        <w:rFonts w:ascii="Courier New" w:hAnsi="Courier New" w:cs="Courier New" w:hint="default"/>
+      </w:rPr>
+    </w:lvl>
+    <w:lvl w:ilvl="5" w:tplc="04160005" w:tentative="1">
+      <w:start w:val="1"/>
+      <w:numFmt w:val="bullet"/>
+      <w:lvlText w:val=""/>
+      <w:lvlJc w:val="left"/>
+      <w:pPr>
+        <w:ind w:left="4680" w:hanging="360"/>
+      </w:pPr>
+      <w:rPr>
+        <w:rFonts w:ascii="Wingdings" w:hAnsi="Wingdings" w:hint="default"/>
+      </w:rPr>
+    </w:lvl>
+    <w:lvl w:ilvl="6" w:tplc="04160001" w:tentative="1">
+      <w:start w:val="1"/>
+      <w:numFmt w:val="bullet"/>
+      <w:lvlText w:val=""/>
+      <w:lvlJc w:val="left"/>
+      <w:pPr>
+        <w:ind w:left="5400" w:hanging="360"/>
+      </w:pPr>
+      <w:rPr>
+        <w:rFonts w:ascii="Symbol" w:hAnsi="Symbol" w:hint="default"/>
+      </w:rPr>
+    </w:lvl>
+    <w:lvl w:ilvl="7" w:tplc="04160003" w:tentative="1">
+      <w:start w:val="1"/>
+      <w:numFmt w:val="bullet"/>
+      <w:lvlText w:val="o"/>
+      <w:lvlJc w:val="left"/>
+      <w:pPr>
+        <w:ind w:left="6120" w:hanging="360"/>
+      </w:pPr>
+      <w:rPr>
+        <w:rFonts w:ascii="Courier New" w:hAnsi="Courier New" w:cs="Courier New" w:hint="default"/>
+      </w:rPr>
+    </w:lvl>
+    <w:lvl w:ilvl="8" w:tplc="04160005" w:tentative="1">
+      <w:start w:val="1"/>
+      <w:numFmt w:val="bullet"/>
+      <w:lvlText w:val=""/>
+      <w:lvlJc w:val="left"/>
+      <w:pPr>
+        <w:ind w:left="6840" w:hanging="360"/>
+      </w:pPr>
+      <w:rPr>
+        <w:rFonts w:ascii="Wingdings" w:hAnsi="Wingdings" w:hint="default"/>
+      </w:rPr>
+    </w:lvl>
+  </w:abstractNum>
+  <w:abstractNum w:abstractNumId="3" w15:restartNumberingAfterBreak="0">
     <w:nsid w:val="242F5BFE"/>
     <w:multiLevelType w:val="hybridMultilevel"/>
     <w:tmpl w:val="F5C42BF0"/>
@@ -2394,7 +2790,7 @@
       </w:rPr>
     </w:lvl>
   </w:abstractNum>
-  <w:abstractNum w:abstractNumId="3" w15:restartNumberingAfterBreak="0">
+  <w:abstractNum w:abstractNumId="4" w15:restartNumberingAfterBreak="0">
     <w:nsid w:val="37724797"/>
     <w:multiLevelType w:val="hybridMultilevel"/>
     <w:tmpl w:val="AE58DB82"/>
@@ -2483,7 +2879,7 @@
       </w:pPr>
     </w:lvl>
   </w:abstractNum>
-  <w:abstractNum w:abstractNumId="4" w15:restartNumberingAfterBreak="0">
+  <w:abstractNum w:abstractNumId="5" w15:restartNumberingAfterBreak="0">
     <w:nsid w:val="37D9488C"/>
     <w:multiLevelType w:val="hybridMultilevel"/>
     <w:tmpl w:val="57B058E6"/>
@@ -2596,7 +2992,7 @@
       </w:rPr>
     </w:lvl>
   </w:abstractNum>
-  <w:abstractNum w:abstractNumId="5" w15:restartNumberingAfterBreak="0">
+  <w:abstractNum w:abstractNumId="6" w15:restartNumberingAfterBreak="0">
     <w:nsid w:val="7394432F"/>
     <w:multiLevelType w:val="hybridMultilevel"/>
     <w:tmpl w:val="598E0314"/>
@@ -2709,7 +3105,7 @@
       </w:rPr>
     </w:lvl>
   </w:abstractNum>
-  <w:abstractNum w:abstractNumId="6" w15:restartNumberingAfterBreak="0">
+  <w:abstractNum w:abstractNumId="7" w15:restartNumberingAfterBreak="0">
     <w:nsid w:val="79B61AFD"/>
     <w:multiLevelType w:val="hybridMultilevel"/>
     <w:tmpl w:val="04208180"/>
@@ -2822,32 +3218,35 @@
       </w:rPr>
     </w:lvl>
   </w:abstractNum>
-  <w:num w:numId="1" w16cid:durableId="1852376830">
+  <w:num w:numId="1">
+    <w:abstractNumId w:val="7"/>
+  </w:num>
+  <w:num w:numId="2">
+    <w:abstractNumId w:val="0"/>
+  </w:num>
+  <w:num w:numId="3">
+    <w:abstractNumId w:val="4"/>
+  </w:num>
+  <w:num w:numId="4">
     <w:abstractNumId w:val="6"/>
   </w:num>
-  <w:num w:numId="2" w16cid:durableId="1222523003">
-    <w:abstractNumId w:val="0"/>
+  <w:num w:numId="5">
+    <w:abstractNumId w:val="5"/>
   </w:num>
-  <w:num w:numId="3" w16cid:durableId="1614554976">
+  <w:num w:numId="6">
+    <w:abstractNumId w:val="1"/>
+  </w:num>
+  <w:num w:numId="7">
     <w:abstractNumId w:val="3"/>
   </w:num>
-  <w:num w:numId="4" w16cid:durableId="11037445">
-    <w:abstractNumId w:val="5"/>
-  </w:num>
-  <w:num w:numId="5" w16cid:durableId="738943016">
-    <w:abstractNumId w:val="4"/>
-  </w:num>
-  <w:num w:numId="6" w16cid:durableId="1252859862">
-    <w:abstractNumId w:val="1"/>
-  </w:num>
-  <w:num w:numId="7" w16cid:durableId="1914581672">
+  <w:num w:numId="8">
     <w:abstractNumId w:val="2"/>
   </w:num>
 </w:numbering>
 </file>
 
 <file path=word/styles.xml><?xml version="1.0" encoding="utf-8"?>
-<w:styles xmlns:mc="http://schemas.openxmlformats.org/markup-compatibility/2006" xmlns:r="http://schemas.openxmlformats.org/officeDocument/2006/relationships" xmlns:w="http://schemas.openxmlformats.org/wordprocessingml/2006/main" xmlns:w14="http://schemas.microsoft.com/office/word/2010/wordml" xmlns:w15="http://schemas.microsoft.com/office/word/2012/wordml" xmlns:w16cex="http://schemas.microsoft.com/office/word/2018/wordml/cex" xmlns:w16cid="http://schemas.microsoft.com/office/word/2016/wordml/cid" xmlns:w16="http://schemas.microsoft.com/office/word/2018/wordml" xmlns:w16du="http://schemas.microsoft.com/office/word/2023/wordml/word16du" xmlns:w16sdtdh="http://schemas.microsoft.com/office/word/2020/wordml/sdtdatahash" xmlns:w16sdtfl="http://schemas.microsoft.com/office/word/2024/wordml/sdtformatlock" xmlns:w16se="http://schemas.microsoft.com/office/word/2015/wordml/symex" mc:Ignorable="w14 w15 w16se w16cid w16 w16cex w16sdtdh w16sdtfl w16du">
+<w:styles xmlns:mc="http://schemas.openxmlformats.org/markup-compatibility/2006" xmlns:r="http://schemas.openxmlformats.org/officeDocument/2006/relationships" xmlns:w="http://schemas.openxmlformats.org/wordprocessingml/2006/main" xmlns:w14="http://schemas.microsoft.com/office/word/2010/wordml" xmlns:w15="http://schemas.microsoft.com/office/word/2012/wordml" xmlns:w16cex="http://schemas.microsoft.com/office/word/2018/wordml/cex" xmlns:w16cid="http://schemas.microsoft.com/office/word/2016/wordml/cid" xmlns:w16="http://schemas.microsoft.com/office/word/2018/wordml" xmlns:w16sdtdh="http://schemas.microsoft.com/office/word/2020/wordml/sdtdatahash" xmlns:w16se="http://schemas.microsoft.com/office/word/2015/wordml/symex" mc:Ignorable="w14 w15 w16se w16cid w16 w16cex w16sdtdh">
   <w:docDefaults>
     <w:rPrDefault>
       <w:rPr>

</xml_diff>

<commit_message>
Enviando o material de revisão de Power BI atualizado para o Github - 31/10/2025
</commit_message>
<xml_diff>
--- a/Segundo_Semestre/Analise_de_Dados_Business_intelligence/material_revisao_power_bi_27-10-2025/material_de_estudos_power_bi.docx
+++ b/Segundo_Semestre/Analise_de_Dados_Business_intelligence/material_revisao_power_bi_27-10-2025/material_de_estudos_power_bi.docx
@@ -1,6 +1,6 @@
 
 <file path=word/document.xml><?xml version="1.0" encoding="utf-8"?>
-<w:document xmlns:wpc="http://schemas.microsoft.com/office/word/2010/wordprocessingCanvas" xmlns:cx="http://schemas.microsoft.com/office/drawing/2014/chartex" xmlns:cx1="http://schemas.microsoft.com/office/drawing/2015/9/8/chartex" xmlns:cx2="http://schemas.microsoft.com/office/drawing/2015/10/21/chartex" xmlns:cx3="http://schemas.microsoft.com/office/drawing/2016/5/9/chartex" xmlns:cx4="http://schemas.microsoft.com/office/drawing/2016/5/10/chartex" xmlns:cx5="http://schemas.microsoft.com/office/drawing/2016/5/11/chartex" xmlns:cx6="http://schemas.microsoft.com/office/drawing/2016/5/12/chartex" xmlns:cx7="http://schemas.microsoft.com/office/drawing/2016/5/13/chartex" xmlns:cx8="http://schemas.microsoft.com/office/drawing/2016/5/14/chartex" xmlns:mc="http://schemas.openxmlformats.org/markup-compatibility/2006" xmlns:aink="http://schemas.microsoft.com/office/drawing/2016/ink" xmlns:am3d="http://schemas.microsoft.com/office/drawing/2017/model3d" xmlns:o="urn:schemas-microsoft-com:office:office" xmlns:r="http://schemas.openxmlformats.org/officeDocument/2006/relationships" xmlns:m="http://schemas.openxmlformats.org/officeDocument/2006/math" xmlns:v="urn:schemas-microsoft-com:vml" xmlns:wp14="http://schemas.microsoft.com/office/word/2010/wordprocessingDrawing" xmlns:wp="http://schemas.openxmlformats.org/drawingml/2006/wordprocessingDrawing" xmlns:w10="urn:schemas-microsoft-com:office:word" xmlns:w="http://schemas.openxmlformats.org/wordprocessingml/2006/main" xmlns:w14="http://schemas.microsoft.com/office/word/2010/wordml" xmlns:w15="http://schemas.microsoft.com/office/word/2012/wordml" xmlns:w16cex="http://schemas.microsoft.com/office/word/2018/wordml/cex" xmlns:w16cid="http://schemas.microsoft.com/office/word/2016/wordml/cid" xmlns:w16="http://schemas.microsoft.com/office/word/2018/wordml" xmlns:w16sdtdh="http://schemas.microsoft.com/office/word/2020/wordml/sdtdatahash" xmlns:w16se="http://schemas.microsoft.com/office/word/2015/wordml/symex" xmlns:wpg="http://schemas.microsoft.com/office/word/2010/wordprocessingGroup" xmlns:wpi="http://schemas.microsoft.com/office/word/2010/wordprocessingInk" xmlns:wne="http://schemas.microsoft.com/office/word/2006/wordml" xmlns:wps="http://schemas.microsoft.com/office/word/2010/wordprocessingShape" mc:Ignorable="w14 w15 w16se w16cid w16 w16cex w16sdtdh wp14">
+<w:document xmlns:wpc="http://schemas.microsoft.com/office/word/2010/wordprocessingCanvas" xmlns:cx="http://schemas.microsoft.com/office/drawing/2014/chartex" xmlns:cx1="http://schemas.microsoft.com/office/drawing/2015/9/8/chartex" xmlns:cx2="http://schemas.microsoft.com/office/drawing/2015/10/21/chartex" xmlns:cx3="http://schemas.microsoft.com/office/drawing/2016/5/9/chartex" xmlns:cx4="http://schemas.microsoft.com/office/drawing/2016/5/10/chartex" xmlns:cx5="http://schemas.microsoft.com/office/drawing/2016/5/11/chartex" xmlns:cx6="http://schemas.microsoft.com/office/drawing/2016/5/12/chartex" xmlns:cx7="http://schemas.microsoft.com/office/drawing/2016/5/13/chartex" xmlns:cx8="http://schemas.microsoft.com/office/drawing/2016/5/14/chartex" xmlns:mc="http://schemas.openxmlformats.org/markup-compatibility/2006" xmlns:aink="http://schemas.microsoft.com/office/drawing/2016/ink" xmlns:am3d="http://schemas.microsoft.com/office/drawing/2017/model3d" xmlns:o="urn:schemas-microsoft-com:office:office" xmlns:oel="http://schemas.microsoft.com/office/2019/extlst" xmlns:r="http://schemas.openxmlformats.org/officeDocument/2006/relationships" xmlns:m="http://schemas.openxmlformats.org/officeDocument/2006/math" xmlns:v="urn:schemas-microsoft-com:vml" xmlns:wp14="http://schemas.microsoft.com/office/word/2010/wordprocessingDrawing" xmlns:wp="http://schemas.openxmlformats.org/drawingml/2006/wordprocessingDrawing" xmlns:w10="urn:schemas-microsoft-com:office:word" xmlns:w="http://schemas.openxmlformats.org/wordprocessingml/2006/main" xmlns:w14="http://schemas.microsoft.com/office/word/2010/wordml" xmlns:w15="http://schemas.microsoft.com/office/word/2012/wordml" xmlns:w16cex="http://schemas.microsoft.com/office/word/2018/wordml/cex" xmlns:w16cid="http://schemas.microsoft.com/office/word/2016/wordml/cid" xmlns:w16="http://schemas.microsoft.com/office/word/2018/wordml" xmlns:w16du="http://schemas.microsoft.com/office/word/2023/wordml/word16du" xmlns:w16sdtdh="http://schemas.microsoft.com/office/word/2020/wordml/sdtdatahash" xmlns:w16sdtfl="http://schemas.microsoft.com/office/word/2024/wordml/sdtformatlock" xmlns:w16se="http://schemas.microsoft.com/office/word/2015/wordml/symex" xmlns:wpg="http://schemas.microsoft.com/office/word/2010/wordprocessingGroup" xmlns:wpi="http://schemas.microsoft.com/office/word/2010/wordprocessingInk" xmlns:wne="http://schemas.microsoft.com/office/word/2006/wordml" xmlns:wps="http://schemas.microsoft.com/office/word/2010/wordprocessingShape" mc:Ignorable="w14 w15 w16se w16cid w16 w16cex w16sdtdh w16sdtfl w16du wp14">
   <w:body>
     <w:p>
       <w:pPr>
@@ -101,7 +101,7 @@
         <w:pStyle w:val="PargrafodaLista"/>
         <w:numPr>
           <w:ilvl w:val="0"/>
-          <w:numId w:val="2"/>
+          <w:numId w:val="10"/>
         </w:numPr>
         <w:rPr>
           <w:sz w:val="22"/>
@@ -113,21 +113,303 @@
           <w:sz w:val="22"/>
           <w:szCs w:val="22"/>
         </w:rPr>
-        <w:t xml:space="preserve">Criação de Medidas </w:t>
-      </w:r>
-      <w:r>
-        <w:rPr>
-          <w:sz w:val="22"/>
-          <w:szCs w:val="22"/>
-        </w:rPr>
-        <w:t>n</w:t>
-      </w:r>
-      <w:r>
-        <w:rPr>
-          <w:sz w:val="22"/>
-          <w:szCs w:val="22"/>
-        </w:rPr>
-        <w:t>o Power BI;</w:t>
+        <w:t>Criação de Relatório em Branco;</w:t>
+      </w:r>
+    </w:p>
+    <w:p>
+      <w:pPr>
+        <w:pStyle w:val="PargrafodaLista"/>
+        <w:numPr>
+          <w:ilvl w:val="0"/>
+          <w:numId w:val="10"/>
+        </w:numPr>
+        <w:rPr>
+          <w:sz w:val="22"/>
+          <w:szCs w:val="22"/>
+        </w:rPr>
+      </w:pPr>
+      <w:r>
+        <w:rPr>
+          <w:sz w:val="22"/>
+          <w:szCs w:val="22"/>
+        </w:rPr>
+        <w:t>Importação dos Dados do Excel;</w:t>
+      </w:r>
+    </w:p>
+    <w:p>
+      <w:pPr>
+        <w:pStyle w:val="PargrafodaLista"/>
+        <w:numPr>
+          <w:ilvl w:val="0"/>
+          <w:numId w:val="10"/>
+        </w:numPr>
+        <w:rPr>
+          <w:sz w:val="22"/>
+          <w:szCs w:val="22"/>
+        </w:rPr>
+      </w:pPr>
+      <w:r>
+        <w:rPr>
+          <w:sz w:val="22"/>
+          <w:szCs w:val="22"/>
+        </w:rPr>
+        <w:t>Seleção do Arquivo Excel;</w:t>
+      </w:r>
+    </w:p>
+    <w:p>
+      <w:pPr>
+        <w:pStyle w:val="PargrafodaLista"/>
+        <w:numPr>
+          <w:ilvl w:val="0"/>
+          <w:numId w:val="10"/>
+        </w:numPr>
+        <w:rPr>
+          <w:sz w:val="22"/>
+          <w:szCs w:val="22"/>
+        </w:rPr>
+      </w:pPr>
+      <w:r>
+        <w:rPr>
+          <w:sz w:val="22"/>
+          <w:szCs w:val="22"/>
+        </w:rPr>
+        <w:t>Escolher Planilha e Transformação dos Dados;</w:t>
+      </w:r>
+    </w:p>
+    <w:p>
+      <w:pPr>
+        <w:pStyle w:val="PargrafodaLista"/>
+        <w:numPr>
+          <w:ilvl w:val="0"/>
+          <w:numId w:val="10"/>
+        </w:numPr>
+        <w:rPr>
+          <w:sz w:val="22"/>
+          <w:szCs w:val="22"/>
+        </w:rPr>
+      </w:pPr>
+      <w:r>
+        <w:rPr>
+          <w:sz w:val="22"/>
+          <w:szCs w:val="22"/>
+        </w:rPr>
+        <w:t>Janela do Tratamento de Dados;</w:t>
+      </w:r>
+    </w:p>
+    <w:p>
+      <w:pPr>
+        <w:pStyle w:val="PargrafodaLista"/>
+        <w:numPr>
+          <w:ilvl w:val="0"/>
+          <w:numId w:val="10"/>
+        </w:numPr>
+        <w:rPr>
+          <w:sz w:val="22"/>
+          <w:szCs w:val="22"/>
+        </w:rPr>
+      </w:pPr>
+      <w:r>
+        <w:rPr>
+          <w:sz w:val="22"/>
+          <w:szCs w:val="22"/>
+        </w:rPr>
+        <w:t>Remoção das Três Primeiras Linhas;</w:t>
+      </w:r>
+    </w:p>
+    <w:p>
+      <w:pPr>
+        <w:pStyle w:val="PargrafodaLista"/>
+        <w:numPr>
+          <w:ilvl w:val="0"/>
+          <w:numId w:val="10"/>
+        </w:numPr>
+        <w:rPr>
+          <w:sz w:val="22"/>
+          <w:szCs w:val="22"/>
+        </w:rPr>
+      </w:pPr>
+      <w:r>
+        <w:rPr>
+          <w:sz w:val="22"/>
+          <w:szCs w:val="22"/>
+        </w:rPr>
+        <w:t>Promover Primeira Linha para o Cabeçalho;</w:t>
+      </w:r>
+    </w:p>
+    <w:p>
+      <w:pPr>
+        <w:pStyle w:val="PargrafodaLista"/>
+        <w:numPr>
+          <w:ilvl w:val="0"/>
+          <w:numId w:val="10"/>
+        </w:numPr>
+        <w:rPr>
+          <w:sz w:val="22"/>
+          <w:szCs w:val="22"/>
+        </w:rPr>
+      </w:pPr>
+      <w:r>
+        <w:rPr>
+          <w:sz w:val="22"/>
+          <w:szCs w:val="22"/>
+        </w:rPr>
+        <w:t>Busca e Tratamento de Erros na Tabela;</w:t>
+      </w:r>
+    </w:p>
+    <w:p>
+      <w:pPr>
+        <w:pStyle w:val="PargrafodaLista"/>
+        <w:numPr>
+          <w:ilvl w:val="0"/>
+          <w:numId w:val="10"/>
+        </w:numPr>
+        <w:rPr>
+          <w:sz w:val="22"/>
+          <w:szCs w:val="22"/>
+        </w:rPr>
+      </w:pPr>
+      <w:r>
+        <w:rPr>
+          <w:sz w:val="22"/>
+          <w:szCs w:val="22"/>
+        </w:rPr>
+        <w:t>Remoção de Linhas Específica;</w:t>
+      </w:r>
+    </w:p>
+    <w:p>
+      <w:pPr>
+        <w:pStyle w:val="PargrafodaLista"/>
+        <w:numPr>
+          <w:ilvl w:val="0"/>
+          <w:numId w:val="10"/>
+        </w:numPr>
+        <w:rPr>
+          <w:sz w:val="22"/>
+          <w:szCs w:val="22"/>
+        </w:rPr>
+      </w:pPr>
+      <w:r>
+        <w:rPr>
+          <w:sz w:val="22"/>
+          <w:szCs w:val="22"/>
+        </w:rPr>
+        <w:t>Alterar o Tipo da Coluna (</w:t>
+      </w:r>
+      <w:proofErr w:type="spellStart"/>
+      <w:r>
+        <w:rPr>
+          <w:sz w:val="22"/>
+          <w:szCs w:val="22"/>
+        </w:rPr>
+        <w:t>DataNotaFiscal</w:t>
+      </w:r>
+      <w:proofErr w:type="spellEnd"/>
+      <w:r>
+        <w:rPr>
+          <w:sz w:val="22"/>
+          <w:szCs w:val="22"/>
+        </w:rPr>
+        <w:t>);</w:t>
+      </w:r>
+    </w:p>
+    <w:p>
+      <w:pPr>
+        <w:pStyle w:val="PargrafodaLista"/>
+        <w:numPr>
+          <w:ilvl w:val="0"/>
+          <w:numId w:val="10"/>
+        </w:numPr>
+        <w:rPr>
+          <w:sz w:val="22"/>
+          <w:szCs w:val="22"/>
+        </w:rPr>
+      </w:pPr>
+      <w:r>
+        <w:rPr>
+          <w:sz w:val="22"/>
+          <w:szCs w:val="22"/>
+        </w:rPr>
+        <w:t>Separação de Valores por Delimitador;</w:t>
+      </w:r>
+    </w:p>
+    <w:p>
+      <w:pPr>
+        <w:pStyle w:val="PargrafodaLista"/>
+        <w:numPr>
+          <w:ilvl w:val="0"/>
+          <w:numId w:val="10"/>
+        </w:numPr>
+        <w:rPr>
+          <w:sz w:val="22"/>
+          <w:szCs w:val="22"/>
+        </w:rPr>
+      </w:pPr>
+      <w:r>
+        <w:rPr>
+          <w:sz w:val="22"/>
+          <w:szCs w:val="22"/>
+        </w:rPr>
+        <w:t>Alteração de Diversos Valores da Coluna;</w:t>
+      </w:r>
+    </w:p>
+    <w:p>
+      <w:pPr>
+        <w:pStyle w:val="PargrafodaLista"/>
+        <w:numPr>
+          <w:ilvl w:val="0"/>
+          <w:numId w:val="10"/>
+        </w:numPr>
+        <w:rPr>
+          <w:sz w:val="22"/>
+          <w:szCs w:val="22"/>
+        </w:rPr>
+      </w:pPr>
+      <w:r>
+        <w:rPr>
+          <w:sz w:val="22"/>
+          <w:szCs w:val="22"/>
+        </w:rPr>
+        <w:t>Preenchimento para Baixo;</w:t>
+      </w:r>
+    </w:p>
+    <w:p>
+      <w:pPr>
+        <w:pStyle w:val="PargrafodaLista"/>
+        <w:numPr>
+          <w:ilvl w:val="0"/>
+          <w:numId w:val="10"/>
+        </w:numPr>
+        <w:rPr>
+          <w:sz w:val="22"/>
+          <w:szCs w:val="22"/>
+        </w:rPr>
+      </w:pPr>
+      <w:r>
+        <w:rPr>
+          <w:sz w:val="22"/>
+          <w:szCs w:val="22"/>
+        </w:rPr>
+        <w:t>Remoção de Coluna Desnecessária;</w:t>
+      </w:r>
+    </w:p>
+    <w:p>
+      <w:pPr>
+        <w:pStyle w:val="PargrafodaLista"/>
+        <w:numPr>
+          <w:ilvl w:val="0"/>
+          <w:numId w:val="10"/>
+        </w:numPr>
+        <w:rPr>
+          <w:sz w:val="22"/>
+          <w:szCs w:val="22"/>
+        </w:rPr>
+      </w:pPr>
+      <w:r>
+        <w:rPr>
+          <w:sz w:val="22"/>
+          <w:szCs w:val="22"/>
+        </w:rPr>
+        <w:t>Alteração de Tipos de Colunas de Valores para Decimal;</w:t>
       </w:r>
     </w:p>
     <w:p>
@@ -147,7 +429,7 @@
           <w:sz w:val="22"/>
           <w:szCs w:val="22"/>
         </w:rPr>
-        <w:t>Estrutura DAX e Exemplos;</w:t>
+        <w:t>Criação de Uma Tabela de Datas Dinâmicas;</w:t>
       </w:r>
     </w:p>
     <w:p>
@@ -167,6 +449,80 @@
           <w:sz w:val="22"/>
           <w:szCs w:val="22"/>
         </w:rPr>
+        <w:t>Criação de Relações entre Tabelas;</w:t>
+      </w:r>
+    </w:p>
+    <w:p>
+      <w:pPr>
+        <w:pStyle w:val="PargrafodaLista"/>
+        <w:numPr>
+          <w:ilvl w:val="0"/>
+          <w:numId w:val="2"/>
+        </w:numPr>
+        <w:rPr>
+          <w:sz w:val="22"/>
+          <w:szCs w:val="22"/>
+        </w:rPr>
+      </w:pPr>
+      <w:r>
+        <w:rPr>
+          <w:sz w:val="22"/>
+          <w:szCs w:val="22"/>
+        </w:rPr>
+        <w:t xml:space="preserve">Criação de Medidas </w:t>
+      </w:r>
+      <w:r>
+        <w:rPr>
+          <w:sz w:val="22"/>
+          <w:szCs w:val="22"/>
+        </w:rPr>
+        <w:t>n</w:t>
+      </w:r>
+      <w:r>
+        <w:rPr>
+          <w:sz w:val="22"/>
+          <w:szCs w:val="22"/>
+        </w:rPr>
+        <w:t>o Power BI;</w:t>
+      </w:r>
+    </w:p>
+    <w:p>
+      <w:pPr>
+        <w:pStyle w:val="PargrafodaLista"/>
+        <w:numPr>
+          <w:ilvl w:val="0"/>
+          <w:numId w:val="2"/>
+        </w:numPr>
+        <w:rPr>
+          <w:sz w:val="22"/>
+          <w:szCs w:val="22"/>
+        </w:rPr>
+      </w:pPr>
+      <w:r>
+        <w:rPr>
+          <w:sz w:val="22"/>
+          <w:szCs w:val="22"/>
+        </w:rPr>
+        <w:t>Estrutura DAX e Exemplos;</w:t>
+      </w:r>
+    </w:p>
+    <w:p>
+      <w:pPr>
+        <w:pStyle w:val="PargrafodaLista"/>
+        <w:numPr>
+          <w:ilvl w:val="0"/>
+          <w:numId w:val="2"/>
+        </w:numPr>
+        <w:rPr>
+          <w:sz w:val="22"/>
+          <w:szCs w:val="22"/>
+        </w:rPr>
+      </w:pPr>
+      <w:r>
+        <w:rPr>
+          <w:sz w:val="22"/>
+          <w:szCs w:val="22"/>
+        </w:rPr>
         <w:t>Dicas para o Projeto</w:t>
       </w:r>
       <w:r>
@@ -174,7 +530,39 @@
           <w:sz w:val="22"/>
           <w:szCs w:val="22"/>
         </w:rPr>
-        <w:t xml:space="preserve"> (Indicadores e Tooltips)</w:t>
+        <w:t xml:space="preserve"> para o Front-</w:t>
+      </w:r>
+      <w:proofErr w:type="spellStart"/>
+      <w:r>
+        <w:rPr>
+          <w:sz w:val="22"/>
+          <w:szCs w:val="22"/>
+        </w:rPr>
+        <w:t>End</w:t>
+      </w:r>
+      <w:proofErr w:type="spellEnd"/>
+      <w:r>
+        <w:rPr>
+          <w:sz w:val="22"/>
+          <w:szCs w:val="22"/>
+        </w:rPr>
+        <w:t xml:space="preserve"> (Indicadores e </w:t>
+      </w:r>
+      <w:proofErr w:type="spellStart"/>
+      <w:r>
+        <w:rPr>
+          <w:sz w:val="22"/>
+          <w:szCs w:val="22"/>
+        </w:rPr>
+        <w:t>Tooltips</w:t>
+      </w:r>
+      <w:proofErr w:type="spellEnd"/>
+      <w:r>
+        <w:rPr>
+          <w:sz w:val="22"/>
+          <w:szCs w:val="22"/>
+        </w:rPr>
+        <w:t>)</w:t>
       </w:r>
       <w:r>
         <w:rPr>
@@ -227,7 +615,30 @@
           <w:sz w:val="22"/>
           <w:szCs w:val="22"/>
         </w:rPr>
-        <w:t>Esse material utiliza como base o projeto da avaliação formativa, todos os dados apresentados nesse material serão retirados de lá.</w:t>
+        <w:t>Esse material utiliza como base o projeto da avaliação formativa</w:t>
+      </w:r>
+      <w:r>
+        <w:rPr>
+          <w:sz w:val="22"/>
+          <w:szCs w:val="22"/>
+        </w:rPr>
+        <w:t xml:space="preserve"> e a aula de revisão do professor </w:t>
+      </w:r>
+      <w:proofErr w:type="spellStart"/>
+      <w:r>
+        <w:rPr>
+          <w:sz w:val="22"/>
+          <w:szCs w:val="22"/>
+        </w:rPr>
+        <w:t>Johanny</w:t>
+      </w:r>
+      <w:proofErr w:type="spellEnd"/>
+      <w:r>
+        <w:rPr>
+          <w:sz w:val="22"/>
+          <w:szCs w:val="22"/>
+        </w:rPr>
+        <w:t>, todos os dados apresentados nesse material serão retirados de lá.</w:t>
       </w:r>
     </w:p>
     <w:p>
@@ -272,6 +683,7 @@
         <w:br/>
         <w:t>Explicar, passo a passo, como realizar o processo de ETL (</w:t>
       </w:r>
+      <w:proofErr w:type="spellStart"/>
       <w:r>
         <w:rPr>
           <w:i/>
@@ -281,6 +693,7 @@
         </w:rPr>
         <w:t>Extract</w:t>
       </w:r>
+      <w:proofErr w:type="spellEnd"/>
       <w:r>
         <w:rPr>
           <w:sz w:val="22"/>
@@ -288,6 +701,7 @@
         </w:rPr>
         <w:t xml:space="preserve">, </w:t>
       </w:r>
+      <w:proofErr w:type="spellStart"/>
       <w:r>
         <w:rPr>
           <w:i/>
@@ -297,6 +711,7 @@
         </w:rPr>
         <w:t>Transform</w:t>
       </w:r>
+      <w:proofErr w:type="spellEnd"/>
       <w:r>
         <w:rPr>
           <w:sz w:val="22"/>
@@ -304,6 +719,7 @@
         </w:rPr>
         <w:t xml:space="preserve"> e </w:t>
       </w:r>
+      <w:proofErr w:type="spellStart"/>
       <w:r>
         <w:rPr>
           <w:i/>
@@ -313,6 +729,7 @@
         </w:rPr>
         <w:t>Loading</w:t>
       </w:r>
+      <w:proofErr w:type="spellEnd"/>
       <w:r>
         <w:rPr>
           <w:sz w:val="22"/>
@@ -335,22 +752,30 @@
       </w:pPr>
       <w:r>
         <w:rPr>
+          <w:sz w:val="22"/>
+          <w:szCs w:val="22"/>
+        </w:rPr>
+        <w:t>Ao abrir o Power BI, selecionamos na fonte de dados, a opção: “Relatório em Branco”.</w:t>
+      </w:r>
+    </w:p>
+    <w:p>
+      <w:pPr>
+        <w:rPr>
+          <w:sz w:val="22"/>
+          <w:szCs w:val="22"/>
+        </w:rPr>
+      </w:pPr>
+      <w:r>
+        <w:rPr>
           <w:noProof/>
           <w:sz w:val="22"/>
           <w:szCs w:val="22"/>
         </w:rPr>
+        <w:lastRenderedPageBreak/>
         <w:drawing>
-          <wp:anchor distT="0" distB="0" distL="114300" distR="114300" simplePos="0" relativeHeight="251658240" behindDoc="0" locked="0" layoutInCell="1" allowOverlap="1" wp14:anchorId="2BD52566" wp14:editId="0B0CBC1E">
-            <wp:simplePos x="0" y="0"/>
-            <wp:positionH relativeFrom="margin">
-              <wp:align>right</wp:align>
-            </wp:positionH>
-            <wp:positionV relativeFrom="paragraph">
-              <wp:posOffset>232875</wp:posOffset>
-            </wp:positionV>
-            <wp:extent cx="6645910" cy="3451860"/>
-            <wp:effectExtent l="0" t="0" r="2540" b="0"/>
-            <wp:wrapSquare wrapText="bothSides"/>
+          <wp:inline distT="0" distB="0" distL="0" distR="0" wp14:anchorId="5E97FB5E" wp14:editId="2A73328F">
+            <wp:extent cx="4798771" cy="2492463"/>
+            <wp:effectExtent l="0" t="0" r="1905" b="3175"/>
             <wp:docPr id="1837377064" name="Imagem 2" descr="Interface gráfica do usuário, Texto, Aplicativo, Email&#10;&#10;O conteúdo gerado por IA pode estar incorreto."/>
             <wp:cNvGraphicFramePr>
               <a:graphicFrameLocks xmlns:a="http://schemas.openxmlformats.org/drawingml/2006/main" noChangeAspect="1"/>
@@ -380,7 +805,7 @@
                   <pic:spPr bwMode="auto">
                     <a:xfrm>
                       <a:off x="0" y="0"/>
-                      <a:ext cx="6645910" cy="3451860"/>
+                      <a:ext cx="4812886" cy="2499794"/>
                     </a:xfrm>
                     <a:prstGeom prst="rect">
                       <a:avLst/>
@@ -393,22 +818,8 @@
                 </pic:pic>
               </a:graphicData>
             </a:graphic>
-          </wp:anchor>
+          </wp:inline>
         </w:drawing>
-      </w:r>
-      <w:r>
-        <w:rPr>
-          <w:sz w:val="22"/>
-          <w:szCs w:val="22"/>
-        </w:rPr>
-        <w:t>Ao abrir o Power BI, selecionamos na fonte de dados, a opção: “Relatório em Branco”.</w:t>
-      </w:r>
-      <w:r>
-        <w:rPr>
-          <w:sz w:val="22"/>
-          <w:szCs w:val="22"/>
-        </w:rPr>
-        <w:br/>
       </w:r>
     </w:p>
     <w:p>
@@ -425,23 +836,29 @@
       </w:pPr>
       <w:r>
         <w:rPr>
+          <w:sz w:val="22"/>
+          <w:szCs w:val="22"/>
+        </w:rPr>
+        <w:t>Depois desse processo, selecionamos o campo “Importar dados do Excel”.</w:t>
+      </w:r>
+    </w:p>
+    <w:p>
+      <w:pPr>
+        <w:rPr>
+          <w:sz w:val="22"/>
+          <w:szCs w:val="22"/>
+        </w:rPr>
+      </w:pPr>
+      <w:r>
+        <w:rPr>
           <w:noProof/>
           <w:sz w:val="22"/>
           <w:szCs w:val="22"/>
         </w:rPr>
-        <w:lastRenderedPageBreak/>
         <w:drawing>
-          <wp:anchor distT="0" distB="0" distL="114300" distR="114300" simplePos="0" relativeHeight="251659264" behindDoc="0" locked="0" layoutInCell="1" allowOverlap="1" wp14:anchorId="4AA5DD65" wp14:editId="6DCDCBB4">
-            <wp:simplePos x="0" y="0"/>
-            <wp:positionH relativeFrom="margin">
-              <wp:align>right</wp:align>
-            </wp:positionH>
-            <wp:positionV relativeFrom="paragraph">
-              <wp:posOffset>224780</wp:posOffset>
-            </wp:positionV>
-            <wp:extent cx="6645910" cy="3435985"/>
-            <wp:effectExtent l="0" t="0" r="2540" b="0"/>
-            <wp:wrapSquare wrapText="bothSides"/>
+          <wp:inline distT="0" distB="0" distL="0" distR="0" wp14:anchorId="062CFBFD" wp14:editId="48E59433">
+            <wp:extent cx="4791456" cy="2477218"/>
+            <wp:effectExtent l="0" t="0" r="9525" b="0"/>
             <wp:docPr id="715589975" name="Imagem 4" descr="Interface gráfica do usuário, Texto, Aplicativo&#10;&#10;O conteúdo gerado por IA pode estar incorreto."/>
             <wp:cNvGraphicFramePr>
               <a:graphicFrameLocks xmlns:a="http://schemas.openxmlformats.org/drawingml/2006/main" noChangeAspect="1"/>
@@ -471,7 +888,7 @@
                   <pic:spPr bwMode="auto">
                     <a:xfrm>
                       <a:off x="0" y="0"/>
-                      <a:ext cx="6645910" cy="3435985"/>
+                      <a:ext cx="4817385" cy="2490624"/>
                     </a:xfrm>
                     <a:prstGeom prst="rect">
                       <a:avLst/>
@@ -484,22 +901,8 @@
                 </pic:pic>
               </a:graphicData>
             </a:graphic>
-          </wp:anchor>
+          </wp:inline>
         </w:drawing>
-      </w:r>
-      <w:r>
-        <w:rPr>
-          <w:sz w:val="22"/>
-          <w:szCs w:val="22"/>
-        </w:rPr>
-        <w:t>Depois desse processo, selecionamos o campo “Importar dados do Excel”.</w:t>
-      </w:r>
-      <w:r>
-        <w:rPr>
-          <w:sz w:val="22"/>
-          <w:szCs w:val="22"/>
-        </w:rPr>
-        <w:br/>
       </w:r>
     </w:p>
     <w:p>
@@ -516,22 +919,29 @@
       </w:pPr>
       <w:r>
         <w:rPr>
+          <w:sz w:val="22"/>
+          <w:szCs w:val="22"/>
+        </w:rPr>
+        <w:t>Selecionamos qual arquivo Excel gostaríamos de tratar:</w:t>
+      </w:r>
+    </w:p>
+    <w:p>
+      <w:pPr>
+        <w:rPr>
+          <w:sz w:val="22"/>
+          <w:szCs w:val="22"/>
+        </w:rPr>
+      </w:pPr>
+      <w:r>
+        <w:rPr>
           <w:noProof/>
           <w:sz w:val="22"/>
           <w:szCs w:val="22"/>
         </w:rPr>
         <w:drawing>
-          <wp:anchor distT="0" distB="0" distL="114300" distR="114300" simplePos="0" relativeHeight="251660288" behindDoc="0" locked="0" layoutInCell="1" allowOverlap="1" wp14:anchorId="05875EF2" wp14:editId="74F1B8B6">
-            <wp:simplePos x="0" y="0"/>
-            <wp:positionH relativeFrom="margin">
-              <wp:align>right</wp:align>
-            </wp:positionH>
-            <wp:positionV relativeFrom="paragraph">
-              <wp:posOffset>318410</wp:posOffset>
-            </wp:positionV>
-            <wp:extent cx="6645910" cy="3322955"/>
-            <wp:effectExtent l="0" t="0" r="2540" b="0"/>
-            <wp:wrapSquare wrapText="bothSides"/>
+          <wp:inline distT="0" distB="0" distL="0" distR="0" wp14:anchorId="0663244C" wp14:editId="0374085F">
+            <wp:extent cx="4740250" cy="2370125"/>
+            <wp:effectExtent l="0" t="0" r="3810" b="0"/>
             <wp:docPr id="1045594459" name="Imagem 1" descr="Interface gráfica do usuário, Texto, Aplicativo&#10;&#10;O conteúdo gerado por IA pode estar incorreto."/>
             <wp:cNvGraphicFramePr>
               <a:graphicFrameLocks xmlns:a="http://schemas.openxmlformats.org/drawingml/2006/main" noChangeAspect="1"/>
@@ -558,7 +968,7 @@
                   <pic:spPr>
                     <a:xfrm>
                       <a:off x="0" y="0"/>
-                      <a:ext cx="6645910" cy="3322955"/>
+                      <a:ext cx="4768912" cy="2384456"/>
                     </a:xfrm>
                     <a:prstGeom prst="rect">
                       <a:avLst/>
@@ -567,22 +977,8 @@
                 </pic:pic>
               </a:graphicData>
             </a:graphic>
-          </wp:anchor>
+          </wp:inline>
         </w:drawing>
-      </w:r>
-      <w:r>
-        <w:rPr>
-          <w:sz w:val="22"/>
-          <w:szCs w:val="22"/>
-        </w:rPr>
-        <w:t>Selecionamos qual arquivo Excel gostaríamos de tratar:</w:t>
-      </w:r>
-      <w:r>
-        <w:rPr>
-          <w:sz w:val="22"/>
-          <w:szCs w:val="22"/>
-        </w:rPr>
-        <w:br/>
       </w:r>
     </w:p>
     <w:p>
@@ -599,23 +995,30 @@
       </w:pPr>
       <w:r>
         <w:rPr>
+          <w:sz w:val="22"/>
+          <w:szCs w:val="22"/>
+        </w:rPr>
+        <w:t>Então, selecionamos a planilha que queremos tratar e depois clicamos em “Transformar Dados”:</w:t>
+      </w:r>
+    </w:p>
+    <w:p>
+      <w:pPr>
+        <w:rPr>
+          <w:sz w:val="22"/>
+          <w:szCs w:val="22"/>
+        </w:rPr>
+      </w:pPr>
+      <w:r>
+        <w:rPr>
           <w:noProof/>
           <w:sz w:val="22"/>
           <w:szCs w:val="22"/>
         </w:rPr>
         <w:lastRenderedPageBreak/>
         <w:drawing>
-          <wp:anchor distT="0" distB="0" distL="114300" distR="114300" simplePos="0" relativeHeight="251661312" behindDoc="0" locked="0" layoutInCell="1" allowOverlap="1" wp14:anchorId="5DF205EF" wp14:editId="4D22DD57">
-            <wp:simplePos x="0" y="0"/>
-            <wp:positionH relativeFrom="margin">
-              <wp:align>right</wp:align>
-            </wp:positionH>
-            <wp:positionV relativeFrom="paragraph">
-              <wp:posOffset>231017</wp:posOffset>
-            </wp:positionV>
-            <wp:extent cx="6645910" cy="5237480"/>
-            <wp:effectExtent l="0" t="0" r="2540" b="1270"/>
-            <wp:wrapSquare wrapText="bothSides"/>
+          <wp:inline distT="0" distB="0" distL="0" distR="0" wp14:anchorId="7C765DF9" wp14:editId="1B0D702A">
+            <wp:extent cx="5193792" cy="4093101"/>
+            <wp:effectExtent l="0" t="0" r="6985" b="3175"/>
             <wp:docPr id="1808857326" name="Imagem 6" descr="Tabela&#10;&#10;O conteúdo gerado por IA pode estar incorreto."/>
             <wp:cNvGraphicFramePr>
               <a:graphicFrameLocks xmlns:a="http://schemas.openxmlformats.org/drawingml/2006/main" noChangeAspect="1"/>
@@ -645,7 +1048,7 @@
                   <pic:spPr bwMode="auto">
                     <a:xfrm>
                       <a:off x="0" y="0"/>
-                      <a:ext cx="6645910" cy="5237480"/>
+                      <a:ext cx="5205234" cy="4102118"/>
                     </a:xfrm>
                     <a:prstGeom prst="rect">
                       <a:avLst/>
@@ -658,22 +1061,8 @@
                 </pic:pic>
               </a:graphicData>
             </a:graphic>
-          </wp:anchor>
+          </wp:inline>
         </w:drawing>
-      </w:r>
-      <w:r>
-        <w:rPr>
-          <w:sz w:val="22"/>
-          <w:szCs w:val="22"/>
-        </w:rPr>
-        <w:t>Então, selecionamos a planilha que queremos tratar e depois clicamos em “Transformar Dados”:</w:t>
-      </w:r>
-      <w:r>
-        <w:rPr>
-          <w:sz w:val="22"/>
-          <w:szCs w:val="22"/>
-        </w:rPr>
-        <w:br/>
       </w:r>
     </w:p>
     <w:p>
@@ -690,22 +1079,29 @@
       </w:pPr>
       <w:r>
         <w:rPr>
+          <w:sz w:val="22"/>
+          <w:szCs w:val="22"/>
+        </w:rPr>
+        <w:t>Irá abrir a seguinte janela, a partir daí, podemos realizar o tratamento de dados:</w:t>
+      </w:r>
+    </w:p>
+    <w:p>
+      <w:pPr>
+        <w:rPr>
+          <w:sz w:val="22"/>
+          <w:szCs w:val="22"/>
+        </w:rPr>
+      </w:pPr>
+      <w:r>
+        <w:rPr>
           <w:noProof/>
           <w:sz w:val="22"/>
           <w:szCs w:val="22"/>
         </w:rPr>
         <w:drawing>
-          <wp:anchor distT="0" distB="0" distL="114300" distR="114300" simplePos="0" relativeHeight="251662336" behindDoc="0" locked="0" layoutInCell="1" allowOverlap="1" wp14:anchorId="6BA44A7C" wp14:editId="3F20F117">
-            <wp:simplePos x="0" y="0"/>
-            <wp:positionH relativeFrom="margin">
-              <wp:align>right</wp:align>
-            </wp:positionH>
-            <wp:positionV relativeFrom="paragraph">
-              <wp:posOffset>248589</wp:posOffset>
-            </wp:positionV>
-            <wp:extent cx="6645910" cy="3249295"/>
-            <wp:effectExtent l="0" t="0" r="2540" b="8255"/>
-            <wp:wrapSquare wrapText="bothSides"/>
+          <wp:inline distT="0" distB="0" distL="0" distR="0" wp14:anchorId="4570C154" wp14:editId="375BEC51">
+            <wp:extent cx="4762195" cy="2328316"/>
+            <wp:effectExtent l="0" t="0" r="635" b="0"/>
             <wp:docPr id="1419852596" name="Imagem 1" descr="Interface gráfica do usuário, Aplicativo, Tabela, Excel&#10;&#10;O conteúdo gerado por IA pode estar incorreto."/>
             <wp:cNvGraphicFramePr>
               <a:graphicFrameLocks xmlns:a="http://schemas.openxmlformats.org/drawingml/2006/main" noChangeAspect="1"/>
@@ -732,7 +1128,7 @@
                   <pic:spPr>
                     <a:xfrm>
                       <a:off x="0" y="0"/>
-                      <a:ext cx="6645910" cy="3249295"/>
+                      <a:ext cx="4762195" cy="2328316"/>
                     </a:xfrm>
                     <a:prstGeom prst="rect">
                       <a:avLst/>
@@ -741,22 +1137,8 @@
                 </pic:pic>
               </a:graphicData>
             </a:graphic>
-          </wp:anchor>
+          </wp:inline>
         </w:drawing>
-      </w:r>
-      <w:r>
-        <w:rPr>
-          <w:sz w:val="22"/>
-          <w:szCs w:val="22"/>
-        </w:rPr>
-        <w:t>Irá abrir a seguinte janela, a partir daí, podemos realizar o tratamento de dados:</w:t>
-      </w:r>
-      <w:r>
-        <w:rPr>
-          <w:sz w:val="22"/>
-          <w:szCs w:val="22"/>
-        </w:rPr>
-        <w:br/>
       </w:r>
     </w:p>
     <w:p>
@@ -776,7 +1158,6 @@
           <w:sz w:val="22"/>
           <w:szCs w:val="22"/>
         </w:rPr>
-        <w:lastRenderedPageBreak/>
         <w:t>Para darmos início ao tratamento, pode começar removendo às três primeiras linhas da tabela, que serão desnecessárias para nós:</w:t>
       </w:r>
     </w:p>
@@ -818,6 +1199,7 @@
           <w:sz w:val="22"/>
           <w:szCs w:val="22"/>
         </w:rPr>
+        <w:lastRenderedPageBreak/>
         <w:drawing>
           <wp:anchor distT="0" distB="0" distL="114300" distR="114300" simplePos="0" relativeHeight="251664384" behindDoc="0" locked="0" layoutInCell="1" allowOverlap="1" wp14:anchorId="12A3DEEB" wp14:editId="342FAAFC">
             <wp:simplePos x="0" y="0"/>
@@ -1046,7 +1428,23 @@
           <w:sz w:val="22"/>
           <w:szCs w:val="22"/>
         </w:rPr>
-        <w:t>Na página “Transformar”, no menu superior, selecionamos à opção “Usar Primeira Linha como Cabeçalho”.</w:t>
+        <w:t xml:space="preserve">Na página “Transformar”, no menu superior, selecionamos à opção “Usar Primeira Linha </w:t>
+      </w:r>
+      <w:proofErr w:type="spellStart"/>
+      <w:r>
+        <w:rPr>
+          <w:sz w:val="22"/>
+          <w:szCs w:val="22"/>
+        </w:rPr>
+        <w:t>como</w:t>
+      </w:r>
+      <w:proofErr w:type="spellEnd"/>
+      <w:r>
+        <w:rPr>
+          <w:sz w:val="22"/>
+          <w:szCs w:val="22"/>
+        </w:rPr>
+        <w:t xml:space="preserve"> Cabeçalho”.</w:t>
       </w:r>
     </w:p>
     <w:p>
@@ -1139,8 +1537,9 @@
           <w:lang w:eastAsia="pt-BR"/>
           <w14:ligatures w14:val="none"/>
         </w:rPr>
-        <w:t xml:space="preserve">Para isso, localizamos o erro na tabela e verificamos qual é a coluna problemática, nesse caso, são duas colunas: “ValorVenda” e </w:t>
-      </w:r>
+        <w:t>Para isso, localizamos o erro na tabela e verificamos qual é a coluna problemática, nesse caso, são duas colunas: “</w:t>
+      </w:r>
+      <w:proofErr w:type="spellStart"/>
       <w:r>
         <w:rPr>
           <w:rFonts w:eastAsia="Times New Roman" w:cs="Times New Roman"/>
@@ -1150,8 +1549,9 @@
           <w:lang w:eastAsia="pt-BR"/>
           <w14:ligatures w14:val="none"/>
         </w:rPr>
-        <w:t>“</w:t>
-      </w:r>
+        <w:t>ValorVenda</w:t>
+      </w:r>
+      <w:proofErr w:type="spellEnd"/>
       <w:r>
         <w:rPr>
           <w:rFonts w:eastAsia="Times New Roman" w:cs="Times New Roman"/>
@@ -1161,7 +1561,42 @@
           <w:lang w:eastAsia="pt-BR"/>
           <w14:ligatures w14:val="none"/>
         </w:rPr>
-        <w:t>ValorCusto”;</w:t>
+        <w:t xml:space="preserve">” e </w:t>
+      </w:r>
+      <w:r>
+        <w:rPr>
+          <w:rFonts w:eastAsia="Times New Roman" w:cs="Times New Roman"/>
+          <w:kern w:val="0"/>
+          <w:sz w:val="22"/>
+          <w:szCs w:val="22"/>
+          <w:lang w:eastAsia="pt-BR"/>
+          <w14:ligatures w14:val="none"/>
+        </w:rPr>
+        <w:t>“</w:t>
+      </w:r>
+      <w:proofErr w:type="spellStart"/>
+      <w:r>
+        <w:rPr>
+          <w:rFonts w:eastAsia="Times New Roman" w:cs="Times New Roman"/>
+          <w:kern w:val="0"/>
+          <w:sz w:val="22"/>
+          <w:szCs w:val="22"/>
+          <w:lang w:eastAsia="pt-BR"/>
+          <w14:ligatures w14:val="none"/>
+        </w:rPr>
+        <w:t>ValorCusto</w:t>
+      </w:r>
+      <w:proofErr w:type="spellEnd"/>
+      <w:r>
+        <w:rPr>
+          <w:rFonts w:eastAsia="Times New Roman" w:cs="Times New Roman"/>
+          <w:kern w:val="0"/>
+          <w:sz w:val="22"/>
+          <w:szCs w:val="22"/>
+          <w:lang w:eastAsia="pt-BR"/>
+          <w14:ligatures w14:val="none"/>
+        </w:rPr>
+        <w:t>”;</w:t>
       </w:r>
     </w:p>
     <w:p>
@@ -1335,7 +1770,7 @@
           <w:lang w:eastAsia="pt-BR"/>
         </w:rPr>
         <w:drawing>
-          <wp:anchor distT="0" distB="0" distL="114300" distR="114300" simplePos="0" relativeHeight="251667456" behindDoc="0" locked="0" layoutInCell="1" allowOverlap="1" wp14:anchorId="369EB318" wp14:editId="7BE15DE9">
+          <wp:anchor distT="0" distB="0" distL="114300" distR="114300" simplePos="0" relativeHeight="251667456" behindDoc="0" locked="0" layoutInCell="1" allowOverlap="1" wp14:anchorId="369EB318" wp14:editId="598AB7D8">
             <wp:simplePos x="0" y="0"/>
             <wp:positionH relativeFrom="margin">
               <wp:align>left</wp:align>
@@ -1343,8 +1778,8 @@
             <wp:positionV relativeFrom="paragraph">
               <wp:posOffset>755262</wp:posOffset>
             </wp:positionV>
-            <wp:extent cx="4906645" cy="2245360"/>
-            <wp:effectExtent l="0" t="0" r="8255" b="2540"/>
+            <wp:extent cx="4512945" cy="2065020"/>
+            <wp:effectExtent l="0" t="0" r="1905" b="0"/>
             <wp:wrapSquare wrapText="bothSides"/>
             <wp:docPr id="1180425352" name="Imagem 12" descr="Interface gráfica do usuário, Texto, Aplicativo, Email&#10;&#10;O conteúdo gerado por IA pode estar incorreto."/>
             <wp:cNvGraphicFramePr>
@@ -1375,7 +1810,7 @@
                   <pic:spPr bwMode="auto">
                     <a:xfrm>
                       <a:off x="0" y="0"/>
-                      <a:ext cx="4906645" cy="2245360"/>
+                      <a:ext cx="4525241" cy="2070823"/>
                     </a:xfrm>
                     <a:prstGeom prst="rect">
                       <a:avLst/>
@@ -1388,6 +1823,12 @@
                 </pic:pic>
               </a:graphicData>
             </a:graphic>
+            <wp14:sizeRelH relativeFrom="margin">
+              <wp14:pctWidth>0</wp14:pctWidth>
+            </wp14:sizeRelH>
+            <wp14:sizeRelV relativeFrom="margin">
+              <wp14:pctHeight>0</wp14:pctHeight>
+            </wp14:sizeRelV>
           </wp:anchor>
         </w:drawing>
       </w:r>
@@ -1517,6 +1958,7 @@
       </w:pPr>
       <w:r>
         <w:rPr>
+          <w:noProof/>
           <w:sz w:val="22"/>
           <w:szCs w:val="22"/>
         </w:rPr>
@@ -1582,7 +2024,23 @@
           <w:sz w:val="22"/>
           <w:szCs w:val="22"/>
         </w:rPr>
-        <w:t>Depois de termos removidos todos os erros, ainda temos um problema referente a uma linha específica: “Alteracao de Marca”. Precisamos remover essas linhas repetidas para prosseguirmos com o processo de ETL:</w:t>
+        <w:t>Depois de termos removidos todos os erros, ainda temos um problema referente a uma linha específica: “</w:t>
+      </w:r>
+      <w:proofErr w:type="spellStart"/>
+      <w:r>
+        <w:rPr>
+          <w:sz w:val="22"/>
+          <w:szCs w:val="22"/>
+        </w:rPr>
+        <w:t>Alteracao</w:t>
+      </w:r>
+      <w:proofErr w:type="spellEnd"/>
+      <w:r>
+        <w:rPr>
+          <w:sz w:val="22"/>
+          <w:szCs w:val="22"/>
+        </w:rPr>
+        <w:t xml:space="preserve"> de Marca”. Precisamos remover essas linhas repetidas para prosseguirmos com o processo de ETL:</w:t>
       </w:r>
     </w:p>
     <w:p>
@@ -1602,7 +2060,55 @@
           <w:sz w:val="22"/>
           <w:szCs w:val="22"/>
         </w:rPr>
-        <w:t>Para removermos essa linha específica, precisamos filtrar nossa coluna de “DataNotaFiscal” e desmarcamos o checkbox de “Alteracao de Marca” e selecionarmos “Ok”.</w:t>
+        <w:t>Para removermos essa linha específica, precisamos filtrar nossa coluna de “</w:t>
+      </w:r>
+      <w:proofErr w:type="spellStart"/>
+      <w:r>
+        <w:rPr>
+          <w:sz w:val="22"/>
+          <w:szCs w:val="22"/>
+        </w:rPr>
+        <w:t>DataNotaFiscal</w:t>
+      </w:r>
+      <w:proofErr w:type="spellEnd"/>
+      <w:r>
+        <w:rPr>
+          <w:sz w:val="22"/>
+          <w:szCs w:val="22"/>
+        </w:rPr>
+        <w:t xml:space="preserve">” e desmarcamos o </w:t>
+      </w:r>
+      <w:proofErr w:type="spellStart"/>
+      <w:r>
+        <w:rPr>
+          <w:sz w:val="22"/>
+          <w:szCs w:val="22"/>
+        </w:rPr>
+        <w:t>checkbox</w:t>
+      </w:r>
+      <w:proofErr w:type="spellEnd"/>
+      <w:r>
+        <w:rPr>
+          <w:sz w:val="22"/>
+          <w:szCs w:val="22"/>
+        </w:rPr>
+        <w:t xml:space="preserve"> de “</w:t>
+      </w:r>
+      <w:proofErr w:type="spellStart"/>
+      <w:r>
+        <w:rPr>
+          <w:sz w:val="22"/>
+          <w:szCs w:val="22"/>
+        </w:rPr>
+        <w:t>Alteracao</w:t>
+      </w:r>
+      <w:proofErr w:type="spellEnd"/>
+      <w:r>
+        <w:rPr>
+          <w:sz w:val="22"/>
+          <w:szCs w:val="22"/>
+        </w:rPr>
+        <w:t xml:space="preserve"> de Marca” e selecionarmos “Ok”.</w:t>
       </w:r>
     </w:p>
     <w:p>
@@ -1670,16 +2176,16 @@
         </w:rPr>
         <w:lastRenderedPageBreak/>
         <w:drawing>
-          <wp:anchor distT="0" distB="0" distL="114300" distR="114300" simplePos="0" relativeHeight="251668480" behindDoc="0" locked="0" layoutInCell="1" allowOverlap="1" wp14:anchorId="37AC995E" wp14:editId="7D62A6C3">
+          <wp:anchor distT="0" distB="0" distL="114300" distR="114300" simplePos="0" relativeHeight="251668480" behindDoc="0" locked="0" layoutInCell="1" allowOverlap="1" wp14:anchorId="37AC995E" wp14:editId="045DCF54">
             <wp:simplePos x="0" y="0"/>
             <wp:positionH relativeFrom="margin">
               <wp:align>center</wp:align>
             </wp:positionH>
             <wp:positionV relativeFrom="paragraph">
-              <wp:posOffset>9364</wp:posOffset>
+              <wp:posOffset>10795</wp:posOffset>
             </wp:positionV>
-            <wp:extent cx="1948180" cy="3425190"/>
-            <wp:effectExtent l="0" t="0" r="0" b="3810"/>
+            <wp:extent cx="1468120" cy="2581910"/>
+            <wp:effectExtent l="0" t="0" r="0" b="8890"/>
             <wp:wrapSquare wrapText="bothSides"/>
             <wp:docPr id="1832376698" name="Imagem 14" descr="Interface gráfica do usuário, Aplicativo&#10;&#10;O conteúdo gerado por IA pode estar incorreto."/>
             <wp:cNvGraphicFramePr>
@@ -1695,7 +2201,7 @@
                     </pic:cNvPicPr>
                   </pic:nvPicPr>
                   <pic:blipFill>
-                    <a:blip r:embed="rId21">
+                    <a:blip r:embed="rId21" cstate="print">
                       <a:extLst>
                         <a:ext uri="{28A0092B-C50C-407E-A947-70E740481C1C}">
                           <a14:useLocalDpi xmlns:a14="http://schemas.microsoft.com/office/drawing/2010/main" val="0"/>
@@ -1710,7 +2216,7 @@
                   <pic:spPr bwMode="auto">
                     <a:xfrm>
                       <a:off x="0" y="0"/>
-                      <a:ext cx="1948180" cy="3425190"/>
+                      <a:ext cx="1468120" cy="2581910"/>
                     </a:xfrm>
                     <a:prstGeom prst="rect">
                       <a:avLst/>
@@ -1723,33 +2229,15 @@
                 </pic:pic>
               </a:graphicData>
             </a:graphic>
+            <wp14:sizeRelH relativeFrom="margin">
+              <wp14:pctWidth>0</wp14:pctWidth>
+            </wp14:sizeRelH>
+            <wp14:sizeRelV relativeFrom="margin">
+              <wp14:pctHeight>0</wp14:pctHeight>
+            </wp14:sizeRelV>
           </wp:anchor>
         </w:drawing>
       </w:r>
-    </w:p>
-    <w:p>
-      <w:pPr>
-        <w:rPr>
-          <w:sz w:val="22"/>
-          <w:szCs w:val="22"/>
-        </w:rPr>
-      </w:pPr>
-    </w:p>
-    <w:p>
-      <w:pPr>
-        <w:rPr>
-          <w:sz w:val="22"/>
-          <w:szCs w:val="22"/>
-        </w:rPr>
-      </w:pPr>
-    </w:p>
-    <w:p>
-      <w:pPr>
-        <w:rPr>
-          <w:sz w:val="22"/>
-          <w:szCs w:val="22"/>
-        </w:rPr>
-      </w:pPr>
     </w:p>
     <w:p>
       <w:pPr>
@@ -1866,7 +2354,23 @@
           <w:sz w:val="22"/>
           <w:szCs w:val="22"/>
         </w:rPr>
-        <w:t xml:space="preserve"> alterar o tipo da coluna “DataNotaFiscal”, selecionamos o ícone ao lado do título do cabeçalho</w:t>
+        <w:t xml:space="preserve"> alterar o tipo da coluna “</w:t>
+      </w:r>
+      <w:proofErr w:type="spellStart"/>
+      <w:r>
+        <w:rPr>
+          <w:sz w:val="22"/>
+          <w:szCs w:val="22"/>
+        </w:rPr>
+        <w:t>DataNotaFiscal</w:t>
+      </w:r>
+      <w:proofErr w:type="spellEnd"/>
+      <w:r>
+        <w:rPr>
+          <w:sz w:val="22"/>
+          <w:szCs w:val="22"/>
+        </w:rPr>
+        <w:t>”, selecionamos o ícone ao lado do título do cabeçalho</w:t>
       </w:r>
       <w:r>
         <w:rPr>
@@ -1995,6 +2499,7 @@
       <w:r>
         <w:rPr>
           <w:rFonts w:ascii="Times New Roman" w:eastAsia="Times New Roman" w:hAnsi="Times New Roman" w:cs="Times New Roman"/>
+          <w:noProof/>
           <w:kern w:val="0"/>
           <w:lang w:eastAsia="pt-BR"/>
           <w14:ligatures w14:val="none"/>
@@ -2137,7 +2642,23 @@
           <w:sz w:val="22"/>
           <w:szCs w:val="22"/>
         </w:rPr>
-        <w:t>Continuando na coluna “DataNotaFiscal”,</w:t>
+        <w:t>Continuando na coluna “</w:t>
+      </w:r>
+      <w:proofErr w:type="spellStart"/>
+      <w:r>
+        <w:rPr>
+          <w:sz w:val="22"/>
+          <w:szCs w:val="22"/>
+        </w:rPr>
+        <w:t>DataNotaFiscal</w:t>
+      </w:r>
+      <w:proofErr w:type="spellEnd"/>
+      <w:r>
+        <w:rPr>
+          <w:sz w:val="22"/>
+          <w:szCs w:val="22"/>
+        </w:rPr>
+        <w:t>”,</w:t>
       </w:r>
       <w:r>
         <w:rPr>
@@ -2180,26 +2701,146 @@
         </w:rPr>
         <w:t>Na página “Transformar”, selecione a</w:t>
       </w:r>
-    </w:p>
-    <w:p>
-      <w:pPr>
-        <w:rPr>
-          <w:sz w:val="22"/>
-          <w:szCs w:val="22"/>
-          <w:u w:val="single"/>
-        </w:rPr>
-      </w:pPr>
-      <w:r>
-        <w:rPr>
+      <w:r>
+        <w:rPr>
+          <w:sz w:val="22"/>
+          <w:szCs w:val="22"/>
+        </w:rPr>
+        <w:t xml:space="preserve"> opção “Dividir Colunas” → “Por Delimitador”;</w:t>
+      </w:r>
+    </w:p>
+    <w:p>
+      <w:pPr>
+        <w:pStyle w:val="PargrafodaLista"/>
+        <w:numPr>
+          <w:ilvl w:val="0"/>
+          <w:numId w:val="8"/>
+        </w:numPr>
+        <w:rPr>
+          <w:sz w:val="22"/>
+          <w:szCs w:val="22"/>
+        </w:rPr>
+      </w:pPr>
+      <w:r>
+        <w:rPr>
+          <w:sz w:val="22"/>
+          <w:szCs w:val="22"/>
+        </w:rPr>
+        <w:t>Irá abrir uma tela para dividir a coluna por um delimitador, nesse caso, nossos dados estão no seguinte formato: “01/01/2015 00:00:00”;</w:t>
+      </w:r>
+    </w:p>
+    <w:p>
+      <w:pPr>
+        <w:pStyle w:val="PargrafodaLista"/>
+        <w:numPr>
+          <w:ilvl w:val="0"/>
+          <w:numId w:val="8"/>
+        </w:numPr>
+        <w:rPr>
+          <w:sz w:val="22"/>
+          <w:szCs w:val="22"/>
+        </w:rPr>
+      </w:pPr>
+      <w:r>
+        <w:rPr>
+          <w:sz w:val="22"/>
+          <w:szCs w:val="22"/>
+        </w:rPr>
+        <w:t>Nosso delimitador seria o “espaço” entres os dados, então, selecionamos o “espaço” como delimitador e selecionamos “Ok”</w:t>
+      </w:r>
+      <w:r>
+        <w:rPr>
+          <w:sz w:val="22"/>
+          <w:szCs w:val="22"/>
+        </w:rPr>
+        <w:t>;</w:t>
+      </w:r>
+    </w:p>
+    <w:p>
+      <w:pPr>
+        <w:pStyle w:val="PargrafodaLista"/>
+        <w:numPr>
+          <w:ilvl w:val="0"/>
+          <w:numId w:val="8"/>
+        </w:numPr>
+        <w:rPr>
+          <w:sz w:val="22"/>
+          <w:szCs w:val="22"/>
+        </w:rPr>
+      </w:pPr>
+      <w:r>
+        <w:rPr>
+          <w:sz w:val="22"/>
+          <w:szCs w:val="22"/>
+        </w:rPr>
+        <w:t xml:space="preserve">Por fim, ele dividirá as colunas conforme o delimitador selecionado, só precisamos alterar </w:t>
+      </w:r>
+      <w:r>
+        <w:rPr>
+          <w:sz w:val="22"/>
+          <w:szCs w:val="22"/>
+        </w:rPr>
+        <w:t>os nomes</w:t>
+      </w:r>
+      <w:r>
+        <w:rPr>
+          <w:sz w:val="22"/>
+          <w:szCs w:val="22"/>
+        </w:rPr>
+        <w:t xml:space="preserve"> das colunas para “</w:t>
+      </w:r>
+      <w:proofErr w:type="spellStart"/>
+      <w:r>
+        <w:rPr>
+          <w:sz w:val="22"/>
+          <w:szCs w:val="22"/>
+        </w:rPr>
+        <w:t>DataNotaFiscal</w:t>
+      </w:r>
+      <w:proofErr w:type="spellEnd"/>
+      <w:r>
+        <w:rPr>
+          <w:sz w:val="22"/>
+          <w:szCs w:val="22"/>
+        </w:rPr>
+        <w:t>” e “</w:t>
+      </w:r>
+      <w:proofErr w:type="spellStart"/>
+      <w:r>
+        <w:rPr>
+          <w:sz w:val="22"/>
+          <w:szCs w:val="22"/>
+        </w:rPr>
+        <w:t>HoraNotaFiscal</w:t>
+      </w:r>
+      <w:proofErr w:type="spellEnd"/>
+      <w:r>
+        <w:rPr>
+          <w:sz w:val="22"/>
+          <w:szCs w:val="22"/>
+        </w:rPr>
+        <w:t>”.</w:t>
+      </w:r>
+    </w:p>
+    <w:p>
+      <w:pPr>
+        <w:rPr>
+          <w:sz w:val="22"/>
+          <w:szCs w:val="22"/>
+        </w:rPr>
+      </w:pPr>
+      <w:r>
+        <w:rPr>
+          <w:noProof/>
           <w:sz w:val="22"/>
           <w:szCs w:val="22"/>
         </w:rPr>
         <w:lastRenderedPageBreak/>
         <w:drawing>
-          <wp:inline distT="0" distB="0" distL="0" distR="0" wp14:anchorId="2CCF4F18" wp14:editId="75C5BC4B">
-            <wp:extent cx="6645910" cy="1344930"/>
-            <wp:effectExtent l="0" t="0" r="2540" b="7620"/>
-            <wp:docPr id="8" name="Imagem 8"/>
+          <wp:inline distT="0" distB="0" distL="0" distR="0" wp14:anchorId="43793D51" wp14:editId="161BFC2E">
+            <wp:extent cx="5896051" cy="1193181"/>
+            <wp:effectExtent l="0" t="0" r="0" b="6985"/>
+            <wp:docPr id="8" name="Imagem 8" descr="Interface gráfica do usuário, Texto, Aplicativo, chat ou mensagem de texto&#10;&#10;O conteúdo gerado por IA pode estar incorreto."/>
             <wp:cNvGraphicFramePr>
               <a:graphicFrameLocks xmlns:a="http://schemas.openxmlformats.org/drawingml/2006/main" noChangeAspect="1"/>
             </wp:cNvGraphicFramePr>
@@ -2207,7 +2848,7 @@
               <a:graphicData uri="http://schemas.openxmlformats.org/drawingml/2006/picture">
                 <pic:pic xmlns:pic="http://schemas.openxmlformats.org/drawingml/2006/picture">
                   <pic:nvPicPr>
-                    <pic:cNvPr id="1" name=""/>
+                    <pic:cNvPr id="8" name="Imagem 8" descr="Interface gráfica do usuário, Texto, Aplicativo, chat ou mensagem de texto&#10;&#10;O conteúdo gerado por IA pode estar incorreto."/>
                     <pic:cNvPicPr/>
                   </pic:nvPicPr>
                   <pic:blipFill>
@@ -2219,7 +2860,7 @@
                   <pic:spPr>
                     <a:xfrm>
                       <a:off x="0" y="0"/>
-                      <a:ext cx="6645910" cy="1344930"/>
+                      <a:ext cx="5918357" cy="1197695"/>
                     </a:xfrm>
                     <a:prstGeom prst="rect">
                       <a:avLst/>
@@ -2231,9 +2872,1086 @@
           </wp:inline>
         </w:drawing>
       </w:r>
+      <w:r>
+        <w:rPr>
+          <w:sz w:val="22"/>
+          <w:szCs w:val="22"/>
+        </w:rPr>
+        <w:drawing>
+          <wp:inline distT="0" distB="0" distL="0" distR="0" wp14:anchorId="4D60ACAB" wp14:editId="51C84FF4">
+            <wp:extent cx="4220870" cy="2865932"/>
+            <wp:effectExtent l="0" t="0" r="8255" b="0"/>
+            <wp:docPr id="315471066" name="Imagem 2" descr="Interface gráfica do usuário, Texto, Aplicativo, Email&#10;&#10;O conteúdo gerado por IA pode estar incorreto."/>
+            <wp:cNvGraphicFramePr>
+              <a:graphicFrameLocks xmlns:a="http://schemas.openxmlformats.org/drawingml/2006/main" noChangeAspect="1"/>
+            </wp:cNvGraphicFramePr>
+            <a:graphic xmlns:a="http://schemas.openxmlformats.org/drawingml/2006/main">
+              <a:graphicData uri="http://schemas.openxmlformats.org/drawingml/2006/picture">
+                <pic:pic xmlns:pic="http://schemas.openxmlformats.org/drawingml/2006/picture">
+                  <pic:nvPicPr>
+                    <pic:cNvPr id="315471066" name="Imagem 2" descr="Interface gráfica do usuário, Texto, Aplicativo, Email&#10;&#10;O conteúdo gerado por IA pode estar incorreto."/>
+                    <pic:cNvPicPr>
+                      <a:picLocks noChangeAspect="1" noChangeArrowheads="1"/>
+                    </pic:cNvPicPr>
+                  </pic:nvPicPr>
+                  <pic:blipFill>
+                    <a:blip r:embed="rId25">
+                      <a:extLst>
+                        <a:ext uri="{28A0092B-C50C-407E-A947-70E740481C1C}">
+                          <a14:useLocalDpi xmlns:a14="http://schemas.microsoft.com/office/drawing/2010/main" val="0"/>
+                        </a:ext>
+                      </a:extLst>
+                    </a:blip>
+                    <a:srcRect/>
+                    <a:stretch>
+                      <a:fillRect/>
+                    </a:stretch>
+                  </pic:blipFill>
+                  <pic:spPr bwMode="auto">
+                    <a:xfrm>
+                      <a:off x="0" y="0"/>
+                      <a:ext cx="4228227" cy="2870927"/>
+                    </a:xfrm>
+                    <a:prstGeom prst="rect">
+                      <a:avLst/>
+                    </a:prstGeom>
+                    <a:noFill/>
+                    <a:ln>
+                      <a:noFill/>
+                    </a:ln>
+                  </pic:spPr>
+                </pic:pic>
+              </a:graphicData>
+            </a:graphic>
+          </wp:inline>
+        </w:drawing>
+      </w:r>
+      <w:r>
+        <w:rPr>
+          <w:sz w:val="22"/>
+          <w:szCs w:val="22"/>
+        </w:rPr>
+        <w:drawing>
+          <wp:inline distT="0" distB="0" distL="0" distR="0" wp14:anchorId="510FCE30" wp14:editId="0A3C8F2D">
+            <wp:extent cx="3153215" cy="1381318"/>
+            <wp:effectExtent l="0" t="0" r="0" b="9525"/>
+            <wp:docPr id="142034440" name="Imagem 1"/>
+            <wp:cNvGraphicFramePr>
+              <a:graphicFrameLocks xmlns:a="http://schemas.openxmlformats.org/drawingml/2006/main" noChangeAspect="1"/>
+            </wp:cNvGraphicFramePr>
+            <a:graphic xmlns:a="http://schemas.openxmlformats.org/drawingml/2006/main">
+              <a:graphicData uri="http://schemas.openxmlformats.org/drawingml/2006/picture">
+                <pic:pic xmlns:pic="http://schemas.openxmlformats.org/drawingml/2006/picture">
+                  <pic:nvPicPr>
+                    <pic:cNvPr id="142034440" name="Imagem 1"/>
+                    <pic:cNvPicPr/>
+                  </pic:nvPicPr>
+                  <pic:blipFill>
+                    <a:blip r:embed="rId26">
+                      <a:extLst>
+                        <a:ext uri="{28A0092B-C50C-407E-A947-70E740481C1C}">
+                          <a14:useLocalDpi xmlns:a14="http://schemas.microsoft.com/office/drawing/2010/main" val="0"/>
+                        </a:ext>
+                      </a:extLst>
+                    </a:blip>
+                    <a:stretch>
+                      <a:fillRect/>
+                    </a:stretch>
+                  </pic:blipFill>
+                  <pic:spPr>
+                    <a:xfrm>
+                      <a:off x="0" y="0"/>
+                      <a:ext cx="3153215" cy="1381318"/>
+                    </a:xfrm>
+                    <a:prstGeom prst="rect">
+                      <a:avLst/>
+                    </a:prstGeom>
+                  </pic:spPr>
+                </pic:pic>
+              </a:graphicData>
+            </a:graphic>
+          </wp:inline>
+        </w:drawing>
+      </w:r>
+    </w:p>
+    <w:p>
+      <w:pPr>
+        <w:pStyle w:val="PargrafodaLista"/>
+        <w:numPr>
+          <w:ilvl w:val="0"/>
+          <w:numId w:val="3"/>
+        </w:numPr>
+        <w:rPr>
+          <w:sz w:val="22"/>
+          <w:szCs w:val="22"/>
+        </w:rPr>
+      </w:pPr>
+      <w:r>
+        <w:rPr>
+          <w:sz w:val="22"/>
+          <w:szCs w:val="22"/>
+        </w:rPr>
+        <w:t>Após criarmos uma coluna “</w:t>
+      </w:r>
+      <w:proofErr w:type="spellStart"/>
+      <w:r>
+        <w:rPr>
+          <w:sz w:val="22"/>
+          <w:szCs w:val="22"/>
+        </w:rPr>
+        <w:t>HoraNotaFiscal</w:t>
+      </w:r>
+      <w:proofErr w:type="spellEnd"/>
+      <w:r>
+        <w:rPr>
+          <w:sz w:val="22"/>
+          <w:szCs w:val="22"/>
+        </w:rPr>
+        <w:t>”, podemos alterar os valores das linhas de “00:00:00” → “07:00:00”:</w:t>
+      </w:r>
+    </w:p>
+    <w:p>
+      <w:pPr>
+        <w:pStyle w:val="PargrafodaLista"/>
+        <w:numPr>
+          <w:ilvl w:val="0"/>
+          <w:numId w:val="11"/>
+        </w:numPr>
+        <w:rPr>
+          <w:sz w:val="22"/>
+          <w:szCs w:val="22"/>
+        </w:rPr>
+      </w:pPr>
+      <w:r>
+        <w:rPr>
+          <w:sz w:val="22"/>
+          <w:szCs w:val="22"/>
+        </w:rPr>
+        <w:t>Para isso, clicamos com o botão direito na nossa coluna criada, e selecionamos a opção “Substituir Valores”;</w:t>
+      </w:r>
+    </w:p>
+    <w:p>
+      <w:pPr>
+        <w:pStyle w:val="PargrafodaLista"/>
+        <w:numPr>
+          <w:ilvl w:val="0"/>
+          <w:numId w:val="11"/>
+        </w:numPr>
+        <w:rPr>
+          <w:sz w:val="22"/>
+          <w:szCs w:val="22"/>
+        </w:rPr>
+      </w:pPr>
+      <w:r>
+        <w:rPr>
+          <w:sz w:val="22"/>
+          <w:szCs w:val="22"/>
+        </w:rPr>
+        <w:t>Após isso, informamos o valor que a gente quer substituir e qual será o novo valor.</w:t>
+      </w:r>
+    </w:p>
+    <w:p>
+      <w:pPr>
+        <w:spacing w:before="100" w:beforeAutospacing="1" w:after="100" w:afterAutospacing="1" w:line="240" w:lineRule="auto"/>
+        <w:rPr>
+          <w:rFonts w:ascii="Times New Roman" w:eastAsia="Times New Roman" w:hAnsi="Times New Roman" w:cs="Times New Roman"/>
+          <w:kern w:val="0"/>
+          <w:lang w:eastAsia="pt-BR"/>
+          <w14:ligatures w14:val="none"/>
+        </w:rPr>
+      </w:pPr>
+      <w:r>
+        <w:rPr>
+          <w:noProof/>
+          <w:lang w:eastAsia="pt-BR"/>
+        </w:rPr>
+        <w:lastRenderedPageBreak/>
+        <w:drawing>
+          <wp:anchor distT="0" distB="0" distL="114300" distR="114300" simplePos="0" relativeHeight="251673600" behindDoc="0" locked="0" layoutInCell="1" allowOverlap="1" wp14:anchorId="48E76776" wp14:editId="3EB713CB">
+            <wp:simplePos x="0" y="0"/>
+            <wp:positionH relativeFrom="margin">
+              <wp:align>center</wp:align>
+            </wp:positionH>
+            <wp:positionV relativeFrom="paragraph">
+              <wp:posOffset>25096</wp:posOffset>
+            </wp:positionV>
+            <wp:extent cx="2420620" cy="2678430"/>
+            <wp:effectExtent l="0" t="0" r="0" b="7620"/>
+            <wp:wrapSquare wrapText="bothSides"/>
+            <wp:docPr id="1987290016" name="Imagem 3" descr="Interface gráfica do usuário, Aplicativo&#10;&#10;O conteúdo gerado por IA pode estar incorreto."/>
+            <wp:cNvGraphicFramePr>
+              <a:graphicFrameLocks xmlns:a="http://schemas.openxmlformats.org/drawingml/2006/main" noChangeAspect="1"/>
+            </wp:cNvGraphicFramePr>
+            <a:graphic xmlns:a="http://schemas.openxmlformats.org/drawingml/2006/main">
+              <a:graphicData uri="http://schemas.openxmlformats.org/drawingml/2006/picture">
+                <pic:pic xmlns:pic="http://schemas.openxmlformats.org/drawingml/2006/picture">
+                  <pic:nvPicPr>
+                    <pic:cNvPr id="1987290016" name="Imagem 3" descr="Interface gráfica do usuário, Aplicativo&#10;&#10;O conteúdo gerado por IA pode estar incorreto."/>
+                    <pic:cNvPicPr>
+                      <a:picLocks noChangeAspect="1" noChangeArrowheads="1"/>
+                    </pic:cNvPicPr>
+                  </pic:nvPicPr>
+                  <pic:blipFill>
+                    <a:blip r:embed="rId27">
+                      <a:extLst>
+                        <a:ext uri="{28A0092B-C50C-407E-A947-70E740481C1C}">
+                          <a14:useLocalDpi xmlns:a14="http://schemas.microsoft.com/office/drawing/2010/main" val="0"/>
+                        </a:ext>
+                      </a:extLst>
+                    </a:blip>
+                    <a:srcRect/>
+                    <a:stretch>
+                      <a:fillRect/>
+                    </a:stretch>
+                  </pic:blipFill>
+                  <pic:spPr bwMode="auto">
+                    <a:xfrm>
+                      <a:off x="0" y="0"/>
+                      <a:ext cx="2420620" cy="2678430"/>
+                    </a:xfrm>
+                    <a:prstGeom prst="rect">
+                      <a:avLst/>
+                    </a:prstGeom>
+                    <a:noFill/>
+                    <a:ln>
+                      <a:noFill/>
+                    </a:ln>
+                  </pic:spPr>
+                </pic:pic>
+              </a:graphicData>
+            </a:graphic>
+            <wp14:sizeRelH relativeFrom="margin">
+              <wp14:pctWidth>0</wp14:pctWidth>
+            </wp14:sizeRelH>
+            <wp14:sizeRelV relativeFrom="margin">
+              <wp14:pctHeight>0</wp14:pctHeight>
+            </wp14:sizeRelV>
+          </wp:anchor>
+        </w:drawing>
+      </w:r>
+    </w:p>
+    <w:p>
+      <w:pPr>
+        <w:rPr>
+          <w:sz w:val="22"/>
+          <w:szCs w:val="22"/>
+        </w:rPr>
+      </w:pPr>
+    </w:p>
+    <w:p>
+      <w:pPr>
+        <w:rPr>
+          <w:sz w:val="22"/>
+          <w:szCs w:val="22"/>
+        </w:rPr>
+      </w:pPr>
+    </w:p>
+    <w:p>
+      <w:pPr>
+        <w:rPr>
+          <w:sz w:val="22"/>
+          <w:szCs w:val="22"/>
+        </w:rPr>
+      </w:pPr>
+    </w:p>
+    <w:p>
+      <w:pPr>
+        <w:rPr>
+          <w:sz w:val="22"/>
+          <w:szCs w:val="22"/>
+        </w:rPr>
+      </w:pPr>
+    </w:p>
+    <w:p>
+      <w:pPr>
+        <w:rPr>
+          <w:sz w:val="22"/>
+          <w:szCs w:val="22"/>
+        </w:rPr>
+      </w:pPr>
+    </w:p>
+    <w:p>
+      <w:pPr>
+        <w:rPr>
+          <w:sz w:val="22"/>
+          <w:szCs w:val="22"/>
+        </w:rPr>
+      </w:pPr>
+    </w:p>
+    <w:p>
+      <w:pPr>
+        <w:rPr>
+          <w:sz w:val="22"/>
+          <w:szCs w:val="22"/>
+        </w:rPr>
+      </w:pPr>
+    </w:p>
+    <w:p>
+      <w:pPr>
+        <w:rPr>
+          <w:sz w:val="22"/>
+          <w:szCs w:val="22"/>
+        </w:rPr>
+      </w:pPr>
+    </w:p>
+    <w:p>
+      <w:pPr>
+        <w:rPr>
+          <w:sz w:val="22"/>
+          <w:szCs w:val="22"/>
+        </w:rPr>
+      </w:pPr>
+      <w:r>
+        <w:rPr>
+          <w:sz w:val="22"/>
+          <w:szCs w:val="22"/>
+        </w:rPr>
+        <w:drawing>
+          <wp:inline distT="0" distB="0" distL="0" distR="0" wp14:anchorId="789F36E8" wp14:editId="7BABE070">
+            <wp:extent cx="6056985" cy="2257207"/>
+            <wp:effectExtent l="0" t="0" r="1270" b="0"/>
+            <wp:docPr id="1270276735" name="Imagem 5" descr="Interface gráfica do usuário&#10;&#10;O conteúdo gerado por IA pode estar incorreto."/>
+            <wp:cNvGraphicFramePr>
+              <a:graphicFrameLocks xmlns:a="http://schemas.openxmlformats.org/drawingml/2006/main" noChangeAspect="1"/>
+            </wp:cNvGraphicFramePr>
+            <a:graphic xmlns:a="http://schemas.openxmlformats.org/drawingml/2006/main">
+              <a:graphicData uri="http://schemas.openxmlformats.org/drawingml/2006/picture">
+                <pic:pic xmlns:pic="http://schemas.openxmlformats.org/drawingml/2006/picture">
+                  <pic:nvPicPr>
+                    <pic:cNvPr id="1270276735" name="Imagem 5" descr="Interface gráfica do usuário&#10;&#10;O conteúdo gerado por IA pode estar incorreto."/>
+                    <pic:cNvPicPr>
+                      <a:picLocks noChangeAspect="1" noChangeArrowheads="1"/>
+                    </pic:cNvPicPr>
+                  </pic:nvPicPr>
+                  <pic:blipFill>
+                    <a:blip r:embed="rId28">
+                      <a:extLst>
+                        <a:ext uri="{28A0092B-C50C-407E-A947-70E740481C1C}">
+                          <a14:useLocalDpi xmlns:a14="http://schemas.microsoft.com/office/drawing/2010/main" val="0"/>
+                        </a:ext>
+                      </a:extLst>
+                    </a:blip>
+                    <a:srcRect/>
+                    <a:stretch>
+                      <a:fillRect/>
+                    </a:stretch>
+                  </pic:blipFill>
+                  <pic:spPr bwMode="auto">
+                    <a:xfrm>
+                      <a:off x="0" y="0"/>
+                      <a:ext cx="6074138" cy="2263599"/>
+                    </a:xfrm>
+                    <a:prstGeom prst="rect">
+                      <a:avLst/>
+                    </a:prstGeom>
+                    <a:noFill/>
+                    <a:ln>
+                      <a:noFill/>
+                    </a:ln>
+                  </pic:spPr>
+                </pic:pic>
+              </a:graphicData>
+            </a:graphic>
+          </wp:inline>
+        </w:drawing>
+      </w:r>
+    </w:p>
+    <w:p>
+      <w:pPr>
+        <w:rPr>
+          <w:sz w:val="22"/>
+          <w:szCs w:val="22"/>
+        </w:rPr>
+      </w:pPr>
+      <w:r>
+        <w:rPr>
+          <w:sz w:val="22"/>
+          <w:szCs w:val="22"/>
+        </w:rPr>
+        <w:drawing>
+          <wp:inline distT="0" distB="0" distL="0" distR="0" wp14:anchorId="528BA668" wp14:editId="311F763C">
+            <wp:extent cx="1199692" cy="1681096"/>
+            <wp:effectExtent l="0" t="0" r="635" b="0"/>
+            <wp:docPr id="1357038034" name="Imagem 1" descr="Uma imagem contendo Texto&#10;&#10;O conteúdo gerado por IA pode estar incorreto."/>
+            <wp:cNvGraphicFramePr>
+              <a:graphicFrameLocks xmlns:a="http://schemas.openxmlformats.org/drawingml/2006/main" noChangeAspect="1"/>
+            </wp:cNvGraphicFramePr>
+            <a:graphic xmlns:a="http://schemas.openxmlformats.org/drawingml/2006/main">
+              <a:graphicData uri="http://schemas.openxmlformats.org/drawingml/2006/picture">
+                <pic:pic xmlns:pic="http://schemas.openxmlformats.org/drawingml/2006/picture">
+                  <pic:nvPicPr>
+                    <pic:cNvPr id="1357038034" name="Imagem 1" descr="Uma imagem contendo Texto&#10;&#10;O conteúdo gerado por IA pode estar incorreto."/>
+                    <pic:cNvPicPr/>
+                  </pic:nvPicPr>
+                  <pic:blipFill>
+                    <a:blip r:embed="rId29"/>
+                    <a:stretch>
+                      <a:fillRect/>
+                    </a:stretch>
+                  </pic:blipFill>
+                  <pic:spPr>
+                    <a:xfrm>
+                      <a:off x="0" y="0"/>
+                      <a:ext cx="1202973" cy="1685694"/>
+                    </a:xfrm>
+                    <a:prstGeom prst="rect">
+                      <a:avLst/>
+                    </a:prstGeom>
+                  </pic:spPr>
+                </pic:pic>
+              </a:graphicData>
+            </a:graphic>
+          </wp:inline>
+        </w:drawing>
+      </w:r>
+    </w:p>
+    <w:p>
+      <w:pPr>
+        <w:pStyle w:val="PargrafodaLista"/>
+        <w:numPr>
+          <w:ilvl w:val="0"/>
+          <w:numId w:val="3"/>
+        </w:numPr>
+        <w:rPr>
+          <w:sz w:val="22"/>
+          <w:szCs w:val="22"/>
+        </w:rPr>
+      </w:pPr>
+      <w:r>
+        <w:rPr>
+          <w:sz w:val="22"/>
+          <w:szCs w:val="22"/>
+        </w:rPr>
+        <w:t xml:space="preserve">Depois desse processo, </w:t>
+      </w:r>
+      <w:r>
+        <w:rPr>
+          <w:sz w:val="22"/>
+          <w:szCs w:val="22"/>
+        </w:rPr>
+        <w:t>podemos realizar o processo de preenchimento dos dados para baixo, na coluna “Fabricante”, substituindo todos os valores nulos conforme o seu determinado fabricante:</w:t>
+      </w:r>
+    </w:p>
+    <w:p>
+      <w:pPr>
+        <w:pStyle w:val="PargrafodaLista"/>
+        <w:numPr>
+          <w:ilvl w:val="0"/>
+          <w:numId w:val="12"/>
+        </w:numPr>
+        <w:rPr>
+          <w:sz w:val="22"/>
+          <w:szCs w:val="22"/>
+        </w:rPr>
+      </w:pPr>
+      <w:r>
+        <w:rPr>
+          <w:sz w:val="22"/>
+          <w:szCs w:val="22"/>
+        </w:rPr>
+        <w:t>Para isso, vamos na página “Transformar”, e selecionamos a opção “Preenchimento” → “Para Baixo”</w:t>
+      </w:r>
+    </w:p>
+    <w:p>
+      <w:pPr>
+        <w:rPr>
+          <w:sz w:val="22"/>
+          <w:szCs w:val="22"/>
+        </w:rPr>
+      </w:pPr>
+      <w:r>
+        <w:rPr>
+          <w:sz w:val="22"/>
+          <w:szCs w:val="22"/>
+        </w:rPr>
+        <w:lastRenderedPageBreak/>
+        <w:drawing>
+          <wp:inline distT="0" distB="0" distL="0" distR="0" wp14:anchorId="72E50579" wp14:editId="56EDEF60">
+            <wp:extent cx="1543265" cy="2057687"/>
+            <wp:effectExtent l="0" t="0" r="0" b="0"/>
+            <wp:docPr id="853303871" name="Imagem 1" descr="Tabela&#10;&#10;O conteúdo gerado por IA pode estar incorreto."/>
+            <wp:cNvGraphicFramePr>
+              <a:graphicFrameLocks xmlns:a="http://schemas.openxmlformats.org/drawingml/2006/main" noChangeAspect="1"/>
+            </wp:cNvGraphicFramePr>
+            <a:graphic xmlns:a="http://schemas.openxmlformats.org/drawingml/2006/main">
+              <a:graphicData uri="http://schemas.openxmlformats.org/drawingml/2006/picture">
+                <pic:pic xmlns:pic="http://schemas.openxmlformats.org/drawingml/2006/picture">
+                  <pic:nvPicPr>
+                    <pic:cNvPr id="853303871" name="Imagem 1" descr="Tabela&#10;&#10;O conteúdo gerado por IA pode estar incorreto."/>
+                    <pic:cNvPicPr/>
+                  </pic:nvPicPr>
+                  <pic:blipFill>
+                    <a:blip r:embed="rId30">
+                      <a:extLst>
+                        <a:ext uri="{28A0092B-C50C-407E-A947-70E740481C1C}">
+                          <a14:useLocalDpi xmlns:a14="http://schemas.microsoft.com/office/drawing/2010/main" val="0"/>
+                        </a:ext>
+                      </a:extLst>
+                    </a:blip>
+                    <a:stretch>
+                      <a:fillRect/>
+                    </a:stretch>
+                  </pic:blipFill>
+                  <pic:spPr>
+                    <a:xfrm>
+                      <a:off x="0" y="0"/>
+                      <a:ext cx="1543265" cy="2057687"/>
+                    </a:xfrm>
+                    <a:prstGeom prst="rect">
+                      <a:avLst/>
+                    </a:prstGeom>
+                  </pic:spPr>
+                </pic:pic>
+              </a:graphicData>
+            </a:graphic>
+          </wp:inline>
+        </w:drawing>
+      </w:r>
+    </w:p>
+    <w:p>
+      <w:pPr>
+        <w:rPr>
+          <w:sz w:val="22"/>
+          <w:szCs w:val="22"/>
+        </w:rPr>
+      </w:pPr>
+      <w:r>
+        <w:rPr>
+          <w:sz w:val="22"/>
+          <w:szCs w:val="22"/>
+        </w:rPr>
+        <w:drawing>
+          <wp:inline distT="0" distB="0" distL="0" distR="0" wp14:anchorId="3F149807" wp14:editId="5D9E6CBD">
+            <wp:extent cx="6645910" cy="1409700"/>
+            <wp:effectExtent l="0" t="0" r="2540" b="0"/>
+            <wp:docPr id="1262155753" name="Imagem 7" descr="Interface gráfica do usuário, Texto, Aplicativo&#10;&#10;O conteúdo gerado por IA pode estar incorreto."/>
+            <wp:cNvGraphicFramePr>
+              <a:graphicFrameLocks xmlns:a="http://schemas.openxmlformats.org/drawingml/2006/main" noChangeAspect="1"/>
+            </wp:cNvGraphicFramePr>
+            <a:graphic xmlns:a="http://schemas.openxmlformats.org/drawingml/2006/main">
+              <a:graphicData uri="http://schemas.openxmlformats.org/drawingml/2006/picture">
+                <pic:pic xmlns:pic="http://schemas.openxmlformats.org/drawingml/2006/picture">
+                  <pic:nvPicPr>
+                    <pic:cNvPr id="1262155753" name="Imagem 7" descr="Interface gráfica do usuário, Texto, Aplicativo&#10;&#10;O conteúdo gerado por IA pode estar incorreto."/>
+                    <pic:cNvPicPr>
+                      <a:picLocks noChangeAspect="1" noChangeArrowheads="1"/>
+                    </pic:cNvPicPr>
+                  </pic:nvPicPr>
+                  <pic:blipFill>
+                    <a:blip r:embed="rId31">
+                      <a:extLst>
+                        <a:ext uri="{28A0092B-C50C-407E-A947-70E740481C1C}">
+                          <a14:useLocalDpi xmlns:a14="http://schemas.microsoft.com/office/drawing/2010/main" val="0"/>
+                        </a:ext>
+                      </a:extLst>
+                    </a:blip>
+                    <a:srcRect/>
+                    <a:stretch>
+                      <a:fillRect/>
+                    </a:stretch>
+                  </pic:blipFill>
+                  <pic:spPr bwMode="auto">
+                    <a:xfrm>
+                      <a:off x="0" y="0"/>
+                      <a:ext cx="6645910" cy="1409700"/>
+                    </a:xfrm>
+                    <a:prstGeom prst="rect">
+                      <a:avLst/>
+                    </a:prstGeom>
+                    <a:noFill/>
+                    <a:ln>
+                      <a:noFill/>
+                    </a:ln>
+                  </pic:spPr>
+                </pic:pic>
+              </a:graphicData>
+            </a:graphic>
+          </wp:inline>
+        </w:drawing>
+      </w:r>
+    </w:p>
+    <w:p>
+      <w:pPr>
+        <w:rPr>
+          <w:sz w:val="22"/>
+          <w:szCs w:val="22"/>
+        </w:rPr>
+      </w:pPr>
+      <w:r>
+        <w:rPr>
+          <w:sz w:val="22"/>
+          <w:szCs w:val="22"/>
+        </w:rPr>
+        <w:drawing>
+          <wp:inline distT="0" distB="0" distL="0" distR="0" wp14:anchorId="35ED5CD5" wp14:editId="054E4F09">
+            <wp:extent cx="1495634" cy="2086266"/>
+            <wp:effectExtent l="0" t="0" r="9525" b="0"/>
+            <wp:docPr id="539497012" name="Imagem 1" descr="Uma imagem contendo Tabela&#10;&#10;O conteúdo gerado por IA pode estar incorreto."/>
+            <wp:cNvGraphicFramePr>
+              <a:graphicFrameLocks xmlns:a="http://schemas.openxmlformats.org/drawingml/2006/main" noChangeAspect="1"/>
+            </wp:cNvGraphicFramePr>
+            <a:graphic xmlns:a="http://schemas.openxmlformats.org/drawingml/2006/main">
+              <a:graphicData uri="http://schemas.openxmlformats.org/drawingml/2006/picture">
+                <pic:pic xmlns:pic="http://schemas.openxmlformats.org/drawingml/2006/picture">
+                  <pic:nvPicPr>
+                    <pic:cNvPr id="539497012" name="Imagem 1" descr="Uma imagem contendo Tabela&#10;&#10;O conteúdo gerado por IA pode estar incorreto."/>
+                    <pic:cNvPicPr/>
+                  </pic:nvPicPr>
+                  <pic:blipFill>
+                    <a:blip r:embed="rId32"/>
+                    <a:stretch>
+                      <a:fillRect/>
+                    </a:stretch>
+                  </pic:blipFill>
+                  <pic:spPr>
+                    <a:xfrm>
+                      <a:off x="0" y="0"/>
+                      <a:ext cx="1495634" cy="2086266"/>
+                    </a:xfrm>
+                    <a:prstGeom prst="rect">
+                      <a:avLst/>
+                    </a:prstGeom>
+                  </pic:spPr>
+                </pic:pic>
+              </a:graphicData>
+            </a:graphic>
+          </wp:inline>
+        </w:drawing>
+      </w:r>
+    </w:p>
+    <w:p>
+      <w:pPr>
+        <w:pStyle w:val="PargrafodaLista"/>
+        <w:numPr>
+          <w:ilvl w:val="0"/>
+          <w:numId w:val="3"/>
+        </w:numPr>
+        <w:rPr>
+          <w:sz w:val="22"/>
+          <w:szCs w:val="22"/>
+        </w:rPr>
+      </w:pPr>
+      <w:r>
+        <w:rPr>
+          <w:sz w:val="22"/>
+          <w:szCs w:val="22"/>
+        </w:rPr>
+        <w:t>Como nós já temos uma coluna com valores de datas, podemos remover a coluna “Ano”, para isso:</w:t>
+      </w:r>
+    </w:p>
+    <w:p>
+      <w:pPr>
+        <w:pStyle w:val="PargrafodaLista"/>
+        <w:numPr>
+          <w:ilvl w:val="0"/>
+          <w:numId w:val="12"/>
+        </w:numPr>
+        <w:rPr>
+          <w:sz w:val="22"/>
+          <w:szCs w:val="22"/>
+        </w:rPr>
+      </w:pPr>
+      <w:r>
+        <w:rPr>
+          <w:sz w:val="22"/>
+          <w:szCs w:val="22"/>
+        </w:rPr>
+        <w:t>Clicamos com o botão direito em cima da coluna e selecionamos a opção “Remover”</w:t>
+      </w:r>
+      <w:r>
+        <w:rPr>
+          <w:sz w:val="22"/>
+          <w:szCs w:val="22"/>
+        </w:rPr>
+        <w:t>.</w:t>
+      </w:r>
+    </w:p>
+    <w:p>
+      <w:pPr>
+        <w:rPr>
+          <w:sz w:val="22"/>
+          <w:szCs w:val="22"/>
+        </w:rPr>
+      </w:pPr>
+      <w:r>
+        <w:rPr>
+          <w:sz w:val="22"/>
+          <w:szCs w:val="22"/>
+        </w:rPr>
+        <w:drawing>
+          <wp:anchor distT="0" distB="0" distL="114300" distR="114300" simplePos="0" relativeHeight="251674624" behindDoc="0" locked="0" layoutInCell="1" allowOverlap="1" wp14:anchorId="339E38A5" wp14:editId="57C29A79">
+            <wp:simplePos x="0" y="0"/>
+            <wp:positionH relativeFrom="margin">
+              <wp:posOffset>1112952</wp:posOffset>
+            </wp:positionH>
+            <wp:positionV relativeFrom="paragraph">
+              <wp:posOffset>8890</wp:posOffset>
+            </wp:positionV>
+            <wp:extent cx="1638529" cy="1810003"/>
+            <wp:effectExtent l="0" t="0" r="0" b="0"/>
+            <wp:wrapSquare wrapText="bothSides"/>
+            <wp:docPr id="272774569" name="Imagem 1" descr="Tela de computador com texto preto sobre fundo verde&#10;&#10;O conteúdo gerado por IA pode estar incorreto."/>
+            <wp:cNvGraphicFramePr>
+              <a:graphicFrameLocks xmlns:a="http://schemas.openxmlformats.org/drawingml/2006/main" noChangeAspect="1"/>
+            </wp:cNvGraphicFramePr>
+            <a:graphic xmlns:a="http://schemas.openxmlformats.org/drawingml/2006/main">
+              <a:graphicData uri="http://schemas.openxmlformats.org/drawingml/2006/picture">
+                <pic:pic xmlns:pic="http://schemas.openxmlformats.org/drawingml/2006/picture">
+                  <pic:nvPicPr>
+                    <pic:cNvPr id="272774569" name="Imagem 1" descr="Tela de computador com texto preto sobre fundo verde&#10;&#10;O conteúdo gerado por IA pode estar incorreto."/>
+                    <pic:cNvPicPr/>
+                  </pic:nvPicPr>
+                  <pic:blipFill>
+                    <a:blip r:embed="rId33">
+                      <a:extLst>
+                        <a:ext uri="{28A0092B-C50C-407E-A947-70E740481C1C}">
+                          <a14:useLocalDpi xmlns:a14="http://schemas.microsoft.com/office/drawing/2010/main" val="0"/>
+                        </a:ext>
+                      </a:extLst>
+                    </a:blip>
+                    <a:stretch>
+                      <a:fillRect/>
+                    </a:stretch>
+                  </pic:blipFill>
+                  <pic:spPr>
+                    <a:xfrm>
+                      <a:off x="0" y="0"/>
+                      <a:ext cx="1638529" cy="1810003"/>
+                    </a:xfrm>
+                    <a:prstGeom prst="rect">
+                      <a:avLst/>
+                    </a:prstGeom>
+                  </pic:spPr>
+                </pic:pic>
+              </a:graphicData>
+            </a:graphic>
+          </wp:anchor>
+        </w:drawing>
+      </w:r>
+      <w:r>
+        <w:rPr>
+          <w:sz w:val="22"/>
+          <w:szCs w:val="22"/>
+        </w:rPr>
+        <w:drawing>
+          <wp:anchor distT="0" distB="0" distL="114300" distR="114300" simplePos="0" relativeHeight="251675648" behindDoc="0" locked="0" layoutInCell="1" allowOverlap="1" wp14:anchorId="6A501C52" wp14:editId="6481D5C3">
+            <wp:simplePos x="0" y="0"/>
+            <wp:positionH relativeFrom="margin">
+              <wp:posOffset>3491230</wp:posOffset>
+            </wp:positionH>
+            <wp:positionV relativeFrom="paragraph">
+              <wp:posOffset>9525</wp:posOffset>
+            </wp:positionV>
+            <wp:extent cx="2661920" cy="2369820"/>
+            <wp:effectExtent l="0" t="0" r="5080" b="0"/>
+            <wp:wrapSquare wrapText="bothSides"/>
+            <wp:docPr id="986017858" name="Imagem 9" descr="Interface gráfica do usuário, Tabela&#10;&#10;O conteúdo gerado por IA pode estar incorreto."/>
+            <wp:cNvGraphicFramePr>
+              <a:graphicFrameLocks xmlns:a="http://schemas.openxmlformats.org/drawingml/2006/main" noChangeAspect="1"/>
+            </wp:cNvGraphicFramePr>
+            <a:graphic xmlns:a="http://schemas.openxmlformats.org/drawingml/2006/main">
+              <a:graphicData uri="http://schemas.openxmlformats.org/drawingml/2006/picture">
+                <pic:pic xmlns:pic="http://schemas.openxmlformats.org/drawingml/2006/picture">
+                  <pic:nvPicPr>
+                    <pic:cNvPr id="986017858" name="Imagem 9" descr="Interface gráfica do usuário, Tabela&#10;&#10;O conteúdo gerado por IA pode estar incorreto."/>
+                    <pic:cNvPicPr>
+                      <a:picLocks noChangeAspect="1" noChangeArrowheads="1"/>
+                    </pic:cNvPicPr>
+                  </pic:nvPicPr>
+                  <pic:blipFill>
+                    <a:blip r:embed="rId34">
+                      <a:extLst>
+                        <a:ext uri="{28A0092B-C50C-407E-A947-70E740481C1C}">
+                          <a14:useLocalDpi xmlns:a14="http://schemas.microsoft.com/office/drawing/2010/main" val="0"/>
+                        </a:ext>
+                      </a:extLst>
+                    </a:blip>
+                    <a:srcRect/>
+                    <a:stretch>
+                      <a:fillRect/>
+                    </a:stretch>
+                  </pic:blipFill>
+                  <pic:spPr bwMode="auto">
+                    <a:xfrm>
+                      <a:off x="0" y="0"/>
+                      <a:ext cx="2661920" cy="2369820"/>
+                    </a:xfrm>
+                    <a:prstGeom prst="rect">
+                      <a:avLst/>
+                    </a:prstGeom>
+                    <a:noFill/>
+                    <a:ln>
+                      <a:noFill/>
+                    </a:ln>
+                  </pic:spPr>
+                </pic:pic>
+              </a:graphicData>
+            </a:graphic>
+            <wp14:sizeRelH relativeFrom="margin">
+              <wp14:pctWidth>0</wp14:pctWidth>
+            </wp14:sizeRelH>
+            <wp14:sizeRelV relativeFrom="margin">
+              <wp14:pctHeight>0</wp14:pctHeight>
+            </wp14:sizeRelV>
+          </wp:anchor>
+        </w:drawing>
+      </w:r>
+    </w:p>
+    <w:p>
+      <w:pPr>
+        <w:rPr>
+          <w:sz w:val="22"/>
+          <w:szCs w:val="22"/>
+        </w:rPr>
+      </w:pPr>
+    </w:p>
+    <w:p>
+      <w:pPr>
+        <w:rPr>
+          <w:sz w:val="22"/>
+          <w:szCs w:val="22"/>
+        </w:rPr>
+      </w:pPr>
+    </w:p>
+    <w:p>
+      <w:pPr>
+        <w:rPr>
+          <w:sz w:val="22"/>
+          <w:szCs w:val="22"/>
+        </w:rPr>
+      </w:pPr>
+    </w:p>
+    <w:p>
+      <w:pPr>
+        <w:rPr>
+          <w:sz w:val="22"/>
+          <w:szCs w:val="22"/>
+        </w:rPr>
+      </w:pPr>
+    </w:p>
+    <w:p>
+      <w:pPr>
+        <w:rPr>
+          <w:sz w:val="22"/>
+          <w:szCs w:val="22"/>
+        </w:rPr>
+      </w:pPr>
+    </w:p>
+    <w:p>
+      <w:pPr>
+        <w:rPr>
+          <w:sz w:val="22"/>
+          <w:szCs w:val="22"/>
+        </w:rPr>
+      </w:pPr>
+    </w:p>
+    <w:p>
+      <w:pPr>
+        <w:rPr>
+          <w:sz w:val="22"/>
+          <w:szCs w:val="22"/>
+        </w:rPr>
+      </w:pPr>
+    </w:p>
+    <w:p>
+      <w:pPr>
+        <w:pStyle w:val="PargrafodaLista"/>
+        <w:numPr>
+          <w:ilvl w:val="0"/>
+          <w:numId w:val="3"/>
+        </w:numPr>
+        <w:rPr>
+          <w:sz w:val="22"/>
+          <w:szCs w:val="22"/>
+        </w:rPr>
+      </w:pPr>
+      <w:r>
+        <w:rPr>
+          <w:sz w:val="22"/>
+          <w:szCs w:val="22"/>
+        </w:rPr>
+        <w:t>Similar ao processo de alteração de tipo da coluna “</w:t>
+      </w:r>
+      <w:proofErr w:type="spellStart"/>
+      <w:r>
+        <w:rPr>
+          <w:sz w:val="22"/>
+          <w:szCs w:val="22"/>
+        </w:rPr>
+        <w:t>DataNotaFiscal</w:t>
+      </w:r>
+      <w:proofErr w:type="spellEnd"/>
+      <w:r>
+        <w:rPr>
+          <w:sz w:val="22"/>
+          <w:szCs w:val="22"/>
+        </w:rPr>
+        <w:t>”, podemos repetir esse processo para todas as colunas de valores</w:t>
+      </w:r>
+      <w:r>
+        <w:rPr>
+          <w:sz w:val="22"/>
+          <w:szCs w:val="22"/>
+        </w:rPr>
+        <w:t>, alterando de “inteiro” para “decimal”:</w:t>
+      </w:r>
+    </w:p>
+    <w:p>
+      <w:pPr>
+        <w:pStyle w:val="PargrafodaLista"/>
+        <w:numPr>
+          <w:ilvl w:val="0"/>
+          <w:numId w:val="7"/>
+        </w:numPr>
+        <w:rPr>
+          <w:sz w:val="22"/>
+          <w:szCs w:val="22"/>
+        </w:rPr>
+      </w:pPr>
+      <w:r>
+        <w:rPr>
+          <w:sz w:val="22"/>
+          <w:szCs w:val="22"/>
+        </w:rPr>
+        <w:t>S</w:t>
+      </w:r>
+      <w:r>
+        <w:rPr>
+          <w:sz w:val="22"/>
+          <w:szCs w:val="22"/>
+        </w:rPr>
+        <w:t>elecionamos o ícone ao lado do título do cabeçalho</w:t>
+      </w:r>
+      <w:r>
+        <w:rPr>
+          <w:sz w:val="22"/>
+          <w:szCs w:val="22"/>
+        </w:rPr>
+        <w:t xml:space="preserve"> → “Número Decimal”</w:t>
+      </w:r>
+    </w:p>
+    <w:p>
+      <w:pPr>
+        <w:rPr>
+          <w:sz w:val="22"/>
+          <w:szCs w:val="22"/>
+        </w:rPr>
+      </w:pPr>
+      <w:r>
+        <w:rPr>
+          <w:sz w:val="22"/>
+          <w:szCs w:val="22"/>
+        </w:rPr>
+        <w:lastRenderedPageBreak/>
+        <w:drawing>
+          <wp:inline distT="0" distB="0" distL="0" distR="0" wp14:anchorId="72540CCD" wp14:editId="72442F54">
+            <wp:extent cx="6645910" cy="519430"/>
+            <wp:effectExtent l="0" t="0" r="2540" b="0"/>
+            <wp:docPr id="2004541998" name="Imagem 1"/>
+            <wp:cNvGraphicFramePr>
+              <a:graphicFrameLocks xmlns:a="http://schemas.openxmlformats.org/drawingml/2006/main" noChangeAspect="1"/>
+            </wp:cNvGraphicFramePr>
+            <a:graphic xmlns:a="http://schemas.openxmlformats.org/drawingml/2006/main">
+              <a:graphicData uri="http://schemas.openxmlformats.org/drawingml/2006/picture">
+                <pic:pic xmlns:pic="http://schemas.openxmlformats.org/drawingml/2006/picture">
+                  <pic:nvPicPr>
+                    <pic:cNvPr id="2004541998" name=""/>
+                    <pic:cNvPicPr/>
+                  </pic:nvPicPr>
+                  <pic:blipFill>
+                    <a:blip r:embed="rId35"/>
+                    <a:stretch>
+                      <a:fillRect/>
+                    </a:stretch>
+                  </pic:blipFill>
+                  <pic:spPr>
+                    <a:xfrm>
+                      <a:off x="0" y="0"/>
+                      <a:ext cx="6645910" cy="519430"/>
+                    </a:xfrm>
+                    <a:prstGeom prst="rect">
+                      <a:avLst/>
+                    </a:prstGeom>
+                  </pic:spPr>
+                </pic:pic>
+              </a:graphicData>
+            </a:graphic>
+          </wp:inline>
+        </w:drawing>
+      </w:r>
+    </w:p>
+    <w:p>
+      <w:pPr>
+        <w:rPr>
+          <w:sz w:val="22"/>
+          <w:szCs w:val="22"/>
+        </w:rPr>
+      </w:pPr>
+      <w:r>
+        <w:rPr>
+          <w:sz w:val="22"/>
+          <w:szCs w:val="22"/>
+        </w:rPr>
+        <w:drawing>
+          <wp:inline distT="0" distB="0" distL="0" distR="0" wp14:anchorId="1F6CB337" wp14:editId="7D1C55D2">
+            <wp:extent cx="1677796" cy="2860243"/>
+            <wp:effectExtent l="0" t="0" r="0" b="0"/>
+            <wp:docPr id="1296091713" name="Imagem 11" descr="Interface gráfica do usuário, Aplicativo&#10;&#10;O conteúdo gerado por IA pode estar incorreto."/>
+            <wp:cNvGraphicFramePr>
+              <a:graphicFrameLocks xmlns:a="http://schemas.openxmlformats.org/drawingml/2006/main" noChangeAspect="1"/>
+            </wp:cNvGraphicFramePr>
+            <a:graphic xmlns:a="http://schemas.openxmlformats.org/drawingml/2006/main">
+              <a:graphicData uri="http://schemas.openxmlformats.org/drawingml/2006/picture">
+                <pic:pic xmlns:pic="http://schemas.openxmlformats.org/drawingml/2006/picture">
+                  <pic:nvPicPr>
+                    <pic:cNvPr id="1296091713" name="Imagem 11" descr="Interface gráfica do usuário, Aplicativo&#10;&#10;O conteúdo gerado por IA pode estar incorreto."/>
+                    <pic:cNvPicPr>
+                      <a:picLocks noChangeAspect="1" noChangeArrowheads="1"/>
+                    </pic:cNvPicPr>
+                  </pic:nvPicPr>
+                  <pic:blipFill>
+                    <a:blip r:embed="rId36">
+                      <a:extLst>
+                        <a:ext uri="{28A0092B-C50C-407E-A947-70E740481C1C}">
+                          <a14:useLocalDpi xmlns:a14="http://schemas.microsoft.com/office/drawing/2010/main" val="0"/>
+                        </a:ext>
+                      </a:extLst>
+                    </a:blip>
+                    <a:srcRect/>
+                    <a:stretch>
+                      <a:fillRect/>
+                    </a:stretch>
+                  </pic:blipFill>
+                  <pic:spPr bwMode="auto">
+                    <a:xfrm>
+                      <a:off x="0" y="0"/>
+                      <a:ext cx="1680625" cy="2865066"/>
+                    </a:xfrm>
+                    <a:prstGeom prst="rect">
+                      <a:avLst/>
+                    </a:prstGeom>
+                    <a:noFill/>
+                    <a:ln>
+                      <a:noFill/>
+                    </a:ln>
+                  </pic:spPr>
+                </pic:pic>
+              </a:graphicData>
+            </a:graphic>
+          </wp:inline>
+        </w:drawing>
+      </w:r>
+    </w:p>
+    <w:p>
+      <w:pPr>
+        <w:rPr>
+          <w:sz w:val="22"/>
+          <w:szCs w:val="22"/>
+        </w:rPr>
+      </w:pPr>
     </w:p>
     <w:sectPr>
-      <w:footerReference w:type="default" r:id="rId25"/>
+      <w:footerReference w:type="default" r:id="rId37"/>
       <w:pgSz w:w="11906" w:h="16838"/>
       <w:pgMar w:top="720" w:right="720" w:bottom="720" w:left="720" w:header="708" w:footer="708" w:gutter="0"/>
       <w:cols w:space="708"/>
@@ -2244,7 +3962,7 @@
 </file>
 
 <file path=word/endnotes.xml><?xml version="1.0" encoding="utf-8"?>
-<w:endnotes xmlns:wpc="http://schemas.microsoft.com/office/word/2010/wordprocessingCanvas" xmlns:cx="http://schemas.microsoft.com/office/drawing/2014/chartex" xmlns:cx1="http://schemas.microsoft.com/office/drawing/2015/9/8/chartex" xmlns:cx2="http://schemas.microsoft.com/office/drawing/2015/10/21/chartex" xmlns:cx3="http://schemas.microsoft.com/office/drawing/2016/5/9/chartex" xmlns:cx4="http://schemas.microsoft.com/office/drawing/2016/5/10/chartex" xmlns:cx5="http://schemas.microsoft.com/office/drawing/2016/5/11/chartex" xmlns:cx6="http://schemas.microsoft.com/office/drawing/2016/5/12/chartex" xmlns:cx7="http://schemas.microsoft.com/office/drawing/2016/5/13/chartex" xmlns:cx8="http://schemas.microsoft.com/office/drawing/2016/5/14/chartex" xmlns:mc="http://schemas.openxmlformats.org/markup-compatibility/2006" xmlns:aink="http://schemas.microsoft.com/office/drawing/2016/ink" xmlns:am3d="http://schemas.microsoft.com/office/drawing/2017/model3d" xmlns:o="urn:schemas-microsoft-com:office:office" xmlns:r="http://schemas.openxmlformats.org/officeDocument/2006/relationships" xmlns:m="http://schemas.openxmlformats.org/officeDocument/2006/math" xmlns:v="urn:schemas-microsoft-com:vml" xmlns:wp14="http://schemas.microsoft.com/office/word/2010/wordprocessingDrawing" xmlns:wp="http://schemas.openxmlformats.org/drawingml/2006/wordprocessingDrawing" xmlns:w10="urn:schemas-microsoft-com:office:word" xmlns:w="http://schemas.openxmlformats.org/wordprocessingml/2006/main" xmlns:w14="http://schemas.microsoft.com/office/word/2010/wordml" xmlns:w15="http://schemas.microsoft.com/office/word/2012/wordml" xmlns:w16cex="http://schemas.microsoft.com/office/word/2018/wordml/cex" xmlns:w16cid="http://schemas.microsoft.com/office/word/2016/wordml/cid" xmlns:w16="http://schemas.microsoft.com/office/word/2018/wordml" xmlns:w16sdtdh="http://schemas.microsoft.com/office/word/2020/wordml/sdtdatahash" xmlns:w16se="http://schemas.microsoft.com/office/word/2015/wordml/symex" xmlns:wpg="http://schemas.microsoft.com/office/word/2010/wordprocessingGroup" xmlns:wpi="http://schemas.microsoft.com/office/word/2010/wordprocessingInk" xmlns:wne="http://schemas.microsoft.com/office/word/2006/wordml" xmlns:wps="http://schemas.microsoft.com/office/word/2010/wordprocessingShape" mc:Ignorable="w14 w15 w16se w16cid w16 w16cex w16sdtdh wp14">
+<w:endnotes xmlns:wpc="http://schemas.microsoft.com/office/word/2010/wordprocessingCanvas" xmlns:cx="http://schemas.microsoft.com/office/drawing/2014/chartex" xmlns:cx1="http://schemas.microsoft.com/office/drawing/2015/9/8/chartex" xmlns:cx2="http://schemas.microsoft.com/office/drawing/2015/10/21/chartex" xmlns:cx3="http://schemas.microsoft.com/office/drawing/2016/5/9/chartex" xmlns:cx4="http://schemas.microsoft.com/office/drawing/2016/5/10/chartex" xmlns:cx5="http://schemas.microsoft.com/office/drawing/2016/5/11/chartex" xmlns:cx6="http://schemas.microsoft.com/office/drawing/2016/5/12/chartex" xmlns:cx7="http://schemas.microsoft.com/office/drawing/2016/5/13/chartex" xmlns:cx8="http://schemas.microsoft.com/office/drawing/2016/5/14/chartex" xmlns:mc="http://schemas.openxmlformats.org/markup-compatibility/2006" xmlns:aink="http://schemas.microsoft.com/office/drawing/2016/ink" xmlns:am3d="http://schemas.microsoft.com/office/drawing/2017/model3d" xmlns:o="urn:schemas-microsoft-com:office:office" xmlns:oel="http://schemas.microsoft.com/office/2019/extlst" xmlns:r="http://schemas.openxmlformats.org/officeDocument/2006/relationships" xmlns:m="http://schemas.openxmlformats.org/officeDocument/2006/math" xmlns:v="urn:schemas-microsoft-com:vml" xmlns:wp14="http://schemas.microsoft.com/office/word/2010/wordprocessingDrawing" xmlns:wp="http://schemas.openxmlformats.org/drawingml/2006/wordprocessingDrawing" xmlns:w10="urn:schemas-microsoft-com:office:word" xmlns:w="http://schemas.openxmlformats.org/wordprocessingml/2006/main" xmlns:w14="http://schemas.microsoft.com/office/word/2010/wordml" xmlns:w15="http://schemas.microsoft.com/office/word/2012/wordml" xmlns:w16cex="http://schemas.microsoft.com/office/word/2018/wordml/cex" xmlns:w16cid="http://schemas.microsoft.com/office/word/2016/wordml/cid" xmlns:w16="http://schemas.microsoft.com/office/word/2018/wordml" xmlns:w16du="http://schemas.microsoft.com/office/word/2023/wordml/word16du" xmlns:w16sdtdh="http://schemas.microsoft.com/office/word/2020/wordml/sdtdatahash" xmlns:w16sdtfl="http://schemas.microsoft.com/office/word/2024/wordml/sdtformatlock" xmlns:w16se="http://schemas.microsoft.com/office/word/2015/wordml/symex" xmlns:wpg="http://schemas.microsoft.com/office/word/2010/wordprocessingGroup" xmlns:wpi="http://schemas.microsoft.com/office/word/2010/wordprocessingInk" xmlns:wne="http://schemas.microsoft.com/office/word/2006/wordml" xmlns:wps="http://schemas.microsoft.com/office/word/2010/wordprocessingShape" mc:Ignorable="w14 w15 w16se w16cid w16 w16cex w16sdtdh w16sdtfl w16du wp14">
   <w:endnote w:type="separator" w:id="-1">
     <w:p>
       <w:pPr>
@@ -2269,7 +3987,7 @@
 </file>
 
 <file path=word/footer1.xml><?xml version="1.0" encoding="utf-8"?>
-<w:ftr xmlns:wpc="http://schemas.microsoft.com/office/word/2010/wordprocessingCanvas" xmlns:cx="http://schemas.microsoft.com/office/drawing/2014/chartex" xmlns:cx1="http://schemas.microsoft.com/office/drawing/2015/9/8/chartex" xmlns:cx2="http://schemas.microsoft.com/office/drawing/2015/10/21/chartex" xmlns:cx3="http://schemas.microsoft.com/office/drawing/2016/5/9/chartex" xmlns:cx4="http://schemas.microsoft.com/office/drawing/2016/5/10/chartex" xmlns:cx5="http://schemas.microsoft.com/office/drawing/2016/5/11/chartex" xmlns:cx6="http://schemas.microsoft.com/office/drawing/2016/5/12/chartex" xmlns:cx7="http://schemas.microsoft.com/office/drawing/2016/5/13/chartex" xmlns:cx8="http://schemas.microsoft.com/office/drawing/2016/5/14/chartex" xmlns:mc="http://schemas.openxmlformats.org/markup-compatibility/2006" xmlns:aink="http://schemas.microsoft.com/office/drawing/2016/ink" xmlns:am3d="http://schemas.microsoft.com/office/drawing/2017/model3d" xmlns:o="urn:schemas-microsoft-com:office:office" xmlns:r="http://schemas.openxmlformats.org/officeDocument/2006/relationships" xmlns:m="http://schemas.openxmlformats.org/officeDocument/2006/math" xmlns:v="urn:schemas-microsoft-com:vml" xmlns:wp14="http://schemas.microsoft.com/office/word/2010/wordprocessingDrawing" xmlns:wp="http://schemas.openxmlformats.org/drawingml/2006/wordprocessingDrawing" xmlns:w10="urn:schemas-microsoft-com:office:word" xmlns:w="http://schemas.openxmlformats.org/wordprocessingml/2006/main" xmlns:w14="http://schemas.microsoft.com/office/word/2010/wordml" xmlns:w15="http://schemas.microsoft.com/office/word/2012/wordml" xmlns:w16cex="http://schemas.microsoft.com/office/word/2018/wordml/cex" xmlns:w16cid="http://schemas.microsoft.com/office/word/2016/wordml/cid" xmlns:w16="http://schemas.microsoft.com/office/word/2018/wordml" xmlns:w16sdtdh="http://schemas.microsoft.com/office/word/2020/wordml/sdtdatahash" xmlns:w16se="http://schemas.microsoft.com/office/word/2015/wordml/symex" xmlns:wpg="http://schemas.microsoft.com/office/word/2010/wordprocessingGroup" xmlns:wpi="http://schemas.microsoft.com/office/word/2010/wordprocessingInk" xmlns:wne="http://schemas.microsoft.com/office/word/2006/wordml" xmlns:wps="http://schemas.microsoft.com/office/word/2010/wordprocessingShape" mc:Ignorable="w14 w15 w16se w16cid w16 w16cex w16sdtdh wp14">
+<w:ftr xmlns:wpc="http://schemas.microsoft.com/office/word/2010/wordprocessingCanvas" xmlns:cx="http://schemas.microsoft.com/office/drawing/2014/chartex" xmlns:cx1="http://schemas.microsoft.com/office/drawing/2015/9/8/chartex" xmlns:cx2="http://schemas.microsoft.com/office/drawing/2015/10/21/chartex" xmlns:cx3="http://schemas.microsoft.com/office/drawing/2016/5/9/chartex" xmlns:cx4="http://schemas.microsoft.com/office/drawing/2016/5/10/chartex" xmlns:cx5="http://schemas.microsoft.com/office/drawing/2016/5/11/chartex" xmlns:cx6="http://schemas.microsoft.com/office/drawing/2016/5/12/chartex" xmlns:cx7="http://schemas.microsoft.com/office/drawing/2016/5/13/chartex" xmlns:cx8="http://schemas.microsoft.com/office/drawing/2016/5/14/chartex" xmlns:mc="http://schemas.openxmlformats.org/markup-compatibility/2006" xmlns:aink="http://schemas.microsoft.com/office/drawing/2016/ink" xmlns:am3d="http://schemas.microsoft.com/office/drawing/2017/model3d" xmlns:o="urn:schemas-microsoft-com:office:office" xmlns:oel="http://schemas.microsoft.com/office/2019/extlst" xmlns:r="http://schemas.openxmlformats.org/officeDocument/2006/relationships" xmlns:m="http://schemas.openxmlformats.org/officeDocument/2006/math" xmlns:v="urn:schemas-microsoft-com:vml" xmlns:wp14="http://schemas.microsoft.com/office/word/2010/wordprocessingDrawing" xmlns:wp="http://schemas.openxmlformats.org/drawingml/2006/wordprocessingDrawing" xmlns:w10="urn:schemas-microsoft-com:office:word" xmlns:w="http://schemas.openxmlformats.org/wordprocessingml/2006/main" xmlns:w14="http://schemas.microsoft.com/office/word/2010/wordml" xmlns:w15="http://schemas.microsoft.com/office/word/2012/wordml" xmlns:w16cex="http://schemas.microsoft.com/office/word/2018/wordml/cex" xmlns:w16cid="http://schemas.microsoft.com/office/word/2016/wordml/cid" xmlns:w16="http://schemas.microsoft.com/office/word/2018/wordml" xmlns:w16du="http://schemas.microsoft.com/office/word/2023/wordml/word16du" xmlns:w16sdtdh="http://schemas.microsoft.com/office/word/2020/wordml/sdtdatahash" xmlns:w16sdtfl="http://schemas.microsoft.com/office/word/2024/wordml/sdtformatlock" xmlns:w16se="http://schemas.microsoft.com/office/word/2015/wordml/symex" xmlns:wpg="http://schemas.microsoft.com/office/word/2010/wordprocessingGroup" xmlns:wpi="http://schemas.microsoft.com/office/word/2010/wordprocessingInk" xmlns:wne="http://schemas.microsoft.com/office/word/2006/wordml" xmlns:wps="http://schemas.microsoft.com/office/word/2010/wordprocessingShape" mc:Ignorable="w14 w15 w16se w16cid w16 w16cex w16sdtdh w16sdtfl w16du wp14">
   <w:sdt>
     <w:sdtPr>
       <w:id w:val="824709462"/>
@@ -2278,7 +3996,6 @@
         <w:docPartUnique/>
       </w:docPartObj>
     </w:sdtPr>
-    <w:sdtEndPr/>
     <w:sdtContent>
       <w:p>
         <w:pPr>
@@ -2312,7 +4029,7 @@
 </file>
 
 <file path=word/footnotes.xml><?xml version="1.0" encoding="utf-8"?>
-<w:footnotes xmlns:wpc="http://schemas.microsoft.com/office/word/2010/wordprocessingCanvas" xmlns:cx="http://schemas.microsoft.com/office/drawing/2014/chartex" xmlns:cx1="http://schemas.microsoft.com/office/drawing/2015/9/8/chartex" xmlns:cx2="http://schemas.microsoft.com/office/drawing/2015/10/21/chartex" xmlns:cx3="http://schemas.microsoft.com/office/drawing/2016/5/9/chartex" xmlns:cx4="http://schemas.microsoft.com/office/drawing/2016/5/10/chartex" xmlns:cx5="http://schemas.microsoft.com/office/drawing/2016/5/11/chartex" xmlns:cx6="http://schemas.microsoft.com/office/drawing/2016/5/12/chartex" xmlns:cx7="http://schemas.microsoft.com/office/drawing/2016/5/13/chartex" xmlns:cx8="http://schemas.microsoft.com/office/drawing/2016/5/14/chartex" xmlns:mc="http://schemas.openxmlformats.org/markup-compatibility/2006" xmlns:aink="http://schemas.microsoft.com/office/drawing/2016/ink" xmlns:am3d="http://schemas.microsoft.com/office/drawing/2017/model3d" xmlns:o="urn:schemas-microsoft-com:office:office" xmlns:r="http://schemas.openxmlformats.org/officeDocument/2006/relationships" xmlns:m="http://schemas.openxmlformats.org/officeDocument/2006/math" xmlns:v="urn:schemas-microsoft-com:vml" xmlns:wp14="http://schemas.microsoft.com/office/word/2010/wordprocessingDrawing" xmlns:wp="http://schemas.openxmlformats.org/drawingml/2006/wordprocessingDrawing" xmlns:w10="urn:schemas-microsoft-com:office:word" xmlns:w="http://schemas.openxmlformats.org/wordprocessingml/2006/main" xmlns:w14="http://schemas.microsoft.com/office/word/2010/wordml" xmlns:w15="http://schemas.microsoft.com/office/word/2012/wordml" xmlns:w16cex="http://schemas.microsoft.com/office/word/2018/wordml/cex" xmlns:w16cid="http://schemas.microsoft.com/office/word/2016/wordml/cid" xmlns:w16="http://schemas.microsoft.com/office/word/2018/wordml" xmlns:w16sdtdh="http://schemas.microsoft.com/office/word/2020/wordml/sdtdatahash" xmlns:w16se="http://schemas.microsoft.com/office/word/2015/wordml/symex" xmlns:wpg="http://schemas.microsoft.com/office/word/2010/wordprocessingGroup" xmlns:wpi="http://schemas.microsoft.com/office/word/2010/wordprocessingInk" xmlns:wne="http://schemas.microsoft.com/office/word/2006/wordml" xmlns:wps="http://schemas.microsoft.com/office/word/2010/wordprocessingShape" mc:Ignorable="w14 w15 w16se w16cid w16 w16cex w16sdtdh wp14">
+<w:footnotes xmlns:wpc="http://schemas.microsoft.com/office/word/2010/wordprocessingCanvas" xmlns:cx="http://schemas.microsoft.com/office/drawing/2014/chartex" xmlns:cx1="http://schemas.microsoft.com/office/drawing/2015/9/8/chartex" xmlns:cx2="http://schemas.microsoft.com/office/drawing/2015/10/21/chartex" xmlns:cx3="http://schemas.microsoft.com/office/drawing/2016/5/9/chartex" xmlns:cx4="http://schemas.microsoft.com/office/drawing/2016/5/10/chartex" xmlns:cx5="http://schemas.microsoft.com/office/drawing/2016/5/11/chartex" xmlns:cx6="http://schemas.microsoft.com/office/drawing/2016/5/12/chartex" xmlns:cx7="http://schemas.microsoft.com/office/drawing/2016/5/13/chartex" xmlns:cx8="http://schemas.microsoft.com/office/drawing/2016/5/14/chartex" xmlns:mc="http://schemas.openxmlformats.org/markup-compatibility/2006" xmlns:aink="http://schemas.microsoft.com/office/drawing/2016/ink" xmlns:am3d="http://schemas.microsoft.com/office/drawing/2017/model3d" xmlns:o="urn:schemas-microsoft-com:office:office" xmlns:oel="http://schemas.microsoft.com/office/2019/extlst" xmlns:r="http://schemas.openxmlformats.org/officeDocument/2006/relationships" xmlns:m="http://schemas.openxmlformats.org/officeDocument/2006/math" xmlns:v="urn:schemas-microsoft-com:vml" xmlns:wp14="http://schemas.microsoft.com/office/word/2010/wordprocessingDrawing" xmlns:wp="http://schemas.openxmlformats.org/drawingml/2006/wordprocessingDrawing" xmlns:w10="urn:schemas-microsoft-com:office:word" xmlns:w="http://schemas.openxmlformats.org/wordprocessingml/2006/main" xmlns:w14="http://schemas.microsoft.com/office/word/2010/wordml" xmlns:w15="http://schemas.microsoft.com/office/word/2012/wordml" xmlns:w16cex="http://schemas.microsoft.com/office/word/2018/wordml/cex" xmlns:w16cid="http://schemas.microsoft.com/office/word/2016/wordml/cid" xmlns:w16="http://schemas.microsoft.com/office/word/2018/wordml" xmlns:w16du="http://schemas.microsoft.com/office/word/2023/wordml/word16du" xmlns:w16sdtdh="http://schemas.microsoft.com/office/word/2020/wordml/sdtdatahash" xmlns:w16sdtfl="http://schemas.microsoft.com/office/word/2024/wordml/sdtformatlock" xmlns:w16se="http://schemas.microsoft.com/office/word/2015/wordml/symex" xmlns:wpg="http://schemas.microsoft.com/office/word/2010/wordprocessingGroup" xmlns:wpi="http://schemas.microsoft.com/office/word/2010/wordprocessingInk" xmlns:wne="http://schemas.microsoft.com/office/word/2006/wordml" xmlns:wps="http://schemas.microsoft.com/office/word/2010/wordprocessingShape" mc:Ignorable="w14 w15 w16se w16cid w16 w16cex w16sdtdh w16sdtfl w16du wp14">
   <w:footnote w:type="separator" w:id="-1">
     <w:p>
       <w:pPr>
@@ -2337,7 +4054,7 @@
 </file>
 
 <file path=word/numbering.xml><?xml version="1.0" encoding="utf-8"?>
-<w:numbering xmlns:wpc="http://schemas.microsoft.com/office/word/2010/wordprocessingCanvas" xmlns:cx="http://schemas.microsoft.com/office/drawing/2014/chartex" xmlns:cx1="http://schemas.microsoft.com/office/drawing/2015/9/8/chartex" xmlns:cx2="http://schemas.microsoft.com/office/drawing/2015/10/21/chartex" xmlns:cx3="http://schemas.microsoft.com/office/drawing/2016/5/9/chartex" xmlns:cx4="http://schemas.microsoft.com/office/drawing/2016/5/10/chartex" xmlns:cx5="http://schemas.microsoft.com/office/drawing/2016/5/11/chartex" xmlns:cx6="http://schemas.microsoft.com/office/drawing/2016/5/12/chartex" xmlns:cx7="http://schemas.microsoft.com/office/drawing/2016/5/13/chartex" xmlns:cx8="http://schemas.microsoft.com/office/drawing/2016/5/14/chartex" xmlns:mc="http://schemas.openxmlformats.org/markup-compatibility/2006" xmlns:aink="http://schemas.microsoft.com/office/drawing/2016/ink" xmlns:am3d="http://schemas.microsoft.com/office/drawing/2017/model3d" xmlns:o="urn:schemas-microsoft-com:office:office" xmlns:r="http://schemas.openxmlformats.org/officeDocument/2006/relationships" xmlns:m="http://schemas.openxmlformats.org/officeDocument/2006/math" xmlns:v="urn:schemas-microsoft-com:vml" xmlns:wp14="http://schemas.microsoft.com/office/word/2010/wordprocessingDrawing" xmlns:wp="http://schemas.openxmlformats.org/drawingml/2006/wordprocessingDrawing" xmlns:w10="urn:schemas-microsoft-com:office:word" xmlns:w="http://schemas.openxmlformats.org/wordprocessingml/2006/main" xmlns:w14="http://schemas.microsoft.com/office/word/2010/wordml" xmlns:w15="http://schemas.microsoft.com/office/word/2012/wordml" xmlns:w16cex="http://schemas.microsoft.com/office/word/2018/wordml/cex" xmlns:w16cid="http://schemas.microsoft.com/office/word/2016/wordml/cid" xmlns:w16="http://schemas.microsoft.com/office/word/2018/wordml" xmlns:w16sdtdh="http://schemas.microsoft.com/office/word/2020/wordml/sdtdatahash" xmlns:w16se="http://schemas.microsoft.com/office/word/2015/wordml/symex" xmlns:wpg="http://schemas.microsoft.com/office/word/2010/wordprocessingGroup" xmlns:wpi="http://schemas.microsoft.com/office/word/2010/wordprocessingInk" xmlns:wne="http://schemas.microsoft.com/office/word/2006/wordml" xmlns:wps="http://schemas.microsoft.com/office/word/2010/wordprocessingShape" mc:Ignorable="w14 w15 w16se w16cid w16 w16cex w16sdtdh wp14">
+<w:numbering xmlns:wpc="http://schemas.microsoft.com/office/word/2010/wordprocessingCanvas" xmlns:cx="http://schemas.microsoft.com/office/drawing/2014/chartex" xmlns:cx1="http://schemas.microsoft.com/office/drawing/2015/9/8/chartex" xmlns:cx2="http://schemas.microsoft.com/office/drawing/2015/10/21/chartex" xmlns:cx3="http://schemas.microsoft.com/office/drawing/2016/5/9/chartex" xmlns:cx4="http://schemas.microsoft.com/office/drawing/2016/5/10/chartex" xmlns:cx5="http://schemas.microsoft.com/office/drawing/2016/5/11/chartex" xmlns:cx6="http://schemas.microsoft.com/office/drawing/2016/5/12/chartex" xmlns:cx7="http://schemas.microsoft.com/office/drawing/2016/5/13/chartex" xmlns:cx8="http://schemas.microsoft.com/office/drawing/2016/5/14/chartex" xmlns:mc="http://schemas.openxmlformats.org/markup-compatibility/2006" xmlns:aink="http://schemas.microsoft.com/office/drawing/2016/ink" xmlns:am3d="http://schemas.microsoft.com/office/drawing/2017/model3d" xmlns:o="urn:schemas-microsoft-com:office:office" xmlns:oel="http://schemas.microsoft.com/office/2019/extlst" xmlns:r="http://schemas.openxmlformats.org/officeDocument/2006/relationships" xmlns:m="http://schemas.openxmlformats.org/officeDocument/2006/math" xmlns:v="urn:schemas-microsoft-com:vml" xmlns:wp14="http://schemas.microsoft.com/office/word/2010/wordprocessingDrawing" xmlns:wp="http://schemas.openxmlformats.org/drawingml/2006/wordprocessingDrawing" xmlns:w10="urn:schemas-microsoft-com:office:word" xmlns:w="http://schemas.openxmlformats.org/wordprocessingml/2006/main" xmlns:w14="http://schemas.microsoft.com/office/word/2010/wordml" xmlns:w15="http://schemas.microsoft.com/office/word/2012/wordml" xmlns:w16cex="http://schemas.microsoft.com/office/word/2018/wordml/cex" xmlns:w16cid="http://schemas.microsoft.com/office/word/2016/wordml/cid" xmlns:w16="http://schemas.microsoft.com/office/word/2018/wordml" xmlns:w16du="http://schemas.microsoft.com/office/word/2023/wordml/word16du" xmlns:w16sdtdh="http://schemas.microsoft.com/office/word/2020/wordml/sdtdatahash" xmlns:w16sdtfl="http://schemas.microsoft.com/office/word/2024/wordml/sdtformatlock" xmlns:w16se="http://schemas.microsoft.com/office/word/2015/wordml/symex" xmlns:wpg="http://schemas.microsoft.com/office/word/2010/wordprocessingGroup" xmlns:wpi="http://schemas.microsoft.com/office/word/2010/wordprocessingInk" xmlns:wne="http://schemas.microsoft.com/office/word/2006/wordml" xmlns:wps="http://schemas.microsoft.com/office/word/2010/wordprocessingShape" mc:Ignorable="w14 w15 w16se w16cid w16 w16cex w16sdtdh w16sdtfl w16du wp14">
   <w:abstractNum w:abstractNumId="0" w15:restartNumberingAfterBreak="0">
     <w:nsid w:val="0D0077FB"/>
     <w:multiLevelType w:val="hybridMultilevel"/>
@@ -2565,6 +4282,95 @@
     </w:lvl>
   </w:abstractNum>
   <w:abstractNum w:abstractNumId="2" w15:restartNumberingAfterBreak="0">
+    <w:nsid w:val="1E7E79D1"/>
+    <w:multiLevelType w:val="hybridMultilevel"/>
+    <w:tmpl w:val="63763980"/>
+    <w:lvl w:ilvl="0" w:tplc="9D0AF0F4">
+      <w:start w:val="1"/>
+      <w:numFmt w:val="decimal"/>
+      <w:lvlText w:val="%1."/>
+      <w:lvlJc w:val="left"/>
+      <w:pPr>
+        <w:ind w:left="1440" w:hanging="360"/>
+      </w:pPr>
+      <w:rPr>
+        <w:rFonts w:hint="default"/>
+      </w:rPr>
+    </w:lvl>
+    <w:lvl w:ilvl="1" w:tplc="04160019" w:tentative="1">
+      <w:start w:val="1"/>
+      <w:numFmt w:val="lowerLetter"/>
+      <w:lvlText w:val="%2."/>
+      <w:lvlJc w:val="left"/>
+      <w:pPr>
+        <w:ind w:left="2160" w:hanging="360"/>
+      </w:pPr>
+    </w:lvl>
+    <w:lvl w:ilvl="2" w:tplc="0416001B" w:tentative="1">
+      <w:start w:val="1"/>
+      <w:numFmt w:val="lowerRoman"/>
+      <w:lvlText w:val="%3."/>
+      <w:lvlJc w:val="right"/>
+      <w:pPr>
+        <w:ind w:left="2880" w:hanging="180"/>
+      </w:pPr>
+    </w:lvl>
+    <w:lvl w:ilvl="3" w:tplc="0416000F" w:tentative="1">
+      <w:start w:val="1"/>
+      <w:numFmt w:val="decimal"/>
+      <w:lvlText w:val="%4."/>
+      <w:lvlJc w:val="left"/>
+      <w:pPr>
+        <w:ind w:left="3600" w:hanging="360"/>
+      </w:pPr>
+    </w:lvl>
+    <w:lvl w:ilvl="4" w:tplc="04160019" w:tentative="1">
+      <w:start w:val="1"/>
+      <w:numFmt w:val="lowerLetter"/>
+      <w:lvlText w:val="%5."/>
+      <w:lvlJc w:val="left"/>
+      <w:pPr>
+        <w:ind w:left="4320" w:hanging="360"/>
+      </w:pPr>
+    </w:lvl>
+    <w:lvl w:ilvl="5" w:tplc="0416001B" w:tentative="1">
+      <w:start w:val="1"/>
+      <w:numFmt w:val="lowerRoman"/>
+      <w:lvlText w:val="%6."/>
+      <w:lvlJc w:val="right"/>
+      <w:pPr>
+        <w:ind w:left="5040" w:hanging="180"/>
+      </w:pPr>
+    </w:lvl>
+    <w:lvl w:ilvl="6" w:tplc="0416000F" w:tentative="1">
+      <w:start w:val="1"/>
+      <w:numFmt w:val="decimal"/>
+      <w:lvlText w:val="%7."/>
+      <w:lvlJc w:val="left"/>
+      <w:pPr>
+        <w:ind w:left="5760" w:hanging="360"/>
+      </w:pPr>
+    </w:lvl>
+    <w:lvl w:ilvl="7" w:tplc="04160019" w:tentative="1">
+      <w:start w:val="1"/>
+      <w:numFmt w:val="lowerLetter"/>
+      <w:lvlText w:val="%8."/>
+      <w:lvlJc w:val="left"/>
+      <w:pPr>
+        <w:ind w:left="6480" w:hanging="360"/>
+      </w:pPr>
+    </w:lvl>
+    <w:lvl w:ilvl="8" w:tplc="0416001B" w:tentative="1">
+      <w:start w:val="1"/>
+      <w:numFmt w:val="lowerRoman"/>
+      <w:lvlText w:val="%9."/>
+      <w:lvlJc w:val="right"/>
+      <w:pPr>
+        <w:ind w:left="7200" w:hanging="180"/>
+      </w:pPr>
+    </w:lvl>
+  </w:abstractNum>
+  <w:abstractNum w:abstractNumId="3" w15:restartNumberingAfterBreak="0">
     <w:nsid w:val="20EF2661"/>
     <w:multiLevelType w:val="hybridMultilevel"/>
     <w:tmpl w:val="41085E98"/>
@@ -2677,7 +4483,7 @@
       </w:rPr>
     </w:lvl>
   </w:abstractNum>
-  <w:abstractNum w:abstractNumId="3" w15:restartNumberingAfterBreak="0">
+  <w:abstractNum w:abstractNumId="4" w15:restartNumberingAfterBreak="0">
     <w:nsid w:val="242F5BFE"/>
     <w:multiLevelType w:val="hybridMultilevel"/>
     <w:tmpl w:val="F5C42BF0"/>
@@ -2790,7 +4596,120 @@
       </w:rPr>
     </w:lvl>
   </w:abstractNum>
-  <w:abstractNum w:abstractNumId="4" w15:restartNumberingAfterBreak="0">
+  <w:abstractNum w:abstractNumId="5" w15:restartNumberingAfterBreak="0">
+    <w:nsid w:val="294F6DE9"/>
+    <w:multiLevelType w:val="hybridMultilevel"/>
+    <w:tmpl w:val="395E472C"/>
+    <w:lvl w:ilvl="0" w:tplc="04160001">
+      <w:start w:val="1"/>
+      <w:numFmt w:val="bullet"/>
+      <w:lvlText w:val=""/>
+      <w:lvlJc w:val="left"/>
+      <w:pPr>
+        <w:ind w:left="1440" w:hanging="360"/>
+      </w:pPr>
+      <w:rPr>
+        <w:rFonts w:ascii="Symbol" w:hAnsi="Symbol" w:hint="default"/>
+      </w:rPr>
+    </w:lvl>
+    <w:lvl w:ilvl="1" w:tplc="04160003" w:tentative="1">
+      <w:start w:val="1"/>
+      <w:numFmt w:val="bullet"/>
+      <w:lvlText w:val="o"/>
+      <w:lvlJc w:val="left"/>
+      <w:pPr>
+        <w:ind w:left="2160" w:hanging="360"/>
+      </w:pPr>
+      <w:rPr>
+        <w:rFonts w:ascii="Courier New" w:hAnsi="Courier New" w:cs="Courier New" w:hint="default"/>
+      </w:rPr>
+    </w:lvl>
+    <w:lvl w:ilvl="2" w:tplc="04160005" w:tentative="1">
+      <w:start w:val="1"/>
+      <w:numFmt w:val="bullet"/>
+      <w:lvlText w:val=""/>
+      <w:lvlJc w:val="left"/>
+      <w:pPr>
+        <w:ind w:left="2880" w:hanging="360"/>
+      </w:pPr>
+      <w:rPr>
+        <w:rFonts w:ascii="Wingdings" w:hAnsi="Wingdings" w:hint="default"/>
+      </w:rPr>
+    </w:lvl>
+    <w:lvl w:ilvl="3" w:tplc="04160001" w:tentative="1">
+      <w:start w:val="1"/>
+      <w:numFmt w:val="bullet"/>
+      <w:lvlText w:val=""/>
+      <w:lvlJc w:val="left"/>
+      <w:pPr>
+        <w:ind w:left="3600" w:hanging="360"/>
+      </w:pPr>
+      <w:rPr>
+        <w:rFonts w:ascii="Symbol" w:hAnsi="Symbol" w:hint="default"/>
+      </w:rPr>
+    </w:lvl>
+    <w:lvl w:ilvl="4" w:tplc="04160003" w:tentative="1">
+      <w:start w:val="1"/>
+      <w:numFmt w:val="bullet"/>
+      <w:lvlText w:val="o"/>
+      <w:lvlJc w:val="left"/>
+      <w:pPr>
+        <w:ind w:left="4320" w:hanging="360"/>
+      </w:pPr>
+      <w:rPr>
+        <w:rFonts w:ascii="Courier New" w:hAnsi="Courier New" w:cs="Courier New" w:hint="default"/>
+      </w:rPr>
+    </w:lvl>
+    <w:lvl w:ilvl="5" w:tplc="04160005" w:tentative="1">
+      <w:start w:val="1"/>
+      <w:numFmt w:val="bullet"/>
+      <w:lvlText w:val=""/>
+      <w:lvlJc w:val="left"/>
+      <w:pPr>
+        <w:ind w:left="5040" w:hanging="360"/>
+      </w:pPr>
+      <w:rPr>
+        <w:rFonts w:ascii="Wingdings" w:hAnsi="Wingdings" w:hint="default"/>
+      </w:rPr>
+    </w:lvl>
+    <w:lvl w:ilvl="6" w:tplc="04160001" w:tentative="1">
+      <w:start w:val="1"/>
+      <w:numFmt w:val="bullet"/>
+      <w:lvlText w:val=""/>
+      <w:lvlJc w:val="left"/>
+      <w:pPr>
+        <w:ind w:left="5760" w:hanging="360"/>
+      </w:pPr>
+      <w:rPr>
+        <w:rFonts w:ascii="Symbol" w:hAnsi="Symbol" w:hint="default"/>
+      </w:rPr>
+    </w:lvl>
+    <w:lvl w:ilvl="7" w:tplc="04160003" w:tentative="1">
+      <w:start w:val="1"/>
+      <w:numFmt w:val="bullet"/>
+      <w:lvlText w:val="o"/>
+      <w:lvlJc w:val="left"/>
+      <w:pPr>
+        <w:ind w:left="6480" w:hanging="360"/>
+      </w:pPr>
+      <w:rPr>
+        <w:rFonts w:ascii="Courier New" w:hAnsi="Courier New" w:cs="Courier New" w:hint="default"/>
+      </w:rPr>
+    </w:lvl>
+    <w:lvl w:ilvl="8" w:tplc="04160005" w:tentative="1">
+      <w:start w:val="1"/>
+      <w:numFmt w:val="bullet"/>
+      <w:lvlText w:val=""/>
+      <w:lvlJc w:val="left"/>
+      <w:pPr>
+        <w:ind w:left="7200" w:hanging="360"/>
+      </w:pPr>
+      <w:rPr>
+        <w:rFonts w:ascii="Wingdings" w:hAnsi="Wingdings" w:hint="default"/>
+      </w:rPr>
+    </w:lvl>
+  </w:abstractNum>
+  <w:abstractNum w:abstractNumId="6" w15:restartNumberingAfterBreak="0">
     <w:nsid w:val="37724797"/>
     <w:multiLevelType w:val="hybridMultilevel"/>
     <w:tmpl w:val="AE58DB82"/>
@@ -2879,7 +4798,7 @@
       </w:pPr>
     </w:lvl>
   </w:abstractNum>
-  <w:abstractNum w:abstractNumId="5" w15:restartNumberingAfterBreak="0">
+  <w:abstractNum w:abstractNumId="7" w15:restartNumberingAfterBreak="0">
     <w:nsid w:val="37D9488C"/>
     <w:multiLevelType w:val="hybridMultilevel"/>
     <w:tmpl w:val="57B058E6"/>
@@ -2992,7 +4911,209 @@
       </w:rPr>
     </w:lvl>
   </w:abstractNum>
-  <w:abstractNum w:abstractNumId="6" w15:restartNumberingAfterBreak="0">
+  <w:abstractNum w:abstractNumId="8" w15:restartNumberingAfterBreak="0">
+    <w:nsid w:val="3CCE5C0D"/>
+    <w:multiLevelType w:val="hybridMultilevel"/>
+    <w:tmpl w:val="38F0D256"/>
+    <w:lvl w:ilvl="0" w:tplc="04160001">
+      <w:start w:val="1"/>
+      <w:numFmt w:val="bullet"/>
+      <w:lvlText w:val=""/>
+      <w:lvlJc w:val="left"/>
+      <w:pPr>
+        <w:ind w:left="1440" w:hanging="360"/>
+      </w:pPr>
+      <w:rPr>
+        <w:rFonts w:ascii="Symbol" w:hAnsi="Symbol" w:hint="default"/>
+      </w:rPr>
+    </w:lvl>
+    <w:lvl w:ilvl="1" w:tplc="04160003" w:tentative="1">
+      <w:start w:val="1"/>
+      <w:numFmt w:val="bullet"/>
+      <w:lvlText w:val="o"/>
+      <w:lvlJc w:val="left"/>
+      <w:pPr>
+        <w:ind w:left="2160" w:hanging="360"/>
+      </w:pPr>
+      <w:rPr>
+        <w:rFonts w:ascii="Courier New" w:hAnsi="Courier New" w:cs="Courier New" w:hint="default"/>
+      </w:rPr>
+    </w:lvl>
+    <w:lvl w:ilvl="2" w:tplc="04160005" w:tentative="1">
+      <w:start w:val="1"/>
+      <w:numFmt w:val="bullet"/>
+      <w:lvlText w:val=""/>
+      <w:lvlJc w:val="left"/>
+      <w:pPr>
+        <w:ind w:left="2880" w:hanging="360"/>
+      </w:pPr>
+      <w:rPr>
+        <w:rFonts w:ascii="Wingdings" w:hAnsi="Wingdings" w:hint="default"/>
+      </w:rPr>
+    </w:lvl>
+    <w:lvl w:ilvl="3" w:tplc="04160001" w:tentative="1">
+      <w:start w:val="1"/>
+      <w:numFmt w:val="bullet"/>
+      <w:lvlText w:val=""/>
+      <w:lvlJc w:val="left"/>
+      <w:pPr>
+        <w:ind w:left="3600" w:hanging="360"/>
+      </w:pPr>
+      <w:rPr>
+        <w:rFonts w:ascii="Symbol" w:hAnsi="Symbol" w:hint="default"/>
+      </w:rPr>
+    </w:lvl>
+    <w:lvl w:ilvl="4" w:tplc="04160003" w:tentative="1">
+      <w:start w:val="1"/>
+      <w:numFmt w:val="bullet"/>
+      <w:lvlText w:val="o"/>
+      <w:lvlJc w:val="left"/>
+      <w:pPr>
+        <w:ind w:left="4320" w:hanging="360"/>
+      </w:pPr>
+      <w:rPr>
+        <w:rFonts w:ascii="Courier New" w:hAnsi="Courier New" w:cs="Courier New" w:hint="default"/>
+      </w:rPr>
+    </w:lvl>
+    <w:lvl w:ilvl="5" w:tplc="04160005" w:tentative="1">
+      <w:start w:val="1"/>
+      <w:numFmt w:val="bullet"/>
+      <w:lvlText w:val=""/>
+      <w:lvlJc w:val="left"/>
+      <w:pPr>
+        <w:ind w:left="5040" w:hanging="360"/>
+      </w:pPr>
+      <w:rPr>
+        <w:rFonts w:ascii="Wingdings" w:hAnsi="Wingdings" w:hint="default"/>
+      </w:rPr>
+    </w:lvl>
+    <w:lvl w:ilvl="6" w:tplc="04160001" w:tentative="1">
+      <w:start w:val="1"/>
+      <w:numFmt w:val="bullet"/>
+      <w:lvlText w:val=""/>
+      <w:lvlJc w:val="left"/>
+      <w:pPr>
+        <w:ind w:left="5760" w:hanging="360"/>
+      </w:pPr>
+      <w:rPr>
+        <w:rFonts w:ascii="Symbol" w:hAnsi="Symbol" w:hint="default"/>
+      </w:rPr>
+    </w:lvl>
+    <w:lvl w:ilvl="7" w:tplc="04160003" w:tentative="1">
+      <w:start w:val="1"/>
+      <w:numFmt w:val="bullet"/>
+      <w:lvlText w:val="o"/>
+      <w:lvlJc w:val="left"/>
+      <w:pPr>
+        <w:ind w:left="6480" w:hanging="360"/>
+      </w:pPr>
+      <w:rPr>
+        <w:rFonts w:ascii="Courier New" w:hAnsi="Courier New" w:cs="Courier New" w:hint="default"/>
+      </w:rPr>
+    </w:lvl>
+    <w:lvl w:ilvl="8" w:tplc="04160005" w:tentative="1">
+      <w:start w:val="1"/>
+      <w:numFmt w:val="bullet"/>
+      <w:lvlText w:val=""/>
+      <w:lvlJc w:val="left"/>
+      <w:pPr>
+        <w:ind w:left="7200" w:hanging="360"/>
+      </w:pPr>
+      <w:rPr>
+        <w:rFonts w:ascii="Wingdings" w:hAnsi="Wingdings" w:hint="default"/>
+      </w:rPr>
+    </w:lvl>
+  </w:abstractNum>
+  <w:abstractNum w:abstractNumId="9" w15:restartNumberingAfterBreak="0">
+    <w:nsid w:val="5D137A94"/>
+    <w:multiLevelType w:val="hybridMultilevel"/>
+    <w:tmpl w:val="2C8C3BAA"/>
+    <w:lvl w:ilvl="0" w:tplc="D70EAE9C">
+      <w:start w:val="1"/>
+      <w:numFmt w:val="decimal"/>
+      <w:lvlText w:val="%1."/>
+      <w:lvlJc w:val="left"/>
+      <w:pPr>
+        <w:ind w:left="1080" w:hanging="360"/>
+      </w:pPr>
+      <w:rPr>
+        <w:rFonts w:hint="default"/>
+      </w:rPr>
+    </w:lvl>
+    <w:lvl w:ilvl="1" w:tplc="04160019" w:tentative="1">
+      <w:start w:val="1"/>
+      <w:numFmt w:val="lowerLetter"/>
+      <w:lvlText w:val="%2."/>
+      <w:lvlJc w:val="left"/>
+      <w:pPr>
+        <w:ind w:left="1800" w:hanging="360"/>
+      </w:pPr>
+    </w:lvl>
+    <w:lvl w:ilvl="2" w:tplc="0416001B" w:tentative="1">
+      <w:start w:val="1"/>
+      <w:numFmt w:val="lowerRoman"/>
+      <w:lvlText w:val="%3."/>
+      <w:lvlJc w:val="right"/>
+      <w:pPr>
+        <w:ind w:left="2520" w:hanging="180"/>
+      </w:pPr>
+    </w:lvl>
+    <w:lvl w:ilvl="3" w:tplc="0416000F" w:tentative="1">
+      <w:start w:val="1"/>
+      <w:numFmt w:val="decimal"/>
+      <w:lvlText w:val="%4."/>
+      <w:lvlJc w:val="left"/>
+      <w:pPr>
+        <w:ind w:left="3240" w:hanging="360"/>
+      </w:pPr>
+    </w:lvl>
+    <w:lvl w:ilvl="4" w:tplc="04160019" w:tentative="1">
+      <w:start w:val="1"/>
+      <w:numFmt w:val="lowerLetter"/>
+      <w:lvlText w:val="%5."/>
+      <w:lvlJc w:val="left"/>
+      <w:pPr>
+        <w:ind w:left="3960" w:hanging="360"/>
+      </w:pPr>
+    </w:lvl>
+    <w:lvl w:ilvl="5" w:tplc="0416001B" w:tentative="1">
+      <w:start w:val="1"/>
+      <w:numFmt w:val="lowerRoman"/>
+      <w:lvlText w:val="%6."/>
+      <w:lvlJc w:val="right"/>
+      <w:pPr>
+        <w:ind w:left="4680" w:hanging="180"/>
+      </w:pPr>
+    </w:lvl>
+    <w:lvl w:ilvl="6" w:tplc="0416000F" w:tentative="1">
+      <w:start w:val="1"/>
+      <w:numFmt w:val="decimal"/>
+      <w:lvlText w:val="%7."/>
+      <w:lvlJc w:val="left"/>
+      <w:pPr>
+        <w:ind w:left="5400" w:hanging="360"/>
+      </w:pPr>
+    </w:lvl>
+    <w:lvl w:ilvl="7" w:tplc="04160019" w:tentative="1">
+      <w:start w:val="1"/>
+      <w:numFmt w:val="lowerLetter"/>
+      <w:lvlText w:val="%8."/>
+      <w:lvlJc w:val="left"/>
+      <w:pPr>
+        <w:ind w:left="6120" w:hanging="360"/>
+      </w:pPr>
+    </w:lvl>
+    <w:lvl w:ilvl="8" w:tplc="0416001B" w:tentative="1">
+      <w:start w:val="1"/>
+      <w:numFmt w:val="lowerRoman"/>
+      <w:lvlText w:val="%9."/>
+      <w:lvlJc w:val="right"/>
+      <w:pPr>
+        <w:ind w:left="6840" w:hanging="180"/>
+      </w:pPr>
+    </w:lvl>
+  </w:abstractNum>
+  <w:abstractNum w:abstractNumId="10" w15:restartNumberingAfterBreak="0">
     <w:nsid w:val="7394432F"/>
     <w:multiLevelType w:val="hybridMultilevel"/>
     <w:tmpl w:val="598E0314"/>
@@ -3105,7 +5226,7 @@
       </w:rPr>
     </w:lvl>
   </w:abstractNum>
-  <w:abstractNum w:abstractNumId="7" w15:restartNumberingAfterBreak="0">
+  <w:abstractNum w:abstractNumId="11" w15:restartNumberingAfterBreak="0">
     <w:nsid w:val="79B61AFD"/>
     <w:multiLevelType w:val="hybridMultilevel"/>
     <w:tmpl w:val="04208180"/>
@@ -3218,35 +5339,47 @@
       </w:rPr>
     </w:lvl>
   </w:abstractNum>
-  <w:num w:numId="1">
+  <w:num w:numId="1" w16cid:durableId="1701708047">
+    <w:abstractNumId w:val="11"/>
+  </w:num>
+  <w:num w:numId="2" w16cid:durableId="2103838848">
+    <w:abstractNumId w:val="0"/>
+  </w:num>
+  <w:num w:numId="3" w16cid:durableId="208615815">
+    <w:abstractNumId w:val="6"/>
+  </w:num>
+  <w:num w:numId="4" w16cid:durableId="810750483">
+    <w:abstractNumId w:val="10"/>
+  </w:num>
+  <w:num w:numId="5" w16cid:durableId="1387995215">
     <w:abstractNumId w:val="7"/>
   </w:num>
-  <w:num w:numId="2">
-    <w:abstractNumId w:val="0"/>
+  <w:num w:numId="6" w16cid:durableId="284383967">
+    <w:abstractNumId w:val="1"/>
   </w:num>
-  <w:num w:numId="3">
+  <w:num w:numId="7" w16cid:durableId="1285113818">
     <w:abstractNumId w:val="4"/>
   </w:num>
-  <w:num w:numId="4">
-    <w:abstractNumId w:val="6"/>
-  </w:num>
-  <w:num w:numId="5">
-    <w:abstractNumId w:val="5"/>
-  </w:num>
-  <w:num w:numId="6">
-    <w:abstractNumId w:val="1"/>
-  </w:num>
-  <w:num w:numId="7">
+  <w:num w:numId="8" w16cid:durableId="691034838">
     <w:abstractNumId w:val="3"/>
   </w:num>
-  <w:num w:numId="8">
+  <w:num w:numId="9" w16cid:durableId="1334651658">
+    <w:abstractNumId w:val="9"/>
+  </w:num>
+  <w:num w:numId="10" w16cid:durableId="1656569828">
     <w:abstractNumId w:val="2"/>
+  </w:num>
+  <w:num w:numId="11" w16cid:durableId="1156458990">
+    <w:abstractNumId w:val="8"/>
+  </w:num>
+  <w:num w:numId="12" w16cid:durableId="1746797408">
+    <w:abstractNumId w:val="5"/>
   </w:num>
 </w:numbering>
 </file>
 
 <file path=word/styles.xml><?xml version="1.0" encoding="utf-8"?>
-<w:styles xmlns:mc="http://schemas.openxmlformats.org/markup-compatibility/2006" xmlns:r="http://schemas.openxmlformats.org/officeDocument/2006/relationships" xmlns:w="http://schemas.openxmlformats.org/wordprocessingml/2006/main" xmlns:w14="http://schemas.microsoft.com/office/word/2010/wordml" xmlns:w15="http://schemas.microsoft.com/office/word/2012/wordml" xmlns:w16cex="http://schemas.microsoft.com/office/word/2018/wordml/cex" xmlns:w16cid="http://schemas.microsoft.com/office/word/2016/wordml/cid" xmlns:w16="http://schemas.microsoft.com/office/word/2018/wordml" xmlns:w16sdtdh="http://schemas.microsoft.com/office/word/2020/wordml/sdtdatahash" xmlns:w16se="http://schemas.microsoft.com/office/word/2015/wordml/symex" mc:Ignorable="w14 w15 w16se w16cid w16 w16cex w16sdtdh">
+<w:styles xmlns:mc="http://schemas.openxmlformats.org/markup-compatibility/2006" xmlns:r="http://schemas.openxmlformats.org/officeDocument/2006/relationships" xmlns:w="http://schemas.openxmlformats.org/wordprocessingml/2006/main" xmlns:w14="http://schemas.microsoft.com/office/word/2010/wordml" xmlns:w15="http://schemas.microsoft.com/office/word/2012/wordml" xmlns:w16cex="http://schemas.microsoft.com/office/word/2018/wordml/cex" xmlns:w16cid="http://schemas.microsoft.com/office/word/2016/wordml/cid" xmlns:w16="http://schemas.microsoft.com/office/word/2018/wordml" xmlns:w16du="http://schemas.microsoft.com/office/word/2023/wordml/word16du" xmlns:w16sdtdh="http://schemas.microsoft.com/office/word/2020/wordml/sdtdatahash" xmlns:w16sdtfl="http://schemas.microsoft.com/office/word/2024/wordml/sdtformatlock" xmlns:w16se="http://schemas.microsoft.com/office/word/2015/wordml/symex" mc:Ignorable="w14 w15 w16se w16cid w16 w16cex w16sdtdh w16sdtfl w16du">
   <w:docDefaults>
     <w:rPrDefault>
       <w:rPr>
@@ -3848,7 +5981,6 @@
   <w:style w:type="character" w:default="1" w:styleId="Fontepargpadro">
     <w:name w:val="Default Paragraph Font"/>
     <w:uiPriority w:val="1"/>
-    <w:semiHidden/>
     <w:unhideWhenUsed/>
   </w:style>
   <w:style w:type="table" w:default="1" w:styleId="Tabelanormal">

</xml_diff>

<commit_message>
Adicionando o conteúdo de Power BI para o Github - 31/10/2025
</commit_message>
<xml_diff>
--- a/Segundo_Semestre/Analise_de_Dados_Business_intelligence/material_revisao_power_bi_27-10-2025/material_de_estudos_power_bi.docx
+++ b/Segundo_Semestre/Analise_de_Dados_Business_intelligence/material_revisao_power_bi_27-10-2025/material_de_estudos_power_bi.docx
@@ -1,6 +1,6 @@
 
 <file path=word/document.xml><?xml version="1.0" encoding="utf-8"?>
-<w:document xmlns:wpc="http://schemas.microsoft.com/office/word/2010/wordprocessingCanvas" xmlns:cx="http://schemas.microsoft.com/office/drawing/2014/chartex" xmlns:cx1="http://schemas.microsoft.com/office/drawing/2015/9/8/chartex" xmlns:cx2="http://schemas.microsoft.com/office/drawing/2015/10/21/chartex" xmlns:cx3="http://schemas.microsoft.com/office/drawing/2016/5/9/chartex" xmlns:cx4="http://schemas.microsoft.com/office/drawing/2016/5/10/chartex" xmlns:cx5="http://schemas.microsoft.com/office/drawing/2016/5/11/chartex" xmlns:cx6="http://schemas.microsoft.com/office/drawing/2016/5/12/chartex" xmlns:cx7="http://schemas.microsoft.com/office/drawing/2016/5/13/chartex" xmlns:cx8="http://schemas.microsoft.com/office/drawing/2016/5/14/chartex" xmlns:mc="http://schemas.openxmlformats.org/markup-compatibility/2006" xmlns:aink="http://schemas.microsoft.com/office/drawing/2016/ink" xmlns:am3d="http://schemas.microsoft.com/office/drawing/2017/model3d" xmlns:o="urn:schemas-microsoft-com:office:office" xmlns:oel="http://schemas.microsoft.com/office/2019/extlst" xmlns:r="http://schemas.openxmlformats.org/officeDocument/2006/relationships" xmlns:m="http://schemas.openxmlformats.org/officeDocument/2006/math" xmlns:v="urn:schemas-microsoft-com:vml" xmlns:wp14="http://schemas.microsoft.com/office/word/2010/wordprocessingDrawing" xmlns:wp="http://schemas.openxmlformats.org/drawingml/2006/wordprocessingDrawing" xmlns:w10="urn:schemas-microsoft-com:office:word" xmlns:w="http://schemas.openxmlformats.org/wordprocessingml/2006/main" xmlns:w14="http://schemas.microsoft.com/office/word/2010/wordml" xmlns:w15="http://schemas.microsoft.com/office/word/2012/wordml" xmlns:w16cex="http://schemas.microsoft.com/office/word/2018/wordml/cex" xmlns:w16cid="http://schemas.microsoft.com/office/word/2016/wordml/cid" xmlns:w16="http://schemas.microsoft.com/office/word/2018/wordml" xmlns:w16du="http://schemas.microsoft.com/office/word/2023/wordml/word16du" xmlns:w16sdtdh="http://schemas.microsoft.com/office/word/2020/wordml/sdtdatahash" xmlns:w16sdtfl="http://schemas.microsoft.com/office/word/2024/wordml/sdtformatlock" xmlns:w16se="http://schemas.microsoft.com/office/word/2015/wordml/symex" xmlns:wpg="http://schemas.microsoft.com/office/word/2010/wordprocessingGroup" xmlns:wpi="http://schemas.microsoft.com/office/word/2010/wordprocessingInk" xmlns:wne="http://schemas.microsoft.com/office/word/2006/wordml" xmlns:wps="http://schemas.microsoft.com/office/word/2010/wordprocessingShape" mc:Ignorable="w14 w15 w16se w16cid w16 w16cex w16sdtdh w16sdtfl w16du wp14">
+<w:document xmlns:wpc="http://schemas.microsoft.com/office/word/2010/wordprocessingCanvas" xmlns:cx="http://schemas.microsoft.com/office/drawing/2014/chartex" xmlns:cx1="http://schemas.microsoft.com/office/drawing/2015/9/8/chartex" xmlns:cx2="http://schemas.microsoft.com/office/drawing/2015/10/21/chartex" xmlns:cx3="http://schemas.microsoft.com/office/drawing/2016/5/9/chartex" xmlns:cx4="http://schemas.microsoft.com/office/drawing/2016/5/10/chartex" xmlns:cx5="http://schemas.microsoft.com/office/drawing/2016/5/11/chartex" xmlns:cx6="http://schemas.microsoft.com/office/drawing/2016/5/12/chartex" xmlns:cx7="http://schemas.microsoft.com/office/drawing/2016/5/13/chartex" xmlns:cx8="http://schemas.microsoft.com/office/drawing/2016/5/14/chartex" xmlns:mc="http://schemas.openxmlformats.org/markup-compatibility/2006" xmlns:aink="http://schemas.microsoft.com/office/drawing/2016/ink" xmlns:am3d="http://schemas.microsoft.com/office/drawing/2017/model3d" xmlns:o="urn:schemas-microsoft-com:office:office" xmlns:r="http://schemas.openxmlformats.org/officeDocument/2006/relationships" xmlns:m="http://schemas.openxmlformats.org/officeDocument/2006/math" xmlns:v="urn:schemas-microsoft-com:vml" xmlns:wp14="http://schemas.microsoft.com/office/word/2010/wordprocessingDrawing" xmlns:wp="http://schemas.openxmlformats.org/drawingml/2006/wordprocessingDrawing" xmlns:w10="urn:schemas-microsoft-com:office:word" xmlns:w="http://schemas.openxmlformats.org/wordprocessingml/2006/main" xmlns:w14="http://schemas.microsoft.com/office/word/2010/wordml" xmlns:w15="http://schemas.microsoft.com/office/word/2012/wordml" xmlns:w16cex="http://schemas.microsoft.com/office/word/2018/wordml/cex" xmlns:w16cid="http://schemas.microsoft.com/office/word/2016/wordml/cid" xmlns:w16="http://schemas.microsoft.com/office/word/2018/wordml" xmlns:w16sdtdh="http://schemas.microsoft.com/office/word/2020/wordml/sdtdatahash" xmlns:w16se="http://schemas.microsoft.com/office/word/2015/wordml/symex" xmlns:wpg="http://schemas.microsoft.com/office/word/2010/wordprocessingGroup" xmlns:wpi="http://schemas.microsoft.com/office/word/2010/wordprocessingInk" xmlns:wne="http://schemas.microsoft.com/office/word/2006/wordml" xmlns:wps="http://schemas.microsoft.com/office/word/2010/wordprocessingShape" mc:Ignorable="w14 w15 w16se w16cid w16 w16cex w16sdtdh wp14">
   <w:body>
     <w:p>
       <w:pPr>
@@ -153,7 +153,21 @@
           <w:sz w:val="22"/>
           <w:szCs w:val="22"/>
         </w:rPr>
-        <w:t>Seleção do Arquivo Excel;</w:t>
+        <w:t xml:space="preserve">Seleção </w:t>
+      </w:r>
+      <w:r>
+        <w:rPr>
+          <w:sz w:val="22"/>
+          <w:szCs w:val="22"/>
+        </w:rPr>
+        <w:t>de Planilha e Abertura do Power Query</w:t>
+      </w:r>
+      <w:r>
+        <w:rPr>
+          <w:sz w:val="22"/>
+          <w:szCs w:val="22"/>
+        </w:rPr>
+        <w:t>;</w:t>
       </w:r>
     </w:p>
     <w:p>
@@ -173,7 +187,7 @@
           <w:sz w:val="22"/>
           <w:szCs w:val="22"/>
         </w:rPr>
-        <w:t>Escolher Planilha e Transformação dos Dados;</w:t>
+        <w:t>Remoção das Três Primeiras Linhas;</w:t>
       </w:r>
     </w:p>
     <w:p>
@@ -193,7 +207,7 @@
           <w:sz w:val="22"/>
           <w:szCs w:val="22"/>
         </w:rPr>
-        <w:t>Janela do Tratamento de Dados;</w:t>
+        <w:t>Promover Primeira Linha para o Cabeçalho;</w:t>
       </w:r>
     </w:p>
     <w:p>
@@ -213,7 +227,7 @@
           <w:sz w:val="22"/>
           <w:szCs w:val="22"/>
         </w:rPr>
-        <w:t>Remoção das Três Primeiras Linhas;</w:t>
+        <w:t>Busca e Tratamento de Erros na Tabela;</w:t>
       </w:r>
     </w:p>
     <w:p>
@@ -233,7 +247,7 @@
           <w:sz w:val="22"/>
           <w:szCs w:val="22"/>
         </w:rPr>
-        <w:t>Promover Primeira Linha para o Cabeçalho;</w:t>
+        <w:t>Remoção de Linhas Específica;</w:t>
       </w:r>
     </w:p>
     <w:p>
@@ -253,7 +267,23 @@
           <w:sz w:val="22"/>
           <w:szCs w:val="22"/>
         </w:rPr>
-        <w:t>Busca e Tratamento de Erros na Tabela;</w:t>
+        <w:t>Alterar o Tipo da Coluna (</w:t>
+      </w:r>
+      <w:proofErr w:type="spellStart"/>
+      <w:r>
+        <w:rPr>
+          <w:sz w:val="22"/>
+          <w:szCs w:val="22"/>
+        </w:rPr>
+        <w:t>DataNotaFiscal</w:t>
+      </w:r>
+      <w:proofErr w:type="spellEnd"/>
+      <w:r>
+        <w:rPr>
+          <w:sz w:val="22"/>
+          <w:szCs w:val="22"/>
+        </w:rPr>
+        <w:t>);</w:t>
       </w:r>
     </w:p>
     <w:p>
@@ -273,7 +303,7 @@
           <w:sz w:val="22"/>
           <w:szCs w:val="22"/>
         </w:rPr>
-        <w:t>Remoção de Linhas Específica;</w:t>
+        <w:t>Separação de Valores por Delimitador;</w:t>
       </w:r>
     </w:p>
     <w:p>
@@ -293,23 +323,7 @@
           <w:sz w:val="22"/>
           <w:szCs w:val="22"/>
         </w:rPr>
-        <w:t>Alterar o Tipo da Coluna (</w:t>
-      </w:r>
-      <w:proofErr w:type="spellStart"/>
-      <w:r>
-        <w:rPr>
-          <w:sz w:val="22"/>
-          <w:szCs w:val="22"/>
-        </w:rPr>
-        <w:t>DataNotaFiscal</w:t>
-      </w:r>
-      <w:proofErr w:type="spellEnd"/>
-      <w:r>
-        <w:rPr>
-          <w:sz w:val="22"/>
-          <w:szCs w:val="22"/>
-        </w:rPr>
-        <w:t>);</w:t>
+        <w:t>Alteração de Diversos Valores da Coluna;</w:t>
       </w:r>
     </w:p>
     <w:p>
@@ -329,7 +343,7 @@
           <w:sz w:val="22"/>
           <w:szCs w:val="22"/>
         </w:rPr>
-        <w:t>Separação de Valores por Delimitador;</w:t>
+        <w:t>Preenchimento para Baixo;</w:t>
       </w:r>
     </w:p>
     <w:p>
@@ -349,7 +363,7 @@
           <w:sz w:val="22"/>
           <w:szCs w:val="22"/>
         </w:rPr>
-        <w:t>Alteração de Diversos Valores da Coluna;</w:t>
+        <w:t>Remoção de Coluna Desnecessária;</w:t>
       </w:r>
     </w:p>
     <w:p>
@@ -369,7 +383,7 @@
           <w:sz w:val="22"/>
           <w:szCs w:val="22"/>
         </w:rPr>
-        <w:t>Preenchimento para Baixo;</w:t>
+        <w:t>Alteração de Tipos de Colunas de Valores para Decimal;</w:t>
       </w:r>
     </w:p>
     <w:p>
@@ -389,7 +403,7 @@
           <w:sz w:val="22"/>
           <w:szCs w:val="22"/>
         </w:rPr>
-        <w:t>Remoção de Coluna Desnecessária;</w:t>
+        <w:t>Removendo espaços envolta dos valores;</w:t>
       </w:r>
     </w:p>
     <w:p>
@@ -409,7 +423,7 @@
           <w:sz w:val="22"/>
           <w:szCs w:val="22"/>
         </w:rPr>
-        <w:t>Alteração de Tipos de Colunas de Valores para Decimal;</w:t>
+        <w:t>Mesclagem de Colunas.</w:t>
       </w:r>
     </w:p>
     <w:p>
@@ -657,85 +671,116 @@
     <w:p>
       <w:pPr>
         <w:rPr>
+          <w:sz w:val="22"/>
+          <w:szCs w:val="22"/>
+        </w:rPr>
+      </w:pPr>
+      <w:r>
+        <w:rPr>
           <w:b/>
           <w:bCs/>
         </w:rPr>
-      </w:pPr>
+        <w:t>Transformação dos Dados do Excel para o Power BI (ETL):</w:t>
+      </w:r>
       <w:r>
         <w:rPr>
           <w:b/>
           <w:bCs/>
         </w:rPr>
-        <w:t>Transformação dos Dados do Excel para o Power BI (ETL):</w:t>
-      </w:r>
-      <w:r>
+        <w:br/>
+      </w:r>
+      <w:r>
+        <w:rPr>
+          <w:sz w:val="22"/>
+          <w:szCs w:val="22"/>
+        </w:rPr>
+        <w:br/>
+      </w:r>
+      <w:r>
+        <w:rPr>
+          <w:sz w:val="22"/>
+          <w:szCs w:val="22"/>
+        </w:rPr>
+        <w:t>Neste tópico, será demonstrado passo a passo o processo de ETL (</w:t>
+      </w:r>
+      <w:proofErr w:type="spellStart"/>
+      <w:r>
+        <w:rPr>
+          <w:sz w:val="22"/>
+          <w:szCs w:val="22"/>
+        </w:rPr>
+        <w:t>Extract</w:t>
+      </w:r>
+      <w:proofErr w:type="spellEnd"/>
+      <w:r>
+        <w:rPr>
+          <w:sz w:val="22"/>
+          <w:szCs w:val="22"/>
+        </w:rPr>
+        <w:t xml:space="preserve">, </w:t>
+      </w:r>
+      <w:proofErr w:type="spellStart"/>
+      <w:r>
+        <w:rPr>
+          <w:sz w:val="22"/>
+          <w:szCs w:val="22"/>
+        </w:rPr>
+        <w:t>Transform</w:t>
+      </w:r>
+      <w:proofErr w:type="spellEnd"/>
+      <w:r>
+        <w:rPr>
+          <w:sz w:val="22"/>
+          <w:szCs w:val="22"/>
+        </w:rPr>
+        <w:t xml:space="preserve"> </w:t>
+      </w:r>
+      <w:proofErr w:type="spellStart"/>
+      <w:r>
+        <w:rPr>
+          <w:sz w:val="22"/>
+          <w:szCs w:val="22"/>
+        </w:rPr>
+        <w:t>and</w:t>
+      </w:r>
+      <w:proofErr w:type="spellEnd"/>
+      <w:r>
+        <w:rPr>
+          <w:sz w:val="22"/>
+          <w:szCs w:val="22"/>
+        </w:rPr>
+        <w:t xml:space="preserve"> </w:t>
+      </w:r>
+      <w:proofErr w:type="spellStart"/>
+      <w:r>
+        <w:rPr>
+          <w:sz w:val="22"/>
+          <w:szCs w:val="22"/>
+        </w:rPr>
+        <w:t>Load</w:t>
+      </w:r>
+      <w:proofErr w:type="spellEnd"/>
+      <w:r>
+        <w:rPr>
+          <w:sz w:val="22"/>
+          <w:szCs w:val="22"/>
+        </w:rPr>
+        <w:t>) utilizando uma base de dados em Excel. O objetivo é importar, tratar e preparar os dados para futuras análises dentro do Power BI.</w:t>
+      </w:r>
+    </w:p>
+    <w:p>
+      <w:pPr>
         <w:rPr>
           <w:b/>
           <w:bCs/>
         </w:rPr>
-        <w:br/>
-      </w:r>
-      <w:r>
-        <w:rPr>
-          <w:sz w:val="22"/>
-          <w:szCs w:val="22"/>
-        </w:rPr>
-        <w:br/>
-        <w:t>Explicar, passo a passo, como realizar o processo de ETL (</w:t>
-      </w:r>
-      <w:proofErr w:type="spellStart"/>
-      <w:r>
-        <w:rPr>
-          <w:i/>
-          <w:iCs/>
-          <w:sz w:val="22"/>
-          <w:szCs w:val="22"/>
-        </w:rPr>
-        <w:t>Extract</w:t>
-      </w:r>
-      <w:proofErr w:type="spellEnd"/>
-      <w:r>
-        <w:rPr>
-          <w:sz w:val="22"/>
-          <w:szCs w:val="22"/>
-        </w:rPr>
-        <w:t xml:space="preserve">, </w:t>
-      </w:r>
-      <w:proofErr w:type="spellStart"/>
-      <w:r>
-        <w:rPr>
-          <w:i/>
-          <w:iCs/>
-          <w:sz w:val="22"/>
-          <w:szCs w:val="22"/>
-        </w:rPr>
-        <w:t>Transform</w:t>
-      </w:r>
-      <w:proofErr w:type="spellEnd"/>
-      <w:r>
-        <w:rPr>
-          <w:sz w:val="22"/>
-          <w:szCs w:val="22"/>
-        </w:rPr>
-        <w:t xml:space="preserve"> e </w:t>
-      </w:r>
-      <w:proofErr w:type="spellStart"/>
-      <w:r>
-        <w:rPr>
-          <w:i/>
-          <w:iCs/>
-          <w:sz w:val="22"/>
-          <w:szCs w:val="22"/>
-        </w:rPr>
-        <w:t>Loading</w:t>
-      </w:r>
-      <w:proofErr w:type="spellEnd"/>
-      <w:r>
-        <w:rPr>
-          <w:sz w:val="22"/>
-          <w:szCs w:val="22"/>
-        </w:rPr>
-        <w:t>) no Power BI usando uma base de dados do Excel antiga. Incluir imagens e explicações claras para que alguém que revisita a matéria consiga entender e replicar.</w:t>
+      </w:pPr>
+      <w:r>
+        <w:rPr>
+          <w:sz w:val="22"/>
+          <w:szCs w:val="22"/>
+        </w:rPr>
+        <w:t>Todas as etapas foram descritas de forma detalhada para que qualquer pessoa possa revisitar o material e reproduzir o processo com facilidade.</w:t>
       </w:r>
     </w:p>
     <w:p>
@@ -752,10 +797,65 @@
       </w:pPr>
       <w:r>
         <w:rPr>
-          <w:sz w:val="22"/>
-          <w:szCs w:val="22"/>
-        </w:rPr>
-        <w:t>Ao abrir o Power BI, selecionamos na fonte de dados, a opção: “Relatório em Branco”.</w:t>
+          <w:b/>
+          <w:bCs/>
+          <w:sz w:val="22"/>
+          <w:szCs w:val="22"/>
+        </w:rPr>
+        <w:t>Criação de Relatório em Branco</w:t>
+      </w:r>
+      <w:r>
+        <w:rPr>
+          <w:b/>
+          <w:bCs/>
+          <w:sz w:val="22"/>
+          <w:szCs w:val="22"/>
+        </w:rPr>
+        <w:t>:</w:t>
+      </w:r>
+      <w:r>
+        <w:rPr>
+          <w:sz w:val="22"/>
+          <w:szCs w:val="22"/>
+        </w:rPr>
+        <w:t xml:space="preserve"> </w:t>
+      </w:r>
+      <w:r>
+        <w:rPr>
+          <w:sz w:val="22"/>
+          <w:szCs w:val="22"/>
+        </w:rPr>
+        <w:t xml:space="preserve">Ao abrir o Power BI Desktop, selecione no menu inicial a opção </w:t>
+      </w:r>
+      <w:r>
+        <w:rPr>
+          <w:b/>
+          <w:bCs/>
+          <w:sz w:val="22"/>
+          <w:szCs w:val="22"/>
+        </w:rPr>
+        <w:t>“Relatório em Branco”</w:t>
+      </w:r>
+      <w:r>
+        <w:rPr>
+          <w:sz w:val="22"/>
+          <w:szCs w:val="22"/>
+        </w:rPr>
+        <w:t>.</w:t>
+      </w:r>
+      <w:r>
+        <w:rPr>
+          <w:sz w:val="22"/>
+          <w:szCs w:val="22"/>
+        </w:rPr>
+        <w:t xml:space="preserve"> </w:t>
+      </w:r>
+      <w:r>
+        <w:rPr>
+          <w:sz w:val="22"/>
+          <w:szCs w:val="22"/>
+        </w:rPr>
+        <w:t>Essa será a base onde construiremos todo o nosso processo de ETL e visualização.</w:t>
       </w:r>
     </w:p>
     <w:p>
@@ -836,10 +936,60 @@
       </w:pPr>
       <w:r>
         <w:rPr>
-          <w:sz w:val="22"/>
-          <w:szCs w:val="22"/>
-        </w:rPr>
-        <w:t>Depois desse processo, selecionamos o campo “Importar dados do Excel”.</w:t>
+          <w:b/>
+          <w:bCs/>
+          <w:sz w:val="22"/>
+          <w:szCs w:val="22"/>
+        </w:rPr>
+        <w:t>I</w:t>
+      </w:r>
+      <w:r>
+        <w:rPr>
+          <w:b/>
+          <w:bCs/>
+          <w:sz w:val="22"/>
+          <w:szCs w:val="22"/>
+        </w:rPr>
+        <w:t>mportação dos Dados do Excel:</w:t>
+      </w:r>
+      <w:r>
+        <w:rPr>
+          <w:sz w:val="22"/>
+          <w:szCs w:val="22"/>
+        </w:rPr>
+        <w:t xml:space="preserve"> No painel de início, clique em </w:t>
+      </w:r>
+      <w:r>
+        <w:rPr>
+          <w:b/>
+          <w:bCs/>
+          <w:sz w:val="22"/>
+          <w:szCs w:val="22"/>
+        </w:rPr>
+        <w:t>“Importar dados do Excel”</w:t>
+      </w:r>
+      <w:r>
+        <w:rPr>
+          <w:sz w:val="22"/>
+          <w:szCs w:val="22"/>
+        </w:rPr>
+        <w:t xml:space="preserve"> e selecione o arquivo que será utilizado como fonte de dados. Após localizar o arquivo desejado, clique em </w:t>
+      </w:r>
+      <w:r>
+        <w:rPr>
+          <w:b/>
+          <w:bCs/>
+          <w:sz w:val="22"/>
+          <w:szCs w:val="22"/>
+        </w:rPr>
+        <w:t>“Abrir”</w:t>
+      </w:r>
+      <w:r>
+        <w:rPr>
+          <w:sz w:val="22"/>
+          <w:szCs w:val="22"/>
+        </w:rPr>
+        <w:t>.</w:t>
       </w:r>
     </w:p>
     <w:p>
@@ -919,14 +1069,40 @@
       </w:pPr>
       <w:r>
         <w:rPr>
-          <w:sz w:val="22"/>
-          <w:szCs w:val="22"/>
-        </w:rPr>
-        <w:t>Selecionamos qual arquivo Excel gostaríamos de tratar:</w:t>
-      </w:r>
-    </w:p>
-    <w:p>
-      <w:pPr>
+          <w:b/>
+          <w:bCs/>
+          <w:sz w:val="22"/>
+          <w:szCs w:val="22"/>
+        </w:rPr>
+        <w:t>Seleção da Planilha e Abertura do Power Query:</w:t>
+      </w:r>
+      <w:r>
+        <w:rPr>
+          <w:sz w:val="22"/>
+          <w:szCs w:val="22"/>
+        </w:rPr>
+        <w:t xml:space="preserve"> Escolha a planilha que contém os dados que você deseja tratar. Em seguida, clique em </w:t>
+      </w:r>
+      <w:r>
+        <w:rPr>
+          <w:b/>
+          <w:bCs/>
+          <w:sz w:val="22"/>
+          <w:szCs w:val="22"/>
+        </w:rPr>
+        <w:t>“Transformar Dados”</w:t>
+      </w:r>
+      <w:r>
+        <w:rPr>
+          <w:sz w:val="22"/>
+          <w:szCs w:val="22"/>
+        </w:rPr>
+        <w:t xml:space="preserve"> para abrir o Power Query Editor, onde realizaremos todas as etapas de limpeza e transformação.</w:t>
+      </w:r>
+    </w:p>
+    <w:p>
+      <w:pPr>
+        <w:ind w:left="360"/>
         <w:rPr>
           <w:sz w:val="22"/>
           <w:szCs w:val="22"/>
@@ -938,10 +1114,16 @@
           <w:sz w:val="22"/>
           <w:szCs w:val="22"/>
         </w:rPr>
+        <w:t xml:space="preserve"> </w:t>
+      </w:r>
+      <w:r>
+        <w:rPr>
+          <w:noProof/>
+        </w:rPr>
         <w:drawing>
-          <wp:inline distT="0" distB="0" distL="0" distR="0" wp14:anchorId="0663244C" wp14:editId="0374085F">
-            <wp:extent cx="4740250" cy="2370125"/>
-            <wp:effectExtent l="0" t="0" r="3810" b="0"/>
+          <wp:inline distT="0" distB="0" distL="0" distR="0" wp14:anchorId="53B2E2C6" wp14:editId="10B2AF6F">
+            <wp:extent cx="3561715" cy="1780540"/>
+            <wp:effectExtent l="0" t="0" r="635" b="0"/>
             <wp:docPr id="1045594459" name="Imagem 1" descr="Interface gráfica do usuário, Texto, Aplicativo&#10;&#10;O conteúdo gerado por IA pode estar incorreto."/>
             <wp:cNvGraphicFramePr>
               <a:graphicFrameLocks xmlns:a="http://schemas.openxmlformats.org/drawingml/2006/main" noChangeAspect="1"/>
@@ -968,7 +1150,7 @@
                   <pic:spPr>
                     <a:xfrm>
                       <a:off x="0" y="0"/>
-                      <a:ext cx="4768912" cy="2384456"/>
+                      <a:ext cx="3561715" cy="1780540"/>
                     </a:xfrm>
                     <a:prstGeom prst="rect">
                       <a:avLst/>
@@ -983,26 +1165,6 @@
     </w:p>
     <w:p>
       <w:pPr>
-        <w:pStyle w:val="PargrafodaLista"/>
-        <w:numPr>
-          <w:ilvl w:val="0"/>
-          <w:numId w:val="3"/>
-        </w:numPr>
-        <w:rPr>
-          <w:sz w:val="22"/>
-          <w:szCs w:val="22"/>
-        </w:rPr>
-      </w:pPr>
-      <w:r>
-        <w:rPr>
-          <w:sz w:val="22"/>
-          <w:szCs w:val="22"/>
-        </w:rPr>
-        <w:t>Então, selecionamos a planilha que queremos tratar e depois clicamos em “Transformar Dados”:</w:t>
-      </w:r>
-    </w:p>
-    <w:p>
-      <w:pPr>
         <w:rPr>
           <w:sz w:val="22"/>
           <w:szCs w:val="22"/>
@@ -1016,9 +1178,9 @@
         </w:rPr>
         <w:lastRenderedPageBreak/>
         <w:drawing>
-          <wp:inline distT="0" distB="0" distL="0" distR="0" wp14:anchorId="7C765DF9" wp14:editId="1B0D702A">
-            <wp:extent cx="5193792" cy="4093101"/>
-            <wp:effectExtent l="0" t="0" r="6985" b="3175"/>
+          <wp:inline distT="0" distB="0" distL="0" distR="0" wp14:anchorId="7C765DF9" wp14:editId="6400EE9D">
+            <wp:extent cx="3450616" cy="2719346"/>
+            <wp:effectExtent l="0" t="0" r="0" b="5080"/>
             <wp:docPr id="1808857326" name="Imagem 6" descr="Tabela&#10;&#10;O conteúdo gerado por IA pode estar incorreto."/>
             <wp:cNvGraphicFramePr>
               <a:graphicFrameLocks xmlns:a="http://schemas.openxmlformats.org/drawingml/2006/main" noChangeAspect="1"/>
@@ -1033,7 +1195,7 @@
                     </pic:cNvPicPr>
                   </pic:nvPicPr>
                   <pic:blipFill>
-                    <a:blip r:embed="rId11">
+                    <a:blip r:embed="rId11" cstate="print">
                       <a:extLst>
                         <a:ext uri="{28A0092B-C50C-407E-A947-70E740481C1C}">
                           <a14:useLocalDpi xmlns:a14="http://schemas.microsoft.com/office/drawing/2010/main" val="0"/>
@@ -1048,7 +1210,7 @@
                   <pic:spPr bwMode="auto">
                     <a:xfrm>
                       <a:off x="0" y="0"/>
-                      <a:ext cx="5205234" cy="4102118"/>
+                      <a:ext cx="3477340" cy="2740406"/>
                     </a:xfrm>
                     <a:prstGeom prst="rect">
                       <a:avLst/>
@@ -1067,26 +1229,6 @@
     </w:p>
     <w:p>
       <w:pPr>
-        <w:pStyle w:val="PargrafodaLista"/>
-        <w:numPr>
-          <w:ilvl w:val="0"/>
-          <w:numId w:val="3"/>
-        </w:numPr>
-        <w:rPr>
-          <w:sz w:val="22"/>
-          <w:szCs w:val="22"/>
-        </w:rPr>
-      </w:pPr>
-      <w:r>
-        <w:rPr>
-          <w:sz w:val="22"/>
-          <w:szCs w:val="22"/>
-        </w:rPr>
-        <w:t>Irá abrir a seguinte janela, a partir daí, podemos realizar o tratamento de dados:</w:t>
-      </w:r>
-    </w:p>
-    <w:p>
-      <w:pPr>
         <w:rPr>
           <w:sz w:val="22"/>
           <w:szCs w:val="22"/>
@@ -1099,9 +1241,9 @@
           <w:szCs w:val="22"/>
         </w:rPr>
         <w:drawing>
-          <wp:inline distT="0" distB="0" distL="0" distR="0" wp14:anchorId="4570C154" wp14:editId="375BEC51">
-            <wp:extent cx="4762195" cy="2328316"/>
-            <wp:effectExtent l="0" t="0" r="635" b="0"/>
+          <wp:inline distT="0" distB="0" distL="0" distR="0" wp14:anchorId="4570C154" wp14:editId="1E0C2EE8">
+            <wp:extent cx="4831307" cy="2327795"/>
+            <wp:effectExtent l="0" t="0" r="7620" b="0"/>
             <wp:docPr id="1419852596" name="Imagem 1" descr="Interface gráfica do usuário, Aplicativo, Tabela, Excel&#10;&#10;O conteúdo gerado por IA pode estar incorreto."/>
             <wp:cNvGraphicFramePr>
               <a:graphicFrameLocks xmlns:a="http://schemas.openxmlformats.org/drawingml/2006/main" noChangeAspect="1"/>
@@ -1128,7 +1270,7 @@
                   <pic:spPr>
                     <a:xfrm>
                       <a:off x="0" y="0"/>
-                      <a:ext cx="4762195" cy="2328316"/>
+                      <a:ext cx="4836983" cy="2330530"/>
                     </a:xfrm>
                     <a:prstGeom prst="rect">
                       <a:avLst/>
@@ -1155,10 +1297,19 @@
       </w:pPr>
       <w:r>
         <w:rPr>
-          <w:sz w:val="22"/>
-          <w:szCs w:val="22"/>
-        </w:rPr>
-        <w:t>Para darmos início ao tratamento, pode começar removendo às três primeiras linhas da tabela, que serão desnecessárias para nós:</w:t>
+          <w:b/>
+          <w:bCs/>
+          <w:sz w:val="22"/>
+          <w:szCs w:val="22"/>
+        </w:rPr>
+        <w:t>Remoção das Linhas Iniciais:</w:t>
+      </w:r>
+      <w:r>
+        <w:rPr>
+          <w:sz w:val="22"/>
+          <w:szCs w:val="22"/>
+        </w:rPr>
+        <w:t xml:space="preserve"> Ao visualizar a tabela, identifique que as três primeiras linhas não são relevantes para a análise. Para removê-las:</w:t>
       </w:r>
     </w:p>
     <w:p>
@@ -1166,7 +1317,7 @@
         <w:pStyle w:val="PargrafodaLista"/>
         <w:numPr>
           <w:ilvl w:val="0"/>
-          <w:numId w:val="4"/>
+          <w:numId w:val="14"/>
         </w:numPr>
         <w:rPr>
           <w:sz w:val="22"/>
@@ -1178,7 +1329,39 @@
           <w:sz w:val="22"/>
           <w:szCs w:val="22"/>
         </w:rPr>
-        <w:t>Na página inicial do menu superior, selecionamos a opção “Remover Linhas” → “Remover Linhas Superiores”;</w:t>
+        <w:t xml:space="preserve">Na aba Página Inicial, clique em </w:t>
+      </w:r>
+      <w:r>
+        <w:rPr>
+          <w:b/>
+          <w:bCs/>
+          <w:sz w:val="22"/>
+          <w:szCs w:val="22"/>
+        </w:rPr>
+        <w:t>“Remover Linhas”</w:t>
+      </w:r>
+      <w:r>
+        <w:rPr>
+          <w:sz w:val="22"/>
+          <w:szCs w:val="22"/>
+        </w:rPr>
+        <w:t xml:space="preserve"> → </w:t>
+      </w:r>
+      <w:r>
+        <w:rPr>
+          <w:b/>
+          <w:bCs/>
+          <w:sz w:val="22"/>
+          <w:szCs w:val="22"/>
+        </w:rPr>
+        <w:t>“Remover Linhas Superiores”</w:t>
+      </w:r>
+      <w:r>
+        <w:rPr>
+          <w:sz w:val="22"/>
+          <w:szCs w:val="22"/>
+        </w:rPr>
+        <w:t>;</w:t>
       </w:r>
     </w:p>
     <w:p>
@@ -1186,7 +1369,7 @@
         <w:pStyle w:val="PargrafodaLista"/>
         <w:numPr>
           <w:ilvl w:val="0"/>
-          <w:numId w:val="4"/>
+          <w:numId w:val="14"/>
         </w:numPr>
         <w:rPr>
           <w:sz w:val="22"/>
@@ -1195,79 +1378,27 @@
       </w:pPr>
       <w:r>
         <w:rPr>
+          <w:sz w:val="22"/>
+          <w:szCs w:val="22"/>
+        </w:rPr>
+        <w:t>Na janela que se abre, insira o número 3 e confirme em “OK”.</w:t>
+      </w:r>
+    </w:p>
+    <w:p>
+      <w:pPr>
+        <w:rPr>
+          <w:sz w:val="22"/>
+          <w:szCs w:val="22"/>
+        </w:rPr>
+      </w:pPr>
+      <w:r>
+        <w:rPr>
           <w:noProof/>
-          <w:sz w:val="22"/>
-          <w:szCs w:val="22"/>
-        </w:rPr>
-        <w:lastRenderedPageBreak/>
+        </w:rPr>
         <w:drawing>
-          <wp:anchor distT="0" distB="0" distL="114300" distR="114300" simplePos="0" relativeHeight="251664384" behindDoc="0" locked="0" layoutInCell="1" allowOverlap="1" wp14:anchorId="12A3DEEB" wp14:editId="342FAAFC">
-            <wp:simplePos x="0" y="0"/>
-            <wp:positionH relativeFrom="margin">
-              <wp:align>left</wp:align>
-            </wp:positionH>
-            <wp:positionV relativeFrom="paragraph">
-              <wp:posOffset>1779260</wp:posOffset>
-            </wp:positionV>
-            <wp:extent cx="6573167" cy="2019582"/>
+          <wp:inline distT="0" distB="0" distL="0" distR="0" wp14:anchorId="274E5454" wp14:editId="1A939211">
+            <wp:extent cx="6655816" cy="1280160"/>
             <wp:effectExtent l="0" t="0" r="0" b="0"/>
-            <wp:wrapSquare wrapText="bothSides"/>
-            <wp:docPr id="804904418" name="Imagem 1" descr="Interface gráfica do usuário, Aplicativo&#10;&#10;O conteúdo gerado por IA pode estar incorreto."/>
-            <wp:cNvGraphicFramePr>
-              <a:graphicFrameLocks xmlns:a="http://schemas.openxmlformats.org/drawingml/2006/main" noChangeAspect="1"/>
-            </wp:cNvGraphicFramePr>
-            <a:graphic xmlns:a="http://schemas.openxmlformats.org/drawingml/2006/main">
-              <a:graphicData uri="http://schemas.openxmlformats.org/drawingml/2006/picture">
-                <pic:pic xmlns:pic="http://schemas.openxmlformats.org/drawingml/2006/picture">
-                  <pic:nvPicPr>
-                    <pic:cNvPr id="804904418" name="Imagem 1" descr="Interface gráfica do usuário, Aplicativo&#10;&#10;O conteúdo gerado por IA pode estar incorreto."/>
-                    <pic:cNvPicPr/>
-                  </pic:nvPicPr>
-                  <pic:blipFill>
-                    <a:blip r:embed="rId13">
-                      <a:extLst>
-                        <a:ext uri="{28A0092B-C50C-407E-A947-70E740481C1C}">
-                          <a14:useLocalDpi xmlns:a14="http://schemas.microsoft.com/office/drawing/2010/main" val="0"/>
-                        </a:ext>
-                      </a:extLst>
-                    </a:blip>
-                    <a:stretch>
-                      <a:fillRect/>
-                    </a:stretch>
-                  </pic:blipFill>
-                  <pic:spPr>
-                    <a:xfrm>
-                      <a:off x="0" y="0"/>
-                      <a:ext cx="6573167" cy="2019582"/>
-                    </a:xfrm>
-                    <a:prstGeom prst="rect">
-                      <a:avLst/>
-                    </a:prstGeom>
-                  </pic:spPr>
-                </pic:pic>
-              </a:graphicData>
-            </a:graphic>
-          </wp:anchor>
-        </w:drawing>
-      </w:r>
-      <w:r>
-        <w:rPr>
-          <w:noProof/>
-          <w:sz w:val="22"/>
-          <w:szCs w:val="22"/>
-        </w:rPr>
-        <w:drawing>
-          <wp:anchor distT="0" distB="0" distL="114300" distR="114300" simplePos="0" relativeHeight="251663360" behindDoc="0" locked="0" layoutInCell="1" allowOverlap="1" wp14:anchorId="3AC900CF" wp14:editId="549FB5B4">
-            <wp:simplePos x="0" y="0"/>
-            <wp:positionH relativeFrom="margin">
-              <wp:align>right</wp:align>
-            </wp:positionH>
-            <wp:positionV relativeFrom="paragraph">
-              <wp:posOffset>434937</wp:posOffset>
-            </wp:positionV>
-            <wp:extent cx="6645910" cy="1278255"/>
-            <wp:effectExtent l="0" t="0" r="2540" b="0"/>
-            <wp:wrapSquare wrapText="bothSides"/>
             <wp:docPr id="1483866707" name="Imagem 8" descr="Tela de computador com texto preto sobre fundo branco&#10;&#10;O conteúdo gerado por IA pode estar incorreto."/>
             <wp:cNvGraphicFramePr>
               <a:graphicFrameLocks xmlns:a="http://schemas.openxmlformats.org/drawingml/2006/main" noChangeAspect="1"/>
@@ -1282,7 +1413,7 @@
                     </pic:cNvPicPr>
                   </pic:nvPicPr>
                   <pic:blipFill>
-                    <a:blip r:embed="rId14">
+                    <a:blip r:embed="rId13">
                       <a:extLst>
                         <a:ext uri="{28A0092B-C50C-407E-A947-70E740481C1C}">
                           <a14:useLocalDpi xmlns:a14="http://schemas.microsoft.com/office/drawing/2010/main" val="0"/>
@@ -1297,7 +1428,7 @@
                   <pic:spPr bwMode="auto">
                     <a:xfrm>
                       <a:off x="0" y="0"/>
-                      <a:ext cx="6645910" cy="1278255"/>
+                      <a:ext cx="6726559" cy="1293767"/>
                     </a:xfrm>
                     <a:prstGeom prst="rect">
                       <a:avLst/>
@@ -1310,15 +1441,54 @@
                 </pic:pic>
               </a:graphicData>
             </a:graphic>
-          </wp:anchor>
+          </wp:inline>
         </w:drawing>
       </w:r>
       <w:r>
         <w:rPr>
-          <w:sz w:val="22"/>
-          <w:szCs w:val="22"/>
-        </w:rPr>
-        <w:t>Aparecerá uma nova janela e inserimos a quantidade de linhas que queremos remover, nesse caso, são três linhas, e selecionamos “Ok”.</w:t>
+          <w:noProof/>
+        </w:rPr>
+        <w:drawing>
+          <wp:inline distT="0" distB="0" distL="0" distR="0" wp14:anchorId="12A3DEEB" wp14:editId="1BDC2289">
+            <wp:extent cx="5978107" cy="1836752"/>
+            <wp:effectExtent l="0" t="0" r="3810" b="0"/>
+            <wp:docPr id="804904418" name="Imagem 1" descr="Interface gráfica do usuário, Aplicativo&#10;&#10;O conteúdo gerado por IA pode estar incorreto."/>
+            <wp:cNvGraphicFramePr>
+              <a:graphicFrameLocks xmlns:a="http://schemas.openxmlformats.org/drawingml/2006/main" noChangeAspect="1"/>
+            </wp:cNvGraphicFramePr>
+            <a:graphic xmlns:a="http://schemas.openxmlformats.org/drawingml/2006/main">
+              <a:graphicData uri="http://schemas.openxmlformats.org/drawingml/2006/picture">
+                <pic:pic xmlns:pic="http://schemas.openxmlformats.org/drawingml/2006/picture">
+                  <pic:nvPicPr>
+                    <pic:cNvPr id="804904418" name="Imagem 1" descr="Interface gráfica do usuário, Aplicativo&#10;&#10;O conteúdo gerado por IA pode estar incorreto."/>
+                    <pic:cNvPicPr/>
+                  </pic:nvPicPr>
+                  <pic:blipFill>
+                    <a:blip r:embed="rId14">
+                      <a:extLst>
+                        <a:ext uri="{28A0092B-C50C-407E-A947-70E740481C1C}">
+                          <a14:useLocalDpi xmlns:a14="http://schemas.microsoft.com/office/drawing/2010/main" val="0"/>
+                        </a:ext>
+                      </a:extLst>
+                    </a:blip>
+                    <a:stretch>
+                      <a:fillRect/>
+                    </a:stretch>
+                  </pic:blipFill>
+                  <pic:spPr>
+                    <a:xfrm>
+                      <a:off x="0" y="0"/>
+                      <a:ext cx="5992206" cy="1841084"/>
+                    </a:xfrm>
+                    <a:prstGeom prst="rect">
+                      <a:avLst/>
+                    </a:prstGeom>
+                  </pic:spPr>
+                </pic:pic>
+              </a:graphicData>
+            </a:graphic>
+          </wp:inline>
+        </w:drawing>
       </w:r>
     </w:p>
     <w:p>
@@ -1701,7 +1871,6 @@
           <w:noProof/>
           <w:lang w:eastAsia="pt-BR"/>
         </w:rPr>
-        <w:lastRenderedPageBreak/>
         <w:drawing>
           <wp:inline distT="0" distB="0" distL="0" distR="0" wp14:anchorId="0A067365" wp14:editId="0F75F134">
             <wp:extent cx="6645910" cy="1736090"/>
@@ -2174,19 +2343,10 @@
           <w:sz w:val="22"/>
           <w:szCs w:val="22"/>
         </w:rPr>
-        <w:lastRenderedPageBreak/>
         <w:drawing>
-          <wp:anchor distT="0" distB="0" distL="114300" distR="114300" simplePos="0" relativeHeight="251668480" behindDoc="0" locked="0" layoutInCell="1" allowOverlap="1" wp14:anchorId="37AC995E" wp14:editId="045DCF54">
-            <wp:simplePos x="0" y="0"/>
-            <wp:positionH relativeFrom="margin">
-              <wp:align>center</wp:align>
-            </wp:positionH>
-            <wp:positionV relativeFrom="paragraph">
-              <wp:posOffset>10795</wp:posOffset>
-            </wp:positionV>
+          <wp:inline distT="0" distB="0" distL="0" distR="0" wp14:anchorId="37AC995E" wp14:editId="50BABE66">
             <wp:extent cx="1468120" cy="2581910"/>
             <wp:effectExtent l="0" t="0" r="0" b="8890"/>
-            <wp:wrapSquare wrapText="bothSides"/>
             <wp:docPr id="1832376698" name="Imagem 14" descr="Interface gráfica do usuário, Aplicativo&#10;&#10;O conteúdo gerado por IA pode estar incorreto."/>
             <wp:cNvGraphicFramePr>
               <a:graphicFrameLocks xmlns:a="http://schemas.openxmlformats.org/drawingml/2006/main" noChangeAspect="1"/>
@@ -2229,79 +2389,9 @@
                 </pic:pic>
               </a:graphicData>
             </a:graphic>
-            <wp14:sizeRelH relativeFrom="margin">
-              <wp14:pctWidth>0</wp14:pctWidth>
-            </wp14:sizeRelH>
-            <wp14:sizeRelV relativeFrom="margin">
-              <wp14:pctHeight>0</wp14:pctHeight>
-            </wp14:sizeRelV>
-          </wp:anchor>
+          </wp:inline>
         </w:drawing>
       </w:r>
-    </w:p>
-    <w:p>
-      <w:pPr>
-        <w:rPr>
-          <w:sz w:val="22"/>
-          <w:szCs w:val="22"/>
-        </w:rPr>
-      </w:pPr>
-    </w:p>
-    <w:p>
-      <w:pPr>
-        <w:rPr>
-          <w:sz w:val="22"/>
-          <w:szCs w:val="22"/>
-        </w:rPr>
-      </w:pPr>
-    </w:p>
-    <w:p>
-      <w:pPr>
-        <w:rPr>
-          <w:sz w:val="22"/>
-          <w:szCs w:val="22"/>
-        </w:rPr>
-      </w:pPr>
-    </w:p>
-    <w:p>
-      <w:pPr>
-        <w:rPr>
-          <w:sz w:val="22"/>
-          <w:szCs w:val="22"/>
-        </w:rPr>
-      </w:pPr>
-    </w:p>
-    <w:p>
-      <w:pPr>
-        <w:rPr>
-          <w:sz w:val="22"/>
-          <w:szCs w:val="22"/>
-        </w:rPr>
-      </w:pPr>
-    </w:p>
-    <w:p>
-      <w:pPr>
-        <w:rPr>
-          <w:sz w:val="22"/>
-          <w:szCs w:val="22"/>
-        </w:rPr>
-      </w:pPr>
-    </w:p>
-    <w:p>
-      <w:pPr>
-        <w:rPr>
-          <w:sz w:val="22"/>
-          <w:szCs w:val="22"/>
-        </w:rPr>
-      </w:pPr>
-    </w:p>
-    <w:p>
-      <w:pPr>
-        <w:rPr>
-          <w:sz w:val="22"/>
-          <w:szCs w:val="22"/>
-        </w:rPr>
-      </w:pPr>
     </w:p>
     <w:p>
       <w:pPr>
@@ -2773,6 +2863,7 @@
           <w:sz w:val="22"/>
           <w:szCs w:val="22"/>
         </w:rPr>
+        <w:lastRenderedPageBreak/>
         <w:t xml:space="preserve">Por fim, ele dividirá as colunas conforme o delimitador selecionado, só precisamos alterar </w:t>
       </w:r>
       <w:r>
@@ -2835,7 +2926,6 @@
           <w:sz w:val="22"/>
           <w:szCs w:val="22"/>
         </w:rPr>
-        <w:lastRenderedPageBreak/>
         <w:drawing>
           <wp:inline distT="0" distB="0" distL="0" distR="0" wp14:anchorId="43793D51" wp14:editId="161BFC2E">
             <wp:extent cx="5896051" cy="1193181"/>
@@ -2874,6 +2964,7 @@
       </w:r>
       <w:r>
         <w:rPr>
+          <w:noProof/>
           <w:sz w:val="22"/>
           <w:szCs w:val="22"/>
         </w:rPr>
@@ -2928,6 +3019,7 @@
       </w:r>
       <w:r>
         <w:rPr>
+          <w:noProof/>
           <w:sz w:val="22"/>
           <w:szCs w:val="22"/>
         </w:rPr>
@@ -3063,20 +3155,75 @@
       <w:r>
         <w:rPr>
           <w:noProof/>
+          <w:sz w:val="22"/>
+          <w:szCs w:val="22"/>
+        </w:rPr>
+        <w:drawing>
+          <wp:anchor distT="0" distB="0" distL="114300" distR="114300" simplePos="0" relativeHeight="251681792" behindDoc="0" locked="0" layoutInCell="1" allowOverlap="1" wp14:anchorId="528BA668" wp14:editId="06DA4157">
+            <wp:simplePos x="0" y="0"/>
+            <wp:positionH relativeFrom="column">
+              <wp:posOffset>4919961</wp:posOffset>
+            </wp:positionH>
+            <wp:positionV relativeFrom="paragraph">
+              <wp:posOffset>80607</wp:posOffset>
+            </wp:positionV>
+            <wp:extent cx="1199692" cy="1681096"/>
+            <wp:effectExtent l="0" t="0" r="635" b="0"/>
+            <wp:wrapSquare wrapText="bothSides"/>
+            <wp:docPr id="1357038034" name="Imagem 1" descr="Uma imagem contendo Texto&#10;&#10;O conteúdo gerado por IA pode estar incorreto."/>
+            <wp:cNvGraphicFramePr>
+              <a:graphicFrameLocks xmlns:a="http://schemas.openxmlformats.org/drawingml/2006/main" noChangeAspect="1"/>
+            </wp:cNvGraphicFramePr>
+            <a:graphic xmlns:a="http://schemas.openxmlformats.org/drawingml/2006/main">
+              <a:graphicData uri="http://schemas.openxmlformats.org/drawingml/2006/picture">
+                <pic:pic xmlns:pic="http://schemas.openxmlformats.org/drawingml/2006/picture">
+                  <pic:nvPicPr>
+                    <pic:cNvPr id="1357038034" name="Imagem 1" descr="Uma imagem contendo Texto&#10;&#10;O conteúdo gerado por IA pode estar incorreto."/>
+                    <pic:cNvPicPr/>
+                  </pic:nvPicPr>
+                  <pic:blipFill>
+                    <a:blip r:embed="rId27">
+                      <a:extLst>
+                        <a:ext uri="{28A0092B-C50C-407E-A947-70E740481C1C}">
+                          <a14:useLocalDpi xmlns:a14="http://schemas.microsoft.com/office/drawing/2010/main" val="0"/>
+                        </a:ext>
+                      </a:extLst>
+                    </a:blip>
+                    <a:stretch>
+                      <a:fillRect/>
+                    </a:stretch>
+                  </pic:blipFill>
+                  <pic:spPr>
+                    <a:xfrm>
+                      <a:off x="0" y="0"/>
+                      <a:ext cx="1199692" cy="1681096"/>
+                    </a:xfrm>
+                    <a:prstGeom prst="rect">
+                      <a:avLst/>
+                    </a:prstGeom>
+                  </pic:spPr>
+                </pic:pic>
+              </a:graphicData>
+            </a:graphic>
+          </wp:anchor>
+        </w:drawing>
+      </w:r>
+      <w:r>
+        <w:rPr>
+          <w:noProof/>
           <w:lang w:eastAsia="pt-BR"/>
         </w:rPr>
-        <w:lastRenderedPageBreak/>
         <w:drawing>
-          <wp:anchor distT="0" distB="0" distL="114300" distR="114300" simplePos="0" relativeHeight="251673600" behindDoc="0" locked="0" layoutInCell="1" allowOverlap="1" wp14:anchorId="48E76776" wp14:editId="3EB713CB">
+          <wp:anchor distT="0" distB="0" distL="114300" distR="114300" simplePos="0" relativeHeight="251673600" behindDoc="0" locked="0" layoutInCell="1" allowOverlap="1" wp14:anchorId="48E76776" wp14:editId="08EE985E">
             <wp:simplePos x="0" y="0"/>
             <wp:positionH relativeFrom="margin">
-              <wp:align>center</wp:align>
+              <wp:align>left</wp:align>
             </wp:positionH>
             <wp:positionV relativeFrom="paragraph">
-              <wp:posOffset>25096</wp:posOffset>
+              <wp:posOffset>4293</wp:posOffset>
             </wp:positionV>
-            <wp:extent cx="2420620" cy="2678430"/>
-            <wp:effectExtent l="0" t="0" r="0" b="7620"/>
+            <wp:extent cx="1522730" cy="1685290"/>
+            <wp:effectExtent l="0" t="0" r="1270" b="0"/>
             <wp:wrapSquare wrapText="bothSides"/>
             <wp:docPr id="1987290016" name="Imagem 3" descr="Interface gráfica do usuário, Aplicativo&#10;&#10;O conteúdo gerado por IA pode estar incorreto."/>
             <wp:cNvGraphicFramePr>
@@ -3092,7 +3239,7 @@
                     </pic:cNvPicPr>
                   </pic:nvPicPr>
                   <pic:blipFill>
-                    <a:blip r:embed="rId27">
+                    <a:blip r:embed="rId28" cstate="print">
                       <a:extLst>
                         <a:ext uri="{28A0092B-C50C-407E-A947-70E740481C1C}">
                           <a14:useLocalDpi xmlns:a14="http://schemas.microsoft.com/office/drawing/2010/main" val="0"/>
@@ -3107,7 +3254,7 @@
                   <pic:spPr bwMode="auto">
                     <a:xfrm>
                       <a:off x="0" y="0"/>
-                      <a:ext cx="2420620" cy="2678430"/>
+                      <a:ext cx="1549882" cy="1714954"/>
                     </a:xfrm>
                     <a:prstGeom prst="rect">
                       <a:avLst/>
@@ -3129,87 +3276,16 @@
           </wp:anchor>
         </w:drawing>
       </w:r>
-    </w:p>
-    <w:p>
-      <w:pPr>
-        <w:rPr>
-          <w:sz w:val="22"/>
-          <w:szCs w:val="22"/>
-        </w:rPr>
-      </w:pPr>
-    </w:p>
-    <w:p>
-      <w:pPr>
-        <w:rPr>
-          <w:sz w:val="22"/>
-          <w:szCs w:val="22"/>
-        </w:rPr>
-      </w:pPr>
-    </w:p>
-    <w:p>
-      <w:pPr>
-        <w:rPr>
-          <w:sz w:val="22"/>
-          <w:szCs w:val="22"/>
-        </w:rPr>
-      </w:pPr>
-    </w:p>
-    <w:p>
-      <w:pPr>
-        <w:rPr>
-          <w:sz w:val="22"/>
-          <w:szCs w:val="22"/>
-        </w:rPr>
-      </w:pPr>
-    </w:p>
-    <w:p>
-      <w:pPr>
-        <w:rPr>
-          <w:sz w:val="22"/>
-          <w:szCs w:val="22"/>
-        </w:rPr>
-      </w:pPr>
-    </w:p>
-    <w:p>
-      <w:pPr>
-        <w:rPr>
-          <w:sz w:val="22"/>
-          <w:szCs w:val="22"/>
-        </w:rPr>
-      </w:pPr>
-    </w:p>
-    <w:p>
-      <w:pPr>
-        <w:rPr>
-          <w:sz w:val="22"/>
-          <w:szCs w:val="22"/>
-        </w:rPr>
-      </w:pPr>
-    </w:p>
-    <w:p>
-      <w:pPr>
-        <w:rPr>
-          <w:sz w:val="22"/>
-          <w:szCs w:val="22"/>
-        </w:rPr>
-      </w:pPr>
-    </w:p>
-    <w:p>
-      <w:pPr>
-        <w:rPr>
-          <w:sz w:val="22"/>
-          <w:szCs w:val="22"/>
-        </w:rPr>
-      </w:pPr>
-      <w:r>
-        <w:rPr>
+      <w:r>
+        <w:rPr>
+          <w:noProof/>
           <w:sz w:val="22"/>
           <w:szCs w:val="22"/>
         </w:rPr>
         <w:drawing>
-          <wp:inline distT="0" distB="0" distL="0" distR="0" wp14:anchorId="789F36E8" wp14:editId="7BABE070">
-            <wp:extent cx="6056985" cy="2257207"/>
-            <wp:effectExtent l="0" t="0" r="1270" b="0"/>
+          <wp:inline distT="0" distB="0" distL="0" distR="0" wp14:anchorId="28A1D811" wp14:editId="3E03DDB7">
+            <wp:extent cx="3112770" cy="1159510"/>
+            <wp:effectExtent l="0" t="0" r="0" b="2540"/>
             <wp:docPr id="1270276735" name="Imagem 5" descr="Interface gráfica do usuário&#10;&#10;O conteúdo gerado por IA pode estar incorreto."/>
             <wp:cNvGraphicFramePr>
               <a:graphicFrameLocks xmlns:a="http://schemas.openxmlformats.org/drawingml/2006/main" noChangeAspect="1"/>
@@ -3224,7 +3300,7 @@
                     </pic:cNvPicPr>
                   </pic:nvPicPr>
                   <pic:blipFill>
-                    <a:blip r:embed="rId28">
+                    <a:blip r:embed="rId29">
                       <a:extLst>
                         <a:ext uri="{28A0092B-C50C-407E-A947-70E740481C1C}">
                           <a14:useLocalDpi xmlns:a14="http://schemas.microsoft.com/office/drawing/2010/main" val="0"/>
@@ -3239,7 +3315,7 @@
                   <pic:spPr bwMode="auto">
                     <a:xfrm>
                       <a:off x="0" y="0"/>
-                      <a:ext cx="6074138" cy="2263599"/>
+                      <a:ext cx="3112770" cy="1159510"/>
                     </a:xfrm>
                     <a:prstGeom prst="rect">
                       <a:avLst/>
@@ -3263,16 +3339,89 @@
           <w:szCs w:val="22"/>
         </w:rPr>
       </w:pPr>
-      <w:r>
-        <w:rPr>
+    </w:p>
+    <w:p>
+      <w:pPr>
+        <w:rPr>
+          <w:sz w:val="22"/>
+          <w:szCs w:val="22"/>
+        </w:rPr>
+      </w:pPr>
+    </w:p>
+    <w:p>
+      <w:pPr>
+        <w:pStyle w:val="PargrafodaLista"/>
+        <w:numPr>
+          <w:ilvl w:val="0"/>
+          <w:numId w:val="3"/>
+        </w:numPr>
+        <w:rPr>
+          <w:sz w:val="22"/>
+          <w:szCs w:val="22"/>
+        </w:rPr>
+      </w:pPr>
+      <w:r>
+        <w:rPr>
+          <w:sz w:val="22"/>
+          <w:szCs w:val="22"/>
+        </w:rPr>
+        <w:lastRenderedPageBreak/>
+        <w:t xml:space="preserve">Depois desse processo, </w:t>
+      </w:r>
+      <w:r>
+        <w:rPr>
+          <w:sz w:val="22"/>
+          <w:szCs w:val="22"/>
+        </w:rPr>
+        <w:t>podemos realizar o processo de preenchimento dos dados para baixo, na coluna “Fabricante”, substituindo todos os valores nulos conforme o seu determinado fabricante:</w:t>
+      </w:r>
+    </w:p>
+    <w:p>
+      <w:pPr>
+        <w:pStyle w:val="PargrafodaLista"/>
+        <w:numPr>
+          <w:ilvl w:val="0"/>
+          <w:numId w:val="12"/>
+        </w:numPr>
+        <w:rPr>
+          <w:sz w:val="22"/>
+          <w:szCs w:val="22"/>
+        </w:rPr>
+      </w:pPr>
+      <w:r>
+        <w:rPr>
+          <w:sz w:val="22"/>
+          <w:szCs w:val="22"/>
+        </w:rPr>
+        <w:t>Para isso, vamos na página “Transformar”, e selecionamos a opção “Preenchimento” → “Para Baixo”</w:t>
+      </w:r>
+    </w:p>
+    <w:p>
+      <w:pPr>
+        <w:rPr>
+          <w:sz w:val="22"/>
+          <w:szCs w:val="22"/>
+        </w:rPr>
+      </w:pPr>
+      <w:r>
+        <w:rPr>
+          <w:noProof/>
           <w:sz w:val="22"/>
           <w:szCs w:val="22"/>
         </w:rPr>
         <w:drawing>
-          <wp:inline distT="0" distB="0" distL="0" distR="0" wp14:anchorId="528BA668" wp14:editId="311F763C">
-            <wp:extent cx="1199692" cy="1681096"/>
-            <wp:effectExtent l="0" t="0" r="635" b="0"/>
-            <wp:docPr id="1357038034" name="Imagem 1" descr="Uma imagem contendo Texto&#10;&#10;O conteúdo gerado por IA pode estar incorreto."/>
+          <wp:anchor distT="0" distB="0" distL="114300" distR="114300" simplePos="0" relativeHeight="251679744" behindDoc="0" locked="0" layoutInCell="1" allowOverlap="1" wp14:anchorId="35ED5CD5" wp14:editId="1506B338">
+            <wp:simplePos x="0" y="0"/>
+            <wp:positionH relativeFrom="column">
+              <wp:posOffset>5738476</wp:posOffset>
+            </wp:positionH>
+            <wp:positionV relativeFrom="paragraph">
+              <wp:posOffset>61215</wp:posOffset>
+            </wp:positionV>
+            <wp:extent cx="997585" cy="1391535"/>
+            <wp:effectExtent l="0" t="0" r="0" b="0"/>
+            <wp:wrapSquare wrapText="bothSides"/>
+            <wp:docPr id="539497012" name="Imagem 1" descr="Uma imagem contendo Tabela&#10;&#10;O conteúdo gerado por IA pode estar incorreto."/>
             <wp:cNvGraphicFramePr>
               <a:graphicFrameLocks xmlns:a="http://schemas.openxmlformats.org/drawingml/2006/main" noChangeAspect="1"/>
             </wp:cNvGraphicFramePr>
@@ -3280,104 +3429,7 @@
               <a:graphicData uri="http://schemas.openxmlformats.org/drawingml/2006/picture">
                 <pic:pic xmlns:pic="http://schemas.openxmlformats.org/drawingml/2006/picture">
                   <pic:nvPicPr>
-                    <pic:cNvPr id="1357038034" name="Imagem 1" descr="Uma imagem contendo Texto&#10;&#10;O conteúdo gerado por IA pode estar incorreto."/>
-                    <pic:cNvPicPr/>
-                  </pic:nvPicPr>
-                  <pic:blipFill>
-                    <a:blip r:embed="rId29"/>
-                    <a:stretch>
-                      <a:fillRect/>
-                    </a:stretch>
-                  </pic:blipFill>
-                  <pic:spPr>
-                    <a:xfrm>
-                      <a:off x="0" y="0"/>
-                      <a:ext cx="1202973" cy="1685694"/>
-                    </a:xfrm>
-                    <a:prstGeom prst="rect">
-                      <a:avLst/>
-                    </a:prstGeom>
-                  </pic:spPr>
-                </pic:pic>
-              </a:graphicData>
-            </a:graphic>
-          </wp:inline>
-        </w:drawing>
-      </w:r>
-    </w:p>
-    <w:p>
-      <w:pPr>
-        <w:pStyle w:val="PargrafodaLista"/>
-        <w:numPr>
-          <w:ilvl w:val="0"/>
-          <w:numId w:val="3"/>
-        </w:numPr>
-        <w:rPr>
-          <w:sz w:val="22"/>
-          <w:szCs w:val="22"/>
-        </w:rPr>
-      </w:pPr>
-      <w:r>
-        <w:rPr>
-          <w:sz w:val="22"/>
-          <w:szCs w:val="22"/>
-        </w:rPr>
-        <w:t xml:space="preserve">Depois desse processo, </w:t>
-      </w:r>
-      <w:r>
-        <w:rPr>
-          <w:sz w:val="22"/>
-          <w:szCs w:val="22"/>
-        </w:rPr>
-        <w:t>podemos realizar o processo de preenchimento dos dados para baixo, na coluna “Fabricante”, substituindo todos os valores nulos conforme o seu determinado fabricante:</w:t>
-      </w:r>
-    </w:p>
-    <w:p>
-      <w:pPr>
-        <w:pStyle w:val="PargrafodaLista"/>
-        <w:numPr>
-          <w:ilvl w:val="0"/>
-          <w:numId w:val="12"/>
-        </w:numPr>
-        <w:rPr>
-          <w:sz w:val="22"/>
-          <w:szCs w:val="22"/>
-        </w:rPr>
-      </w:pPr>
-      <w:r>
-        <w:rPr>
-          <w:sz w:val="22"/>
-          <w:szCs w:val="22"/>
-        </w:rPr>
-        <w:t>Para isso, vamos na página “Transformar”, e selecionamos a opção “Preenchimento” → “Para Baixo”</w:t>
-      </w:r>
-    </w:p>
-    <w:p>
-      <w:pPr>
-        <w:rPr>
-          <w:sz w:val="22"/>
-          <w:szCs w:val="22"/>
-        </w:rPr>
-      </w:pPr>
-      <w:r>
-        <w:rPr>
-          <w:sz w:val="22"/>
-          <w:szCs w:val="22"/>
-        </w:rPr>
-        <w:lastRenderedPageBreak/>
-        <w:drawing>
-          <wp:inline distT="0" distB="0" distL="0" distR="0" wp14:anchorId="72E50579" wp14:editId="56EDEF60">
-            <wp:extent cx="1543265" cy="2057687"/>
-            <wp:effectExtent l="0" t="0" r="0" b="0"/>
-            <wp:docPr id="853303871" name="Imagem 1" descr="Tabela&#10;&#10;O conteúdo gerado por IA pode estar incorreto."/>
-            <wp:cNvGraphicFramePr>
-              <a:graphicFrameLocks xmlns:a="http://schemas.openxmlformats.org/drawingml/2006/main" noChangeAspect="1"/>
-            </wp:cNvGraphicFramePr>
-            <a:graphic xmlns:a="http://schemas.openxmlformats.org/drawingml/2006/main">
-              <a:graphicData uri="http://schemas.openxmlformats.org/drawingml/2006/picture">
-                <pic:pic xmlns:pic="http://schemas.openxmlformats.org/drawingml/2006/picture">
-                  <pic:nvPicPr>
-                    <pic:cNvPr id="853303871" name="Imagem 1" descr="Tabela&#10;&#10;O conteúdo gerado por IA pode estar incorreto."/>
+                    <pic:cNvPr id="539497012" name="Imagem 1" descr="Uma imagem contendo Tabela&#10;&#10;O conteúdo gerado por IA pode estar incorreto."/>
                     <pic:cNvPicPr/>
                   </pic:nvPicPr>
                   <pic:blipFill>
@@ -3395,7 +3447,7 @@
                   <pic:spPr>
                     <a:xfrm>
                       <a:off x="0" y="0"/>
-                      <a:ext cx="1543265" cy="2057687"/>
+                      <a:ext cx="997585" cy="1391535"/>
                     </a:xfrm>
                     <a:prstGeom prst="rect">
                       <a:avLst/>
@@ -3404,26 +3456,83 @@
                 </pic:pic>
               </a:graphicData>
             </a:graphic>
-          </wp:inline>
+          </wp:anchor>
         </w:drawing>
       </w:r>
-    </w:p>
-    <w:p>
-      <w:pPr>
-        <w:rPr>
-          <w:sz w:val="22"/>
-          <w:szCs w:val="22"/>
-        </w:rPr>
-      </w:pPr>
-      <w:r>
-        <w:rPr>
+      <w:r>
+        <w:rPr>
+          <w:noProof/>
           <w:sz w:val="22"/>
           <w:szCs w:val="22"/>
         </w:rPr>
         <w:drawing>
-          <wp:inline distT="0" distB="0" distL="0" distR="0" wp14:anchorId="3F149807" wp14:editId="5D9E6CBD">
-            <wp:extent cx="6645910" cy="1409700"/>
-            <wp:effectExtent l="0" t="0" r="2540" b="0"/>
+          <wp:anchor distT="0" distB="0" distL="114300" distR="114300" simplePos="0" relativeHeight="251677696" behindDoc="0" locked="0" layoutInCell="1" allowOverlap="1" wp14:anchorId="72E50579" wp14:editId="3D620244">
+            <wp:simplePos x="0" y="0"/>
+            <wp:positionH relativeFrom="column">
+              <wp:posOffset>0</wp:posOffset>
+            </wp:positionH>
+            <wp:positionV relativeFrom="paragraph">
+              <wp:posOffset>398</wp:posOffset>
+            </wp:positionV>
+            <wp:extent cx="997993" cy="1330657"/>
+            <wp:effectExtent l="0" t="0" r="0" b="3175"/>
+            <wp:wrapSquare wrapText="bothSides"/>
+            <wp:docPr id="853303871" name="Imagem 1" descr="Tabela&#10;&#10;O conteúdo gerado por IA pode estar incorreto."/>
+            <wp:cNvGraphicFramePr>
+              <a:graphicFrameLocks xmlns:a="http://schemas.openxmlformats.org/drawingml/2006/main" noChangeAspect="1"/>
+            </wp:cNvGraphicFramePr>
+            <a:graphic xmlns:a="http://schemas.openxmlformats.org/drawingml/2006/main">
+              <a:graphicData uri="http://schemas.openxmlformats.org/drawingml/2006/picture">
+                <pic:pic xmlns:pic="http://schemas.openxmlformats.org/drawingml/2006/picture">
+                  <pic:nvPicPr>
+                    <pic:cNvPr id="853303871" name="Imagem 1" descr="Tabela&#10;&#10;O conteúdo gerado por IA pode estar incorreto."/>
+                    <pic:cNvPicPr/>
+                  </pic:nvPicPr>
+                  <pic:blipFill>
+                    <a:blip r:embed="rId31">
+                      <a:extLst>
+                        <a:ext uri="{28A0092B-C50C-407E-A947-70E740481C1C}">
+                          <a14:useLocalDpi xmlns:a14="http://schemas.microsoft.com/office/drawing/2010/main" val="0"/>
+                        </a:ext>
+                      </a:extLst>
+                    </a:blip>
+                    <a:stretch>
+                      <a:fillRect/>
+                    </a:stretch>
+                  </pic:blipFill>
+                  <pic:spPr>
+                    <a:xfrm>
+                      <a:off x="0" y="0"/>
+                      <a:ext cx="997993" cy="1330657"/>
+                    </a:xfrm>
+                    <a:prstGeom prst="rect">
+                      <a:avLst/>
+                    </a:prstGeom>
+                  </pic:spPr>
+                </pic:pic>
+              </a:graphicData>
+            </a:graphic>
+          </wp:anchor>
+        </w:drawing>
+      </w:r>
+    </w:p>
+    <w:p>
+      <w:pPr>
+        <w:rPr>
+          <w:sz w:val="22"/>
+          <w:szCs w:val="22"/>
+        </w:rPr>
+      </w:pPr>
+      <w:r>
+        <w:rPr>
+          <w:noProof/>
+          <w:sz w:val="22"/>
+          <w:szCs w:val="22"/>
+        </w:rPr>
+        <w:drawing>
+          <wp:inline distT="0" distB="0" distL="0" distR="0" wp14:anchorId="3F149807" wp14:editId="788F3A9D">
+            <wp:extent cx="4503885" cy="955343"/>
+            <wp:effectExtent l="0" t="0" r="0" b="0"/>
             <wp:docPr id="1262155753" name="Imagem 7" descr="Interface gráfica do usuário, Texto, Aplicativo&#10;&#10;O conteúdo gerado por IA pode estar incorreto."/>
             <wp:cNvGraphicFramePr>
               <a:graphicFrameLocks xmlns:a="http://schemas.openxmlformats.org/drawingml/2006/main" noChangeAspect="1"/>
@@ -3438,7 +3547,7 @@
                     </pic:cNvPicPr>
                   </pic:nvPicPr>
                   <pic:blipFill>
-                    <a:blip r:embed="rId31">
+                    <a:blip r:embed="rId32">
                       <a:extLst>
                         <a:ext uri="{28A0092B-C50C-407E-A947-70E740481C1C}">
                           <a14:useLocalDpi xmlns:a14="http://schemas.microsoft.com/office/drawing/2010/main" val="0"/>
@@ -3453,7 +3562,7 @@
                   <pic:spPr bwMode="auto">
                     <a:xfrm>
                       <a:off x="0" y="0"/>
-                      <a:ext cx="6645910" cy="1409700"/>
+                      <a:ext cx="4503885" cy="955343"/>
                     </a:xfrm>
                     <a:prstGeom prst="rect">
                       <a:avLst/>
@@ -3477,47 +3586,6 @@
           <w:szCs w:val="22"/>
         </w:rPr>
       </w:pPr>
-      <w:r>
-        <w:rPr>
-          <w:sz w:val="22"/>
-          <w:szCs w:val="22"/>
-        </w:rPr>
-        <w:drawing>
-          <wp:inline distT="0" distB="0" distL="0" distR="0" wp14:anchorId="35ED5CD5" wp14:editId="054E4F09">
-            <wp:extent cx="1495634" cy="2086266"/>
-            <wp:effectExtent l="0" t="0" r="9525" b="0"/>
-            <wp:docPr id="539497012" name="Imagem 1" descr="Uma imagem contendo Tabela&#10;&#10;O conteúdo gerado por IA pode estar incorreto."/>
-            <wp:cNvGraphicFramePr>
-              <a:graphicFrameLocks xmlns:a="http://schemas.openxmlformats.org/drawingml/2006/main" noChangeAspect="1"/>
-            </wp:cNvGraphicFramePr>
-            <a:graphic xmlns:a="http://schemas.openxmlformats.org/drawingml/2006/main">
-              <a:graphicData uri="http://schemas.openxmlformats.org/drawingml/2006/picture">
-                <pic:pic xmlns:pic="http://schemas.openxmlformats.org/drawingml/2006/picture">
-                  <pic:nvPicPr>
-                    <pic:cNvPr id="539497012" name="Imagem 1" descr="Uma imagem contendo Tabela&#10;&#10;O conteúdo gerado por IA pode estar incorreto."/>
-                    <pic:cNvPicPr/>
-                  </pic:nvPicPr>
-                  <pic:blipFill>
-                    <a:blip r:embed="rId32"/>
-                    <a:stretch>
-                      <a:fillRect/>
-                    </a:stretch>
-                  </pic:blipFill>
-                  <pic:spPr>
-                    <a:xfrm>
-                      <a:off x="0" y="0"/>
-                      <a:ext cx="1495634" cy="2086266"/>
-                    </a:xfrm>
-                    <a:prstGeom prst="rect">
-                      <a:avLst/>
-                    </a:prstGeom>
-                  </pic:spPr>
-                </pic:pic>
-              </a:graphicData>
-            </a:graphic>
-          </wp:inline>
-        </w:drawing>
-      </w:r>
     </w:p>
     <w:p>
       <w:pPr>
@@ -3575,69 +3643,15 @@
       </w:pPr>
       <w:r>
         <w:rPr>
+          <w:noProof/>
           <w:sz w:val="22"/>
           <w:szCs w:val="22"/>
         </w:rPr>
         <w:drawing>
-          <wp:anchor distT="0" distB="0" distL="114300" distR="114300" simplePos="0" relativeHeight="251674624" behindDoc="0" locked="0" layoutInCell="1" allowOverlap="1" wp14:anchorId="339E38A5" wp14:editId="57C29A79">
+          <wp:anchor distT="0" distB="0" distL="114300" distR="114300" simplePos="0" relativeHeight="251675648" behindDoc="0" locked="0" layoutInCell="1" allowOverlap="1" wp14:anchorId="6A501C52" wp14:editId="564CCF12">
             <wp:simplePos x="0" y="0"/>
             <wp:positionH relativeFrom="margin">
-              <wp:posOffset>1112952</wp:posOffset>
-            </wp:positionH>
-            <wp:positionV relativeFrom="paragraph">
-              <wp:posOffset>8890</wp:posOffset>
-            </wp:positionV>
-            <wp:extent cx="1638529" cy="1810003"/>
-            <wp:effectExtent l="0" t="0" r="0" b="0"/>
-            <wp:wrapSquare wrapText="bothSides"/>
-            <wp:docPr id="272774569" name="Imagem 1" descr="Tela de computador com texto preto sobre fundo verde&#10;&#10;O conteúdo gerado por IA pode estar incorreto."/>
-            <wp:cNvGraphicFramePr>
-              <a:graphicFrameLocks xmlns:a="http://schemas.openxmlformats.org/drawingml/2006/main" noChangeAspect="1"/>
-            </wp:cNvGraphicFramePr>
-            <a:graphic xmlns:a="http://schemas.openxmlformats.org/drawingml/2006/main">
-              <a:graphicData uri="http://schemas.openxmlformats.org/drawingml/2006/picture">
-                <pic:pic xmlns:pic="http://schemas.openxmlformats.org/drawingml/2006/picture">
-                  <pic:nvPicPr>
-                    <pic:cNvPr id="272774569" name="Imagem 1" descr="Tela de computador com texto preto sobre fundo verde&#10;&#10;O conteúdo gerado por IA pode estar incorreto."/>
-                    <pic:cNvPicPr/>
-                  </pic:nvPicPr>
-                  <pic:blipFill>
-                    <a:blip r:embed="rId33">
-                      <a:extLst>
-                        <a:ext uri="{28A0092B-C50C-407E-A947-70E740481C1C}">
-                          <a14:useLocalDpi xmlns:a14="http://schemas.microsoft.com/office/drawing/2010/main" val="0"/>
-                        </a:ext>
-                      </a:extLst>
-                    </a:blip>
-                    <a:stretch>
-                      <a:fillRect/>
-                    </a:stretch>
-                  </pic:blipFill>
-                  <pic:spPr>
-                    <a:xfrm>
-                      <a:off x="0" y="0"/>
-                      <a:ext cx="1638529" cy="1810003"/>
-                    </a:xfrm>
-                    <a:prstGeom prst="rect">
-                      <a:avLst/>
-                    </a:prstGeom>
-                  </pic:spPr>
-                </pic:pic>
-              </a:graphicData>
-            </a:graphic>
-          </wp:anchor>
-        </w:drawing>
-      </w:r>
-      <w:r>
-        <w:rPr>
-          <w:sz w:val="22"/>
-          <w:szCs w:val="22"/>
-        </w:rPr>
-        <w:drawing>
-          <wp:anchor distT="0" distB="0" distL="114300" distR="114300" simplePos="0" relativeHeight="251675648" behindDoc="0" locked="0" layoutInCell="1" allowOverlap="1" wp14:anchorId="6A501C52" wp14:editId="6481D5C3">
-            <wp:simplePos x="0" y="0"/>
-            <wp:positionH relativeFrom="margin">
-              <wp:posOffset>3491230</wp:posOffset>
+              <wp:posOffset>3211063</wp:posOffset>
             </wp:positionH>
             <wp:positionV relativeFrom="paragraph">
               <wp:posOffset>9525</wp:posOffset>
@@ -3659,7 +3673,7 @@
                     </pic:cNvPicPr>
                   </pic:nvPicPr>
                   <pic:blipFill>
-                    <a:blip r:embed="rId34">
+                    <a:blip r:embed="rId33">
                       <a:extLst>
                         <a:ext uri="{28A0092B-C50C-407E-A947-70E740481C1C}">
                           <a14:useLocalDpi xmlns:a14="http://schemas.microsoft.com/office/drawing/2010/main" val="0"/>
@@ -3696,6 +3710,62 @@
           </wp:anchor>
         </w:drawing>
       </w:r>
+      <w:r>
+        <w:rPr>
+          <w:noProof/>
+          <w:sz w:val="22"/>
+          <w:szCs w:val="22"/>
+        </w:rPr>
+        <w:drawing>
+          <wp:anchor distT="0" distB="0" distL="114300" distR="114300" simplePos="0" relativeHeight="251674624" behindDoc="0" locked="0" layoutInCell="1" allowOverlap="1" wp14:anchorId="339E38A5" wp14:editId="729A6868">
+            <wp:simplePos x="0" y="0"/>
+            <wp:positionH relativeFrom="margin">
+              <wp:posOffset>1187583</wp:posOffset>
+            </wp:positionH>
+            <wp:positionV relativeFrom="paragraph">
+              <wp:posOffset>8890</wp:posOffset>
+            </wp:positionV>
+            <wp:extent cx="1638529" cy="1810003"/>
+            <wp:effectExtent l="0" t="0" r="0" b="0"/>
+            <wp:wrapSquare wrapText="bothSides"/>
+            <wp:docPr id="272774569" name="Imagem 1" descr="Tela de computador com texto preto sobre fundo verde&#10;&#10;O conteúdo gerado por IA pode estar incorreto."/>
+            <wp:cNvGraphicFramePr>
+              <a:graphicFrameLocks xmlns:a="http://schemas.openxmlformats.org/drawingml/2006/main" noChangeAspect="1"/>
+            </wp:cNvGraphicFramePr>
+            <a:graphic xmlns:a="http://schemas.openxmlformats.org/drawingml/2006/main">
+              <a:graphicData uri="http://schemas.openxmlformats.org/drawingml/2006/picture">
+                <pic:pic xmlns:pic="http://schemas.openxmlformats.org/drawingml/2006/picture">
+                  <pic:nvPicPr>
+                    <pic:cNvPr id="272774569" name="Imagem 1" descr="Tela de computador com texto preto sobre fundo verde&#10;&#10;O conteúdo gerado por IA pode estar incorreto."/>
+                    <pic:cNvPicPr/>
+                  </pic:nvPicPr>
+                  <pic:blipFill>
+                    <a:blip r:embed="rId34">
+                      <a:extLst>
+                        <a:ext uri="{28A0092B-C50C-407E-A947-70E740481C1C}">
+                          <a14:useLocalDpi xmlns:a14="http://schemas.microsoft.com/office/drawing/2010/main" val="0"/>
+                        </a:ext>
+                      </a:extLst>
+                    </a:blip>
+                    <a:stretch>
+                      <a:fillRect/>
+                    </a:stretch>
+                  </pic:blipFill>
+                  <pic:spPr>
+                    <a:xfrm>
+                      <a:off x="0" y="0"/>
+                      <a:ext cx="1638529" cy="1810003"/>
+                    </a:xfrm>
+                    <a:prstGeom prst="rect">
+                      <a:avLst/>
+                    </a:prstGeom>
+                  </pic:spPr>
+                </pic:pic>
+              </a:graphicData>
+            </a:graphic>
+          </wp:anchor>
+        </w:drawing>
+      </w:r>
     </w:p>
     <w:p>
       <w:pPr>
@@ -3813,36 +3883,22 @@
           <w:sz w:val="22"/>
           <w:szCs w:val="22"/>
         </w:rPr>
-        <w:t>S</w:t>
-      </w:r>
-      <w:r>
-        <w:rPr>
-          <w:sz w:val="22"/>
-          <w:szCs w:val="22"/>
-        </w:rPr>
-        <w:t>elecionamos o ícone ao lado do título do cabeçalho</w:t>
-      </w:r>
-      <w:r>
-        <w:rPr>
-          <w:sz w:val="22"/>
-          <w:szCs w:val="22"/>
-        </w:rPr>
-        <w:t xml:space="preserve"> → “Número Decimal”</w:t>
-      </w:r>
-    </w:p>
-    <w:p>
-      <w:pPr>
-        <w:rPr>
-          <w:sz w:val="22"/>
-          <w:szCs w:val="22"/>
-        </w:rPr>
-      </w:pPr>
-      <w:r>
-        <w:rPr>
-          <w:sz w:val="22"/>
-          <w:szCs w:val="22"/>
-        </w:rPr>
-        <w:lastRenderedPageBreak/>
+        <w:t>Selecionamos o ícone ao lado do título do cabeçalho → “Número Decimal”</w:t>
+      </w:r>
+    </w:p>
+    <w:p>
+      <w:pPr>
+        <w:rPr>
+          <w:sz w:val="22"/>
+          <w:szCs w:val="22"/>
+        </w:rPr>
+      </w:pPr>
+      <w:r>
+        <w:rPr>
+          <w:noProof/>
+          <w:sz w:val="22"/>
+          <w:szCs w:val="22"/>
+        </w:rPr>
         <w:drawing>
           <wp:inline distT="0" distB="0" distL="0" distR="0" wp14:anchorId="72540CCD" wp14:editId="72442F54">
             <wp:extent cx="6645910" cy="519430"/>
@@ -3889,9 +3945,11 @@
       </w:pPr>
       <w:r>
         <w:rPr>
-          <w:sz w:val="22"/>
-          <w:szCs w:val="22"/>
-        </w:rPr>
+          <w:noProof/>
+          <w:sz w:val="22"/>
+          <w:szCs w:val="22"/>
+        </w:rPr>
+        <w:lastRenderedPageBreak/>
         <w:drawing>
           <wp:inline distT="0" distB="0" distL="0" distR="0" wp14:anchorId="1F6CB337" wp14:editId="7D1C55D2">
             <wp:extent cx="1677796" cy="2860243"/>
@@ -3944,14 +4002,831 @@
     </w:p>
     <w:p>
       <w:pPr>
-        <w:rPr>
-          <w:sz w:val="22"/>
-          <w:szCs w:val="22"/>
+        <w:pStyle w:val="PargrafodaLista"/>
+        <w:numPr>
+          <w:ilvl w:val="0"/>
+          <w:numId w:val="3"/>
+        </w:numPr>
+        <w:rPr>
+          <w:sz w:val="22"/>
+          <w:szCs w:val="22"/>
+        </w:rPr>
+      </w:pPr>
+      <w:r>
+        <w:rPr>
+          <w:sz w:val="22"/>
+          <w:szCs w:val="22"/>
+        </w:rPr>
+        <w:t xml:space="preserve">Vamos agora para a coluna </w:t>
+      </w:r>
+      <w:r>
+        <w:rPr>
+          <w:sz w:val="22"/>
+          <w:szCs w:val="22"/>
+        </w:rPr>
+        <w:t>“Estado”, notamos que existe alguns valores que estão entre espaços, para resolver esse problema, podemos seguir os seguintes passos:</w:t>
+      </w:r>
+    </w:p>
+    <w:p>
+      <w:pPr>
+        <w:pStyle w:val="PargrafodaLista"/>
+        <w:numPr>
+          <w:ilvl w:val="0"/>
+          <w:numId w:val="7"/>
+        </w:numPr>
+        <w:rPr>
+          <w:sz w:val="22"/>
+          <w:szCs w:val="22"/>
+        </w:rPr>
+      </w:pPr>
+      <w:r>
+        <w:rPr>
+          <w:sz w:val="22"/>
+          <w:szCs w:val="22"/>
+        </w:rPr>
+        <w:t>Selecionamos a coluna “Estado”;</w:t>
+      </w:r>
+    </w:p>
+    <w:p>
+      <w:pPr>
+        <w:pStyle w:val="PargrafodaLista"/>
+        <w:numPr>
+          <w:ilvl w:val="0"/>
+          <w:numId w:val="7"/>
+        </w:numPr>
+        <w:rPr>
+          <w:sz w:val="22"/>
+          <w:szCs w:val="22"/>
+        </w:rPr>
+      </w:pPr>
+      <w:r>
+        <w:rPr>
+          <w:rFonts w:ascii="Times New Roman" w:eastAsia="Times New Roman" w:hAnsi="Times New Roman" w:cs="Times New Roman"/>
+          <w:noProof/>
+          <w:kern w:val="0"/>
+          <w:lang w:eastAsia="pt-BR"/>
+          <w14:ligatures w14:val="none"/>
+        </w:rPr>
+        <w:drawing>
+          <wp:anchor distT="0" distB="0" distL="114300" distR="114300" simplePos="0" relativeHeight="251682816" behindDoc="0" locked="0" layoutInCell="1" allowOverlap="1" wp14:anchorId="794E2E87" wp14:editId="76EA2298">
+            <wp:simplePos x="0" y="0"/>
+            <wp:positionH relativeFrom="column">
+              <wp:posOffset>1490345</wp:posOffset>
+            </wp:positionH>
+            <wp:positionV relativeFrom="paragraph">
+              <wp:posOffset>577546</wp:posOffset>
+            </wp:positionV>
+            <wp:extent cx="4969834" cy="1494845"/>
+            <wp:effectExtent l="0" t="0" r="2540" b="0"/>
+            <wp:wrapSquare wrapText="bothSides"/>
+            <wp:docPr id="3" name="Imagem 3"/>
+            <wp:cNvGraphicFramePr>
+              <a:graphicFrameLocks xmlns:a="http://schemas.openxmlformats.org/drawingml/2006/main" noChangeAspect="1"/>
+            </wp:cNvGraphicFramePr>
+            <a:graphic xmlns:a="http://schemas.openxmlformats.org/drawingml/2006/main">
+              <a:graphicData uri="http://schemas.openxmlformats.org/drawingml/2006/picture">
+                <pic:pic xmlns:pic="http://schemas.openxmlformats.org/drawingml/2006/picture">
+                  <pic:nvPicPr>
+                    <pic:cNvPr id="0" name="Picture 5"/>
+                    <pic:cNvPicPr>
+                      <a:picLocks noChangeAspect="1" noChangeArrowheads="1"/>
+                    </pic:cNvPicPr>
+                  </pic:nvPicPr>
+                  <pic:blipFill>
+                    <a:blip r:embed="rId37">
+                      <a:extLst>
+                        <a:ext uri="{28A0092B-C50C-407E-A947-70E740481C1C}">
+                          <a14:useLocalDpi xmlns:a14="http://schemas.microsoft.com/office/drawing/2010/main" val="0"/>
+                        </a:ext>
+                      </a:extLst>
+                    </a:blip>
+                    <a:srcRect/>
+                    <a:stretch>
+                      <a:fillRect/>
+                    </a:stretch>
+                  </pic:blipFill>
+                  <pic:spPr bwMode="auto">
+                    <a:xfrm>
+                      <a:off x="0" y="0"/>
+                      <a:ext cx="4969834" cy="1494845"/>
+                    </a:xfrm>
+                    <a:prstGeom prst="rect">
+                      <a:avLst/>
+                    </a:prstGeom>
+                    <a:noFill/>
+                    <a:ln>
+                      <a:noFill/>
+                    </a:ln>
+                  </pic:spPr>
+                </pic:pic>
+              </a:graphicData>
+            </a:graphic>
+          </wp:anchor>
+        </w:drawing>
+      </w:r>
+      <w:r>
+        <w:rPr>
+          <w:sz w:val="22"/>
+          <w:szCs w:val="22"/>
+        </w:rPr>
+        <w:t>Vamos para a página “Transformar” e selecionamos o botão “Formato” → “Cortar”. Assim, removendo todos os espaços entre os valores da coluna.</w:t>
+      </w:r>
+    </w:p>
+    <w:p>
+      <w:pPr>
+        <w:spacing w:before="100" w:beforeAutospacing="1" w:after="100" w:afterAutospacing="1" w:line="240" w:lineRule="auto"/>
+        <w:rPr>
+          <w:rFonts w:ascii="Times New Roman" w:eastAsia="Times New Roman" w:hAnsi="Times New Roman" w:cs="Times New Roman"/>
+          <w:kern w:val="0"/>
+          <w:lang w:eastAsia="pt-BR"/>
+          <w14:ligatures w14:val="none"/>
+        </w:rPr>
+      </w:pPr>
+      <w:r>
+        <w:rPr>
+          <w:noProof/>
+          <w:lang w:eastAsia="pt-BR"/>
+        </w:rPr>
+        <w:drawing>
+          <wp:anchor distT="0" distB="0" distL="114300" distR="114300" simplePos="0" relativeHeight="251676672" behindDoc="0" locked="0" layoutInCell="1" allowOverlap="1" wp14:anchorId="38B1EF27" wp14:editId="2C599BD2">
+            <wp:simplePos x="0" y="0"/>
+            <wp:positionH relativeFrom="margin">
+              <wp:align>left</wp:align>
+            </wp:positionH>
+            <wp:positionV relativeFrom="paragraph">
+              <wp:posOffset>73660</wp:posOffset>
+            </wp:positionV>
+            <wp:extent cx="1379220" cy="1494790"/>
+            <wp:effectExtent l="0" t="0" r="0" b="0"/>
+            <wp:wrapSquare wrapText="bothSides"/>
+            <wp:docPr id="2" name="Imagem 2"/>
+            <wp:cNvGraphicFramePr>
+              <a:graphicFrameLocks xmlns:a="http://schemas.openxmlformats.org/drawingml/2006/main" noChangeAspect="1"/>
+            </wp:cNvGraphicFramePr>
+            <a:graphic xmlns:a="http://schemas.openxmlformats.org/drawingml/2006/main">
+              <a:graphicData uri="http://schemas.openxmlformats.org/drawingml/2006/picture">
+                <pic:pic xmlns:pic="http://schemas.openxmlformats.org/drawingml/2006/picture">
+                  <pic:nvPicPr>
+                    <pic:cNvPr id="0" name="Picture 3"/>
+                    <pic:cNvPicPr>
+                      <a:picLocks noChangeAspect="1" noChangeArrowheads="1"/>
+                    </pic:cNvPicPr>
+                  </pic:nvPicPr>
+                  <pic:blipFill>
+                    <a:blip r:embed="rId38">
+                      <a:extLst>
+                        <a:ext uri="{28A0092B-C50C-407E-A947-70E740481C1C}">
+                          <a14:useLocalDpi xmlns:a14="http://schemas.microsoft.com/office/drawing/2010/main" val="0"/>
+                        </a:ext>
+                      </a:extLst>
+                    </a:blip>
+                    <a:srcRect/>
+                    <a:stretch>
+                      <a:fillRect/>
+                    </a:stretch>
+                  </pic:blipFill>
+                  <pic:spPr bwMode="auto">
+                    <a:xfrm>
+                      <a:off x="0" y="0"/>
+                      <a:ext cx="1379220" cy="1494790"/>
+                    </a:xfrm>
+                    <a:prstGeom prst="rect">
+                      <a:avLst/>
+                    </a:prstGeom>
+                    <a:noFill/>
+                    <a:ln>
+                      <a:noFill/>
+                    </a:ln>
+                  </pic:spPr>
+                </pic:pic>
+              </a:graphicData>
+            </a:graphic>
+            <wp14:sizeRelH relativeFrom="margin">
+              <wp14:pctWidth>0</wp14:pctWidth>
+            </wp14:sizeRelH>
+            <wp14:sizeRelV relativeFrom="margin">
+              <wp14:pctHeight>0</wp14:pctHeight>
+            </wp14:sizeRelV>
+          </wp:anchor>
+        </w:drawing>
+      </w:r>
+    </w:p>
+    <w:p>
+      <w:pPr>
+        <w:spacing w:before="100" w:beforeAutospacing="1" w:after="100" w:afterAutospacing="1" w:line="240" w:lineRule="auto"/>
+        <w:rPr>
+          <w:rFonts w:ascii="Times New Roman" w:eastAsia="Times New Roman" w:hAnsi="Times New Roman" w:cs="Times New Roman"/>
+          <w:kern w:val="0"/>
+          <w:lang w:eastAsia="pt-BR"/>
+          <w14:ligatures w14:val="none"/>
+        </w:rPr>
+      </w:pPr>
+      <w:r>
+        <w:rPr>
+          <w:rFonts w:ascii="Times New Roman" w:eastAsia="Times New Roman" w:hAnsi="Times New Roman" w:cs="Times New Roman"/>
+          <w:kern w:val="0"/>
+          <w:lang w:eastAsia="pt-BR"/>
+          <w14:ligatures w14:val="none"/>
+        </w:rPr>
+        <w:drawing>
+          <wp:inline distT="0" distB="0" distL="0" distR="0" wp14:anchorId="12020230" wp14:editId="0B8D0BC7">
+            <wp:extent cx="1391478" cy="1471910"/>
+            <wp:effectExtent l="0" t="0" r="0" b="0"/>
+            <wp:docPr id="5" name="Imagem 5"/>
+            <wp:cNvGraphicFramePr>
+              <a:graphicFrameLocks xmlns:a="http://schemas.openxmlformats.org/drawingml/2006/main" noChangeAspect="1"/>
+            </wp:cNvGraphicFramePr>
+            <a:graphic xmlns:a="http://schemas.openxmlformats.org/drawingml/2006/main">
+              <a:graphicData uri="http://schemas.openxmlformats.org/drawingml/2006/picture">
+                <pic:pic xmlns:pic="http://schemas.openxmlformats.org/drawingml/2006/picture">
+                  <pic:nvPicPr>
+                    <pic:cNvPr id="1" name=""/>
+                    <pic:cNvPicPr/>
+                  </pic:nvPicPr>
+                  <pic:blipFill>
+                    <a:blip r:embed="rId39"/>
+                    <a:stretch>
+                      <a:fillRect/>
+                    </a:stretch>
+                  </pic:blipFill>
+                  <pic:spPr>
+                    <a:xfrm>
+                      <a:off x="0" y="0"/>
+                      <a:ext cx="1398064" cy="1478877"/>
+                    </a:xfrm>
+                    <a:prstGeom prst="rect">
+                      <a:avLst/>
+                    </a:prstGeom>
+                  </pic:spPr>
+                </pic:pic>
+              </a:graphicData>
+            </a:graphic>
+          </wp:inline>
+        </w:drawing>
+      </w:r>
+    </w:p>
+    <w:p>
+      <w:pPr>
+        <w:pStyle w:val="PargrafodaLista"/>
+        <w:numPr>
+          <w:ilvl w:val="0"/>
+          <w:numId w:val="3"/>
+        </w:numPr>
+        <w:spacing w:before="100" w:beforeAutospacing="1" w:after="100" w:afterAutospacing="1" w:line="240" w:lineRule="auto"/>
+        <w:rPr>
+          <w:rFonts w:eastAsia="Times New Roman" w:cs="Times New Roman"/>
+          <w:kern w:val="0"/>
+          <w:lang w:eastAsia="pt-BR"/>
+          <w14:ligatures w14:val="none"/>
+        </w:rPr>
+      </w:pPr>
+      <w:r>
+        <w:rPr>
+          <w:rFonts w:eastAsia="Times New Roman" w:cs="Times New Roman"/>
+          <w:kern w:val="0"/>
+          <w:lang w:eastAsia="pt-BR"/>
+          <w14:ligatures w14:val="none"/>
+        </w:rPr>
+        <w:t xml:space="preserve">Para continuarmos nosso tratamento, podemos </w:t>
+      </w:r>
+      <w:r>
+        <w:rPr>
+          <w:rFonts w:eastAsia="Times New Roman" w:cs="Times New Roman"/>
+          <w:kern w:val="0"/>
+          <w:lang w:eastAsia="pt-BR"/>
+          <w14:ligatures w14:val="none"/>
+        </w:rPr>
+        <w:t>mesclar</w:t>
+      </w:r>
+      <w:r>
+        <w:rPr>
+          <w:rFonts w:eastAsia="Times New Roman" w:cs="Times New Roman"/>
+          <w:kern w:val="0"/>
+          <w:lang w:eastAsia="pt-BR"/>
+          <w14:ligatures w14:val="none"/>
+        </w:rPr>
+        <w:t xml:space="preserve"> duas colunas: “Estado” e “País”, para isso, devemos fazer o seguinte:</w:t>
+      </w:r>
+    </w:p>
+    <w:p>
+      <w:pPr>
+        <w:pStyle w:val="PargrafodaLista"/>
+        <w:numPr>
+          <w:ilvl w:val="0"/>
+          <w:numId w:val="13"/>
+        </w:numPr>
+        <w:spacing w:before="100" w:beforeAutospacing="1" w:after="100" w:afterAutospacing="1" w:line="240" w:lineRule="auto"/>
+        <w:rPr>
+          <w:rFonts w:eastAsia="Times New Roman" w:cs="Times New Roman"/>
+          <w:kern w:val="0"/>
+          <w:lang w:eastAsia="pt-BR"/>
+          <w14:ligatures w14:val="none"/>
+        </w:rPr>
+      </w:pPr>
+      <w:r>
+        <w:rPr>
+          <w:rFonts w:eastAsia="Times New Roman" w:cs="Times New Roman"/>
+          <w:kern w:val="0"/>
+          <w:lang w:eastAsia="pt-BR"/>
+          <w14:ligatures w14:val="none"/>
+        </w:rPr>
+        <w:t xml:space="preserve">Clicamos nas </w:t>
+      </w:r>
+      <w:r>
+        <w:rPr>
+          <w:rFonts w:eastAsia="Times New Roman" w:cs="Times New Roman"/>
+          <w:kern w:val="0"/>
+          <w:lang w:eastAsia="pt-BR"/>
+          <w14:ligatures w14:val="none"/>
+        </w:rPr>
+        <w:t>duas colunas pressionando o botão “shift” do teclado;</w:t>
+      </w:r>
+    </w:p>
+    <w:p>
+      <w:pPr>
+        <w:pStyle w:val="PargrafodaLista"/>
+        <w:numPr>
+          <w:ilvl w:val="0"/>
+          <w:numId w:val="13"/>
+        </w:numPr>
+        <w:spacing w:before="100" w:beforeAutospacing="1" w:after="100" w:afterAutospacing="1" w:line="240" w:lineRule="auto"/>
+        <w:rPr>
+          <w:rFonts w:eastAsia="Times New Roman" w:cs="Times New Roman"/>
+          <w:kern w:val="0"/>
+          <w:lang w:eastAsia="pt-BR"/>
+          <w14:ligatures w14:val="none"/>
+        </w:rPr>
+      </w:pPr>
+      <w:r>
+        <w:rPr>
+          <w:rFonts w:eastAsia="Times New Roman" w:cs="Times New Roman"/>
+          <w:kern w:val="0"/>
+          <w:lang w:eastAsia="pt-BR"/>
+          <w14:ligatures w14:val="none"/>
+        </w:rPr>
+        <w:t xml:space="preserve">Vamos para página “Transformar” </w:t>
+      </w:r>
+      <w:r>
+        <w:rPr>
+          <w:rFonts w:eastAsia="Times New Roman" w:cs="Times New Roman"/>
+          <w:kern w:val="0"/>
+          <w:lang w:eastAsia="pt-BR"/>
+          <w14:ligatures w14:val="none"/>
+        </w:rPr>
+        <w:t>→ “Mesclar Colunas</w:t>
+      </w:r>
+      <w:r>
+        <w:rPr>
+          <w:rFonts w:eastAsia="Times New Roman" w:cs="Times New Roman"/>
+          <w:kern w:val="0"/>
+          <w:lang w:eastAsia="pt-BR"/>
+          <w14:ligatures w14:val="none"/>
+        </w:rPr>
+        <w:t>”</w:t>
+      </w:r>
+      <w:r>
+        <w:rPr>
+          <w:rFonts w:eastAsia="Times New Roman" w:cs="Times New Roman"/>
+          <w:kern w:val="0"/>
+          <w:lang w:eastAsia="pt-BR"/>
+          <w14:ligatures w14:val="none"/>
+        </w:rPr>
+        <w:t>.</w:t>
+      </w:r>
+    </w:p>
+    <w:p>
+      <w:pPr>
+        <w:pStyle w:val="PargrafodaLista"/>
+        <w:numPr>
+          <w:ilvl w:val="0"/>
+          <w:numId w:val="13"/>
+        </w:numPr>
+        <w:spacing w:before="100" w:beforeAutospacing="1" w:after="100" w:afterAutospacing="1" w:line="240" w:lineRule="auto"/>
+        <w:rPr>
+          <w:rFonts w:eastAsia="Times New Roman" w:cs="Times New Roman"/>
+          <w:kern w:val="0"/>
+          <w:lang w:eastAsia="pt-BR"/>
+          <w14:ligatures w14:val="none"/>
+        </w:rPr>
+      </w:pPr>
+      <w:r>
+        <w:rPr>
+          <w:rFonts w:eastAsia="Times New Roman" w:cs="Times New Roman"/>
+          <w:kern w:val="0"/>
+          <w:lang w:eastAsia="pt-BR"/>
+          <w14:ligatures w14:val="none"/>
+        </w:rPr>
+        <w:t>Após esse processo, abrirá um</w:t>
+      </w:r>
+      <w:r>
+        <w:rPr>
+          <w:rFonts w:eastAsia="Times New Roman" w:cs="Times New Roman"/>
+          <w:kern w:val="0"/>
+          <w:lang w:eastAsia="pt-BR"/>
+          <w14:ligatures w14:val="none"/>
+        </w:rPr>
+        <w:t>a</w:t>
+      </w:r>
+      <w:r>
+        <w:rPr>
+          <w:rFonts w:eastAsia="Times New Roman" w:cs="Times New Roman"/>
+          <w:kern w:val="0"/>
+          <w:lang w:eastAsia="pt-BR"/>
+          <w14:ligatures w14:val="none"/>
+        </w:rPr>
+        <w:t xml:space="preserve"> tela com a opção de separador, podemos escolher a opção </w:t>
+      </w:r>
+      <w:r>
+        <w:rPr>
+          <w:rFonts w:eastAsia="Times New Roman" w:cs="Times New Roman"/>
+          <w:kern w:val="0"/>
+          <w:lang w:eastAsia="pt-BR"/>
+          <w14:ligatures w14:val="none"/>
+        </w:rPr>
+        <w:t>“Personalizado” e colocamos uma “\”;</w:t>
+      </w:r>
+    </w:p>
+    <w:p>
+      <w:pPr>
+        <w:pStyle w:val="PargrafodaLista"/>
+        <w:numPr>
+          <w:ilvl w:val="0"/>
+          <w:numId w:val="13"/>
+        </w:numPr>
+        <w:spacing w:before="100" w:beforeAutospacing="1" w:after="100" w:afterAutospacing="1" w:line="240" w:lineRule="auto"/>
+        <w:rPr>
+          <w:rFonts w:eastAsia="Times New Roman" w:cs="Times New Roman"/>
+          <w:kern w:val="0"/>
+          <w:lang w:eastAsia="pt-BR"/>
+          <w14:ligatures w14:val="none"/>
+        </w:rPr>
+      </w:pPr>
+      <w:r>
+        <w:rPr>
+          <w:noProof/>
+          <w:lang w:eastAsia="pt-BR"/>
+        </w:rPr>
+        <w:lastRenderedPageBreak/>
+        <w:drawing>
+          <wp:anchor distT="0" distB="0" distL="114300" distR="114300" simplePos="0" relativeHeight="251683840" behindDoc="0" locked="0" layoutInCell="1" allowOverlap="1" wp14:anchorId="46E4AFC6" wp14:editId="494C0181">
+            <wp:simplePos x="0" y="0"/>
+            <wp:positionH relativeFrom="margin">
+              <wp:align>left</wp:align>
+            </wp:positionH>
+            <wp:positionV relativeFrom="paragraph">
+              <wp:posOffset>332464</wp:posOffset>
+            </wp:positionV>
+            <wp:extent cx="1864995" cy="1041400"/>
+            <wp:effectExtent l="0" t="0" r="1905" b="6350"/>
+            <wp:wrapSquare wrapText="bothSides"/>
+            <wp:docPr id="9" name="Imagem 9"/>
+            <wp:cNvGraphicFramePr>
+              <a:graphicFrameLocks xmlns:a="http://schemas.openxmlformats.org/drawingml/2006/main" noChangeAspect="1"/>
+            </wp:cNvGraphicFramePr>
+            <a:graphic xmlns:a="http://schemas.openxmlformats.org/drawingml/2006/main">
+              <a:graphicData uri="http://schemas.openxmlformats.org/drawingml/2006/picture">
+                <pic:pic xmlns:pic="http://schemas.openxmlformats.org/drawingml/2006/picture">
+                  <pic:nvPicPr>
+                    <pic:cNvPr id="0" name="Picture 7"/>
+                    <pic:cNvPicPr>
+                      <a:picLocks noChangeAspect="1" noChangeArrowheads="1"/>
+                    </pic:cNvPicPr>
+                  </pic:nvPicPr>
+                  <pic:blipFill>
+                    <a:blip r:embed="rId40">
+                      <a:extLst>
+                        <a:ext uri="{28A0092B-C50C-407E-A947-70E740481C1C}">
+                          <a14:useLocalDpi xmlns:a14="http://schemas.microsoft.com/office/drawing/2010/main" val="0"/>
+                        </a:ext>
+                      </a:extLst>
+                    </a:blip>
+                    <a:srcRect/>
+                    <a:stretch>
+                      <a:fillRect/>
+                    </a:stretch>
+                  </pic:blipFill>
+                  <pic:spPr bwMode="auto">
+                    <a:xfrm>
+                      <a:off x="0" y="0"/>
+                      <a:ext cx="1864995" cy="1041400"/>
+                    </a:xfrm>
+                    <a:prstGeom prst="rect">
+                      <a:avLst/>
+                    </a:prstGeom>
+                    <a:noFill/>
+                    <a:ln>
+                      <a:noFill/>
+                    </a:ln>
+                  </pic:spPr>
+                </pic:pic>
+              </a:graphicData>
+            </a:graphic>
+            <wp14:sizeRelH relativeFrom="margin">
+              <wp14:pctWidth>0</wp14:pctWidth>
+            </wp14:sizeRelH>
+            <wp14:sizeRelV relativeFrom="margin">
+              <wp14:pctHeight>0</wp14:pctHeight>
+            </wp14:sizeRelV>
+          </wp:anchor>
+        </w:drawing>
+      </w:r>
+      <w:r>
+        <w:rPr>
+          <w:rFonts w:eastAsia="Times New Roman" w:cs="Times New Roman"/>
+          <w:kern w:val="0"/>
+          <w:lang w:eastAsia="pt-BR"/>
+          <w14:ligatures w14:val="none"/>
+        </w:rPr>
+        <w:t>Por fim, renomeamos o nome da coluna para “Estado\País”.</w:t>
+      </w:r>
+    </w:p>
+    <w:p>
+      <w:pPr>
+        <w:spacing w:before="100" w:beforeAutospacing="1" w:after="100" w:afterAutospacing="1" w:line="240" w:lineRule="auto"/>
+        <w:rPr>
+          <w:rFonts w:ascii="Times New Roman" w:eastAsia="Times New Roman" w:hAnsi="Times New Roman" w:cs="Times New Roman"/>
+          <w:kern w:val="0"/>
+          <w:lang w:eastAsia="pt-BR"/>
+          <w14:ligatures w14:val="none"/>
+        </w:rPr>
+      </w:pPr>
+      <w:r>
+        <w:rPr>
+          <w:rFonts w:ascii="Times New Roman" w:eastAsia="Times New Roman" w:hAnsi="Times New Roman" w:cs="Times New Roman"/>
+          <w:noProof/>
+          <w:kern w:val="0"/>
+          <w:lang w:eastAsia="pt-BR"/>
+          <w14:ligatures w14:val="none"/>
+        </w:rPr>
+        <w:drawing>
+          <wp:inline distT="0" distB="0" distL="0" distR="0" wp14:anchorId="40DB7366" wp14:editId="5215340D">
+            <wp:extent cx="4654781" cy="978011"/>
+            <wp:effectExtent l="0" t="0" r="0" b="8255"/>
+            <wp:docPr id="11" name="Imagem 11"/>
+            <wp:cNvGraphicFramePr>
+              <a:graphicFrameLocks xmlns:a="http://schemas.openxmlformats.org/drawingml/2006/main" noChangeAspect="1"/>
+            </wp:cNvGraphicFramePr>
+            <a:graphic xmlns:a="http://schemas.openxmlformats.org/drawingml/2006/main">
+              <a:graphicData uri="http://schemas.openxmlformats.org/drawingml/2006/picture">
+                <pic:pic xmlns:pic="http://schemas.openxmlformats.org/drawingml/2006/picture">
+                  <pic:nvPicPr>
+                    <pic:cNvPr id="0" name="Picture 14"/>
+                    <pic:cNvPicPr>
+                      <a:picLocks noChangeAspect="1" noChangeArrowheads="1"/>
+                    </pic:cNvPicPr>
+                  </pic:nvPicPr>
+                  <pic:blipFill>
+                    <a:blip r:embed="rId41">
+                      <a:extLst>
+                        <a:ext uri="{28A0092B-C50C-407E-A947-70E740481C1C}">
+                          <a14:useLocalDpi xmlns:a14="http://schemas.microsoft.com/office/drawing/2010/main" val="0"/>
+                        </a:ext>
+                      </a:extLst>
+                    </a:blip>
+                    <a:srcRect/>
+                    <a:stretch>
+                      <a:fillRect/>
+                    </a:stretch>
+                  </pic:blipFill>
+                  <pic:spPr bwMode="auto">
+                    <a:xfrm>
+                      <a:off x="0" y="0"/>
+                      <a:ext cx="4654781" cy="978011"/>
+                    </a:xfrm>
+                    <a:prstGeom prst="rect">
+                      <a:avLst/>
+                    </a:prstGeom>
+                    <a:noFill/>
+                    <a:ln>
+                      <a:noFill/>
+                    </a:ln>
+                  </pic:spPr>
+                </pic:pic>
+              </a:graphicData>
+            </a:graphic>
+          </wp:inline>
+        </w:drawing>
+      </w:r>
+    </w:p>
+    <w:p>
+      <w:pPr>
+        <w:spacing w:before="100" w:beforeAutospacing="1" w:after="100" w:afterAutospacing="1" w:line="240" w:lineRule="auto"/>
+        <w:rPr>
+          <w:rFonts w:ascii="Times New Roman" w:eastAsia="Times New Roman" w:hAnsi="Times New Roman" w:cs="Times New Roman"/>
+          <w:kern w:val="0"/>
+          <w:lang w:eastAsia="pt-BR"/>
+          <w14:ligatures w14:val="none"/>
+        </w:rPr>
+      </w:pPr>
+      <w:r>
+        <w:rPr>
+          <w:rFonts w:ascii="Times New Roman" w:eastAsia="Times New Roman" w:hAnsi="Times New Roman" w:cs="Times New Roman"/>
+          <w:noProof/>
+          <w:kern w:val="0"/>
+          <w:lang w:eastAsia="pt-BR"/>
+          <w14:ligatures w14:val="none"/>
+        </w:rPr>
+        <w:drawing>
+          <wp:anchor distT="0" distB="0" distL="114300" distR="114300" simplePos="0" relativeHeight="251684864" behindDoc="0" locked="0" layoutInCell="1" allowOverlap="1" wp14:anchorId="147F71D9" wp14:editId="73798810">
+            <wp:simplePos x="0" y="0"/>
+            <wp:positionH relativeFrom="column">
+              <wp:posOffset>3976</wp:posOffset>
+            </wp:positionH>
+            <wp:positionV relativeFrom="paragraph">
+              <wp:posOffset>-2071</wp:posOffset>
+            </wp:positionV>
+            <wp:extent cx="4236148" cy="1892410"/>
+            <wp:effectExtent l="0" t="0" r="0" b="0"/>
+            <wp:wrapSquare wrapText="bothSides"/>
+            <wp:docPr id="12" name="Imagem 12"/>
+            <wp:cNvGraphicFramePr>
+              <a:graphicFrameLocks xmlns:a="http://schemas.openxmlformats.org/drawingml/2006/main" noChangeAspect="1"/>
+            </wp:cNvGraphicFramePr>
+            <a:graphic xmlns:a="http://schemas.openxmlformats.org/drawingml/2006/main">
+              <a:graphicData uri="http://schemas.openxmlformats.org/drawingml/2006/picture">
+                <pic:pic xmlns:pic="http://schemas.openxmlformats.org/drawingml/2006/picture">
+                  <pic:nvPicPr>
+                    <pic:cNvPr id="0" name="Picture 16"/>
+                    <pic:cNvPicPr>
+                      <a:picLocks noChangeAspect="1" noChangeArrowheads="1"/>
+                    </pic:cNvPicPr>
+                  </pic:nvPicPr>
+                  <pic:blipFill>
+                    <a:blip r:embed="rId42">
+                      <a:extLst>
+                        <a:ext uri="{28A0092B-C50C-407E-A947-70E740481C1C}">
+                          <a14:useLocalDpi xmlns:a14="http://schemas.microsoft.com/office/drawing/2010/main" val="0"/>
+                        </a:ext>
+                      </a:extLst>
+                    </a:blip>
+                    <a:srcRect/>
+                    <a:stretch>
+                      <a:fillRect/>
+                    </a:stretch>
+                  </pic:blipFill>
+                  <pic:spPr bwMode="auto">
+                    <a:xfrm>
+                      <a:off x="0" y="0"/>
+                      <a:ext cx="4236148" cy="1892410"/>
+                    </a:xfrm>
+                    <a:prstGeom prst="rect">
+                      <a:avLst/>
+                    </a:prstGeom>
+                    <a:noFill/>
+                    <a:ln>
+                      <a:noFill/>
+                    </a:ln>
+                  </pic:spPr>
+                </pic:pic>
+              </a:graphicData>
+            </a:graphic>
+          </wp:anchor>
+        </w:drawing>
+      </w:r>
+    </w:p>
+    <w:p>
+      <w:pPr>
+        <w:spacing w:before="100" w:beforeAutospacing="1" w:after="100" w:afterAutospacing="1" w:line="240" w:lineRule="auto"/>
+        <w:rPr>
+          <w:rFonts w:ascii="Times New Roman" w:eastAsia="Times New Roman" w:hAnsi="Times New Roman" w:cs="Times New Roman"/>
+          <w:kern w:val="0"/>
+          <w:lang w:eastAsia="pt-BR"/>
+          <w14:ligatures w14:val="none"/>
+        </w:rPr>
+      </w:pPr>
+      <w:r>
+        <w:rPr>
+          <w:rFonts w:ascii="Times New Roman" w:eastAsia="Times New Roman" w:hAnsi="Times New Roman" w:cs="Times New Roman"/>
+          <w:kern w:val="0"/>
+          <w:lang w:eastAsia="pt-BR"/>
+          <w14:ligatures w14:val="none"/>
+        </w:rPr>
+        <w:drawing>
+          <wp:inline distT="0" distB="0" distL="0" distR="0" wp14:anchorId="337EF6B0" wp14:editId="28CA924F">
+            <wp:extent cx="1581371" cy="543001"/>
+            <wp:effectExtent l="0" t="0" r="0" b="9525"/>
+            <wp:docPr id="13" name="Imagem 13"/>
+            <wp:cNvGraphicFramePr>
+              <a:graphicFrameLocks xmlns:a="http://schemas.openxmlformats.org/drawingml/2006/main" noChangeAspect="1"/>
+            </wp:cNvGraphicFramePr>
+            <a:graphic xmlns:a="http://schemas.openxmlformats.org/drawingml/2006/main">
+              <a:graphicData uri="http://schemas.openxmlformats.org/drawingml/2006/picture">
+                <pic:pic xmlns:pic="http://schemas.openxmlformats.org/drawingml/2006/picture">
+                  <pic:nvPicPr>
+                    <pic:cNvPr id="1" name=""/>
+                    <pic:cNvPicPr/>
+                  </pic:nvPicPr>
+                  <pic:blipFill>
+                    <a:blip r:embed="rId43"/>
+                    <a:stretch>
+                      <a:fillRect/>
+                    </a:stretch>
+                  </pic:blipFill>
+                  <pic:spPr>
+                    <a:xfrm>
+                      <a:off x="0" y="0"/>
+                      <a:ext cx="1581371" cy="543001"/>
+                    </a:xfrm>
+                    <a:prstGeom prst="rect">
+                      <a:avLst/>
+                    </a:prstGeom>
+                  </pic:spPr>
+                </pic:pic>
+              </a:graphicData>
+            </a:graphic>
+          </wp:inline>
+        </w:drawing>
+      </w:r>
+    </w:p>
+    <w:p>
+      <w:pPr>
+        <w:spacing w:before="100" w:beforeAutospacing="1" w:after="100" w:afterAutospacing="1" w:line="240" w:lineRule="auto"/>
+        <w:ind w:left="360"/>
+        <w:rPr>
+          <w:rFonts w:eastAsia="Times New Roman" w:cs="Times New Roman"/>
+          <w:kern w:val="0"/>
+          <w:lang w:eastAsia="pt-BR"/>
+          <w14:ligatures w14:val="none"/>
+        </w:rPr>
+      </w:pPr>
+    </w:p>
+    <w:p>
+      <w:pPr>
+        <w:spacing w:before="100" w:beforeAutospacing="1" w:after="100" w:afterAutospacing="1" w:line="240" w:lineRule="auto"/>
+        <w:ind w:left="360"/>
+        <w:rPr>
+          <w:rFonts w:eastAsia="Times New Roman" w:cs="Times New Roman"/>
+          <w:kern w:val="0"/>
+          <w:lang w:eastAsia="pt-BR"/>
+          <w14:ligatures w14:val="none"/>
+        </w:rPr>
+      </w:pPr>
+    </w:p>
+    <w:p>
+      <w:pPr>
+        <w:spacing w:before="100" w:beforeAutospacing="1" w:after="100" w:afterAutospacing="1" w:line="240" w:lineRule="auto"/>
+        <w:ind w:left="360"/>
+        <w:rPr>
+          <w:rFonts w:eastAsia="Times New Roman" w:cs="Times New Roman"/>
+          <w:kern w:val="0"/>
+          <w:lang w:eastAsia="pt-BR"/>
+          <w14:ligatures w14:val="none"/>
+        </w:rPr>
+      </w:pPr>
+    </w:p>
+    <w:p>
+      <w:pPr>
+        <w:spacing w:before="100" w:beforeAutospacing="1" w:after="100" w:afterAutospacing="1" w:line="240" w:lineRule="auto"/>
+        <w:ind w:left="360"/>
+        <w:rPr>
+          <w:rFonts w:eastAsia="Times New Roman" w:cs="Times New Roman"/>
+          <w:kern w:val="0"/>
+          <w:lang w:eastAsia="pt-BR"/>
+          <w14:ligatures w14:val="none"/>
+        </w:rPr>
+      </w:pPr>
+      <w:r>
+        <w:rPr>
+          <w:rFonts w:eastAsia="Times New Roman" w:cs="Times New Roman"/>
+          <w:kern w:val="0"/>
+          <w:lang w:eastAsia="pt-BR"/>
+          <w14:ligatures w14:val="none"/>
+        </w:rPr>
+        <w:t xml:space="preserve">Por fim, terminamos a parte </w:t>
+      </w:r>
+      <w:r>
+        <w:rPr>
+          <w:rFonts w:eastAsia="Times New Roman" w:cs="Times New Roman"/>
+          <w:kern w:val="0"/>
+          <w:lang w:eastAsia="pt-BR"/>
+          <w14:ligatures w14:val="none"/>
+        </w:rPr>
+        <w:t>dos tratamentos para a tabela principal, agora, o próximo tópico será a respeito da criação de uma tabela para um calendário dinâmico.</w:t>
+      </w:r>
+    </w:p>
+    <w:p>
+      <w:pPr>
+        <w:spacing w:before="100" w:beforeAutospacing="1" w:after="100" w:afterAutospacing="1" w:line="240" w:lineRule="auto"/>
+      </w:pPr>
+      <w:r>
+        <w:pict w14:anchorId="57EF8D48">
+          <v:rect id="_x0000_i1042" style="width:518.05pt;height:.05pt" o:hrpct="990" o:hralign="center" o:hrstd="t" o:hr="t" fillcolor="#a0a0a0" stroked="f"/>
+        </w:pict>
+      </w:r>
+    </w:p>
+    <w:p>
+      <w:pPr>
+        <w:spacing w:before="100" w:beforeAutospacing="1" w:after="100" w:afterAutospacing="1" w:line="240" w:lineRule="auto"/>
+        <w:rPr>
+          <w:rFonts w:eastAsia="Times New Roman" w:cs="Times New Roman"/>
+          <w:kern w:val="0"/>
+          <w:lang w:eastAsia="pt-BR"/>
+          <w14:ligatures w14:val="none"/>
         </w:rPr>
       </w:pPr>
     </w:p>
     <w:sectPr>
-      <w:footerReference w:type="default" r:id="rId37"/>
+      <w:footerReference w:type="default" r:id="rId44"/>
       <w:pgSz w:w="11906" w:h="16838"/>
       <w:pgMar w:top="720" w:right="720" w:bottom="720" w:left="720" w:header="708" w:footer="708" w:gutter="0"/>
       <w:cols w:space="708"/>
@@ -3962,7 +4837,7 @@
 </file>
 
 <file path=word/endnotes.xml><?xml version="1.0" encoding="utf-8"?>
-<w:endnotes xmlns:wpc="http://schemas.microsoft.com/office/word/2010/wordprocessingCanvas" xmlns:cx="http://schemas.microsoft.com/office/drawing/2014/chartex" xmlns:cx1="http://schemas.microsoft.com/office/drawing/2015/9/8/chartex" xmlns:cx2="http://schemas.microsoft.com/office/drawing/2015/10/21/chartex" xmlns:cx3="http://schemas.microsoft.com/office/drawing/2016/5/9/chartex" xmlns:cx4="http://schemas.microsoft.com/office/drawing/2016/5/10/chartex" xmlns:cx5="http://schemas.microsoft.com/office/drawing/2016/5/11/chartex" xmlns:cx6="http://schemas.microsoft.com/office/drawing/2016/5/12/chartex" xmlns:cx7="http://schemas.microsoft.com/office/drawing/2016/5/13/chartex" xmlns:cx8="http://schemas.microsoft.com/office/drawing/2016/5/14/chartex" xmlns:mc="http://schemas.openxmlformats.org/markup-compatibility/2006" xmlns:aink="http://schemas.microsoft.com/office/drawing/2016/ink" xmlns:am3d="http://schemas.microsoft.com/office/drawing/2017/model3d" xmlns:o="urn:schemas-microsoft-com:office:office" xmlns:oel="http://schemas.microsoft.com/office/2019/extlst" xmlns:r="http://schemas.openxmlformats.org/officeDocument/2006/relationships" xmlns:m="http://schemas.openxmlformats.org/officeDocument/2006/math" xmlns:v="urn:schemas-microsoft-com:vml" xmlns:wp14="http://schemas.microsoft.com/office/word/2010/wordprocessingDrawing" xmlns:wp="http://schemas.openxmlformats.org/drawingml/2006/wordprocessingDrawing" xmlns:w10="urn:schemas-microsoft-com:office:word" xmlns:w="http://schemas.openxmlformats.org/wordprocessingml/2006/main" xmlns:w14="http://schemas.microsoft.com/office/word/2010/wordml" xmlns:w15="http://schemas.microsoft.com/office/word/2012/wordml" xmlns:w16cex="http://schemas.microsoft.com/office/word/2018/wordml/cex" xmlns:w16cid="http://schemas.microsoft.com/office/word/2016/wordml/cid" xmlns:w16="http://schemas.microsoft.com/office/word/2018/wordml" xmlns:w16du="http://schemas.microsoft.com/office/word/2023/wordml/word16du" xmlns:w16sdtdh="http://schemas.microsoft.com/office/word/2020/wordml/sdtdatahash" xmlns:w16sdtfl="http://schemas.microsoft.com/office/word/2024/wordml/sdtformatlock" xmlns:w16se="http://schemas.microsoft.com/office/word/2015/wordml/symex" xmlns:wpg="http://schemas.microsoft.com/office/word/2010/wordprocessingGroup" xmlns:wpi="http://schemas.microsoft.com/office/word/2010/wordprocessingInk" xmlns:wne="http://schemas.microsoft.com/office/word/2006/wordml" xmlns:wps="http://schemas.microsoft.com/office/word/2010/wordprocessingShape" mc:Ignorable="w14 w15 w16se w16cid w16 w16cex w16sdtdh w16sdtfl w16du wp14">
+<w:endnotes xmlns:wpc="http://schemas.microsoft.com/office/word/2010/wordprocessingCanvas" xmlns:cx="http://schemas.microsoft.com/office/drawing/2014/chartex" xmlns:cx1="http://schemas.microsoft.com/office/drawing/2015/9/8/chartex" xmlns:cx2="http://schemas.microsoft.com/office/drawing/2015/10/21/chartex" xmlns:cx3="http://schemas.microsoft.com/office/drawing/2016/5/9/chartex" xmlns:cx4="http://schemas.microsoft.com/office/drawing/2016/5/10/chartex" xmlns:cx5="http://schemas.microsoft.com/office/drawing/2016/5/11/chartex" xmlns:cx6="http://schemas.microsoft.com/office/drawing/2016/5/12/chartex" xmlns:cx7="http://schemas.microsoft.com/office/drawing/2016/5/13/chartex" xmlns:cx8="http://schemas.microsoft.com/office/drawing/2016/5/14/chartex" xmlns:mc="http://schemas.openxmlformats.org/markup-compatibility/2006" xmlns:aink="http://schemas.microsoft.com/office/drawing/2016/ink" xmlns:am3d="http://schemas.microsoft.com/office/drawing/2017/model3d" xmlns:o="urn:schemas-microsoft-com:office:office" xmlns:r="http://schemas.openxmlformats.org/officeDocument/2006/relationships" xmlns:m="http://schemas.openxmlformats.org/officeDocument/2006/math" xmlns:v="urn:schemas-microsoft-com:vml" xmlns:wp14="http://schemas.microsoft.com/office/word/2010/wordprocessingDrawing" xmlns:wp="http://schemas.openxmlformats.org/drawingml/2006/wordprocessingDrawing" xmlns:w10="urn:schemas-microsoft-com:office:word" xmlns:w="http://schemas.openxmlformats.org/wordprocessingml/2006/main" xmlns:w14="http://schemas.microsoft.com/office/word/2010/wordml" xmlns:w15="http://schemas.microsoft.com/office/word/2012/wordml" xmlns:w16cex="http://schemas.microsoft.com/office/word/2018/wordml/cex" xmlns:w16cid="http://schemas.microsoft.com/office/word/2016/wordml/cid" xmlns:w16="http://schemas.microsoft.com/office/word/2018/wordml" xmlns:w16sdtdh="http://schemas.microsoft.com/office/word/2020/wordml/sdtdatahash" xmlns:w16se="http://schemas.microsoft.com/office/word/2015/wordml/symex" xmlns:wpg="http://schemas.microsoft.com/office/word/2010/wordprocessingGroup" xmlns:wpi="http://schemas.microsoft.com/office/word/2010/wordprocessingInk" xmlns:wne="http://schemas.microsoft.com/office/word/2006/wordml" xmlns:wps="http://schemas.microsoft.com/office/word/2010/wordprocessingShape" mc:Ignorable="w14 w15 w16se w16cid w16 w16cex w16sdtdh wp14">
   <w:endnote w:type="separator" w:id="-1">
     <w:p>
       <w:pPr>
@@ -3987,7 +4862,7 @@
 </file>
 
 <file path=word/footer1.xml><?xml version="1.0" encoding="utf-8"?>
-<w:ftr xmlns:wpc="http://schemas.microsoft.com/office/word/2010/wordprocessingCanvas" xmlns:cx="http://schemas.microsoft.com/office/drawing/2014/chartex" xmlns:cx1="http://schemas.microsoft.com/office/drawing/2015/9/8/chartex" xmlns:cx2="http://schemas.microsoft.com/office/drawing/2015/10/21/chartex" xmlns:cx3="http://schemas.microsoft.com/office/drawing/2016/5/9/chartex" xmlns:cx4="http://schemas.microsoft.com/office/drawing/2016/5/10/chartex" xmlns:cx5="http://schemas.microsoft.com/office/drawing/2016/5/11/chartex" xmlns:cx6="http://schemas.microsoft.com/office/drawing/2016/5/12/chartex" xmlns:cx7="http://schemas.microsoft.com/office/drawing/2016/5/13/chartex" xmlns:cx8="http://schemas.microsoft.com/office/drawing/2016/5/14/chartex" xmlns:mc="http://schemas.openxmlformats.org/markup-compatibility/2006" xmlns:aink="http://schemas.microsoft.com/office/drawing/2016/ink" xmlns:am3d="http://schemas.microsoft.com/office/drawing/2017/model3d" xmlns:o="urn:schemas-microsoft-com:office:office" xmlns:oel="http://schemas.microsoft.com/office/2019/extlst" xmlns:r="http://schemas.openxmlformats.org/officeDocument/2006/relationships" xmlns:m="http://schemas.openxmlformats.org/officeDocument/2006/math" xmlns:v="urn:schemas-microsoft-com:vml" xmlns:wp14="http://schemas.microsoft.com/office/word/2010/wordprocessingDrawing" xmlns:wp="http://schemas.openxmlformats.org/drawingml/2006/wordprocessingDrawing" xmlns:w10="urn:schemas-microsoft-com:office:word" xmlns:w="http://schemas.openxmlformats.org/wordprocessingml/2006/main" xmlns:w14="http://schemas.microsoft.com/office/word/2010/wordml" xmlns:w15="http://schemas.microsoft.com/office/word/2012/wordml" xmlns:w16cex="http://schemas.microsoft.com/office/word/2018/wordml/cex" xmlns:w16cid="http://schemas.microsoft.com/office/word/2016/wordml/cid" xmlns:w16="http://schemas.microsoft.com/office/word/2018/wordml" xmlns:w16du="http://schemas.microsoft.com/office/word/2023/wordml/word16du" xmlns:w16sdtdh="http://schemas.microsoft.com/office/word/2020/wordml/sdtdatahash" xmlns:w16sdtfl="http://schemas.microsoft.com/office/word/2024/wordml/sdtformatlock" xmlns:w16se="http://schemas.microsoft.com/office/word/2015/wordml/symex" xmlns:wpg="http://schemas.microsoft.com/office/word/2010/wordprocessingGroup" xmlns:wpi="http://schemas.microsoft.com/office/word/2010/wordprocessingInk" xmlns:wne="http://schemas.microsoft.com/office/word/2006/wordml" xmlns:wps="http://schemas.microsoft.com/office/word/2010/wordprocessingShape" mc:Ignorable="w14 w15 w16se w16cid w16 w16cex w16sdtdh w16sdtfl w16du wp14">
+<w:ftr xmlns:wpc="http://schemas.microsoft.com/office/word/2010/wordprocessingCanvas" xmlns:cx="http://schemas.microsoft.com/office/drawing/2014/chartex" xmlns:cx1="http://schemas.microsoft.com/office/drawing/2015/9/8/chartex" xmlns:cx2="http://schemas.microsoft.com/office/drawing/2015/10/21/chartex" xmlns:cx3="http://schemas.microsoft.com/office/drawing/2016/5/9/chartex" xmlns:cx4="http://schemas.microsoft.com/office/drawing/2016/5/10/chartex" xmlns:cx5="http://schemas.microsoft.com/office/drawing/2016/5/11/chartex" xmlns:cx6="http://schemas.microsoft.com/office/drawing/2016/5/12/chartex" xmlns:cx7="http://schemas.microsoft.com/office/drawing/2016/5/13/chartex" xmlns:cx8="http://schemas.microsoft.com/office/drawing/2016/5/14/chartex" xmlns:mc="http://schemas.openxmlformats.org/markup-compatibility/2006" xmlns:aink="http://schemas.microsoft.com/office/drawing/2016/ink" xmlns:am3d="http://schemas.microsoft.com/office/drawing/2017/model3d" xmlns:o="urn:schemas-microsoft-com:office:office" xmlns:r="http://schemas.openxmlformats.org/officeDocument/2006/relationships" xmlns:m="http://schemas.openxmlformats.org/officeDocument/2006/math" xmlns:v="urn:schemas-microsoft-com:vml" xmlns:wp14="http://schemas.microsoft.com/office/word/2010/wordprocessingDrawing" xmlns:wp="http://schemas.openxmlformats.org/drawingml/2006/wordprocessingDrawing" xmlns:w10="urn:schemas-microsoft-com:office:word" xmlns:w="http://schemas.openxmlformats.org/wordprocessingml/2006/main" xmlns:w14="http://schemas.microsoft.com/office/word/2010/wordml" xmlns:w15="http://schemas.microsoft.com/office/word/2012/wordml" xmlns:w16cex="http://schemas.microsoft.com/office/word/2018/wordml/cex" xmlns:w16cid="http://schemas.microsoft.com/office/word/2016/wordml/cid" xmlns:w16="http://schemas.microsoft.com/office/word/2018/wordml" xmlns:w16sdtdh="http://schemas.microsoft.com/office/word/2020/wordml/sdtdatahash" xmlns:w16se="http://schemas.microsoft.com/office/word/2015/wordml/symex" xmlns:wpg="http://schemas.microsoft.com/office/word/2010/wordprocessingGroup" xmlns:wpi="http://schemas.microsoft.com/office/word/2010/wordprocessingInk" xmlns:wne="http://schemas.microsoft.com/office/word/2006/wordml" xmlns:wps="http://schemas.microsoft.com/office/word/2010/wordprocessingShape" mc:Ignorable="w14 w15 w16se w16cid w16 w16cex w16sdtdh wp14">
   <w:sdt>
     <w:sdtPr>
       <w:id w:val="824709462"/>
@@ -3996,6 +4871,7 @@
         <w:docPartUnique/>
       </w:docPartObj>
     </w:sdtPr>
+    <w:sdtEndPr/>
     <w:sdtContent>
       <w:p>
         <w:pPr>
@@ -4029,7 +4905,7 @@
 </file>
 
 <file path=word/footnotes.xml><?xml version="1.0" encoding="utf-8"?>
-<w:footnotes xmlns:wpc="http://schemas.microsoft.com/office/word/2010/wordprocessingCanvas" xmlns:cx="http://schemas.microsoft.com/office/drawing/2014/chartex" xmlns:cx1="http://schemas.microsoft.com/office/drawing/2015/9/8/chartex" xmlns:cx2="http://schemas.microsoft.com/office/drawing/2015/10/21/chartex" xmlns:cx3="http://schemas.microsoft.com/office/drawing/2016/5/9/chartex" xmlns:cx4="http://schemas.microsoft.com/office/drawing/2016/5/10/chartex" xmlns:cx5="http://schemas.microsoft.com/office/drawing/2016/5/11/chartex" xmlns:cx6="http://schemas.microsoft.com/office/drawing/2016/5/12/chartex" xmlns:cx7="http://schemas.microsoft.com/office/drawing/2016/5/13/chartex" xmlns:cx8="http://schemas.microsoft.com/office/drawing/2016/5/14/chartex" xmlns:mc="http://schemas.openxmlformats.org/markup-compatibility/2006" xmlns:aink="http://schemas.microsoft.com/office/drawing/2016/ink" xmlns:am3d="http://schemas.microsoft.com/office/drawing/2017/model3d" xmlns:o="urn:schemas-microsoft-com:office:office" xmlns:oel="http://schemas.microsoft.com/office/2019/extlst" xmlns:r="http://schemas.openxmlformats.org/officeDocument/2006/relationships" xmlns:m="http://schemas.openxmlformats.org/officeDocument/2006/math" xmlns:v="urn:schemas-microsoft-com:vml" xmlns:wp14="http://schemas.microsoft.com/office/word/2010/wordprocessingDrawing" xmlns:wp="http://schemas.openxmlformats.org/drawingml/2006/wordprocessingDrawing" xmlns:w10="urn:schemas-microsoft-com:office:word" xmlns:w="http://schemas.openxmlformats.org/wordprocessingml/2006/main" xmlns:w14="http://schemas.microsoft.com/office/word/2010/wordml" xmlns:w15="http://schemas.microsoft.com/office/word/2012/wordml" xmlns:w16cex="http://schemas.microsoft.com/office/word/2018/wordml/cex" xmlns:w16cid="http://schemas.microsoft.com/office/word/2016/wordml/cid" xmlns:w16="http://schemas.microsoft.com/office/word/2018/wordml" xmlns:w16du="http://schemas.microsoft.com/office/word/2023/wordml/word16du" xmlns:w16sdtdh="http://schemas.microsoft.com/office/word/2020/wordml/sdtdatahash" xmlns:w16sdtfl="http://schemas.microsoft.com/office/word/2024/wordml/sdtformatlock" xmlns:w16se="http://schemas.microsoft.com/office/word/2015/wordml/symex" xmlns:wpg="http://schemas.microsoft.com/office/word/2010/wordprocessingGroup" xmlns:wpi="http://schemas.microsoft.com/office/word/2010/wordprocessingInk" xmlns:wne="http://schemas.microsoft.com/office/word/2006/wordml" xmlns:wps="http://schemas.microsoft.com/office/word/2010/wordprocessingShape" mc:Ignorable="w14 w15 w16se w16cid w16 w16cex w16sdtdh w16sdtfl w16du wp14">
+<w:footnotes xmlns:wpc="http://schemas.microsoft.com/office/word/2010/wordprocessingCanvas" xmlns:cx="http://schemas.microsoft.com/office/drawing/2014/chartex" xmlns:cx1="http://schemas.microsoft.com/office/drawing/2015/9/8/chartex" xmlns:cx2="http://schemas.microsoft.com/office/drawing/2015/10/21/chartex" xmlns:cx3="http://schemas.microsoft.com/office/drawing/2016/5/9/chartex" xmlns:cx4="http://schemas.microsoft.com/office/drawing/2016/5/10/chartex" xmlns:cx5="http://schemas.microsoft.com/office/drawing/2016/5/11/chartex" xmlns:cx6="http://schemas.microsoft.com/office/drawing/2016/5/12/chartex" xmlns:cx7="http://schemas.microsoft.com/office/drawing/2016/5/13/chartex" xmlns:cx8="http://schemas.microsoft.com/office/drawing/2016/5/14/chartex" xmlns:mc="http://schemas.openxmlformats.org/markup-compatibility/2006" xmlns:aink="http://schemas.microsoft.com/office/drawing/2016/ink" xmlns:am3d="http://schemas.microsoft.com/office/drawing/2017/model3d" xmlns:o="urn:schemas-microsoft-com:office:office" xmlns:r="http://schemas.openxmlformats.org/officeDocument/2006/relationships" xmlns:m="http://schemas.openxmlformats.org/officeDocument/2006/math" xmlns:v="urn:schemas-microsoft-com:vml" xmlns:wp14="http://schemas.microsoft.com/office/word/2010/wordprocessingDrawing" xmlns:wp="http://schemas.openxmlformats.org/drawingml/2006/wordprocessingDrawing" xmlns:w10="urn:schemas-microsoft-com:office:word" xmlns:w="http://schemas.openxmlformats.org/wordprocessingml/2006/main" xmlns:w14="http://schemas.microsoft.com/office/word/2010/wordml" xmlns:w15="http://schemas.microsoft.com/office/word/2012/wordml" xmlns:w16cex="http://schemas.microsoft.com/office/word/2018/wordml/cex" xmlns:w16cid="http://schemas.microsoft.com/office/word/2016/wordml/cid" xmlns:w16="http://schemas.microsoft.com/office/word/2018/wordml" xmlns:w16sdtdh="http://schemas.microsoft.com/office/word/2020/wordml/sdtdatahash" xmlns:w16se="http://schemas.microsoft.com/office/word/2015/wordml/symex" xmlns:wpg="http://schemas.microsoft.com/office/word/2010/wordprocessingGroup" xmlns:wpi="http://schemas.microsoft.com/office/word/2010/wordprocessingInk" xmlns:wne="http://schemas.microsoft.com/office/word/2006/wordml" xmlns:wps="http://schemas.microsoft.com/office/word/2010/wordprocessingShape" mc:Ignorable="w14 w15 w16se w16cid w16 w16cex w16sdtdh wp14">
   <w:footnote w:type="separator" w:id="-1">
     <w:p>
       <w:pPr>
@@ -4054,7 +4930,7 @@
 </file>
 
 <file path=word/numbering.xml><?xml version="1.0" encoding="utf-8"?>
-<w:numbering xmlns:wpc="http://schemas.microsoft.com/office/word/2010/wordprocessingCanvas" xmlns:cx="http://schemas.microsoft.com/office/drawing/2014/chartex" xmlns:cx1="http://schemas.microsoft.com/office/drawing/2015/9/8/chartex" xmlns:cx2="http://schemas.microsoft.com/office/drawing/2015/10/21/chartex" xmlns:cx3="http://schemas.microsoft.com/office/drawing/2016/5/9/chartex" xmlns:cx4="http://schemas.microsoft.com/office/drawing/2016/5/10/chartex" xmlns:cx5="http://schemas.microsoft.com/office/drawing/2016/5/11/chartex" xmlns:cx6="http://schemas.microsoft.com/office/drawing/2016/5/12/chartex" xmlns:cx7="http://schemas.microsoft.com/office/drawing/2016/5/13/chartex" xmlns:cx8="http://schemas.microsoft.com/office/drawing/2016/5/14/chartex" xmlns:mc="http://schemas.openxmlformats.org/markup-compatibility/2006" xmlns:aink="http://schemas.microsoft.com/office/drawing/2016/ink" xmlns:am3d="http://schemas.microsoft.com/office/drawing/2017/model3d" xmlns:o="urn:schemas-microsoft-com:office:office" xmlns:oel="http://schemas.microsoft.com/office/2019/extlst" xmlns:r="http://schemas.openxmlformats.org/officeDocument/2006/relationships" xmlns:m="http://schemas.openxmlformats.org/officeDocument/2006/math" xmlns:v="urn:schemas-microsoft-com:vml" xmlns:wp14="http://schemas.microsoft.com/office/word/2010/wordprocessingDrawing" xmlns:wp="http://schemas.openxmlformats.org/drawingml/2006/wordprocessingDrawing" xmlns:w10="urn:schemas-microsoft-com:office:word" xmlns:w="http://schemas.openxmlformats.org/wordprocessingml/2006/main" xmlns:w14="http://schemas.microsoft.com/office/word/2010/wordml" xmlns:w15="http://schemas.microsoft.com/office/word/2012/wordml" xmlns:w16cex="http://schemas.microsoft.com/office/word/2018/wordml/cex" xmlns:w16cid="http://schemas.microsoft.com/office/word/2016/wordml/cid" xmlns:w16="http://schemas.microsoft.com/office/word/2018/wordml" xmlns:w16du="http://schemas.microsoft.com/office/word/2023/wordml/word16du" xmlns:w16sdtdh="http://schemas.microsoft.com/office/word/2020/wordml/sdtdatahash" xmlns:w16sdtfl="http://schemas.microsoft.com/office/word/2024/wordml/sdtformatlock" xmlns:w16se="http://schemas.microsoft.com/office/word/2015/wordml/symex" xmlns:wpg="http://schemas.microsoft.com/office/word/2010/wordprocessingGroup" xmlns:wpi="http://schemas.microsoft.com/office/word/2010/wordprocessingInk" xmlns:wne="http://schemas.microsoft.com/office/word/2006/wordml" xmlns:wps="http://schemas.microsoft.com/office/word/2010/wordprocessingShape" mc:Ignorable="w14 w15 w16se w16cid w16 w16cex w16sdtdh w16sdtfl w16du wp14">
+<w:numbering xmlns:wpc="http://schemas.microsoft.com/office/word/2010/wordprocessingCanvas" xmlns:cx="http://schemas.microsoft.com/office/drawing/2014/chartex" xmlns:cx1="http://schemas.microsoft.com/office/drawing/2015/9/8/chartex" xmlns:cx2="http://schemas.microsoft.com/office/drawing/2015/10/21/chartex" xmlns:cx3="http://schemas.microsoft.com/office/drawing/2016/5/9/chartex" xmlns:cx4="http://schemas.microsoft.com/office/drawing/2016/5/10/chartex" xmlns:cx5="http://schemas.microsoft.com/office/drawing/2016/5/11/chartex" xmlns:cx6="http://schemas.microsoft.com/office/drawing/2016/5/12/chartex" xmlns:cx7="http://schemas.microsoft.com/office/drawing/2016/5/13/chartex" xmlns:cx8="http://schemas.microsoft.com/office/drawing/2016/5/14/chartex" xmlns:mc="http://schemas.openxmlformats.org/markup-compatibility/2006" xmlns:aink="http://schemas.microsoft.com/office/drawing/2016/ink" xmlns:am3d="http://schemas.microsoft.com/office/drawing/2017/model3d" xmlns:o="urn:schemas-microsoft-com:office:office" xmlns:r="http://schemas.openxmlformats.org/officeDocument/2006/relationships" xmlns:m="http://schemas.openxmlformats.org/officeDocument/2006/math" xmlns:v="urn:schemas-microsoft-com:vml" xmlns:wp14="http://schemas.microsoft.com/office/word/2010/wordprocessingDrawing" xmlns:wp="http://schemas.openxmlformats.org/drawingml/2006/wordprocessingDrawing" xmlns:w10="urn:schemas-microsoft-com:office:word" xmlns:w="http://schemas.openxmlformats.org/wordprocessingml/2006/main" xmlns:w14="http://schemas.microsoft.com/office/word/2010/wordml" xmlns:w15="http://schemas.microsoft.com/office/word/2012/wordml" xmlns:w16cex="http://schemas.microsoft.com/office/word/2018/wordml/cex" xmlns:w16cid="http://schemas.microsoft.com/office/word/2016/wordml/cid" xmlns:w16="http://schemas.microsoft.com/office/word/2018/wordml" xmlns:w16sdtdh="http://schemas.microsoft.com/office/word/2020/wordml/sdtdatahash" xmlns:w16se="http://schemas.microsoft.com/office/word/2015/wordml/symex" xmlns:wpg="http://schemas.microsoft.com/office/word/2010/wordprocessingGroup" xmlns:wpi="http://schemas.microsoft.com/office/word/2010/wordprocessingInk" xmlns:wne="http://schemas.microsoft.com/office/word/2006/wordml" xmlns:wps="http://schemas.microsoft.com/office/word/2010/wordprocessingShape" mc:Ignorable="w14 w15 w16se w16cid w16 w16cex w16sdtdh wp14">
   <w:abstractNum w:abstractNumId="0" w15:restartNumberingAfterBreak="0">
     <w:nsid w:val="0D0077FB"/>
     <w:multiLevelType w:val="hybridMultilevel"/>
@@ -4486,7 +5362,7 @@
   <w:abstractNum w:abstractNumId="4" w15:restartNumberingAfterBreak="0">
     <w:nsid w:val="242F5BFE"/>
     <w:multiLevelType w:val="hybridMultilevel"/>
-    <w:tmpl w:val="F5C42BF0"/>
+    <w:tmpl w:val="0CE4C6DA"/>
     <w:lvl w:ilvl="0" w:tplc="04160001">
       <w:start w:val="1"/>
       <w:numFmt w:val="bullet"/>
@@ -5025,6 +5901,232 @@
     </w:lvl>
   </w:abstractNum>
   <w:abstractNum w:abstractNumId="9" w15:restartNumberingAfterBreak="0">
+    <w:nsid w:val="452E2727"/>
+    <w:multiLevelType w:val="hybridMultilevel"/>
+    <w:tmpl w:val="7F684170"/>
+    <w:lvl w:ilvl="0" w:tplc="04160001">
+      <w:start w:val="1"/>
+      <w:numFmt w:val="bullet"/>
+      <w:lvlText w:val=""/>
+      <w:lvlJc w:val="left"/>
+      <w:pPr>
+        <w:ind w:left="1440" w:hanging="360"/>
+      </w:pPr>
+      <w:rPr>
+        <w:rFonts w:ascii="Symbol" w:hAnsi="Symbol" w:hint="default"/>
+      </w:rPr>
+    </w:lvl>
+    <w:lvl w:ilvl="1" w:tplc="04160003" w:tentative="1">
+      <w:start w:val="1"/>
+      <w:numFmt w:val="bullet"/>
+      <w:lvlText w:val="o"/>
+      <w:lvlJc w:val="left"/>
+      <w:pPr>
+        <w:ind w:left="2160" w:hanging="360"/>
+      </w:pPr>
+      <w:rPr>
+        <w:rFonts w:ascii="Courier New" w:hAnsi="Courier New" w:cs="Courier New" w:hint="default"/>
+      </w:rPr>
+    </w:lvl>
+    <w:lvl w:ilvl="2" w:tplc="04160005" w:tentative="1">
+      <w:start w:val="1"/>
+      <w:numFmt w:val="bullet"/>
+      <w:lvlText w:val=""/>
+      <w:lvlJc w:val="left"/>
+      <w:pPr>
+        <w:ind w:left="2880" w:hanging="360"/>
+      </w:pPr>
+      <w:rPr>
+        <w:rFonts w:ascii="Wingdings" w:hAnsi="Wingdings" w:hint="default"/>
+      </w:rPr>
+    </w:lvl>
+    <w:lvl w:ilvl="3" w:tplc="04160001" w:tentative="1">
+      <w:start w:val="1"/>
+      <w:numFmt w:val="bullet"/>
+      <w:lvlText w:val=""/>
+      <w:lvlJc w:val="left"/>
+      <w:pPr>
+        <w:ind w:left="3600" w:hanging="360"/>
+      </w:pPr>
+      <w:rPr>
+        <w:rFonts w:ascii="Symbol" w:hAnsi="Symbol" w:hint="default"/>
+      </w:rPr>
+    </w:lvl>
+    <w:lvl w:ilvl="4" w:tplc="04160003" w:tentative="1">
+      <w:start w:val="1"/>
+      <w:numFmt w:val="bullet"/>
+      <w:lvlText w:val="o"/>
+      <w:lvlJc w:val="left"/>
+      <w:pPr>
+        <w:ind w:left="4320" w:hanging="360"/>
+      </w:pPr>
+      <w:rPr>
+        <w:rFonts w:ascii="Courier New" w:hAnsi="Courier New" w:cs="Courier New" w:hint="default"/>
+      </w:rPr>
+    </w:lvl>
+    <w:lvl w:ilvl="5" w:tplc="04160005" w:tentative="1">
+      <w:start w:val="1"/>
+      <w:numFmt w:val="bullet"/>
+      <w:lvlText w:val=""/>
+      <w:lvlJc w:val="left"/>
+      <w:pPr>
+        <w:ind w:left="5040" w:hanging="360"/>
+      </w:pPr>
+      <w:rPr>
+        <w:rFonts w:ascii="Wingdings" w:hAnsi="Wingdings" w:hint="default"/>
+      </w:rPr>
+    </w:lvl>
+    <w:lvl w:ilvl="6" w:tplc="04160001" w:tentative="1">
+      <w:start w:val="1"/>
+      <w:numFmt w:val="bullet"/>
+      <w:lvlText w:val=""/>
+      <w:lvlJc w:val="left"/>
+      <w:pPr>
+        <w:ind w:left="5760" w:hanging="360"/>
+      </w:pPr>
+      <w:rPr>
+        <w:rFonts w:ascii="Symbol" w:hAnsi="Symbol" w:hint="default"/>
+      </w:rPr>
+    </w:lvl>
+    <w:lvl w:ilvl="7" w:tplc="04160003" w:tentative="1">
+      <w:start w:val="1"/>
+      <w:numFmt w:val="bullet"/>
+      <w:lvlText w:val="o"/>
+      <w:lvlJc w:val="left"/>
+      <w:pPr>
+        <w:ind w:left="6480" w:hanging="360"/>
+      </w:pPr>
+      <w:rPr>
+        <w:rFonts w:ascii="Courier New" w:hAnsi="Courier New" w:cs="Courier New" w:hint="default"/>
+      </w:rPr>
+    </w:lvl>
+    <w:lvl w:ilvl="8" w:tplc="04160005" w:tentative="1">
+      <w:start w:val="1"/>
+      <w:numFmt w:val="bullet"/>
+      <w:lvlText w:val=""/>
+      <w:lvlJc w:val="left"/>
+      <w:pPr>
+        <w:ind w:left="7200" w:hanging="360"/>
+      </w:pPr>
+      <w:rPr>
+        <w:rFonts w:ascii="Wingdings" w:hAnsi="Wingdings" w:hint="default"/>
+      </w:rPr>
+    </w:lvl>
+  </w:abstractNum>
+  <w:abstractNum w:abstractNumId="10" w15:restartNumberingAfterBreak="0">
+    <w:nsid w:val="53343FDE"/>
+    <w:multiLevelType w:val="hybridMultilevel"/>
+    <w:tmpl w:val="B73E56F6"/>
+    <w:lvl w:ilvl="0" w:tplc="04160001">
+      <w:start w:val="1"/>
+      <w:numFmt w:val="bullet"/>
+      <w:lvlText w:val=""/>
+      <w:lvlJc w:val="left"/>
+      <w:pPr>
+        <w:ind w:left="1440" w:hanging="360"/>
+      </w:pPr>
+      <w:rPr>
+        <w:rFonts w:ascii="Symbol" w:hAnsi="Symbol" w:hint="default"/>
+      </w:rPr>
+    </w:lvl>
+    <w:lvl w:ilvl="1" w:tplc="04160003" w:tentative="1">
+      <w:start w:val="1"/>
+      <w:numFmt w:val="bullet"/>
+      <w:lvlText w:val="o"/>
+      <w:lvlJc w:val="left"/>
+      <w:pPr>
+        <w:ind w:left="2160" w:hanging="360"/>
+      </w:pPr>
+      <w:rPr>
+        <w:rFonts w:ascii="Courier New" w:hAnsi="Courier New" w:cs="Courier New" w:hint="default"/>
+      </w:rPr>
+    </w:lvl>
+    <w:lvl w:ilvl="2" w:tplc="04160005" w:tentative="1">
+      <w:start w:val="1"/>
+      <w:numFmt w:val="bullet"/>
+      <w:lvlText w:val=""/>
+      <w:lvlJc w:val="left"/>
+      <w:pPr>
+        <w:ind w:left="2880" w:hanging="360"/>
+      </w:pPr>
+      <w:rPr>
+        <w:rFonts w:ascii="Wingdings" w:hAnsi="Wingdings" w:hint="default"/>
+      </w:rPr>
+    </w:lvl>
+    <w:lvl w:ilvl="3" w:tplc="04160001" w:tentative="1">
+      <w:start w:val="1"/>
+      <w:numFmt w:val="bullet"/>
+      <w:lvlText w:val=""/>
+      <w:lvlJc w:val="left"/>
+      <w:pPr>
+        <w:ind w:left="3600" w:hanging="360"/>
+      </w:pPr>
+      <w:rPr>
+        <w:rFonts w:ascii="Symbol" w:hAnsi="Symbol" w:hint="default"/>
+      </w:rPr>
+    </w:lvl>
+    <w:lvl w:ilvl="4" w:tplc="04160003" w:tentative="1">
+      <w:start w:val="1"/>
+      <w:numFmt w:val="bullet"/>
+      <w:lvlText w:val="o"/>
+      <w:lvlJc w:val="left"/>
+      <w:pPr>
+        <w:ind w:left="4320" w:hanging="360"/>
+      </w:pPr>
+      <w:rPr>
+        <w:rFonts w:ascii="Courier New" w:hAnsi="Courier New" w:cs="Courier New" w:hint="default"/>
+      </w:rPr>
+    </w:lvl>
+    <w:lvl w:ilvl="5" w:tplc="04160005" w:tentative="1">
+      <w:start w:val="1"/>
+      <w:numFmt w:val="bullet"/>
+      <w:lvlText w:val=""/>
+      <w:lvlJc w:val="left"/>
+      <w:pPr>
+        <w:ind w:left="5040" w:hanging="360"/>
+      </w:pPr>
+      <w:rPr>
+        <w:rFonts w:ascii="Wingdings" w:hAnsi="Wingdings" w:hint="default"/>
+      </w:rPr>
+    </w:lvl>
+    <w:lvl w:ilvl="6" w:tplc="04160001" w:tentative="1">
+      <w:start w:val="1"/>
+      <w:numFmt w:val="bullet"/>
+      <w:lvlText w:val=""/>
+      <w:lvlJc w:val="left"/>
+      <w:pPr>
+        <w:ind w:left="5760" w:hanging="360"/>
+      </w:pPr>
+      <w:rPr>
+        <w:rFonts w:ascii="Symbol" w:hAnsi="Symbol" w:hint="default"/>
+      </w:rPr>
+    </w:lvl>
+    <w:lvl w:ilvl="7" w:tplc="04160003" w:tentative="1">
+      <w:start w:val="1"/>
+      <w:numFmt w:val="bullet"/>
+      <w:lvlText w:val="o"/>
+      <w:lvlJc w:val="left"/>
+      <w:pPr>
+        <w:ind w:left="6480" w:hanging="360"/>
+      </w:pPr>
+      <w:rPr>
+        <w:rFonts w:ascii="Courier New" w:hAnsi="Courier New" w:cs="Courier New" w:hint="default"/>
+      </w:rPr>
+    </w:lvl>
+    <w:lvl w:ilvl="8" w:tplc="04160005" w:tentative="1">
+      <w:start w:val="1"/>
+      <w:numFmt w:val="bullet"/>
+      <w:lvlText w:val=""/>
+      <w:lvlJc w:val="left"/>
+      <w:pPr>
+        <w:ind w:left="7200" w:hanging="360"/>
+      </w:pPr>
+      <w:rPr>
+        <w:rFonts w:ascii="Wingdings" w:hAnsi="Wingdings" w:hint="default"/>
+      </w:rPr>
+    </w:lvl>
+  </w:abstractNum>
+  <w:abstractNum w:abstractNumId="11" w15:restartNumberingAfterBreak="0">
     <w:nsid w:val="5D137A94"/>
     <w:multiLevelType w:val="hybridMultilevel"/>
     <w:tmpl w:val="2C8C3BAA"/>
@@ -5113,7 +6215,7 @@
       </w:pPr>
     </w:lvl>
   </w:abstractNum>
-  <w:abstractNum w:abstractNumId="10" w15:restartNumberingAfterBreak="0">
+  <w:abstractNum w:abstractNumId="12" w15:restartNumberingAfterBreak="0">
     <w:nsid w:val="7394432F"/>
     <w:multiLevelType w:val="hybridMultilevel"/>
     <w:tmpl w:val="598E0314"/>
@@ -5226,7 +6328,7 @@
       </w:rPr>
     </w:lvl>
   </w:abstractNum>
-  <w:abstractNum w:abstractNumId="11" w15:restartNumberingAfterBreak="0">
+  <w:abstractNum w:abstractNumId="13" w15:restartNumberingAfterBreak="0">
     <w:nsid w:val="79B61AFD"/>
     <w:multiLevelType w:val="hybridMultilevel"/>
     <w:tmpl w:val="04208180"/>
@@ -5339,47 +6441,53 @@
       </w:rPr>
     </w:lvl>
   </w:abstractNum>
-  <w:num w:numId="1" w16cid:durableId="1701708047">
+  <w:num w:numId="1">
+    <w:abstractNumId w:val="13"/>
+  </w:num>
+  <w:num w:numId="2">
+    <w:abstractNumId w:val="0"/>
+  </w:num>
+  <w:num w:numId="3">
+    <w:abstractNumId w:val="6"/>
+  </w:num>
+  <w:num w:numId="4">
+    <w:abstractNumId w:val="12"/>
+  </w:num>
+  <w:num w:numId="5">
+    <w:abstractNumId w:val="7"/>
+  </w:num>
+  <w:num w:numId="6">
+    <w:abstractNumId w:val="1"/>
+  </w:num>
+  <w:num w:numId="7">
+    <w:abstractNumId w:val="4"/>
+  </w:num>
+  <w:num w:numId="8">
+    <w:abstractNumId w:val="3"/>
+  </w:num>
+  <w:num w:numId="9">
     <w:abstractNumId w:val="11"/>
   </w:num>
-  <w:num w:numId="2" w16cid:durableId="2103838848">
-    <w:abstractNumId w:val="0"/>
+  <w:num w:numId="10">
+    <w:abstractNumId w:val="2"/>
   </w:num>
-  <w:num w:numId="3" w16cid:durableId="208615815">
-    <w:abstractNumId w:val="6"/>
+  <w:num w:numId="11">
+    <w:abstractNumId w:val="8"/>
   </w:num>
-  <w:num w:numId="4" w16cid:durableId="810750483">
-    <w:abstractNumId w:val="10"/>
+  <w:num w:numId="12">
+    <w:abstractNumId w:val="5"/>
   </w:num>
-  <w:num w:numId="5" w16cid:durableId="1387995215">
-    <w:abstractNumId w:val="7"/>
-  </w:num>
-  <w:num w:numId="6" w16cid:durableId="284383967">
-    <w:abstractNumId w:val="1"/>
-  </w:num>
-  <w:num w:numId="7" w16cid:durableId="1285113818">
-    <w:abstractNumId w:val="4"/>
-  </w:num>
-  <w:num w:numId="8" w16cid:durableId="691034838">
-    <w:abstractNumId w:val="3"/>
-  </w:num>
-  <w:num w:numId="9" w16cid:durableId="1334651658">
+  <w:num w:numId="13">
     <w:abstractNumId w:val="9"/>
   </w:num>
-  <w:num w:numId="10" w16cid:durableId="1656569828">
-    <w:abstractNumId w:val="2"/>
-  </w:num>
-  <w:num w:numId="11" w16cid:durableId="1156458990">
-    <w:abstractNumId w:val="8"/>
-  </w:num>
-  <w:num w:numId="12" w16cid:durableId="1746797408">
-    <w:abstractNumId w:val="5"/>
+  <w:num w:numId="14">
+    <w:abstractNumId w:val="10"/>
   </w:num>
 </w:numbering>
 </file>
 
 <file path=word/styles.xml><?xml version="1.0" encoding="utf-8"?>
-<w:styles xmlns:mc="http://schemas.openxmlformats.org/markup-compatibility/2006" xmlns:r="http://schemas.openxmlformats.org/officeDocument/2006/relationships" xmlns:w="http://schemas.openxmlformats.org/wordprocessingml/2006/main" xmlns:w14="http://schemas.microsoft.com/office/word/2010/wordml" xmlns:w15="http://schemas.microsoft.com/office/word/2012/wordml" xmlns:w16cex="http://schemas.microsoft.com/office/word/2018/wordml/cex" xmlns:w16cid="http://schemas.microsoft.com/office/word/2016/wordml/cid" xmlns:w16="http://schemas.microsoft.com/office/word/2018/wordml" xmlns:w16du="http://schemas.microsoft.com/office/word/2023/wordml/word16du" xmlns:w16sdtdh="http://schemas.microsoft.com/office/word/2020/wordml/sdtdatahash" xmlns:w16sdtfl="http://schemas.microsoft.com/office/word/2024/wordml/sdtformatlock" xmlns:w16se="http://schemas.microsoft.com/office/word/2015/wordml/symex" mc:Ignorable="w14 w15 w16se w16cid w16 w16cex w16sdtdh w16sdtfl w16du">
+<w:styles xmlns:mc="http://schemas.openxmlformats.org/markup-compatibility/2006" xmlns:r="http://schemas.openxmlformats.org/officeDocument/2006/relationships" xmlns:w="http://schemas.openxmlformats.org/wordprocessingml/2006/main" xmlns:w14="http://schemas.microsoft.com/office/word/2010/wordml" xmlns:w15="http://schemas.microsoft.com/office/word/2012/wordml" xmlns:w16cex="http://schemas.microsoft.com/office/word/2018/wordml/cex" xmlns:w16cid="http://schemas.microsoft.com/office/word/2016/wordml/cid" xmlns:w16="http://schemas.microsoft.com/office/word/2018/wordml" xmlns:w16sdtdh="http://schemas.microsoft.com/office/word/2020/wordml/sdtdatahash" xmlns:w16se="http://schemas.microsoft.com/office/word/2015/wordml/symex" mc:Ignorable="w14 w15 w16se w16cid w16 w16cex w16sdtdh">
   <w:docDefaults>
     <w:rPrDefault>
       <w:rPr>
@@ -5981,6 +7089,7 @@
   <w:style w:type="character" w:default="1" w:styleId="Fontepargpadro">
     <w:name w:val="Default Paragraph Font"/>
     <w:uiPriority w:val="1"/>
+    <w:semiHidden/>
     <w:unhideWhenUsed/>
   </w:style>
   <w:style w:type="table" w:default="1" w:styleId="Tabelanormal">

</xml_diff>